<commit_message>
Added raw parts into report
</commit_message>
<xml_diff>
--- a/report/report.docx
+++ b/report/report.docx
@@ -1567,19 +1567,1968 @@
     </w:p>
     <w:p>
       <w:pPr>
+        <w:spacing w:before="48" w:after="48" w:line="360" w:lineRule="atLeast"/>
+        <w:ind w:right="48"/>
+        <w:outlineLvl w:val="1"/>
+      </w:pPr>
+      <w:r>
+        <w:t xml:space="preserve">Expert systems are one area of artificial intelligence. Expert systems are computer software that have been designed </w:t>
+      </w:r>
+      <w:proofErr w:type="gramStart"/>
+      <w:r>
+        <w:t>in order to</w:t>
+      </w:r>
+      <w:proofErr w:type="gramEnd"/>
+      <w:r>
+        <w:t xml:space="preserve"> replicate human experts in both acts and activities, by the system’s capability to find new facts from available facts and give advice, to demonstrate and carry out intelligent tasks. In this paper, we are going to talk about the different types of expert system development tools and the differences between them. An expert system tool, is a software development environment containing the basic components of expert systems. </w:t>
+      </w:r>
+      <w:r>
+        <w:t>Associated with a shell is a prescribed method for building applications by configuring and instantiating these components. The core components of expert systems are the knowledge base and the reasoning engine.</w:t>
+      </w:r>
+    </w:p>
+    <w:p>
+      <w:pPr>
+        <w:spacing w:before="48" w:after="48" w:line="360" w:lineRule="atLeast"/>
+        <w:ind w:right="48"/>
+        <w:outlineLvl w:val="1"/>
+      </w:pPr>
+      <w:r>
+        <w:t>Various choices are provided when designing an expert system, the methodology, the mode of knowledge representation within the model (production rules, frames, logic programming, or some combination of these methods), the software development package, the hardware upon which the expert system is to be implemented.</w:t>
+      </w:r>
+    </w:p>
+    <w:p>
+      <w:pPr>
+        <w:spacing w:before="48" w:after="48" w:line="360" w:lineRule="atLeast"/>
+        <w:ind w:right="48"/>
+        <w:outlineLvl w:val="1"/>
+      </w:pPr>
+      <w:r>
+        <w:t>There are different types of expert system tools namely:</w:t>
+      </w:r>
+    </w:p>
+    <w:p>
+      <w:pPr>
+        <w:pStyle w:val="ListParagraph"/>
+        <w:numPr>
+          <w:ilvl w:val="0"/>
+          <w:numId w:val="12"/>
+        </w:numPr>
         <w:spacing w:line="259" w:lineRule="auto"/>
         <w:jc w:val="left"/>
       </w:pPr>
+      <w:r>
+        <w:t>Expert system shells - consists mainly of an inference engine and an editor to assist developers in building their knowledge base.</w:t>
+      </w:r>
+    </w:p>
+    <w:p>
+      <w:pPr>
+        <w:pStyle w:val="ListParagraph"/>
+        <w:numPr>
+          <w:ilvl w:val="0"/>
+          <w:numId w:val="12"/>
+        </w:numPr>
+        <w:spacing w:line="259" w:lineRule="auto"/>
+        <w:jc w:val="left"/>
+      </w:pPr>
+      <w:r>
+        <w:t xml:space="preserve"> High-level programming languages - an expert system can be implemented using general purpose programming language. However, the programming languages such as LISP and PROLOG are the most commonly used in expert system implementation due to their high capabilities in handling symbolic data efficiently.</w:t>
+      </w:r>
+    </w:p>
+    <w:p>
+      <w:pPr>
+        <w:pStyle w:val="ListParagraph"/>
+        <w:numPr>
+          <w:ilvl w:val="0"/>
+          <w:numId w:val="12"/>
+        </w:numPr>
+        <w:spacing w:line="259" w:lineRule="auto"/>
+        <w:jc w:val="left"/>
+      </w:pPr>
+      <w:r>
+        <w:t>Multiple-paradigm progra</w:t>
+      </w:r>
+      <w:bookmarkStart w:id="4" w:name="_GoBack"/>
+      <w:bookmarkEnd w:id="4"/>
+      <w:r>
+        <w:t xml:space="preserve">mming environments </w:t>
+      </w:r>
+      <w:r>
+        <w:t>- these systems expand the capabilities of shells in various directions. They run on engineering workstations, minicomputers, or mainframes; offer tight integration with large databases; and support the building of large expert systems.</w:t>
+      </w:r>
+    </w:p>
+    <w:p>
+      <w:pPr>
+        <w:spacing w:line="259" w:lineRule="auto"/>
+        <w:jc w:val="left"/>
+      </w:pPr>
+    </w:p>
+    <w:p>
+      <w:pPr>
+        <w:spacing w:line="259" w:lineRule="auto"/>
+        <w:jc w:val="left"/>
+      </w:pPr>
+    </w:p>
+    <w:p/>
+    <w:p>
+      <w:pPr>
+        <w:spacing w:before="48" w:after="48" w:line="360" w:lineRule="atLeast"/>
+        <w:ind w:right="48"/>
+        <w:outlineLvl w:val="1"/>
+      </w:pPr>
+      <w:r>
+        <w:lastRenderedPageBreak/>
+        <w:t xml:space="preserve">The first tool to be discussed is </w:t>
+      </w:r>
+      <w:r>
+        <w:rPr>
+          <w:b/>
+        </w:rPr>
+        <w:t>JESS</w:t>
+      </w:r>
+      <w:r>
+        <w:t xml:space="preserve"> which is a form of Java Expert System Shell. Jess can be used in two ways namely as a rule engine or as a general-purpose programming language. </w:t>
+      </w:r>
+    </w:p>
+    <w:p>
+      <w:pPr>
+        <w:spacing w:before="48" w:after="48" w:line="360" w:lineRule="atLeast"/>
+        <w:ind w:right="48"/>
+        <w:outlineLvl w:val="1"/>
+      </w:pPr>
+    </w:p>
+    <w:p>
+      <w:pPr>
+        <w:spacing w:before="48" w:after="48" w:line="360" w:lineRule="atLeast"/>
+        <w:ind w:right="48"/>
+        <w:outlineLvl w:val="1"/>
+      </w:pPr>
+      <w:r>
+        <w:t>A rule engine is special kind of program that applies rules to data in a very effective way.</w:t>
+      </w:r>
+      <w:r>
+        <w:t xml:space="preserve"> A rule-based p</w:t>
+      </w:r>
+      <w:r>
+        <w:t>rogram can have hundreds to</w:t>
+      </w:r>
+      <w:r>
+        <w:t xml:space="preserve"> thousands of </w:t>
+      </w:r>
+      <w:r>
+        <w:t>rules, and Jess will constantly</w:t>
+      </w:r>
+      <w:r>
+        <w:t xml:space="preserve"> apply them to data in the form of a </w:t>
+      </w:r>
+      <w:r>
+        <w:t xml:space="preserve">knowledge base. In some domain, </w:t>
+      </w:r>
+      <w:r>
+        <w:t xml:space="preserve">the rules </w:t>
+      </w:r>
+      <w:r>
+        <w:t>are represented as</w:t>
+      </w:r>
+      <w:r>
+        <w:t xml:space="preserve"> the heurist</w:t>
+      </w:r>
+      <w:r>
+        <w:t>ic knowledge of a human expert, and an evolving situation will be represented by the knowledge base. In this scenario, they are said to form an expert system</w:t>
+      </w:r>
+      <w:r>
+        <w:rPr>
+          <w:i/>
+          <w:iCs/>
+        </w:rPr>
+        <w:t>.</w:t>
+      </w:r>
+      <w:r>
+        <w:t> </w:t>
+      </w:r>
+      <w:r>
+        <w:t>Jess</w:t>
+      </w:r>
+      <w:r>
+        <w:t xml:space="preserve"> is also a general-purpose prog</w:t>
+      </w:r>
+      <w:r>
+        <w:t>raming language, and moreover</w:t>
+      </w:r>
+      <w:r>
+        <w:t xml:space="preserve">, it can directly access all Java classes and libraries. </w:t>
+      </w:r>
+      <w:proofErr w:type="gramStart"/>
+      <w:r>
+        <w:t>This is why</w:t>
+      </w:r>
+      <w:proofErr w:type="gramEnd"/>
+      <w:r>
+        <w:t>,</w:t>
+      </w:r>
+      <w:r>
+        <w:t xml:space="preserve"> Jess is also </w:t>
+      </w:r>
+      <w:r>
+        <w:t>often</w:t>
+      </w:r>
+      <w:r>
+        <w:t xml:space="preserve"> used as a rapid application</w:t>
+      </w:r>
+      <w:r>
+        <w:t xml:space="preserve"> or</w:t>
+      </w:r>
+      <w:r>
+        <w:t xml:space="preserve"> dynamic scripting development environment. </w:t>
+      </w:r>
+      <w:r>
+        <w:t xml:space="preserve">Usually, before running a code in Java, it must first be compiled, but in Jess a line of code is immediately being executed as it is typed.  This allows one </w:t>
+      </w:r>
+      <w:r>
+        <w:t>to</w:t>
+      </w:r>
+      <w:r>
+        <w:t xml:space="preserve"> interactively </w:t>
+      </w:r>
+      <w:proofErr w:type="spellStart"/>
+      <w:r>
+        <w:t>analyze</w:t>
+      </w:r>
+      <w:proofErr w:type="spellEnd"/>
+      <w:r>
+        <w:t xml:space="preserve"> and</w:t>
+      </w:r>
+      <w:r>
+        <w:t xml:space="preserve"> experiment with Java APIs</w:t>
+      </w:r>
+      <w:r>
+        <w:t>, and build up large programs step by step</w:t>
+      </w:r>
+      <w:r>
+        <w:t>.</w:t>
+      </w:r>
+      <w:r>
+        <w:t xml:space="preserve"> Extending the Jess language is relatively easy and can be done by writing new commands in Java or Jess itself and thus, the Jess language can be customized for </w:t>
+      </w:r>
+      <w:proofErr w:type="gramStart"/>
+      <w:r>
+        <w:t>particular applications</w:t>
+      </w:r>
+      <w:proofErr w:type="gramEnd"/>
+      <w:r>
+        <w:t>.</w:t>
+      </w:r>
+    </w:p>
+    <w:p/>
+    <w:p>
+      <w:r>
+        <w:t xml:space="preserve">Jess being driven by lisp-style scripting language built in Java itself has some advantages as well as some disadvantages. When programming in Java, some external mechanism generates and controls the rules and </w:t>
+      </w:r>
+      <w:proofErr w:type="gramStart"/>
+      <w:r>
+        <w:t>in order to</w:t>
+      </w:r>
+      <w:proofErr w:type="gramEnd"/>
+      <w:r>
+        <w:t xml:space="preserve"> use Jess, the data must first be converted into text that can be handled by the interpreter.</w:t>
+      </w:r>
+    </w:p>
+    <w:p>
+      <w:r>
+        <w:t xml:space="preserve">Advantages: </w:t>
+      </w:r>
+    </w:p>
+    <w:p>
+      <w:pPr>
+        <w:pStyle w:val="ListParagraph"/>
+        <w:numPr>
+          <w:ilvl w:val="0"/>
+          <w:numId w:val="13"/>
+        </w:numPr>
+        <w:spacing w:line="259" w:lineRule="auto"/>
+        <w:jc w:val="left"/>
+      </w:pPr>
+      <w:r>
+        <w:t>It is easier to work with the code builder using an independent scripting language.</w:t>
+      </w:r>
+    </w:p>
+    <w:p>
+      <w:pPr>
+        <w:pStyle w:val="ListParagraph"/>
+        <w:numPr>
+          <w:ilvl w:val="0"/>
+          <w:numId w:val="13"/>
+        </w:numPr>
+        <w:spacing w:line="259" w:lineRule="auto"/>
+        <w:jc w:val="left"/>
+      </w:pPr>
+      <w:r>
+        <w:t xml:space="preserve">Jess releases a burden from the programmer, he/she no longer </w:t>
+      </w:r>
+      <w:proofErr w:type="gramStart"/>
+      <w:r>
+        <w:t>have to</w:t>
+      </w:r>
+      <w:proofErr w:type="gramEnd"/>
+      <w:r>
+        <w:t xml:space="preserve"> declare each rule as a set of nested class instances. </w:t>
+      </w:r>
+    </w:p>
+    <w:p>
+      <w:pPr>
+        <w:pStyle w:val="ListParagraph"/>
+        <w:numPr>
+          <w:ilvl w:val="0"/>
+          <w:numId w:val="13"/>
+        </w:numPr>
+        <w:spacing w:line="259" w:lineRule="auto"/>
+        <w:jc w:val="left"/>
+      </w:pPr>
+      <w:r>
+        <w:t>Programming efforts in building user interface and inference engine is greatly reduce.</w:t>
+      </w:r>
+    </w:p>
+    <w:p>
+      <w:pPr>
+        <w:pStyle w:val="ListParagraph"/>
+        <w:numPr>
+          <w:ilvl w:val="0"/>
+          <w:numId w:val="13"/>
+        </w:numPr>
+        <w:spacing w:line="259" w:lineRule="auto"/>
+        <w:jc w:val="left"/>
+      </w:pPr>
+      <w:r>
+        <w:t>Projects can be completed faster, cheaper and in a more efficient way.</w:t>
+      </w:r>
+    </w:p>
+    <w:p/>
+    <w:p>
+      <w:r>
+        <w:t>Disadvantages:</w:t>
+      </w:r>
+    </w:p>
+    <w:p>
+      <w:pPr>
+        <w:pStyle w:val="ListParagraph"/>
+        <w:numPr>
+          <w:ilvl w:val="0"/>
+          <w:numId w:val="13"/>
+        </w:numPr>
+        <w:spacing w:line="259" w:lineRule="auto"/>
+        <w:jc w:val="left"/>
+      </w:pPr>
+      <w:r>
+        <w:t>Using an independent scripting language means Java being disconnected from rule engine. Normal Java syntax cannot be used to debug syntax after external files and strings have been used to specify the rules.</w:t>
+      </w:r>
+    </w:p>
+    <w:p/>
+    <w:p>
+      <w:r>
+        <w:t>Performance:</w:t>
+      </w:r>
+    </w:p>
+    <w:p>
+      <w:r>
+        <w:t>Jess’s rule engine uses an improved form of a well-known algorithm called Rete (</w:t>
+      </w:r>
+      <w:proofErr w:type="spellStart"/>
+      <w:r>
+        <w:t>latin</w:t>
+      </w:r>
+      <w:proofErr w:type="spellEnd"/>
+      <w:r>
+        <w:t xml:space="preserve"> for "net") to match rules against the knowledge base. Jess is </w:t>
+      </w:r>
+      <w:proofErr w:type="gramStart"/>
+      <w:r>
+        <w:t>actually faster</w:t>
+      </w:r>
+      <w:proofErr w:type="gramEnd"/>
+      <w:r>
+        <w:t xml:space="preserve"> than some popular expert system shells written in C, especially on large problems, where performance is dominated by algorithm quality. Note that Rete is an algorithm that explicitly trades space for speed, so Jess’ memory usage is not inconsiderable. Jess does contain some commands which will allow you to sacrifice some performance to decrease memory usage. Nevertheless, Jess’ memory usage is not ridiculous, and moderate-sized programs will fit easily into Java’s default 16M heap.</w:t>
+      </w:r>
+    </w:p>
+    <w:p/>
+    <w:p>
+      <w:pPr>
+        <w:spacing w:before="48" w:after="48" w:line="360" w:lineRule="atLeast"/>
+        <w:ind w:right="48"/>
+        <w:outlineLvl w:val="1"/>
+      </w:pPr>
+    </w:p>
+    <w:p>
+      <w:pPr>
+        <w:spacing w:before="48" w:line="240" w:lineRule="auto"/>
+        <w:ind w:right="43"/>
+        <w:outlineLvl w:val="1"/>
+      </w:pPr>
+      <w:proofErr w:type="spellStart"/>
+      <w:r>
+        <w:t>Prolog</w:t>
+      </w:r>
+      <w:proofErr w:type="spellEnd"/>
+      <w:r>
+        <w:t xml:space="preserve"> on the other hand is considered as a high-level programming language. This program is made up of a set of clauses. A clause is either a fact or a rule which is usually used to indicate a relationship between elements. The orders of database entries are extremely important because the efficiency of the </w:t>
+      </w:r>
+      <w:r>
+        <w:lastRenderedPageBreak/>
+        <w:t xml:space="preserve">program will mainly depend on the arrangement as it can influence the number of search required to satisfy the goal. There might be situations where </w:t>
+      </w:r>
+      <w:proofErr w:type="spellStart"/>
+      <w:r>
+        <w:t>Prolog</w:t>
+      </w:r>
+      <w:proofErr w:type="spellEnd"/>
+      <w:r>
+        <w:t xml:space="preserve"> may not find a solution even if a solution might be easily </w:t>
+      </w:r>
+      <w:proofErr w:type="gramStart"/>
+      <w:r>
+        <w:t>be</w:t>
+      </w:r>
+      <w:proofErr w:type="gramEnd"/>
+      <w:r>
+        <w:t xml:space="preserve"> found from the given information because of the exact nature of the search process. The process of deriving a reasoning for </w:t>
+      </w:r>
+      <w:proofErr w:type="spellStart"/>
+      <w:r>
+        <w:t>Prolog</w:t>
+      </w:r>
+      <w:proofErr w:type="spellEnd"/>
+      <w:r>
+        <w:t xml:space="preserve"> programming is as follows:</w:t>
+      </w:r>
+    </w:p>
+    <w:p>
+      <w:pPr>
+        <w:pStyle w:val="ListParagraph"/>
+        <w:numPr>
+          <w:ilvl w:val="0"/>
+          <w:numId w:val="13"/>
+        </w:numPr>
+        <w:spacing w:before="48" w:after="160" w:line="240" w:lineRule="auto"/>
+        <w:ind w:right="43"/>
+        <w:jc w:val="left"/>
+        <w:outlineLvl w:val="1"/>
+      </w:pPr>
+      <w:r>
+        <w:t xml:space="preserve">A goal is given, </w:t>
+      </w:r>
+      <w:proofErr w:type="spellStart"/>
+      <w:r>
+        <w:t>Prolog</w:t>
+      </w:r>
+      <w:proofErr w:type="spellEnd"/>
+      <w:r>
+        <w:t xml:space="preserve"> searches into the database form the top to the bottom for a fact that matches the goal.</w:t>
+      </w:r>
+    </w:p>
+    <w:p>
+      <w:pPr>
+        <w:pStyle w:val="ListParagraph"/>
+        <w:numPr>
+          <w:ilvl w:val="0"/>
+          <w:numId w:val="13"/>
+        </w:numPr>
+        <w:spacing w:before="48" w:line="240" w:lineRule="auto"/>
+        <w:ind w:right="43"/>
+        <w:jc w:val="left"/>
+        <w:outlineLvl w:val="1"/>
+      </w:pPr>
+      <w:r>
+        <w:t xml:space="preserve">A pointer is left where the match is found and </w:t>
+      </w:r>
+      <w:proofErr w:type="spellStart"/>
+      <w:r>
+        <w:t>prolog</w:t>
+      </w:r>
+      <w:proofErr w:type="spellEnd"/>
+      <w:r>
+        <w:t xml:space="preserve"> instantiates the suitable variables.</w:t>
+      </w:r>
+    </w:p>
+    <w:p>
+      <w:pPr>
+        <w:numPr>
+          <w:ilvl w:val="0"/>
+          <w:numId w:val="13"/>
+        </w:numPr>
+        <w:spacing w:before="100" w:beforeAutospacing="1" w:line="240" w:lineRule="auto"/>
+        <w:rPr>
+          <w:rFonts w:ascii="Verdana" w:hAnsi="Verdana"/>
+          <w:color w:val="000000"/>
+          <w:sz w:val="18"/>
+          <w:szCs w:val="18"/>
+        </w:rPr>
+      </w:pPr>
+      <w:r>
+        <w:rPr>
+          <w:rFonts w:ascii="Verdana" w:hAnsi="Verdana"/>
+          <w:color w:val="000000"/>
+          <w:sz w:val="18"/>
+          <w:szCs w:val="18"/>
+        </w:rPr>
+        <w:t>When a goal matches the head of a rule rather than a fact, the atoms within the body of the rule are treated as sub goals that must all be satisfied to prove that the head is satisfied.</w:t>
+      </w:r>
+    </w:p>
+    <w:p>
+      <w:pPr>
+        <w:numPr>
+          <w:ilvl w:val="0"/>
+          <w:numId w:val="13"/>
+        </w:numPr>
+        <w:spacing w:before="100" w:beforeAutospacing="1" w:line="240" w:lineRule="auto"/>
+        <w:rPr>
+          <w:rFonts w:ascii="Verdana" w:hAnsi="Verdana"/>
+          <w:color w:val="000000"/>
+          <w:sz w:val="18"/>
+          <w:szCs w:val="18"/>
+        </w:rPr>
+      </w:pPr>
+    </w:p>
+    <w:p>
+      <w:pPr>
+        <w:spacing w:before="48" w:line="240" w:lineRule="auto"/>
+        <w:ind w:right="43"/>
+        <w:outlineLvl w:val="1"/>
+      </w:pPr>
+      <w:r>
+        <w:t>Advantages:</w:t>
+      </w:r>
+    </w:p>
+    <w:p>
+      <w:pPr>
+        <w:pStyle w:val="ListParagraph"/>
+        <w:numPr>
+          <w:ilvl w:val="0"/>
+          <w:numId w:val="13"/>
+        </w:numPr>
+        <w:spacing w:before="48" w:line="240" w:lineRule="auto"/>
+        <w:ind w:right="43"/>
+        <w:jc w:val="left"/>
+        <w:outlineLvl w:val="1"/>
+      </w:pPr>
+      <w:proofErr w:type="spellStart"/>
+      <w:r>
+        <w:t>Prolog</w:t>
+      </w:r>
+      <w:proofErr w:type="spellEnd"/>
+      <w:r>
+        <w:t xml:space="preserve"> is a powerful language which deduces the desired supplementary facts with built in powers of deduction from statements and principles that has been set to the system which one wishes to reason. </w:t>
+      </w:r>
+    </w:p>
+    <w:p>
+      <w:pPr>
+        <w:pStyle w:val="ListParagraph"/>
+        <w:numPr>
+          <w:ilvl w:val="0"/>
+          <w:numId w:val="13"/>
+        </w:numPr>
+        <w:spacing w:before="48" w:line="240" w:lineRule="auto"/>
+        <w:ind w:right="43"/>
+        <w:jc w:val="left"/>
+        <w:outlineLvl w:val="1"/>
+      </w:pPr>
+      <w:r>
+        <w:t xml:space="preserve">The programmer only </w:t>
+      </w:r>
+      <w:proofErr w:type="gramStart"/>
+      <w:r>
+        <w:t>has to</w:t>
+      </w:r>
+      <w:proofErr w:type="gramEnd"/>
+      <w:r>
+        <w:t xml:space="preserve"> define what is required rather than indicating how it should be computed and thus, removing the burden of worrying about implementation details from the programmers. </w:t>
+      </w:r>
+    </w:p>
+    <w:p>
+      <w:pPr>
+        <w:pStyle w:val="ListParagraph"/>
+        <w:numPr>
+          <w:ilvl w:val="0"/>
+          <w:numId w:val="13"/>
+        </w:numPr>
+        <w:spacing w:before="48" w:line="240" w:lineRule="auto"/>
+        <w:ind w:right="43"/>
+        <w:jc w:val="left"/>
+        <w:outlineLvl w:val="1"/>
+      </w:pPr>
+      <w:proofErr w:type="spellStart"/>
+      <w:r>
+        <w:t>Prolog</w:t>
+      </w:r>
+      <w:proofErr w:type="spellEnd"/>
+      <w:r>
+        <w:t xml:space="preserve"> encourages incremental system development and makes program tracing and debugging easier.</w:t>
+      </w:r>
+    </w:p>
+    <w:p>
+      <w:pPr>
+        <w:pStyle w:val="ListParagraph"/>
+        <w:numPr>
+          <w:ilvl w:val="0"/>
+          <w:numId w:val="13"/>
+        </w:numPr>
+        <w:spacing w:before="48" w:line="240" w:lineRule="auto"/>
+        <w:ind w:right="43"/>
+        <w:jc w:val="left"/>
+        <w:outlineLvl w:val="1"/>
+      </w:pPr>
+      <w:r>
+        <w:t xml:space="preserve">With </w:t>
+      </w:r>
+      <w:proofErr w:type="spellStart"/>
+      <w:r>
+        <w:t>Prolog</w:t>
+      </w:r>
+      <w:proofErr w:type="spellEnd"/>
+      <w:r>
+        <w:t>, it is easy to maintain program.</w:t>
+      </w:r>
+    </w:p>
+    <w:p>
+      <w:pPr>
+        <w:pStyle w:val="ListParagraph"/>
+        <w:numPr>
+          <w:ilvl w:val="0"/>
+          <w:numId w:val="13"/>
+        </w:numPr>
+        <w:spacing w:before="48" w:line="240" w:lineRule="auto"/>
+        <w:ind w:right="43"/>
+        <w:jc w:val="left"/>
+        <w:outlineLvl w:val="1"/>
+      </w:pPr>
+      <w:r>
+        <w:t xml:space="preserve">Modular programming and testing is possible with </w:t>
+      </w:r>
+      <w:proofErr w:type="spellStart"/>
+      <w:r>
+        <w:t>Prolog</w:t>
+      </w:r>
+      <w:proofErr w:type="spellEnd"/>
+      <w:r>
+        <w:t>.</w:t>
+      </w:r>
+    </w:p>
+    <w:p>
+      <w:pPr>
+        <w:pStyle w:val="ListParagraph"/>
+        <w:numPr>
+          <w:ilvl w:val="0"/>
+          <w:numId w:val="13"/>
+        </w:numPr>
+        <w:spacing w:before="48" w:line="240" w:lineRule="auto"/>
+        <w:ind w:right="43"/>
+        <w:jc w:val="left"/>
+        <w:outlineLvl w:val="1"/>
+      </w:pPr>
+      <w:r>
+        <w:t xml:space="preserve">Tracing and debugging programs in </w:t>
+      </w:r>
+      <w:proofErr w:type="spellStart"/>
+      <w:r>
+        <w:t>Prolog</w:t>
+      </w:r>
+      <w:proofErr w:type="spellEnd"/>
+      <w:r>
+        <w:t xml:space="preserve"> is much easier.</w:t>
+      </w:r>
+    </w:p>
+    <w:p>
+      <w:pPr>
+        <w:pStyle w:val="ListParagraph"/>
+        <w:numPr>
+          <w:ilvl w:val="0"/>
+          <w:numId w:val="13"/>
+        </w:numPr>
+        <w:spacing w:before="48" w:line="240" w:lineRule="auto"/>
+        <w:ind w:right="43"/>
+        <w:jc w:val="left"/>
+        <w:outlineLvl w:val="1"/>
+      </w:pPr>
+      <w:r>
+        <w:t>Enables implementation of complex data structure.</w:t>
+      </w:r>
+    </w:p>
+    <w:p>
+      <w:pPr>
+        <w:spacing w:before="100" w:beforeAutospacing="1" w:after="100" w:afterAutospacing="1" w:line="240" w:lineRule="auto"/>
+        <w:rPr>
+          <w:rFonts w:ascii="Verdana" w:hAnsi="Verdana"/>
+          <w:color w:val="000000"/>
+          <w:sz w:val="18"/>
+          <w:szCs w:val="18"/>
+        </w:rPr>
+      </w:pPr>
+      <w:r>
+        <w:rPr>
+          <w:rFonts w:ascii="Verdana" w:hAnsi="Verdana"/>
+          <w:color w:val="000000"/>
+          <w:sz w:val="18"/>
+          <w:szCs w:val="18"/>
+        </w:rPr>
+        <w:t>Disadvantages:</w:t>
+      </w:r>
+    </w:p>
+    <w:p>
+      <w:pPr>
+        <w:pStyle w:val="ListParagraph"/>
+        <w:numPr>
+          <w:ilvl w:val="0"/>
+          <w:numId w:val="13"/>
+        </w:numPr>
+        <w:spacing w:before="100" w:beforeAutospacing="1" w:after="100" w:afterAutospacing="1" w:line="240" w:lineRule="auto"/>
+        <w:rPr>
+          <w:rFonts w:ascii="Verdana" w:hAnsi="Verdana"/>
+          <w:color w:val="000000"/>
+          <w:sz w:val="18"/>
+          <w:szCs w:val="18"/>
+        </w:rPr>
+      </w:pPr>
+      <w:r>
+        <w:rPr>
+          <w:rFonts w:ascii="Verdana" w:hAnsi="Verdana"/>
+          <w:color w:val="000000"/>
+          <w:sz w:val="18"/>
+          <w:szCs w:val="18"/>
+        </w:rPr>
+        <w:t>It can be very difficult to design a database that accurately represents relationships.</w:t>
+      </w:r>
+    </w:p>
+    <w:p>
+      <w:pPr>
+        <w:pStyle w:val="ListParagraph"/>
+        <w:numPr>
+          <w:ilvl w:val="0"/>
+          <w:numId w:val="13"/>
+        </w:numPr>
+        <w:spacing w:before="100" w:beforeAutospacing="1" w:after="100" w:afterAutospacing="1" w:line="240" w:lineRule="auto"/>
+        <w:rPr>
+          <w:rFonts w:ascii="Verdana" w:hAnsi="Verdana"/>
+          <w:color w:val="000000"/>
+          <w:sz w:val="18"/>
+          <w:szCs w:val="18"/>
+        </w:rPr>
+      </w:pPr>
+      <w:proofErr w:type="spellStart"/>
+      <w:r>
+        <w:rPr>
+          <w:rFonts w:ascii="Verdana" w:hAnsi="Verdana"/>
+          <w:color w:val="000000"/>
+          <w:sz w:val="18"/>
+          <w:szCs w:val="18"/>
+        </w:rPr>
+        <w:t>Prolog</w:t>
+      </w:r>
+      <w:proofErr w:type="spellEnd"/>
+      <w:r>
+        <w:rPr>
+          <w:rFonts w:ascii="Verdana" w:hAnsi="Verdana"/>
+          <w:color w:val="000000"/>
+          <w:sz w:val="18"/>
+          <w:szCs w:val="18"/>
+        </w:rPr>
+        <w:t xml:space="preserve"> is not best suited to solving complex arithmetical computations.</w:t>
+      </w:r>
+    </w:p>
+    <w:p>
+      <w:pPr>
+        <w:spacing w:before="100" w:beforeAutospacing="1" w:after="100" w:afterAutospacing="1" w:line="240" w:lineRule="auto"/>
+        <w:rPr>
+          <w:rFonts w:ascii="Verdana" w:hAnsi="Verdana"/>
+          <w:color w:val="000000"/>
+          <w:sz w:val="18"/>
+          <w:szCs w:val="18"/>
+        </w:rPr>
+      </w:pPr>
+    </w:p>
+    <w:p/>
+    <w:p/>
+    <w:p/>
+    <w:p>
+      <w:proofErr w:type="spellStart"/>
+      <w:r>
+        <w:t>Prolog</w:t>
+      </w:r>
+      <w:proofErr w:type="spellEnd"/>
+      <w:r>
+        <w:t xml:space="preserve"> vs Jess:</w:t>
+      </w:r>
+    </w:p>
+    <w:p>
+      <w:pPr>
+        <w:pStyle w:val="ListParagraph"/>
+        <w:numPr>
+          <w:ilvl w:val="0"/>
+          <w:numId w:val="14"/>
+        </w:numPr>
+        <w:spacing w:after="160" w:line="259" w:lineRule="auto"/>
+        <w:jc w:val="left"/>
+      </w:pPr>
+      <w:proofErr w:type="spellStart"/>
+      <w:r>
+        <w:t>Prolog</w:t>
+      </w:r>
+      <w:proofErr w:type="spellEnd"/>
+      <w:r>
+        <w:t xml:space="preserve"> and Jess which is a Rete-based system are very different. </w:t>
+      </w:r>
+      <w:proofErr w:type="spellStart"/>
+      <w:r>
+        <w:t>Prolog</w:t>
+      </w:r>
+      <w:proofErr w:type="spellEnd"/>
+      <w:r>
+        <w:t xml:space="preserve"> is backward chaining meaning that it starts with the desired conclusion(s), work backwards to find supporting facts and is goal-directed. If one forgets the result and ask for it again, </w:t>
+      </w:r>
+      <w:proofErr w:type="spellStart"/>
+      <w:r>
+        <w:t>Prolog</w:t>
+      </w:r>
+      <w:proofErr w:type="spellEnd"/>
+      <w:r>
+        <w:t xml:space="preserve"> </w:t>
+      </w:r>
+      <w:proofErr w:type="gramStart"/>
+      <w:r>
+        <w:t>has to</w:t>
+      </w:r>
+      <w:proofErr w:type="gramEnd"/>
+      <w:r>
+        <w:t xml:space="preserve"> compute it all over again. Jess on the other hand includes both a kind of backwards chaining and a construct called </w:t>
+      </w:r>
+      <w:proofErr w:type="spellStart"/>
+      <w:r>
+        <w:t>defquery</w:t>
+      </w:r>
+      <w:proofErr w:type="spellEnd"/>
+      <w:r>
+        <w:t xml:space="preserve"> which lets one make direct queries of the knowledge base.</w:t>
+      </w:r>
+    </w:p>
+    <w:p>
+      <w:pPr>
+        <w:pStyle w:val="ListParagraph"/>
+        <w:numPr>
+          <w:ilvl w:val="0"/>
+          <w:numId w:val="14"/>
+        </w:numPr>
+        <w:spacing w:after="160" w:line="259" w:lineRule="auto"/>
+        <w:jc w:val="left"/>
+      </w:pPr>
+      <w:proofErr w:type="spellStart"/>
+      <w:r>
+        <w:t>Prolog</w:t>
+      </w:r>
+      <w:proofErr w:type="spellEnd"/>
+      <w:r>
+        <w:t xml:space="preserve"> is meant to be used from the console whereas in Jess, the command-line is not intended for end-users.</w:t>
+      </w:r>
+    </w:p>
+    <w:p>
+      <w:pPr>
+        <w:pStyle w:val="ListParagraph"/>
+        <w:numPr>
+          <w:ilvl w:val="0"/>
+          <w:numId w:val="14"/>
+        </w:numPr>
+        <w:spacing w:after="160" w:line="259" w:lineRule="auto"/>
+        <w:jc w:val="left"/>
+      </w:pPr>
+      <w:proofErr w:type="spellStart"/>
+      <w:r>
+        <w:t>Prolog</w:t>
+      </w:r>
+      <w:proofErr w:type="spellEnd"/>
+      <w:r>
+        <w:t xml:space="preserve"> focuses more on answering queries whereas Jess focusses more on acting in response to input.</w:t>
+      </w:r>
+    </w:p>
+    <w:p>
+      <w:pPr>
+        <w:spacing w:before="48" w:after="48" w:line="360" w:lineRule="atLeast"/>
+        <w:ind w:right="48"/>
+        <w:outlineLvl w:val="1"/>
+      </w:pPr>
+      <w:r>
+        <w:t xml:space="preserve">One more difference is that </w:t>
+      </w:r>
+      <w:proofErr w:type="spellStart"/>
+      <w:r>
+        <w:t>Prolog</w:t>
+      </w:r>
+      <w:proofErr w:type="spellEnd"/>
+      <w:r>
+        <w:t xml:space="preserve"> is </w:t>
+      </w:r>
+      <w:proofErr w:type="gramStart"/>
+      <w:r>
+        <w:t>really meant</w:t>
+      </w:r>
+      <w:proofErr w:type="gramEnd"/>
+      <w:r>
+        <w:t xml:space="preserve"> to be used from the console; i.e., you’re actually supposed to sit down and type mortal(Socrates). In Jess, only developers do this; the command line is not intended for end-users. </w:t>
+      </w:r>
+      <w:proofErr w:type="spellStart"/>
+      <w:r>
+        <w:t>Prolog</w:t>
+      </w:r>
+      <w:proofErr w:type="spellEnd"/>
+      <w:r>
+        <w:t xml:space="preserve"> is </w:t>
+      </w:r>
+      <w:proofErr w:type="gramStart"/>
+      <w:r>
+        <w:t>really about</w:t>
+      </w:r>
+      <w:proofErr w:type="gramEnd"/>
+      <w:r>
+        <w:t xml:space="preserve"> answering queries, while Jess is about acting in response to inputs. Jess is different than some Rete-based systems in that it includes both a kind of backwards chaining and a construct called </w:t>
+      </w:r>
+      <w:proofErr w:type="spellStart"/>
+      <w:r>
+        <w:t>defquery</w:t>
+      </w:r>
+      <w:proofErr w:type="spellEnd"/>
+      <w:r>
+        <w:t xml:space="preserve"> which lets you make direct queries of the knowledge base. Both of </w:t>
+      </w:r>
+      <w:proofErr w:type="gramStart"/>
+      <w:r>
+        <w:t>these help</w:t>
+      </w:r>
+      <w:proofErr w:type="gramEnd"/>
+      <w:r>
+        <w:t xml:space="preserve"> Jess a better fit for some </w:t>
+      </w:r>
+      <w:proofErr w:type="spellStart"/>
+      <w:r>
+        <w:t>Prolog</w:t>
+      </w:r>
+      <w:proofErr w:type="spellEnd"/>
+      <w:r>
+        <w:t xml:space="preserve"> applications, but they don’t make </w:t>
+      </w:r>
+      <w:r>
+        <w:lastRenderedPageBreak/>
+        <w:t xml:space="preserve">Jess into a </w:t>
+      </w:r>
+      <w:proofErr w:type="spellStart"/>
+      <w:r>
+        <w:t>Prolog</w:t>
+      </w:r>
+      <w:proofErr w:type="spellEnd"/>
+      <w:r>
+        <w:t xml:space="preserve">-like system. </w:t>
+      </w:r>
+      <w:proofErr w:type="spellStart"/>
+      <w:r>
+        <w:t>Prolog</w:t>
+      </w:r>
+      <w:proofErr w:type="spellEnd"/>
+      <w:r>
+        <w:t xml:space="preserve"> is optimized, in a sense, for space, at the cost of speed. Jess (and its Rete algorithm) is optimized for speed at the cost of space. The Rete algorithm is all about computing things -once- so they never need to be recomputed, and then reusing them. </w:t>
+      </w:r>
+      <w:proofErr w:type="spellStart"/>
+      <w:r>
+        <w:t>Prolog’s</w:t>
+      </w:r>
+      <w:proofErr w:type="spellEnd"/>
+      <w:r>
+        <w:t xml:space="preserve"> approach is targeted at exploring large numbers of possibilities once, while Rete is aimed at exploring medium-sized numbers of possibilities repeatedly. </w:t>
+      </w:r>
+    </w:p>
+    <w:p/>
+    <w:p/>
+    <w:p>
+      <w:pPr>
+        <w:rPr>
+          <w:b/>
+        </w:rPr>
+      </w:pPr>
+      <w:r>
+        <w:rPr>
+          <w:b/>
+        </w:rPr>
+        <w:t xml:space="preserve">Agent-based development environment: </w:t>
+      </w:r>
+      <w:proofErr w:type="spellStart"/>
+      <w:r>
+        <w:rPr>
+          <w:b/>
+        </w:rPr>
+        <w:t>NetLogo</w:t>
+      </w:r>
+      <w:proofErr w:type="spellEnd"/>
+    </w:p>
+    <w:p/>
+    <w:p/>
+    <w:p>
+      <w:r>
+        <w:rPr>
+          <w:b/>
+        </w:rPr>
+        <w:t xml:space="preserve">Multi-paradigm programming </w:t>
+      </w:r>
+      <w:r>
+        <w:t>environments is when the systems expand the capabilities of the shells in various directions. One of the example of the multi-paradigm programming languages is Pascal. Pascal are also known as the typical block-structured algorithmic language. Due to many cases, it may be implemented very efficiently on the conventional computer hardware. Conventional programming language such as Pascal are aimed at creation of simple language that will be suitable for scientific computation and construction of system software.</w:t>
+      </w:r>
+    </w:p>
+    <w:p/>
+    <w:p>
+      <w:r>
+        <w:t>Current Expert System programming language vs Very high-level languages</w:t>
+      </w:r>
+    </w:p>
+    <w:tbl>
+      <w:tblPr>
+        <w:tblStyle w:val="TableGrid"/>
+        <w:tblW w:w="0" w:type="auto"/>
+        <w:tblLook w:val="04A0" w:firstRow="1" w:lastRow="0" w:firstColumn="1" w:lastColumn="0" w:noHBand="0" w:noVBand="1"/>
+      </w:tblPr>
+      <w:tblGrid>
+        <w:gridCol w:w="3005"/>
+        <w:gridCol w:w="3005"/>
+        <w:gridCol w:w="3006"/>
+      </w:tblGrid>
+      <w:tr>
+        <w:tc>
+          <w:tcPr>
+            <w:tcW w:w="3005" w:type="dxa"/>
+          </w:tcPr>
+          <w:p>
+            <w:pPr>
+              <w:rPr>
+                <w:b/>
+              </w:rPr>
+            </w:pPr>
+            <w:r>
+              <w:rPr>
+                <w:b/>
+              </w:rPr>
+              <w:t>Language Features</w:t>
+            </w:r>
+          </w:p>
+        </w:tc>
+        <w:tc>
+          <w:tcPr>
+            <w:tcW w:w="3005" w:type="dxa"/>
+          </w:tcPr>
+          <w:p>
+            <w:pPr>
+              <w:rPr>
+                <w:b/>
+              </w:rPr>
+            </w:pPr>
+            <w:r>
+              <w:rPr>
+                <w:b/>
+              </w:rPr>
+              <w:t>High Level</w:t>
+            </w:r>
+          </w:p>
+        </w:tc>
+        <w:tc>
+          <w:tcPr>
+            <w:tcW w:w="3006" w:type="dxa"/>
+          </w:tcPr>
+          <w:p>
+            <w:pPr>
+              <w:rPr>
+                <w:b/>
+              </w:rPr>
+            </w:pPr>
+            <w:r>
+              <w:rPr>
+                <w:b/>
+              </w:rPr>
+              <w:t>Very High Level</w:t>
+            </w:r>
+          </w:p>
+        </w:tc>
+      </w:tr>
+      <w:tr>
+        <w:tc>
+          <w:tcPr>
+            <w:tcW w:w="3005" w:type="dxa"/>
+          </w:tcPr>
+          <w:p>
+            <w:r>
+              <w:t xml:space="preserve">Data structure </w:t>
+            </w:r>
+          </w:p>
+        </w:tc>
+        <w:tc>
+          <w:tcPr>
+            <w:tcW w:w="3005" w:type="dxa"/>
+          </w:tcPr>
+          <w:p>
+            <w:r>
+              <w:t>Lists</w:t>
+            </w:r>
+          </w:p>
+        </w:tc>
+        <w:tc>
+          <w:tcPr>
+            <w:tcW w:w="3006" w:type="dxa"/>
+          </w:tcPr>
+          <w:p>
+            <w:r>
+              <w:t>collections</w:t>
+            </w:r>
+          </w:p>
+        </w:tc>
+      </w:tr>
+      <w:tr>
+        <w:tc>
+          <w:tcPr>
+            <w:tcW w:w="3005" w:type="dxa"/>
+          </w:tcPr>
+          <w:p>
+            <w:r>
+              <w:t>Decomposition</w:t>
+            </w:r>
+          </w:p>
+        </w:tc>
+        <w:tc>
+          <w:tcPr>
+            <w:tcW w:w="3005" w:type="dxa"/>
+          </w:tcPr>
+          <w:p>
+            <w:r>
+              <w:t>Selectors</w:t>
+            </w:r>
+          </w:p>
+        </w:tc>
+        <w:tc>
+          <w:tcPr>
+            <w:tcW w:w="3006" w:type="dxa"/>
+          </w:tcPr>
+          <w:p>
+            <w:r>
+              <w:t>Pattern match</w:t>
+            </w:r>
+          </w:p>
+        </w:tc>
+      </w:tr>
+      <w:tr>
+        <w:tc>
+          <w:tcPr>
+            <w:tcW w:w="3005" w:type="dxa"/>
+          </w:tcPr>
+          <w:p>
+            <w:r>
+              <w:t>Database</w:t>
+            </w:r>
+          </w:p>
+        </w:tc>
+        <w:tc>
+          <w:tcPr>
+            <w:tcW w:w="3005" w:type="dxa"/>
+          </w:tcPr>
+          <w:p>
+            <w:r>
+              <w:t>Property list</w:t>
+            </w:r>
+          </w:p>
+        </w:tc>
+        <w:tc>
+          <w:tcPr>
+            <w:tcW w:w="3006" w:type="dxa"/>
+          </w:tcPr>
+          <w:p>
+            <w:r>
+              <w:t>Association assertions</w:t>
+            </w:r>
+          </w:p>
+        </w:tc>
+      </w:tr>
+      <w:tr>
+        <w:tc>
+          <w:tcPr>
+            <w:tcW w:w="3005" w:type="dxa"/>
+          </w:tcPr>
+          <w:p>
+            <w:r>
+              <w:t>Program specification</w:t>
+            </w:r>
+          </w:p>
+        </w:tc>
+        <w:tc>
+          <w:tcPr>
+            <w:tcW w:w="3005" w:type="dxa"/>
+          </w:tcPr>
+          <w:p>
+            <w:r>
+              <w:t>functions</w:t>
+            </w:r>
+          </w:p>
+        </w:tc>
+        <w:tc>
+          <w:tcPr>
+            <w:tcW w:w="3006" w:type="dxa"/>
+          </w:tcPr>
+          <w:p>
+            <w:r>
+              <w:t>Pattern-action rules</w:t>
+            </w:r>
+          </w:p>
+        </w:tc>
+      </w:tr>
+      <w:tr>
+        <w:tc>
+          <w:tcPr>
+            <w:tcW w:w="3005" w:type="dxa"/>
+          </w:tcPr>
+          <w:p>
+            <w:r>
+              <w:t>Control structure</w:t>
+            </w:r>
+          </w:p>
+        </w:tc>
+        <w:tc>
+          <w:tcPr>
+            <w:tcW w:w="3005" w:type="dxa"/>
+          </w:tcPr>
+          <w:p>
+            <w:r>
+              <w:t>Recursion</w:t>
+            </w:r>
+          </w:p>
+        </w:tc>
+        <w:tc>
+          <w:tcPr>
+            <w:tcW w:w="3006" w:type="dxa"/>
+          </w:tcPr>
+          <w:p>
+            <w:r>
+              <w:t>Non-determinism</w:t>
+            </w:r>
+          </w:p>
+        </w:tc>
+      </w:tr>
+    </w:tbl>
+    <w:p/>
+    <w:p>
+      <w:r>
+        <w:t xml:space="preserve">Pascal does not have the programming features as mentioned above but it does have some features for the design </w:t>
+      </w:r>
+      <w:proofErr w:type="gramStart"/>
+      <w:r>
+        <w:t>and also</w:t>
+      </w:r>
+      <w:proofErr w:type="gramEnd"/>
+      <w:r>
+        <w:t xml:space="preserve"> the constructions of the expert system. Example of typical high level language is LISP and PROLOG, in some sense may regard as something close to very high level Expert System language.</w:t>
+      </w:r>
+    </w:p>
+    <w:p/>
+    <w:p>
+      <w:r>
+        <w:t xml:space="preserve">The main drawback of Pascal like languages will be their inflexible control structures besides they have very limited or almost none inference power. </w:t>
+      </w:r>
+    </w:p>
+    <w:p/>
+    <w:p>
+      <w:r>
+        <w:t xml:space="preserve">Compare LISP with </w:t>
+      </w:r>
+      <w:proofErr w:type="spellStart"/>
+      <w:r>
+        <w:t>Prolog</w:t>
+      </w:r>
+      <w:proofErr w:type="spellEnd"/>
+    </w:p>
+    <w:p>
+      <w:pPr>
+        <w:rPr>
+          <w:b/>
+        </w:rPr>
+      </w:pPr>
+      <w:r>
+        <w:rPr>
+          <w:b/>
+        </w:rPr>
+        <w:t>DATA STRUCTURE</w:t>
+      </w:r>
+    </w:p>
+    <w:p>
+      <w:proofErr w:type="gramStart"/>
+      <w:r>
+        <w:t>LISP :</w:t>
+      </w:r>
+      <w:proofErr w:type="gramEnd"/>
+      <w:r>
+        <w:t xml:space="preserve"> list</w:t>
+      </w:r>
+    </w:p>
+    <w:p>
+      <w:r>
+        <w:t xml:space="preserve">List can be explained as 1D array with the following properties which is having a dynamically alterable length of array, the elements may have </w:t>
+      </w:r>
+      <w:proofErr w:type="spellStart"/>
+      <w:r>
+        <w:t>heterogenous</w:t>
+      </w:r>
+      <w:proofErr w:type="spellEnd"/>
+      <w:r>
+        <w:t xml:space="preserve"> types, composed by means of constructor functions to carry elements and decomposed by selectors functions rather that position Index</w:t>
+      </w:r>
+    </w:p>
+    <w:p>
+      <w:proofErr w:type="spellStart"/>
+      <w:r>
+        <w:t>Prolog</w:t>
+      </w:r>
+      <w:proofErr w:type="spellEnd"/>
+      <w:r>
+        <w:t>: Collections</w:t>
+      </w:r>
+    </w:p>
+    <w:p>
+      <w:r>
+        <w:t>In a very high level languages, other data structures other than list also available</w:t>
+      </w:r>
+    </w:p>
+    <w:p/>
+    <w:p>
+      <w:pPr>
+        <w:rPr>
+          <w:b/>
+        </w:rPr>
+      </w:pPr>
+      <w:r>
+        <w:rPr>
+          <w:b/>
+        </w:rPr>
+        <w:t>DECOMPOSITION METHOD</w:t>
+      </w:r>
+    </w:p>
+    <w:p>
+      <w:r>
+        <w:t>Lisp: By function CAR and CDR</w:t>
+      </w:r>
+    </w:p>
+    <w:p>
+      <w:r>
+        <w:t>Very simple mainly by the means of functions</w:t>
+      </w:r>
+    </w:p>
+    <w:p/>
+    <w:p>
+      <w:proofErr w:type="spellStart"/>
+      <w:r>
+        <w:lastRenderedPageBreak/>
+        <w:t>Prolog</w:t>
+      </w:r>
+      <w:proofErr w:type="spellEnd"/>
+      <w:r>
+        <w:t>: pattern matching</w:t>
+      </w:r>
+    </w:p>
+    <w:p>
+      <w:r>
+        <w:t>AI language usually have one critical property which is pattern matching because it will be needed when there is explicit structure decomposition that will also be used for associative retrieval and pattern action rules.</w:t>
+      </w:r>
+    </w:p>
+    <w:p/>
+    <w:p>
+      <w:r>
+        <w:rPr>
+          <w:b/>
+        </w:rPr>
+        <w:t>DATA BASE</w:t>
+      </w:r>
+    </w:p>
+    <w:p>
+      <w:r>
+        <w:t>Lisp: property lists</w:t>
+      </w:r>
+    </w:p>
+    <w:p>
+      <w:r>
+        <w:t xml:space="preserve">Property lists used to characterize a </w:t>
+      </w:r>
+      <w:proofErr w:type="spellStart"/>
+      <w:r>
+        <w:t>sysmbol</w:t>
+      </w:r>
+      <w:proofErr w:type="spellEnd"/>
+      <w:r>
+        <w:t xml:space="preserve"> with arbitrary number of properties. The property list for the symbol S can be implemented as the even-length list associated with S by hash-coding.</w:t>
+      </w:r>
+    </w:p>
+    <w:p>
+      <w:proofErr w:type="spellStart"/>
+      <w:r>
+        <w:t>Prolog</w:t>
+      </w:r>
+      <w:proofErr w:type="spellEnd"/>
+      <w:r>
+        <w:t>: Associative assertions</w:t>
+      </w:r>
+    </w:p>
+    <w:p>
+      <w:r>
+        <w:t xml:space="preserve">For </w:t>
+      </w:r>
+      <w:proofErr w:type="gramStart"/>
+      <w:r>
+        <w:t>a  very</w:t>
+      </w:r>
+      <w:proofErr w:type="gramEnd"/>
+      <w:r>
+        <w:t xml:space="preserve"> high ES language, the facts about the symbol can be written as assertions. The set of assertions will have the associative data base that will allow access with more ease and natural. They can also </w:t>
+      </w:r>
+      <w:proofErr w:type="spellStart"/>
+      <w:proofErr w:type="gramStart"/>
+      <w:r>
+        <w:t>used</w:t>
+      </w:r>
+      <w:proofErr w:type="spellEnd"/>
+      <w:proofErr w:type="gramEnd"/>
+      <w:r>
+        <w:t xml:space="preserve"> to deduce new facts.</w:t>
+      </w:r>
+    </w:p>
+    <w:p/>
+    <w:p>
+      <w:pPr>
+        <w:rPr>
+          <w:b/>
+        </w:rPr>
+      </w:pPr>
+      <w:r>
+        <w:rPr>
+          <w:b/>
+        </w:rPr>
+        <w:t>PROGRAM SPECIFICATION</w:t>
+      </w:r>
+      <w:r>
+        <w:rPr>
+          <w:b/>
+        </w:rPr>
+        <w:tab/>
+      </w:r>
+    </w:p>
+    <w:p>
+      <w:r>
+        <w:rPr>
+          <w:b/>
+        </w:rPr>
+        <w:t xml:space="preserve">Lisp: </w:t>
+      </w:r>
+      <w:proofErr w:type="spellStart"/>
+      <w:r>
+        <w:t>functinos</w:t>
+      </w:r>
+      <w:proofErr w:type="spellEnd"/>
+    </w:p>
+    <w:p>
+      <w:r>
+        <w:t>In lisp, function will be the only language concepts on which everything else must be build and there are three kind of function in LISP which is transformation functions, predicate and special functions.</w:t>
+      </w:r>
+    </w:p>
+    <w:p>
+      <w:r>
+        <w:t xml:space="preserve">Transformation functions are used to perform expressions into other expressions. Predicate is to test the </w:t>
+      </w:r>
+      <w:proofErr w:type="spellStart"/>
+      <w:r>
+        <w:t>expresions</w:t>
+      </w:r>
+      <w:proofErr w:type="spellEnd"/>
+      <w:r>
+        <w:t xml:space="preserve"> for their properties. Special function is used to evaluate expressions in the non-standard ways</w:t>
+      </w:r>
+    </w:p>
+    <w:p/>
+    <w:p>
+      <w:pPr>
+        <w:rPr>
+          <w:b/>
+        </w:rPr>
+      </w:pPr>
+      <w:r>
+        <w:rPr>
+          <w:b/>
+        </w:rPr>
+        <w:t>CONTROL STRUCTURE</w:t>
+      </w:r>
+    </w:p>
+    <w:p>
+      <w:r>
+        <w:t>LISP: recursion</w:t>
+      </w:r>
+    </w:p>
+    <w:p>
+      <w:r>
+        <w:t>Most complex programs are written using recursion and it is very important in programming</w:t>
+      </w:r>
+    </w:p>
+    <w:p/>
+    <w:p>
+      <w:proofErr w:type="gramStart"/>
+      <w:r>
+        <w:t>PROLOG :</w:t>
+      </w:r>
+      <w:proofErr w:type="gramEnd"/>
+      <w:r>
+        <w:t xml:space="preserve"> non-determinism</w:t>
+      </w:r>
+    </w:p>
+    <w:p>
+      <w:r>
+        <w:t xml:space="preserve">Most important feature of high level ES language. Used to abstract points within unnecessary details and is one of the very few ways to cope with complex system. The existence quantifier of the logic non-determinism will permit the abstraction from the explicit </w:t>
+      </w:r>
+      <w:proofErr w:type="spellStart"/>
+      <w:r>
+        <w:t>disjuncts</w:t>
+      </w:r>
+      <w:proofErr w:type="spellEnd"/>
+      <w:r>
+        <w:t xml:space="preserve"> only one of which holds true, non-determinism control the permits an abstraction </w:t>
+      </w:r>
+      <w:proofErr w:type="gramStart"/>
+      <w:r>
+        <w:t>from  a</w:t>
+      </w:r>
+      <w:proofErr w:type="gramEnd"/>
+      <w:r>
+        <w:t xml:space="preserve"> set of computation where only one of which need to succeed.</w:t>
+      </w:r>
+    </w:p>
+    <w:p/>
+    <w:p>
+      <w:r>
+        <w:t>PROLOG is obviously better than LISP</w:t>
+      </w:r>
+    </w:p>
+    <w:p>
+      <w:r>
+        <w:t>Pascal is simple to write in program but no always a good choice to implement ES.</w:t>
+      </w:r>
+    </w:p>
+    <w:p>
+      <w:r>
+        <w:t xml:space="preserve">LISP and </w:t>
+      </w:r>
+      <w:proofErr w:type="spellStart"/>
+      <w:r>
+        <w:t>prolog</w:t>
+      </w:r>
+      <w:proofErr w:type="spellEnd"/>
+      <w:r>
+        <w:t xml:space="preserve"> are suitable languages to write in when building a ES but only a </w:t>
+      </w:r>
+      <w:proofErr w:type="spellStart"/>
+      <w:proofErr w:type="gramStart"/>
+      <w:r>
+        <w:t>well trained</w:t>
+      </w:r>
+      <w:proofErr w:type="spellEnd"/>
+      <w:proofErr w:type="gramEnd"/>
+      <w:r>
+        <w:t xml:space="preserve"> programmer can build the system. LISP and PROLOG are both less famous compared to Pascal because one of the factor is the availability of the hardware. LISP and </w:t>
+      </w:r>
+      <w:proofErr w:type="spellStart"/>
+      <w:r>
+        <w:t>prolog</w:t>
+      </w:r>
+      <w:proofErr w:type="spellEnd"/>
+      <w:r>
+        <w:t xml:space="preserve"> were not available for mainframe until recently.</w:t>
+      </w:r>
+    </w:p>
+    <w:tbl>
+      <w:tblPr>
+        <w:tblStyle w:val="TableGrid"/>
+        <w:tblW w:w="0" w:type="auto"/>
+        <w:tblLook w:val="04A0" w:firstRow="1" w:lastRow="0" w:firstColumn="1" w:lastColumn="0" w:noHBand="0" w:noVBand="1"/>
+      </w:tblPr>
+      <w:tblGrid>
+        <w:gridCol w:w="2367"/>
+        <w:gridCol w:w="2227"/>
+        <w:gridCol w:w="2302"/>
+        <w:gridCol w:w="2120"/>
+      </w:tblGrid>
+      <w:tr>
+        <w:tc>
+          <w:tcPr>
+            <w:tcW w:w="2367" w:type="dxa"/>
+          </w:tcPr>
+          <w:p>
+            <w:r>
+              <w:t>property</w:t>
+            </w:r>
+          </w:p>
+        </w:tc>
+        <w:tc>
+          <w:tcPr>
+            <w:tcW w:w="2227" w:type="dxa"/>
+          </w:tcPr>
+          <w:p>
+            <w:r>
+              <w:t>Lisp</w:t>
+            </w:r>
+          </w:p>
+        </w:tc>
+        <w:tc>
+          <w:tcPr>
+            <w:tcW w:w="2302" w:type="dxa"/>
+          </w:tcPr>
+          <w:p>
+            <w:r>
+              <w:t>prolog</w:t>
+            </w:r>
+          </w:p>
+        </w:tc>
+        <w:tc>
+          <w:tcPr>
+            <w:tcW w:w="2120" w:type="dxa"/>
+          </w:tcPr>
+          <w:p>
+            <w:r>
+              <w:t>pascal</w:t>
+            </w:r>
+          </w:p>
+        </w:tc>
+      </w:tr>
+      <w:tr>
+        <w:tc>
+          <w:tcPr>
+            <w:tcW w:w="2367" w:type="dxa"/>
+          </w:tcPr>
+          <w:p>
+            <w:r>
+              <w:t>List</w:t>
+            </w:r>
+          </w:p>
+        </w:tc>
+        <w:tc>
+          <w:tcPr>
+            <w:tcW w:w="2227" w:type="dxa"/>
+          </w:tcPr>
+          <w:p/>
+        </w:tc>
+        <w:tc>
+          <w:tcPr>
+            <w:tcW w:w="2302" w:type="dxa"/>
+          </w:tcPr>
+          <w:p/>
+        </w:tc>
+        <w:tc>
+          <w:tcPr>
+            <w:tcW w:w="2120" w:type="dxa"/>
+          </w:tcPr>
+          <w:p/>
+        </w:tc>
+      </w:tr>
+      <w:tr>
+        <w:tc>
+          <w:tcPr>
+            <w:tcW w:w="2367" w:type="dxa"/>
+          </w:tcPr>
+          <w:p>
+            <w:r>
+              <w:t>Decomposability</w:t>
+            </w:r>
+          </w:p>
+        </w:tc>
+        <w:tc>
+          <w:tcPr>
+            <w:tcW w:w="2227" w:type="dxa"/>
+          </w:tcPr>
+          <w:p/>
+        </w:tc>
+        <w:tc>
+          <w:tcPr>
+            <w:tcW w:w="2302" w:type="dxa"/>
+          </w:tcPr>
+          <w:p/>
+        </w:tc>
+        <w:tc>
+          <w:tcPr>
+            <w:tcW w:w="2120" w:type="dxa"/>
+          </w:tcPr>
+          <w:p/>
+        </w:tc>
+      </w:tr>
+      <w:tr>
+        <w:tc>
+          <w:tcPr>
+            <w:tcW w:w="2367" w:type="dxa"/>
+          </w:tcPr>
+          <w:p>
+            <w:r>
+              <w:t>Flexible control structure</w:t>
+            </w:r>
+          </w:p>
+        </w:tc>
+        <w:tc>
+          <w:tcPr>
+            <w:tcW w:w="2227" w:type="dxa"/>
+          </w:tcPr>
+          <w:p/>
+        </w:tc>
+        <w:tc>
+          <w:tcPr>
+            <w:tcW w:w="2302" w:type="dxa"/>
+          </w:tcPr>
+          <w:p/>
+        </w:tc>
+        <w:tc>
+          <w:tcPr>
+            <w:tcW w:w="2120" w:type="dxa"/>
+          </w:tcPr>
+          <w:p/>
+        </w:tc>
+      </w:tr>
+      <w:tr>
+        <w:tc>
+          <w:tcPr>
+            <w:tcW w:w="2367" w:type="dxa"/>
+          </w:tcPr>
+          <w:p>
+            <w:proofErr w:type="spellStart"/>
+            <w:r>
+              <w:t>Interactiveness</w:t>
+            </w:r>
+            <w:proofErr w:type="spellEnd"/>
+          </w:p>
+        </w:tc>
+        <w:tc>
+          <w:tcPr>
+            <w:tcW w:w="2227" w:type="dxa"/>
+          </w:tcPr>
+          <w:p/>
+        </w:tc>
+        <w:tc>
+          <w:tcPr>
+            <w:tcW w:w="2302" w:type="dxa"/>
+          </w:tcPr>
+          <w:p/>
+        </w:tc>
+        <w:tc>
+          <w:tcPr>
+            <w:tcW w:w="2120" w:type="dxa"/>
+          </w:tcPr>
+          <w:p/>
+        </w:tc>
+      </w:tr>
+      <w:tr>
+        <w:tc>
+          <w:tcPr>
+            <w:tcW w:w="2367" w:type="dxa"/>
+          </w:tcPr>
+          <w:p>
+            <w:r>
+              <w:t>Efficiency</w:t>
+            </w:r>
+          </w:p>
+        </w:tc>
+        <w:tc>
+          <w:tcPr>
+            <w:tcW w:w="2227" w:type="dxa"/>
+          </w:tcPr>
+          <w:p/>
+        </w:tc>
+        <w:tc>
+          <w:tcPr>
+            <w:tcW w:w="2302" w:type="dxa"/>
+          </w:tcPr>
+          <w:p/>
+        </w:tc>
+        <w:tc>
+          <w:tcPr>
+            <w:tcW w:w="2120" w:type="dxa"/>
+          </w:tcPr>
+          <w:p/>
+        </w:tc>
+      </w:tr>
+      <w:tr>
+        <w:tc>
+          <w:tcPr>
+            <w:tcW w:w="2367" w:type="dxa"/>
+          </w:tcPr>
+          <w:p>
+            <w:r>
+              <w:lastRenderedPageBreak/>
+              <w:t xml:space="preserve">Late binding time patter matching for data and control </w:t>
+            </w:r>
+          </w:p>
+        </w:tc>
+        <w:tc>
+          <w:tcPr>
+            <w:tcW w:w="2227" w:type="dxa"/>
+          </w:tcPr>
+          <w:p/>
+        </w:tc>
+        <w:tc>
+          <w:tcPr>
+            <w:tcW w:w="2302" w:type="dxa"/>
+          </w:tcPr>
+          <w:p/>
+        </w:tc>
+        <w:tc>
+          <w:tcPr>
+            <w:tcW w:w="2120" w:type="dxa"/>
+          </w:tcPr>
+          <w:p/>
+        </w:tc>
+      </w:tr>
+      <w:tr>
+        <w:tc>
+          <w:tcPr>
+            <w:tcW w:w="2367" w:type="dxa"/>
+          </w:tcPr>
+          <w:p/>
+        </w:tc>
+        <w:tc>
+          <w:tcPr>
+            <w:tcW w:w="2227" w:type="dxa"/>
+          </w:tcPr>
+          <w:p/>
+        </w:tc>
+        <w:tc>
+          <w:tcPr>
+            <w:tcW w:w="2302" w:type="dxa"/>
+          </w:tcPr>
+          <w:p/>
+        </w:tc>
+        <w:tc>
+          <w:tcPr>
+            <w:tcW w:w="2120" w:type="dxa"/>
+          </w:tcPr>
+          <w:p/>
+        </w:tc>
+      </w:tr>
+      <w:tr>
+        <w:tc>
+          <w:tcPr>
+            <w:tcW w:w="2367" w:type="dxa"/>
+          </w:tcPr>
+          <w:p/>
+        </w:tc>
+        <w:tc>
+          <w:tcPr>
+            <w:tcW w:w="2227" w:type="dxa"/>
+          </w:tcPr>
+          <w:p/>
+        </w:tc>
+        <w:tc>
+          <w:tcPr>
+            <w:tcW w:w="2302" w:type="dxa"/>
+          </w:tcPr>
+          <w:p/>
+        </w:tc>
+        <w:tc>
+          <w:tcPr>
+            <w:tcW w:w="2120" w:type="dxa"/>
+          </w:tcPr>
+          <w:p/>
+        </w:tc>
+      </w:tr>
+      <w:tr>
+        <w:tc>
+          <w:tcPr>
+            <w:tcW w:w="2367" w:type="dxa"/>
+          </w:tcPr>
+          <w:p/>
+        </w:tc>
+        <w:tc>
+          <w:tcPr>
+            <w:tcW w:w="2227" w:type="dxa"/>
+          </w:tcPr>
+          <w:p/>
+        </w:tc>
+        <w:tc>
+          <w:tcPr>
+            <w:tcW w:w="2302" w:type="dxa"/>
+          </w:tcPr>
+          <w:p/>
+        </w:tc>
+        <w:tc>
+          <w:tcPr>
+            <w:tcW w:w="2120" w:type="dxa"/>
+          </w:tcPr>
+          <w:p/>
+        </w:tc>
+      </w:tr>
+      <w:tr>
+        <w:tc>
+          <w:tcPr>
+            <w:tcW w:w="2367" w:type="dxa"/>
+          </w:tcPr>
+          <w:p/>
+        </w:tc>
+        <w:tc>
+          <w:tcPr>
+            <w:tcW w:w="2227" w:type="dxa"/>
+          </w:tcPr>
+          <w:p/>
+        </w:tc>
+        <w:tc>
+          <w:tcPr>
+            <w:tcW w:w="2302" w:type="dxa"/>
+          </w:tcPr>
+          <w:p/>
+        </w:tc>
+        <w:tc>
+          <w:tcPr>
+            <w:tcW w:w="2120" w:type="dxa"/>
+          </w:tcPr>
+          <w:p/>
+        </w:tc>
+      </w:tr>
+      <w:tr>
+        <w:tc>
+          <w:tcPr>
+            <w:tcW w:w="2367" w:type="dxa"/>
+          </w:tcPr>
+          <w:p/>
+        </w:tc>
+        <w:tc>
+          <w:tcPr>
+            <w:tcW w:w="2227" w:type="dxa"/>
+          </w:tcPr>
+          <w:p/>
+        </w:tc>
+        <w:tc>
+          <w:tcPr>
+            <w:tcW w:w="2302" w:type="dxa"/>
+          </w:tcPr>
+          <w:p/>
+        </w:tc>
+        <w:tc>
+          <w:tcPr>
+            <w:tcW w:w="2120" w:type="dxa"/>
+          </w:tcPr>
+          <w:p/>
+        </w:tc>
+      </w:tr>
+    </w:tbl>
+    <w:p>
+      <w:pPr>
+        <w:spacing w:line="259" w:lineRule="auto"/>
+        <w:jc w:val="left"/>
+      </w:pPr>
+    </w:p>
+    <w:p>
+      <w:pPr>
+        <w:spacing w:line="259" w:lineRule="auto"/>
+        <w:jc w:val="left"/>
+      </w:pPr>
     </w:p>
     <w:p>
       <w:pPr>
         <w:pStyle w:val="Heading2"/>
       </w:pPr>
-      <w:bookmarkStart w:id="4" w:name="_Toc485898686"/>
+      <w:bookmarkStart w:id="5" w:name="_Toc485898686"/>
       <w:r>
         <w:t>Justification</w:t>
       </w:r>
-      <w:bookmarkEnd w:id="4"/>
+      <w:bookmarkEnd w:id="5"/>
     </w:p>
     <w:p>
       <w:pPr>
@@ -1610,6 +3559,44 @@
     </w:p>
     <w:p>
       <w:pPr>
+        <w:pStyle w:val="ListParagraph"/>
+        <w:numPr>
+          <w:ilvl w:val="0"/>
+          <w:numId w:val="13"/>
+        </w:numPr>
+        <w:spacing w:before="80"/>
+        <w:rPr>
+          <w:color w:val="FF0000"/>
+        </w:rPr>
+      </w:pPr>
+      <w:r>
+        <w:rPr>
+          <w:color w:val="FF0000"/>
+        </w:rPr>
+        <w:t>Problem domain</w:t>
+      </w:r>
+    </w:p>
+    <w:p>
+      <w:pPr>
+        <w:pStyle w:val="ListParagraph"/>
+        <w:numPr>
+          <w:ilvl w:val="0"/>
+          <w:numId w:val="13"/>
+        </w:numPr>
+        <w:spacing w:before="80"/>
+        <w:rPr>
+          <w:color w:val="FF0000"/>
+        </w:rPr>
+      </w:pPr>
+      <w:r>
+        <w:rPr>
+          <w:color w:val="FF0000"/>
+        </w:rPr>
+        <w:t>Knowledge domain</w:t>
+      </w:r>
+    </w:p>
+    <w:p>
+      <w:pPr>
         <w:rPr>
           <w:u w:val="single"/>
         </w:rPr>
@@ -1633,11 +3620,11 @@
       <w:pPr>
         <w:pStyle w:val="Heading2"/>
       </w:pPr>
-      <w:bookmarkStart w:id="5" w:name="_Toc485898687"/>
+      <w:bookmarkStart w:id="6" w:name="_Toc485898687"/>
       <w:r>
         <w:t>Expert System Design</w:t>
       </w:r>
-      <w:bookmarkEnd w:id="5"/>
+      <w:bookmarkEnd w:id="6"/>
     </w:p>
     <w:p>
       <w:pPr>
@@ -1765,6 +3752,592 @@
     </w:p>
     <w:p>
       <w:pPr>
+        <w:pStyle w:val="ListParagraph"/>
+        <w:numPr>
+          <w:ilvl w:val="0"/>
+          <w:numId w:val="11"/>
+        </w:numPr>
+        <w:spacing w:after="200"/>
+        <w:jc w:val="left"/>
+      </w:pPr>
+      <w:r>
+        <w:t>approach/methodology</w:t>
+      </w:r>
+    </w:p>
+    <w:p>
+      <w:pPr>
+        <w:pStyle w:val="ListParagraph"/>
+        <w:numPr>
+          <w:ilvl w:val="1"/>
+          <w:numId w:val="11"/>
+        </w:numPr>
+        <w:spacing w:after="200"/>
+        <w:jc w:val="left"/>
+      </w:pPr>
+      <w:r>
+        <w:t>This system will help the user to find out their interested subject or subject that suits them.</w:t>
+      </w:r>
+    </w:p>
+    <w:p>
+      <w:pPr>
+        <w:pStyle w:val="ListParagraph"/>
+        <w:numPr>
+          <w:ilvl w:val="1"/>
+          <w:numId w:val="11"/>
+        </w:numPr>
+        <w:spacing w:after="200"/>
+        <w:jc w:val="left"/>
+      </w:pPr>
+      <w:r>
+        <w:t xml:space="preserve">This system will filter out the subject that suitable for the user by asking them few </w:t>
+      </w:r>
+      <w:proofErr w:type="spellStart"/>
+      <w:r>
+        <w:t>preset</w:t>
+      </w:r>
+      <w:proofErr w:type="spellEnd"/>
+      <w:r>
+        <w:t xml:space="preserve"> questions.</w:t>
+      </w:r>
+    </w:p>
+    <w:p>
+      <w:pPr>
+        <w:pStyle w:val="ListParagraph"/>
+        <w:numPr>
+          <w:ilvl w:val="1"/>
+          <w:numId w:val="11"/>
+        </w:numPr>
+        <w:spacing w:after="200"/>
+        <w:jc w:val="left"/>
+      </w:pPr>
+      <w:r>
+        <w:t>What the user needs to do is answering the questions by choosing their answer from given choices.</w:t>
+      </w:r>
+    </w:p>
+    <w:p>
+      <w:pPr>
+        <w:pStyle w:val="ListParagraph"/>
+        <w:numPr>
+          <w:ilvl w:val="1"/>
+          <w:numId w:val="11"/>
+        </w:numPr>
+        <w:spacing w:after="200"/>
+        <w:jc w:val="left"/>
+      </w:pPr>
+      <w:r>
+        <w:t xml:space="preserve">A subject will only </w:t>
+      </w:r>
+      <w:proofErr w:type="gramStart"/>
+      <w:r>
+        <w:t>being</w:t>
+      </w:r>
+      <w:proofErr w:type="gramEnd"/>
+      <w:r>
+        <w:t xml:space="preserve"> suggested if all its pre-conditions or rules are achieved.</w:t>
+      </w:r>
+    </w:p>
+    <w:p>
+      <w:pPr>
+        <w:pStyle w:val="ListParagraph"/>
+        <w:numPr>
+          <w:ilvl w:val="1"/>
+          <w:numId w:val="11"/>
+        </w:numPr>
+        <w:spacing w:after="200"/>
+        <w:jc w:val="left"/>
+      </w:pPr>
+      <w:proofErr w:type="gramStart"/>
+      <w:r>
+        <w:t>In order to</w:t>
+      </w:r>
+      <w:proofErr w:type="gramEnd"/>
+      <w:r>
+        <w:t xml:space="preserve"> prove a rule, the user should answer a question and the system will decide whether the user meets the rule.</w:t>
+      </w:r>
+    </w:p>
+    <w:p>
+      <w:pPr>
+        <w:pStyle w:val="ListParagraph"/>
+        <w:numPr>
+          <w:ilvl w:val="0"/>
+          <w:numId w:val="11"/>
+        </w:numPr>
+        <w:spacing w:after="200"/>
+        <w:jc w:val="left"/>
+      </w:pPr>
+      <w:r>
+        <w:t>system components</w:t>
+      </w:r>
+    </w:p>
+    <w:p>
+      <w:pPr>
+        <w:pStyle w:val="ListParagraph"/>
+        <w:numPr>
+          <w:ilvl w:val="1"/>
+          <w:numId w:val="11"/>
+        </w:numPr>
+        <w:spacing w:after="200"/>
+        <w:jc w:val="left"/>
+      </w:pPr>
+      <w:r>
+        <w:t>questioning mechanism</w:t>
+      </w:r>
+    </w:p>
+    <w:p>
+      <w:pPr>
+        <w:pStyle w:val="ListParagraph"/>
+        <w:numPr>
+          <w:ilvl w:val="1"/>
+          <w:numId w:val="11"/>
+        </w:numPr>
+        <w:spacing w:after="200"/>
+        <w:jc w:val="left"/>
+      </w:pPr>
+      <w:r>
+        <w:t>answer parser</w:t>
+      </w:r>
+    </w:p>
+    <w:p>
+      <w:pPr>
+        <w:pStyle w:val="ListParagraph"/>
+        <w:numPr>
+          <w:ilvl w:val="1"/>
+          <w:numId w:val="11"/>
+        </w:numPr>
+        <w:spacing w:after="200"/>
+        <w:jc w:val="left"/>
+      </w:pPr>
+      <w:r>
+        <w:t>subject finder</w:t>
+      </w:r>
+    </w:p>
+    <w:p>
+      <w:pPr>
+        <w:pStyle w:val="ListParagraph"/>
+        <w:numPr>
+          <w:ilvl w:val="1"/>
+          <w:numId w:val="11"/>
+        </w:numPr>
+        <w:spacing w:after="200"/>
+        <w:jc w:val="left"/>
+      </w:pPr>
+      <w:r>
+        <w:t>degree finder</w:t>
+      </w:r>
+    </w:p>
+    <w:p>
+      <w:pPr>
+        <w:pStyle w:val="ListParagraph"/>
+        <w:numPr>
+          <w:ilvl w:val="0"/>
+          <w:numId w:val="11"/>
+        </w:numPr>
+        <w:spacing w:after="200"/>
+        <w:jc w:val="left"/>
+      </w:pPr>
+      <w:r>
+        <w:t>major design elements</w:t>
+      </w:r>
+    </w:p>
+    <w:p>
+      <w:pPr>
+        <w:pStyle w:val="ListParagraph"/>
+        <w:numPr>
+          <w:ilvl w:val="1"/>
+          <w:numId w:val="11"/>
+        </w:numPr>
+        <w:spacing w:after="200"/>
+        <w:jc w:val="left"/>
+      </w:pPr>
+      <w:r>
+        <w:t>Agenda</w:t>
+      </w:r>
+    </w:p>
+    <w:p>
+      <w:pPr>
+        <w:pStyle w:val="ListParagraph"/>
+        <w:numPr>
+          <w:ilvl w:val="2"/>
+          <w:numId w:val="11"/>
+        </w:numPr>
+        <w:spacing w:after="200"/>
+        <w:jc w:val="left"/>
+      </w:pPr>
+      <w:r>
+        <w:t>Subject</w:t>
+      </w:r>
+    </w:p>
+    <w:p>
+      <w:pPr>
+        <w:pStyle w:val="ListParagraph"/>
+        <w:numPr>
+          <w:ilvl w:val="2"/>
+          <w:numId w:val="11"/>
+        </w:numPr>
+        <w:spacing w:after="200"/>
+        <w:jc w:val="left"/>
+      </w:pPr>
+      <w:r>
+        <w:t>degree</w:t>
+      </w:r>
+    </w:p>
+    <w:p>
+      <w:pPr>
+        <w:pStyle w:val="ListParagraph"/>
+        <w:numPr>
+          <w:ilvl w:val="1"/>
+          <w:numId w:val="11"/>
+        </w:numPr>
+        <w:spacing w:after="200"/>
+        <w:jc w:val="left"/>
+      </w:pPr>
+      <w:r>
+        <w:lastRenderedPageBreak/>
+        <w:t>knowledge base</w:t>
+      </w:r>
+    </w:p>
+    <w:p>
+      <w:pPr>
+        <w:pStyle w:val="ListParagraph"/>
+        <w:numPr>
+          <w:ilvl w:val="2"/>
+          <w:numId w:val="11"/>
+        </w:numPr>
+        <w:spacing w:after="200"/>
+        <w:jc w:val="left"/>
+      </w:pPr>
+      <w:r>
+        <w:t>rules (subject rules, degree rules, logical thinking)</w:t>
+      </w:r>
+    </w:p>
+    <w:p>
+      <w:pPr>
+        <w:pStyle w:val="ListParagraph"/>
+        <w:numPr>
+          <w:ilvl w:val="1"/>
+          <w:numId w:val="11"/>
+        </w:numPr>
+        <w:spacing w:after="200"/>
+        <w:jc w:val="left"/>
+      </w:pPr>
+      <w:r>
+        <w:t>knowledge acquisition facility</w:t>
+      </w:r>
+    </w:p>
+    <w:p>
+      <w:pPr>
+        <w:pStyle w:val="ListParagraph"/>
+        <w:numPr>
+          <w:ilvl w:val="2"/>
+          <w:numId w:val="11"/>
+        </w:numPr>
+        <w:spacing w:after="200"/>
+        <w:jc w:val="left"/>
+      </w:pPr>
+      <w:r>
+        <w:t>question</w:t>
+      </w:r>
+    </w:p>
+    <w:p>
+      <w:pPr>
+        <w:pStyle w:val="ListParagraph"/>
+        <w:numPr>
+          <w:ilvl w:val="2"/>
+          <w:numId w:val="11"/>
+        </w:numPr>
+        <w:spacing w:after="200"/>
+        <w:jc w:val="left"/>
+      </w:pPr>
+      <w:r>
+        <w:t>answer</w:t>
+      </w:r>
+    </w:p>
+    <w:p>
+      <w:pPr>
+        <w:pStyle w:val="ListParagraph"/>
+        <w:numPr>
+          <w:ilvl w:val="1"/>
+          <w:numId w:val="11"/>
+        </w:numPr>
+        <w:spacing w:after="200"/>
+        <w:jc w:val="left"/>
+      </w:pPr>
+      <w:r>
+        <w:t>working memory</w:t>
+      </w:r>
+    </w:p>
+    <w:p>
+      <w:pPr>
+        <w:pStyle w:val="ListParagraph"/>
+        <w:numPr>
+          <w:ilvl w:val="2"/>
+          <w:numId w:val="11"/>
+        </w:numPr>
+        <w:spacing w:after="200"/>
+        <w:jc w:val="left"/>
+      </w:pPr>
+      <w:r>
+        <w:t>skills (</w:t>
+      </w:r>
+      <w:proofErr w:type="spellStart"/>
+      <w:proofErr w:type="gramStart"/>
+      <w:r>
+        <w:t>science,logical</w:t>
+      </w:r>
+      <w:proofErr w:type="spellEnd"/>
+      <w:proofErr w:type="gramEnd"/>
+      <w:r>
+        <w:t xml:space="preserve"> thinking) after answering question</w:t>
+      </w:r>
+    </w:p>
+    <w:p>
+      <w:pPr>
+        <w:pStyle w:val="ListParagraph"/>
+        <w:numPr>
+          <w:ilvl w:val="1"/>
+          <w:numId w:val="11"/>
+        </w:numPr>
+        <w:spacing w:after="200"/>
+        <w:jc w:val="left"/>
+      </w:pPr>
+      <w:r>
+        <w:t>Inference engine</w:t>
+      </w:r>
+    </w:p>
+    <w:p>
+      <w:pPr>
+        <w:pStyle w:val="ListParagraph"/>
+        <w:numPr>
+          <w:ilvl w:val="2"/>
+          <w:numId w:val="11"/>
+        </w:numPr>
+        <w:spacing w:after="200"/>
+        <w:jc w:val="left"/>
+      </w:pPr>
+      <w:r>
+        <w:t>Backward chaining</w:t>
+      </w:r>
+    </w:p>
+    <w:p>
+      <w:pPr>
+        <w:pStyle w:val="ListParagraph"/>
+        <w:numPr>
+          <w:ilvl w:val="1"/>
+          <w:numId w:val="11"/>
+        </w:numPr>
+        <w:spacing w:after="200"/>
+        <w:jc w:val="left"/>
+      </w:pPr>
+      <w:r>
+        <w:t>Explanation facility</w:t>
+      </w:r>
+    </w:p>
+    <w:p>
+      <w:pPr>
+        <w:pStyle w:val="ListParagraph"/>
+        <w:numPr>
+          <w:ilvl w:val="2"/>
+          <w:numId w:val="11"/>
+        </w:numPr>
+        <w:spacing w:after="200"/>
+        <w:jc w:val="left"/>
+      </w:pPr>
+      <w:r>
+        <w:t>describe</w:t>
+      </w:r>
+    </w:p>
+    <w:p>
+      <w:pPr>
+        <w:pStyle w:val="ListParagraph"/>
+        <w:numPr>
+          <w:ilvl w:val="0"/>
+          <w:numId w:val="11"/>
+        </w:numPr>
+        <w:spacing w:after="200"/>
+        <w:jc w:val="left"/>
+      </w:pPr>
+      <w:r>
+        <w:t>system strengths</w:t>
+      </w:r>
+    </w:p>
+    <w:p>
+      <w:pPr>
+        <w:pStyle w:val="ListParagraph"/>
+        <w:numPr>
+          <w:ilvl w:val="1"/>
+          <w:numId w:val="11"/>
+        </w:numPr>
+        <w:spacing w:after="200"/>
+        <w:jc w:val="left"/>
+      </w:pPr>
+      <w:r>
+        <w:t>Increased availability</w:t>
+      </w:r>
+    </w:p>
+    <w:p>
+      <w:pPr>
+        <w:pStyle w:val="ListParagraph"/>
+        <w:numPr>
+          <w:ilvl w:val="2"/>
+          <w:numId w:val="11"/>
+        </w:numPr>
+        <w:spacing w:after="200"/>
+        <w:jc w:val="left"/>
+      </w:pPr>
+      <w:r>
+        <w:t>Mass production of expertise since it can be made available on a computer</w:t>
+      </w:r>
+    </w:p>
+    <w:p>
+      <w:pPr>
+        <w:pStyle w:val="ListParagraph"/>
+        <w:numPr>
+          <w:ilvl w:val="1"/>
+          <w:numId w:val="11"/>
+        </w:numPr>
+        <w:spacing w:after="200"/>
+        <w:jc w:val="left"/>
+      </w:pPr>
+      <w:r>
+        <w:t>Reduced cost</w:t>
+      </w:r>
+    </w:p>
+    <w:p>
+      <w:pPr>
+        <w:pStyle w:val="ListParagraph"/>
+        <w:numPr>
+          <w:ilvl w:val="2"/>
+          <w:numId w:val="11"/>
+        </w:numPr>
+        <w:spacing w:after="200"/>
+        <w:jc w:val="left"/>
+      </w:pPr>
+      <w:r>
+        <w:t>Average cost of providing expertise is greatly lowered</w:t>
+      </w:r>
+    </w:p>
+    <w:p>
+      <w:pPr>
+        <w:pStyle w:val="ListParagraph"/>
+        <w:numPr>
+          <w:ilvl w:val="1"/>
+          <w:numId w:val="11"/>
+        </w:numPr>
+        <w:spacing w:after="200"/>
+        <w:jc w:val="left"/>
+      </w:pPr>
+      <w:r>
+        <w:t>Permanence</w:t>
+      </w:r>
+    </w:p>
+    <w:p>
+      <w:pPr>
+        <w:pStyle w:val="ListParagraph"/>
+        <w:numPr>
+          <w:ilvl w:val="2"/>
+          <w:numId w:val="11"/>
+        </w:numPr>
+        <w:spacing w:after="200"/>
+        <w:jc w:val="left"/>
+      </w:pPr>
+      <w:r>
+        <w:t>Expertise is permanent, lasts longer than the human expert.</w:t>
+      </w:r>
+    </w:p>
+    <w:p>
+      <w:pPr>
+        <w:pStyle w:val="ListParagraph"/>
+        <w:numPr>
+          <w:ilvl w:val="1"/>
+          <w:numId w:val="11"/>
+        </w:numPr>
+        <w:spacing w:after="200"/>
+        <w:jc w:val="left"/>
+      </w:pPr>
+      <w:r>
+        <w:t>Fast response</w:t>
+      </w:r>
+    </w:p>
+    <w:p>
+      <w:pPr>
+        <w:pStyle w:val="ListParagraph"/>
+        <w:numPr>
+          <w:ilvl w:val="2"/>
+          <w:numId w:val="11"/>
+        </w:numPr>
+        <w:spacing w:after="200"/>
+        <w:jc w:val="left"/>
+      </w:pPr>
+      <w:r>
+        <w:t xml:space="preserve">Sometimes real-time response is </w:t>
+      </w:r>
+      <w:proofErr w:type="gramStart"/>
+      <w:r>
+        <w:t>required,</w:t>
+      </w:r>
+      <w:proofErr w:type="gramEnd"/>
+      <w:r>
+        <w:t xml:space="preserve"> ES is more available than human expert</w:t>
+      </w:r>
+    </w:p>
+    <w:p>
+      <w:pPr>
+        <w:pStyle w:val="ListParagraph"/>
+        <w:numPr>
+          <w:ilvl w:val="0"/>
+          <w:numId w:val="11"/>
+        </w:numPr>
+        <w:spacing w:after="200"/>
+        <w:jc w:val="left"/>
+      </w:pPr>
+      <w:r>
+        <w:t>weaknesses</w:t>
+      </w:r>
+    </w:p>
+    <w:p>
+      <w:pPr>
+        <w:pStyle w:val="ListParagraph"/>
+        <w:numPr>
+          <w:ilvl w:val="1"/>
+          <w:numId w:val="11"/>
+        </w:numPr>
+        <w:spacing w:after="200"/>
+        <w:jc w:val="left"/>
+      </w:pPr>
+      <w:r>
+        <w:t>no security</w:t>
+      </w:r>
+    </w:p>
+    <w:p>
+      <w:pPr>
+        <w:pStyle w:val="ListParagraph"/>
+        <w:numPr>
+          <w:ilvl w:val="1"/>
+          <w:numId w:val="11"/>
+        </w:numPr>
+        <w:spacing w:after="200"/>
+        <w:jc w:val="left"/>
+      </w:pPr>
+      <w:r>
+        <w:t>no error handling</w:t>
+      </w:r>
+    </w:p>
+    <w:p>
+      <w:pPr>
+        <w:pStyle w:val="ListParagraph"/>
+        <w:numPr>
+          <w:ilvl w:val="1"/>
+          <w:numId w:val="11"/>
+        </w:numPr>
+        <w:spacing w:after="200"/>
+        <w:jc w:val="left"/>
+      </w:pPr>
+      <w:r>
+        <w:t>does not include all the subjects available</w:t>
+      </w:r>
+    </w:p>
+    <w:p>
+      <w:pPr>
         <w:spacing w:line="240" w:lineRule="auto"/>
         <w:rPr>
           <w:rFonts w:ascii="Arial Narrow" w:eastAsia="楷体" w:hAnsi="Arial Narrow"/>
@@ -1772,8 +4345,6 @@
           <w:szCs w:val="18"/>
         </w:rPr>
       </w:pPr>
-      <w:bookmarkStart w:id="6" w:name="_GoBack"/>
-      <w:bookmarkEnd w:id="6"/>
     </w:p>
     <w:p>
       <w:pPr>
@@ -2410,8 +4981,79 @@
         <w:t>APA references here</w:t>
       </w:r>
     </w:p>
+    <w:p>
+      <w:pPr>
+        <w:rPr>
+          <w:color w:val="FF0000"/>
+        </w:rPr>
+      </w:pPr>
+    </w:p>
+    <w:p>
+      <w:hyperlink r:id="rId7" w:history="1">
+        <w:r>
+          <w:rPr>
+            <w:rStyle w:val="Hyperlink"/>
+          </w:rPr>
+          <w:t>https://www.cs.unm.edu/~luger/ai-final2/JAVA/CH%2026_Case%20Studies%20-%20JESS%20and%20other%20Expert%20System%20Shells%20in%20Java.pdf</w:t>
+        </w:r>
+      </w:hyperlink>
+    </w:p>
+    <w:p>
+      <w:pPr>
+        <w:spacing w:before="48" w:after="48" w:line="360" w:lineRule="atLeast"/>
+        <w:ind w:right="48"/>
+        <w:outlineLvl w:val="1"/>
+      </w:pPr>
+      <w:hyperlink r:id="rId8" w:history="1">
+        <w:r>
+          <w:rPr>
+            <w:rStyle w:val="Hyperlink"/>
+          </w:rPr>
+          <w:t>http://www.jessrules.com/doc/61/intro.html</w:t>
+        </w:r>
+      </w:hyperlink>
+    </w:p>
+    <w:p>
+      <w:pPr>
+        <w:rPr>
+          <w:color w:val="FF0000"/>
+        </w:rPr>
+      </w:pPr>
+    </w:p>
+    <w:p>
+      <w:hyperlink r:id="rId9" w:history="1">
+        <w:r>
+          <w:rPr>
+            <w:rStyle w:val="Hyperlink"/>
+          </w:rPr>
+          <w:t>https://www.tutorialspoint.com/artificial_intelligence/artificial_intelligence_expert_systems.htm</w:t>
+        </w:r>
+      </w:hyperlink>
+    </w:p>
+    <w:p>
+      <w:pPr>
+        <w:rPr>
+          <w:color w:val="FF0000"/>
+        </w:rPr>
+      </w:pPr>
+    </w:p>
+    <w:p>
+      <w:pPr>
+        <w:rPr>
+          <w:color w:val="FF0000"/>
+        </w:rPr>
+      </w:pPr>
+      <w:hyperlink r:id="rId10" w:history="1">
+        <w:r>
+          <w:rPr>
+            <w:rStyle w:val="Hyperlink"/>
+          </w:rPr>
+          <w:t>http://www.iau.dtu.dk/teaching/31380/Jess/manual.pdf</w:t>
+        </w:r>
+      </w:hyperlink>
+    </w:p>
     <w:sectPr>
-      <w:footerReference w:type="default" r:id="rId7"/>
+      <w:footerReference w:type="default" r:id="rId11"/>
       <w:pgSz w:w="11907" w:h="16839" w:code="9"/>
       <w:pgMar w:top="1440" w:right="1440" w:bottom="1440" w:left="1440" w:header="720" w:footer="720" w:gutter="0"/>
       <w:cols w:space="720"/>
@@ -2481,7 +5123,7 @@
           <w:rPr>
             <w:noProof/>
           </w:rPr>
-          <w:t>4</w:t>
+          <w:t>3</w:t>
         </w:r>
         <w:r>
           <w:rPr>
@@ -2528,6 +5170,95 @@
 <file path=word/numbering.xml><?xml version="1.0" encoding="utf-8"?>
 <w:numbering xmlns:wpc="http://schemas.microsoft.com/office/word/2010/wordprocessingCanvas" xmlns:mo="http://schemas.microsoft.com/office/mac/office/2008/main" xmlns:mc="http://schemas.openxmlformats.org/markup-compatibility/2006" xmlns:mv="urn:schemas-microsoft-com:mac:vml" xmlns:o="urn:schemas-microsoft-com:office:office" xmlns:r="http://schemas.openxmlformats.org/officeDocument/2006/relationships" xmlns:m="http://schemas.openxmlformats.org/officeDocument/2006/math" xmlns:v="urn:schemas-microsoft-com:vml" xmlns:wp14="http://schemas.microsoft.com/office/word/2010/wordprocessingDrawing" xmlns:wp="http://schemas.openxmlformats.org/drawingml/2006/wordprocessingDrawing" xmlns:w10="urn:schemas-microsoft-com:office:word" xmlns:w="http://schemas.openxmlformats.org/wordprocessingml/2006/main" xmlns:w14="http://schemas.microsoft.com/office/word/2010/wordml" xmlns:w15="http://schemas.microsoft.com/office/word/2012/wordml" xmlns:wpg="http://schemas.microsoft.com/office/word/2010/wordprocessingGroup" xmlns:wpi="http://schemas.microsoft.com/office/word/2010/wordprocessingInk" xmlns:wne="http://schemas.microsoft.com/office/word/2006/wordml" xmlns:wps="http://schemas.microsoft.com/office/word/2010/wordprocessingShape" mc:Ignorable="w14 w15 wp14">
   <w:abstractNum w:abstractNumId="0">
+    <w:nsid w:val="02814F23"/>
+    <w:multiLevelType w:val="hybridMultilevel"/>
+    <w:tmpl w:val="4CACC700"/>
+    <w:lvl w:ilvl="0" w:tplc="0409000F">
+      <w:start w:val="1"/>
+      <w:numFmt w:val="decimal"/>
+      <w:lvlText w:val="%1."/>
+      <w:lvlJc w:val="left"/>
+      <w:pPr>
+        <w:ind w:left="720" w:hanging="360"/>
+      </w:pPr>
+      <w:rPr>
+        <w:rFonts w:hint="default"/>
+      </w:rPr>
+    </w:lvl>
+    <w:lvl w:ilvl="1" w:tplc="04090019" w:tentative="1">
+      <w:start w:val="1"/>
+      <w:numFmt w:val="lowerLetter"/>
+      <w:lvlText w:val="%2."/>
+      <w:lvlJc w:val="left"/>
+      <w:pPr>
+        <w:ind w:left="1440" w:hanging="360"/>
+      </w:pPr>
+    </w:lvl>
+    <w:lvl w:ilvl="2" w:tplc="0409001B" w:tentative="1">
+      <w:start w:val="1"/>
+      <w:numFmt w:val="lowerRoman"/>
+      <w:lvlText w:val="%3."/>
+      <w:lvlJc w:val="right"/>
+      <w:pPr>
+        <w:ind w:left="2160" w:hanging="180"/>
+      </w:pPr>
+    </w:lvl>
+    <w:lvl w:ilvl="3" w:tplc="0409000F" w:tentative="1">
+      <w:start w:val="1"/>
+      <w:numFmt w:val="decimal"/>
+      <w:lvlText w:val="%4."/>
+      <w:lvlJc w:val="left"/>
+      <w:pPr>
+        <w:ind w:left="2880" w:hanging="360"/>
+      </w:pPr>
+    </w:lvl>
+    <w:lvl w:ilvl="4" w:tplc="04090019" w:tentative="1">
+      <w:start w:val="1"/>
+      <w:numFmt w:val="lowerLetter"/>
+      <w:lvlText w:val="%5."/>
+      <w:lvlJc w:val="left"/>
+      <w:pPr>
+        <w:ind w:left="3600" w:hanging="360"/>
+      </w:pPr>
+    </w:lvl>
+    <w:lvl w:ilvl="5" w:tplc="0409001B" w:tentative="1">
+      <w:start w:val="1"/>
+      <w:numFmt w:val="lowerRoman"/>
+      <w:lvlText w:val="%6."/>
+      <w:lvlJc w:val="right"/>
+      <w:pPr>
+        <w:ind w:left="4320" w:hanging="180"/>
+      </w:pPr>
+    </w:lvl>
+    <w:lvl w:ilvl="6" w:tplc="0409000F" w:tentative="1">
+      <w:start w:val="1"/>
+      <w:numFmt w:val="decimal"/>
+      <w:lvlText w:val="%7."/>
+      <w:lvlJc w:val="left"/>
+      <w:pPr>
+        <w:ind w:left="5040" w:hanging="360"/>
+      </w:pPr>
+    </w:lvl>
+    <w:lvl w:ilvl="7" w:tplc="04090019" w:tentative="1">
+      <w:start w:val="1"/>
+      <w:numFmt w:val="lowerLetter"/>
+      <w:lvlText w:val="%8."/>
+      <w:lvlJc w:val="left"/>
+      <w:pPr>
+        <w:ind w:left="5760" w:hanging="360"/>
+      </w:pPr>
+    </w:lvl>
+    <w:lvl w:ilvl="8" w:tplc="0409001B" w:tentative="1">
+      <w:start w:val="1"/>
+      <w:numFmt w:val="lowerRoman"/>
+      <w:lvlText w:val="%9."/>
+      <w:lvlJc w:val="right"/>
+      <w:pPr>
+        <w:ind w:left="6480" w:hanging="180"/>
+      </w:pPr>
+    </w:lvl>
+  </w:abstractNum>
+  <w:abstractNum w:abstractNumId="1">
     <w:nsid w:val="0B1E2F04"/>
     <w:multiLevelType w:val="hybridMultilevel"/>
     <w:tmpl w:val="8FEA8038"/>
@@ -2616,7 +5347,7 @@
       </w:pPr>
     </w:lvl>
   </w:abstractNum>
-  <w:abstractNum w:abstractNumId="1">
+  <w:abstractNum w:abstractNumId="2">
     <w:nsid w:val="0DB475C7"/>
     <w:multiLevelType w:val="hybridMultilevel"/>
     <w:tmpl w:val="A91E864C"/>
@@ -2729,7 +5460,7 @@
       </w:rPr>
     </w:lvl>
   </w:abstractNum>
-  <w:abstractNum w:abstractNumId="2">
+  <w:abstractNum w:abstractNumId="3">
     <w:nsid w:val="102479A0"/>
     <w:multiLevelType w:val="hybridMultilevel"/>
     <w:tmpl w:val="CBBEB5C4"/>
@@ -2739,7 +5470,7 @@
       <w:lvlText w:val=""/>
       <w:lvlJc w:val="left"/>
       <w:pPr>
-        <w:ind w:left="720" w:hanging="360"/>
+        <w:ind w:left="360" w:hanging="360"/>
       </w:pPr>
       <w:rPr>
         <w:rFonts w:ascii="Symbol" w:hAnsi="Symbol" w:hint="default"/>
@@ -2751,7 +5482,7 @@
       <w:lvlText w:val="o"/>
       <w:lvlJc w:val="left"/>
       <w:pPr>
-        <w:ind w:left="1440" w:hanging="360"/>
+        <w:ind w:left="1080" w:hanging="360"/>
       </w:pPr>
       <w:rPr>
         <w:rFonts w:ascii="Courier New" w:hAnsi="Courier New" w:cs="Courier New" w:hint="default"/>
@@ -2763,7 +5494,7 @@
       <w:lvlText w:val=""/>
       <w:lvlJc w:val="left"/>
       <w:pPr>
-        <w:ind w:left="2160" w:hanging="360"/>
+        <w:ind w:left="1800" w:hanging="360"/>
       </w:pPr>
       <w:rPr>
         <w:rFonts w:ascii="Wingdings" w:hAnsi="Wingdings" w:hint="default"/>
@@ -2775,7 +5506,7 @@
       <w:lvlText w:val=""/>
       <w:lvlJc w:val="left"/>
       <w:pPr>
-        <w:ind w:left="2880" w:hanging="360"/>
+        <w:ind w:left="2520" w:hanging="360"/>
       </w:pPr>
       <w:rPr>
         <w:rFonts w:ascii="Symbol" w:hAnsi="Symbol" w:hint="default"/>
@@ -2787,7 +5518,7 @@
       <w:lvlText w:val="o"/>
       <w:lvlJc w:val="left"/>
       <w:pPr>
-        <w:ind w:left="3600" w:hanging="360"/>
+        <w:ind w:left="3240" w:hanging="360"/>
       </w:pPr>
       <w:rPr>
         <w:rFonts w:ascii="Courier New" w:hAnsi="Courier New" w:cs="Courier New" w:hint="default"/>
@@ -2799,7 +5530,7 @@
       <w:lvlText w:val=""/>
       <w:lvlJc w:val="left"/>
       <w:pPr>
-        <w:ind w:left="4320" w:hanging="360"/>
+        <w:ind w:left="3960" w:hanging="360"/>
       </w:pPr>
       <w:rPr>
         <w:rFonts w:ascii="Wingdings" w:hAnsi="Wingdings" w:hint="default"/>
@@ -2811,7 +5542,7 @@
       <w:lvlText w:val=""/>
       <w:lvlJc w:val="left"/>
       <w:pPr>
-        <w:ind w:left="5040" w:hanging="360"/>
+        <w:ind w:left="4680" w:hanging="360"/>
       </w:pPr>
       <w:rPr>
         <w:rFonts w:ascii="Symbol" w:hAnsi="Symbol" w:hint="default"/>
@@ -2823,7 +5554,7 @@
       <w:lvlText w:val="o"/>
       <w:lvlJc w:val="left"/>
       <w:pPr>
-        <w:ind w:left="5760" w:hanging="360"/>
+        <w:ind w:left="5400" w:hanging="360"/>
       </w:pPr>
       <w:rPr>
         <w:rFonts w:ascii="Courier New" w:hAnsi="Courier New" w:cs="Courier New" w:hint="default"/>
@@ -2835,14 +5566,103 @@
       <w:lvlText w:val=""/>
       <w:lvlJc w:val="left"/>
       <w:pPr>
-        <w:ind w:left="6480" w:hanging="360"/>
+        <w:ind w:left="6120" w:hanging="360"/>
       </w:pPr>
       <w:rPr>
         <w:rFonts w:ascii="Wingdings" w:hAnsi="Wingdings" w:hint="default"/>
       </w:rPr>
     </w:lvl>
   </w:abstractNum>
-  <w:abstractNum w:abstractNumId="3">
+  <w:abstractNum w:abstractNumId="4">
+    <w:nsid w:val="162E0F10"/>
+    <w:multiLevelType w:val="hybridMultilevel"/>
+    <w:tmpl w:val="04A20DC4"/>
+    <w:lvl w:ilvl="0" w:tplc="0409000F">
+      <w:start w:val="1"/>
+      <w:numFmt w:val="decimal"/>
+      <w:lvlText w:val="%1."/>
+      <w:lvlJc w:val="left"/>
+      <w:pPr>
+        <w:ind w:left="720" w:hanging="360"/>
+      </w:pPr>
+      <w:rPr>
+        <w:rFonts w:hint="default"/>
+      </w:rPr>
+    </w:lvl>
+    <w:lvl w:ilvl="1" w:tplc="04090019" w:tentative="1">
+      <w:start w:val="1"/>
+      <w:numFmt w:val="lowerLetter"/>
+      <w:lvlText w:val="%2."/>
+      <w:lvlJc w:val="left"/>
+      <w:pPr>
+        <w:ind w:left="1440" w:hanging="360"/>
+      </w:pPr>
+    </w:lvl>
+    <w:lvl w:ilvl="2" w:tplc="0409001B" w:tentative="1">
+      <w:start w:val="1"/>
+      <w:numFmt w:val="lowerRoman"/>
+      <w:lvlText w:val="%3."/>
+      <w:lvlJc w:val="right"/>
+      <w:pPr>
+        <w:ind w:left="2160" w:hanging="180"/>
+      </w:pPr>
+    </w:lvl>
+    <w:lvl w:ilvl="3" w:tplc="0409000F" w:tentative="1">
+      <w:start w:val="1"/>
+      <w:numFmt w:val="decimal"/>
+      <w:lvlText w:val="%4."/>
+      <w:lvlJc w:val="left"/>
+      <w:pPr>
+        <w:ind w:left="2880" w:hanging="360"/>
+      </w:pPr>
+    </w:lvl>
+    <w:lvl w:ilvl="4" w:tplc="04090019" w:tentative="1">
+      <w:start w:val="1"/>
+      <w:numFmt w:val="lowerLetter"/>
+      <w:lvlText w:val="%5."/>
+      <w:lvlJc w:val="left"/>
+      <w:pPr>
+        <w:ind w:left="3600" w:hanging="360"/>
+      </w:pPr>
+    </w:lvl>
+    <w:lvl w:ilvl="5" w:tplc="0409001B" w:tentative="1">
+      <w:start w:val="1"/>
+      <w:numFmt w:val="lowerRoman"/>
+      <w:lvlText w:val="%6."/>
+      <w:lvlJc w:val="right"/>
+      <w:pPr>
+        <w:ind w:left="4320" w:hanging="180"/>
+      </w:pPr>
+    </w:lvl>
+    <w:lvl w:ilvl="6" w:tplc="0409000F" w:tentative="1">
+      <w:start w:val="1"/>
+      <w:numFmt w:val="decimal"/>
+      <w:lvlText w:val="%7."/>
+      <w:lvlJc w:val="left"/>
+      <w:pPr>
+        <w:ind w:left="5040" w:hanging="360"/>
+      </w:pPr>
+    </w:lvl>
+    <w:lvl w:ilvl="7" w:tplc="04090019" w:tentative="1">
+      <w:start w:val="1"/>
+      <w:numFmt w:val="lowerLetter"/>
+      <w:lvlText w:val="%8."/>
+      <w:lvlJc w:val="left"/>
+      <w:pPr>
+        <w:ind w:left="5760" w:hanging="360"/>
+      </w:pPr>
+    </w:lvl>
+    <w:lvl w:ilvl="8" w:tplc="0409001B" w:tentative="1">
+      <w:start w:val="1"/>
+      <w:numFmt w:val="lowerRoman"/>
+      <w:lvlText w:val="%9."/>
+      <w:lvlJc w:val="right"/>
+      <w:pPr>
+        <w:ind w:left="6480" w:hanging="180"/>
+      </w:pPr>
+    </w:lvl>
+  </w:abstractNum>
+  <w:abstractNum w:abstractNumId="5">
     <w:nsid w:val="25CC3C2F"/>
     <w:multiLevelType w:val="hybridMultilevel"/>
     <w:tmpl w:val="D54AEFB4"/>
@@ -2954,7 +5774,7 @@
       </w:rPr>
     </w:lvl>
   </w:abstractNum>
-  <w:abstractNum w:abstractNumId="4">
+  <w:abstractNum w:abstractNumId="6">
     <w:nsid w:val="26595128"/>
     <w:multiLevelType w:val="hybridMultilevel"/>
     <w:tmpl w:val="1634239A"/>
@@ -3067,7 +5887,120 @@
       </w:rPr>
     </w:lvl>
   </w:abstractNum>
-  <w:abstractNum w:abstractNumId="5">
+  <w:abstractNum w:abstractNumId="7">
+    <w:nsid w:val="2BE76572"/>
+    <w:multiLevelType w:val="hybridMultilevel"/>
+    <w:tmpl w:val="205CE4B8"/>
+    <w:lvl w:ilvl="0" w:tplc="79C4C5E2">
+      <w:start w:val="2"/>
+      <w:numFmt w:val="bullet"/>
+      <w:lvlText w:val="-"/>
+      <w:lvlJc w:val="left"/>
+      <w:pPr>
+        <w:ind w:left="720" w:hanging="360"/>
+      </w:pPr>
+      <w:rPr>
+        <w:rFonts w:ascii="Calibri" w:eastAsiaTheme="minorHAnsi" w:hAnsi="Calibri" w:cs="Calibri" w:hint="default"/>
+      </w:rPr>
+    </w:lvl>
+    <w:lvl w:ilvl="1" w:tplc="04090003" w:tentative="1">
+      <w:start w:val="1"/>
+      <w:numFmt w:val="bullet"/>
+      <w:lvlText w:val="o"/>
+      <w:lvlJc w:val="left"/>
+      <w:pPr>
+        <w:ind w:left="1440" w:hanging="360"/>
+      </w:pPr>
+      <w:rPr>
+        <w:rFonts w:ascii="Courier New" w:hAnsi="Courier New" w:cs="Courier New" w:hint="default"/>
+      </w:rPr>
+    </w:lvl>
+    <w:lvl w:ilvl="2" w:tplc="04090005" w:tentative="1">
+      <w:start w:val="1"/>
+      <w:numFmt w:val="bullet"/>
+      <w:lvlText w:val=""/>
+      <w:lvlJc w:val="left"/>
+      <w:pPr>
+        <w:ind w:left="2160" w:hanging="360"/>
+      </w:pPr>
+      <w:rPr>
+        <w:rFonts w:ascii="Wingdings" w:hAnsi="Wingdings" w:hint="default"/>
+      </w:rPr>
+    </w:lvl>
+    <w:lvl w:ilvl="3" w:tplc="04090001" w:tentative="1">
+      <w:start w:val="1"/>
+      <w:numFmt w:val="bullet"/>
+      <w:lvlText w:val=""/>
+      <w:lvlJc w:val="left"/>
+      <w:pPr>
+        <w:ind w:left="2880" w:hanging="360"/>
+      </w:pPr>
+      <w:rPr>
+        <w:rFonts w:ascii="Symbol" w:hAnsi="Symbol" w:hint="default"/>
+      </w:rPr>
+    </w:lvl>
+    <w:lvl w:ilvl="4" w:tplc="04090003" w:tentative="1">
+      <w:start w:val="1"/>
+      <w:numFmt w:val="bullet"/>
+      <w:lvlText w:val="o"/>
+      <w:lvlJc w:val="left"/>
+      <w:pPr>
+        <w:ind w:left="3600" w:hanging="360"/>
+      </w:pPr>
+      <w:rPr>
+        <w:rFonts w:ascii="Courier New" w:hAnsi="Courier New" w:cs="Courier New" w:hint="default"/>
+      </w:rPr>
+    </w:lvl>
+    <w:lvl w:ilvl="5" w:tplc="04090005" w:tentative="1">
+      <w:start w:val="1"/>
+      <w:numFmt w:val="bullet"/>
+      <w:lvlText w:val=""/>
+      <w:lvlJc w:val="left"/>
+      <w:pPr>
+        <w:ind w:left="4320" w:hanging="360"/>
+      </w:pPr>
+      <w:rPr>
+        <w:rFonts w:ascii="Wingdings" w:hAnsi="Wingdings" w:hint="default"/>
+      </w:rPr>
+    </w:lvl>
+    <w:lvl w:ilvl="6" w:tplc="04090001" w:tentative="1">
+      <w:start w:val="1"/>
+      <w:numFmt w:val="bullet"/>
+      <w:lvlText w:val=""/>
+      <w:lvlJc w:val="left"/>
+      <w:pPr>
+        <w:ind w:left="5040" w:hanging="360"/>
+      </w:pPr>
+      <w:rPr>
+        <w:rFonts w:ascii="Symbol" w:hAnsi="Symbol" w:hint="default"/>
+      </w:rPr>
+    </w:lvl>
+    <w:lvl w:ilvl="7" w:tplc="04090003" w:tentative="1">
+      <w:start w:val="1"/>
+      <w:numFmt w:val="bullet"/>
+      <w:lvlText w:val="o"/>
+      <w:lvlJc w:val="left"/>
+      <w:pPr>
+        <w:ind w:left="5760" w:hanging="360"/>
+      </w:pPr>
+      <w:rPr>
+        <w:rFonts w:ascii="Courier New" w:hAnsi="Courier New" w:cs="Courier New" w:hint="default"/>
+      </w:rPr>
+    </w:lvl>
+    <w:lvl w:ilvl="8" w:tplc="04090005" w:tentative="1">
+      <w:start w:val="1"/>
+      <w:numFmt w:val="bullet"/>
+      <w:lvlText w:val=""/>
+      <w:lvlJc w:val="left"/>
+      <w:pPr>
+        <w:ind w:left="6480" w:hanging="360"/>
+      </w:pPr>
+      <w:rPr>
+        <w:rFonts w:ascii="Wingdings" w:hAnsi="Wingdings" w:hint="default"/>
+      </w:rPr>
+    </w:lvl>
+  </w:abstractNum>
+  <w:abstractNum w:abstractNumId="8">
     <w:nsid w:val="30707E21"/>
     <w:multiLevelType w:val="hybridMultilevel"/>
     <w:tmpl w:val="5BF2B0BC"/>
@@ -3180,7 +6113,7 @@
       </w:rPr>
     </w:lvl>
   </w:abstractNum>
-  <w:abstractNum w:abstractNumId="6">
+  <w:abstractNum w:abstractNumId="9">
     <w:nsid w:val="387F26D3"/>
     <w:multiLevelType w:val="hybridMultilevel"/>
     <w:tmpl w:val="E48C8296"/>
@@ -3269,7 +6202,7 @@
       </w:pPr>
     </w:lvl>
   </w:abstractNum>
-  <w:abstractNum w:abstractNumId="7">
+  <w:abstractNum w:abstractNumId="10">
     <w:nsid w:val="4A333DDE"/>
     <w:multiLevelType w:val="hybridMultilevel"/>
     <w:tmpl w:val="B148C1CC"/>
@@ -3358,7 +6291,7 @@
       </w:pPr>
     </w:lvl>
   </w:abstractNum>
-  <w:abstractNum w:abstractNumId="8">
+  <w:abstractNum w:abstractNumId="11">
     <w:nsid w:val="588B15A7"/>
     <w:multiLevelType w:val="hybridMultilevel"/>
     <w:tmpl w:val="5B38FF48"/>
@@ -3471,7 +6404,7 @@
       </w:rPr>
     </w:lvl>
   </w:abstractNum>
-  <w:abstractNum w:abstractNumId="9">
+  <w:abstractNum w:abstractNumId="12">
     <w:nsid w:val="79E75465"/>
     <w:multiLevelType w:val="hybridMultilevel"/>
     <w:tmpl w:val="F8300C3C"/>
@@ -3584,40 +6517,49 @@
     </w:lvl>
   </w:abstractNum>
   <w:num w:numId="1">
-    <w:abstractNumId w:val="0"/>
+    <w:abstractNumId w:val="1"/>
   </w:num>
   <w:num w:numId="2">
-    <w:abstractNumId w:val="6"/>
+    <w:abstractNumId w:val="9"/>
   </w:num>
   <w:num w:numId="3">
-    <w:abstractNumId w:val="6"/>
+    <w:abstractNumId w:val="9"/>
     <w:lvlOverride w:ilvl="0">
       <w:startOverride w:val="1"/>
     </w:lvlOverride>
   </w:num>
   <w:num w:numId="4">
+    <w:abstractNumId w:val="10"/>
+  </w:num>
+  <w:num w:numId="5">
+    <w:abstractNumId w:val="8"/>
+  </w:num>
+  <w:num w:numId="6">
+    <w:abstractNumId w:val="12"/>
+  </w:num>
+  <w:num w:numId="7">
+    <w:abstractNumId w:val="6"/>
+  </w:num>
+  <w:num w:numId="8">
+    <w:abstractNumId w:val="11"/>
+  </w:num>
+  <w:num w:numId="9">
+    <w:abstractNumId w:val="2"/>
+  </w:num>
+  <w:num w:numId="10">
+    <w:abstractNumId w:val="5"/>
+  </w:num>
+  <w:num w:numId="11">
+    <w:abstractNumId w:val="3"/>
+  </w:num>
+  <w:num w:numId="12">
+    <w:abstractNumId w:val="0"/>
+  </w:num>
+  <w:num w:numId="13">
     <w:abstractNumId w:val="7"/>
   </w:num>
-  <w:num w:numId="5">
-    <w:abstractNumId w:val="5"/>
-  </w:num>
-  <w:num w:numId="6">
-    <w:abstractNumId w:val="9"/>
-  </w:num>
-  <w:num w:numId="7">
+  <w:num w:numId="14">
     <w:abstractNumId w:val="4"/>
-  </w:num>
-  <w:num w:numId="8">
-    <w:abstractNumId w:val="8"/>
-  </w:num>
-  <w:num w:numId="9">
-    <w:abstractNumId w:val="1"/>
-  </w:num>
-  <w:num w:numId="10">
-    <w:abstractNumId w:val="3"/>
-  </w:num>
-  <w:num w:numId="11">
-    <w:abstractNumId w:val="2"/>
   </w:num>
 </w:numbering>
 </file>

</xml_diff>

<commit_message>
Done with expert system shell
</commit_message>
<xml_diff>
--- a/report/report.docx
+++ b/report/report.docx
@@ -153,39 +153,41 @@
           <w:sz w:val="26"/>
           <w:szCs w:val="26"/>
         </w:rPr>
-        <w:t xml:space="preserve">Muhammad </w:t>
-      </w:r>
-      <w:proofErr w:type="spellStart"/>
-      <w:r>
+        <w:t>Muhammad Awad Luckhoo (15042278)</w:t>
+      </w:r>
+    </w:p>
+    <w:p>
+      <w:pPr>
+        <w:spacing w:line="360" w:lineRule="auto"/>
+        <w:jc w:val="center"/>
         <w:rPr>
           <w:sz w:val="26"/>
           <w:szCs w:val="26"/>
         </w:rPr>
-        <w:t>Awad</w:t>
-      </w:r>
-      <w:proofErr w:type="spellEnd"/>
+      </w:pPr>
       <w:r>
         <w:rPr>
           <w:sz w:val="26"/>
           <w:szCs w:val="26"/>
         </w:rPr>
-        <w:t xml:space="preserve"> </w:t>
-      </w:r>
-      <w:proofErr w:type="spellStart"/>
-      <w:r>
+        <w:t>Choong Kai Wern (15053648)</w:t>
+      </w:r>
+    </w:p>
+    <w:p>
+      <w:pPr>
+        <w:spacing w:line="360" w:lineRule="auto"/>
+        <w:jc w:val="center"/>
         <w:rPr>
           <w:sz w:val="26"/>
           <w:szCs w:val="26"/>
         </w:rPr>
-        <w:t>Luckhoo</w:t>
-      </w:r>
-      <w:proofErr w:type="spellEnd"/>
+      </w:pPr>
       <w:r>
         <w:rPr>
           <w:sz w:val="26"/>
           <w:szCs w:val="26"/>
         </w:rPr>
-        <w:t xml:space="preserve"> (15042278)</w:t>
+        <w:t>Teh Cuok Syen (15061567)</w:t>
       </w:r>
     </w:p>
     <w:p>
@@ -197,187 +199,46 @@
           <w:szCs w:val="26"/>
         </w:rPr>
       </w:pPr>
-      <w:proofErr w:type="spellStart"/>
       <w:r>
         <w:rPr>
           <w:sz w:val="26"/>
           <w:szCs w:val="26"/>
         </w:rPr>
-        <w:t>Choong</w:t>
-      </w:r>
-      <w:proofErr w:type="spellEnd"/>
-      <w:r>
+        <w:t>Ong Li Shen (15071863)</w:t>
+      </w:r>
+    </w:p>
+    <w:p>
+      <w:pPr>
+        <w:spacing w:line="360" w:lineRule="auto"/>
+        <w:jc w:val="center"/>
         <w:rPr>
           <w:sz w:val="26"/>
           <w:szCs w:val="26"/>
         </w:rPr>
-        <w:t xml:space="preserve"> Kai </w:t>
-      </w:r>
-      <w:proofErr w:type="spellStart"/>
+      </w:pPr>
       <w:r>
         <w:rPr>
           <w:sz w:val="26"/>
           <w:szCs w:val="26"/>
         </w:rPr>
-        <w:t>Wern</w:t>
-      </w:r>
-      <w:proofErr w:type="spellEnd"/>
-      <w:r>
+        <w:t>Mu Chun Khang (13079272)</w:t>
+      </w:r>
+    </w:p>
+    <w:p>
+      <w:pPr>
+        <w:spacing w:line="360" w:lineRule="auto"/>
+        <w:jc w:val="center"/>
         <w:rPr>
           <w:sz w:val="26"/>
           <w:szCs w:val="26"/>
         </w:rPr>
-        <w:t xml:space="preserve"> (15053648)</w:t>
-      </w:r>
-    </w:p>
-    <w:p>
-      <w:pPr>
-        <w:spacing w:line="360" w:lineRule="auto"/>
-        <w:jc w:val="center"/>
+      </w:pPr>
+      <w:r>
         <w:rPr>
           <w:sz w:val="26"/>
           <w:szCs w:val="26"/>
         </w:rPr>
-      </w:pPr>
-      <w:proofErr w:type="spellStart"/>
-      <w:r>
-        <w:rPr>
-          <w:sz w:val="26"/>
-          <w:szCs w:val="26"/>
-        </w:rPr>
-        <w:t>Teh</w:t>
-      </w:r>
-      <w:proofErr w:type="spellEnd"/>
-      <w:r>
-        <w:rPr>
-          <w:sz w:val="26"/>
-          <w:szCs w:val="26"/>
-        </w:rPr>
-        <w:t xml:space="preserve"> </w:t>
-      </w:r>
-      <w:proofErr w:type="spellStart"/>
-      <w:r>
-        <w:rPr>
-          <w:sz w:val="26"/>
-          <w:szCs w:val="26"/>
-        </w:rPr>
-        <w:t>Cuok</w:t>
-      </w:r>
-      <w:proofErr w:type="spellEnd"/>
-      <w:r>
-        <w:rPr>
-          <w:sz w:val="26"/>
-          <w:szCs w:val="26"/>
-        </w:rPr>
-        <w:t xml:space="preserve"> </w:t>
-      </w:r>
-      <w:proofErr w:type="spellStart"/>
-      <w:r>
-        <w:rPr>
-          <w:sz w:val="26"/>
-          <w:szCs w:val="26"/>
-        </w:rPr>
-        <w:t>Syen</w:t>
-      </w:r>
-      <w:proofErr w:type="spellEnd"/>
-      <w:r>
-        <w:rPr>
-          <w:sz w:val="26"/>
-          <w:szCs w:val="26"/>
-        </w:rPr>
-        <w:t xml:space="preserve"> (15061567)</w:t>
-      </w:r>
-    </w:p>
-    <w:p>
-      <w:pPr>
-        <w:spacing w:line="360" w:lineRule="auto"/>
-        <w:jc w:val="center"/>
-        <w:rPr>
-          <w:sz w:val="26"/>
-          <w:szCs w:val="26"/>
-        </w:rPr>
-      </w:pPr>
-      <w:r>
-        <w:rPr>
-          <w:sz w:val="26"/>
-          <w:szCs w:val="26"/>
-        </w:rPr>
-        <w:t>Ong Li Shen (15071863)</w:t>
-      </w:r>
-    </w:p>
-    <w:p>
-      <w:pPr>
-        <w:spacing w:line="360" w:lineRule="auto"/>
-        <w:jc w:val="center"/>
-        <w:rPr>
-          <w:sz w:val="26"/>
-          <w:szCs w:val="26"/>
-        </w:rPr>
-      </w:pPr>
-      <w:r>
-        <w:rPr>
-          <w:sz w:val="26"/>
-          <w:szCs w:val="26"/>
-        </w:rPr>
-        <w:t xml:space="preserve">Mu Chun </w:t>
-      </w:r>
-      <w:proofErr w:type="spellStart"/>
-      <w:r>
-        <w:rPr>
-          <w:sz w:val="26"/>
-          <w:szCs w:val="26"/>
-        </w:rPr>
-        <w:t>Khang</w:t>
-      </w:r>
-      <w:proofErr w:type="spellEnd"/>
-      <w:r>
-        <w:rPr>
-          <w:sz w:val="26"/>
-          <w:szCs w:val="26"/>
-        </w:rPr>
-        <w:t xml:space="preserve"> (13079272)</w:t>
-      </w:r>
-    </w:p>
-    <w:p>
-      <w:pPr>
-        <w:spacing w:line="360" w:lineRule="auto"/>
-        <w:jc w:val="center"/>
-        <w:rPr>
-          <w:sz w:val="26"/>
-          <w:szCs w:val="26"/>
-        </w:rPr>
-      </w:pPr>
-      <w:proofErr w:type="spellStart"/>
-      <w:r>
-        <w:rPr>
-          <w:sz w:val="26"/>
-          <w:szCs w:val="26"/>
-        </w:rPr>
-        <w:t>Mah</w:t>
-      </w:r>
-      <w:proofErr w:type="spellEnd"/>
-      <w:r>
-        <w:rPr>
-          <w:sz w:val="26"/>
-          <w:szCs w:val="26"/>
-        </w:rPr>
-        <w:t xml:space="preserve"> Qi </w:t>
-      </w:r>
-      <w:proofErr w:type="spellStart"/>
-      <w:r>
-        <w:rPr>
-          <w:sz w:val="26"/>
-          <w:szCs w:val="26"/>
-        </w:rPr>
-        <w:t>Hao</w:t>
-      </w:r>
-      <w:proofErr w:type="spellEnd"/>
-      <w:r>
-        <w:rPr>
-          <w:sz w:val="26"/>
-          <w:szCs w:val="26"/>
-        </w:rPr>
-        <w:t xml:space="preserve"> (16080111)</w:t>
+        <w:t>Mah Qi Hao (16080111)</w:t>
       </w:r>
     </w:p>
     <w:p/>
@@ -1450,6 +1311,65 @@
         <w:t>Applications of expert system</w:t>
       </w:r>
     </w:p>
+    <w:p>
+      <w:pPr>
+        <w:pStyle w:val="ListParagraph"/>
+        <w:numPr>
+          <w:ilvl w:val="0"/>
+          <w:numId w:val="10"/>
+        </w:numPr>
+        <w:rPr>
+          <w:color w:val="FF0000"/>
+        </w:rPr>
+      </w:pPr>
+      <w:r>
+        <w:rPr>
+          <w:color w:val="FF0000"/>
+        </w:rPr>
+        <w:t>Downfall</w:t>
+      </w:r>
+    </w:p>
+    <w:p/>
+    <w:p>
+      <w:pPr>
+        <w:rPr>
+          <w:color w:val="4472C4" w:themeColor="accent1"/>
+        </w:rPr>
+      </w:pPr>
+      <w:r>
+        <w:rPr>
+          <w:color w:val="4472C4" w:themeColor="accent1"/>
+        </w:rPr>
+        <w:t xml:space="preserve">Expert systems are one area of artificial intelligence. Expert systems are computer software that have been designed in order to replicate human experts in both acts and activities, by the system’s capability to find new facts from available facts and give advice, to demonstrate and carry out intelligent tasks. </w:t>
+      </w:r>
+    </w:p>
+    <w:p>
+      <w:pPr>
+        <w:rPr>
+          <w:color w:val="4472C4" w:themeColor="accent1"/>
+        </w:rPr>
+      </w:pPr>
+    </w:p>
+    <w:p>
+      <w:pPr>
+        <w:rPr>
+          <w:color w:val="4472C4" w:themeColor="accent1"/>
+        </w:rPr>
+      </w:pPr>
+    </w:p>
+    <w:p>
+      <w:pPr>
+        <w:rPr>
+          <w:color w:val="4472C4" w:themeColor="accent1"/>
+        </w:rPr>
+      </w:pPr>
+      <w:r>
+        <w:rPr>
+          <w:color w:val="4472C4" w:themeColor="accent1"/>
+        </w:rPr>
+        <w:t>Various choices are provided when designing an expert system, the methodology, the mode of knowledge representation within the model (production rules, frames, logic programming, or some combination of these methods), the software development package, the hardware upon which the expert system is to be implemented.</w:t>
+      </w:r>
+    </w:p>
     <w:p/>
     <w:p/>
     <w:p>
@@ -1520,16 +1440,8 @@
         <w:rPr>
           <w:color w:val="FF0000"/>
         </w:rPr>
-        <w:t xml:space="preserve">Agent-based development environment: </w:t>
-      </w:r>
-      <w:proofErr w:type="spellStart"/>
-      <w:r>
-        <w:rPr>
-          <w:color w:val="FF0000"/>
-        </w:rPr>
-        <w:t>Netlogo</w:t>
-      </w:r>
-      <w:proofErr w:type="spellEnd"/>
+        <w:t>Agent-based development environment: Netlogo</w:t>
+      </w:r>
     </w:p>
     <w:p>
       <w:pPr>
@@ -1548,22 +1460,189 @@
         <w:rPr>
           <w:color w:val="FF0000"/>
         </w:rPr>
-        <w:t xml:space="preserve">Programming language: </w:t>
-      </w:r>
-      <w:proofErr w:type="spellStart"/>
-      <w:r>
-        <w:rPr>
-          <w:color w:val="FF0000"/>
-        </w:rPr>
-        <w:t>Prolog</w:t>
-      </w:r>
-      <w:proofErr w:type="spellEnd"/>
+        <w:t>Programming language: Prolog</w:t>
+      </w:r>
     </w:p>
     <w:p>
       <w:pPr>
         <w:spacing w:line="259" w:lineRule="auto"/>
         <w:jc w:val="left"/>
       </w:pPr>
+    </w:p>
+    <w:p>
+      <w:r>
+        <w:t>For the purpose of building an expert system, there are three main development tools available: expert system shell, agent-based development environment and programming language. To illustrate the differences between all three expert system development tools, this section of the paper shall provide an exhaustive comparative analysis. In this context, an example is given for each respective expert system development tool. The three tools are first discussed</w:t>
+      </w:r>
+      <w:r>
+        <w:t xml:space="preserve"> in terms of their common purpose</w:t>
+      </w:r>
+      <w:r>
+        <w:t xml:space="preserve">. Subsequently, their distinct </w:t>
+      </w:r>
+      <w:r>
+        <w:t xml:space="preserve">features and </w:t>
+      </w:r>
+      <w:r>
+        <w:t xml:space="preserve">differences are deliberated individually. This should provide readers with a good overall view of the various expert system development tools. </w:t>
+      </w:r>
+    </w:p>
+    <w:p/>
+    <w:p>
+      <w:r>
+        <w:t>It is imperative to note that expert systems use reason of knowledge to solve complicated problems. The systems are represented predominantly with if-then rules, and not the conventional procedural code. At this juncture, the development tools for expert systems must be specialized.</w:t>
+      </w:r>
+      <w:r>
+        <w:t xml:space="preserve"> An expert system development tool is simply a software development environment that contains the basic components of an expert system: knowledge base and </w:t>
+      </w:r>
+      <w:r>
+        <w:t xml:space="preserve">reasoning engine. Typically, expert system development tools come with prescribe methods of building applications through configuration and instantiation of these components. Besides that, </w:t>
+      </w:r>
+      <w:r>
+        <w:t xml:space="preserve">developers are also offered numerous choices when designing an expert system. The methodology, mode of knowledge representation, software development package and hardware to be implemented on are among the factors for consideration. </w:t>
+      </w:r>
+      <w:r>
+        <w:t>Herein, a</w:t>
+      </w:r>
+      <w:r>
+        <w:t xml:space="preserve">ll expert system </w:t>
+      </w:r>
+      <w:r>
+        <w:lastRenderedPageBreak/>
+        <w:t xml:space="preserve">development tools, be it expert system shell, </w:t>
+      </w:r>
+      <w:r>
+        <w:t xml:space="preserve">agent-based development environment </w:t>
+      </w:r>
+      <w:r>
+        <w:t>or</w:t>
+      </w:r>
+      <w:r>
+        <w:t xml:space="preserve"> programming language</w:t>
+      </w:r>
+      <w:r>
+        <w:t xml:space="preserve">, are crucial in </w:t>
+      </w:r>
+      <w:r>
+        <w:t>aiding</w:t>
+      </w:r>
+      <w:r>
+        <w:t xml:space="preserve"> developers construct expert systems. </w:t>
+      </w:r>
+    </w:p>
+    <w:p/>
+    <w:p>
+      <w:pPr>
+        <w:rPr>
+          <w:u w:val="single"/>
+        </w:rPr>
+      </w:pPr>
+      <w:r>
+        <w:rPr>
+          <w:u w:val="single"/>
+        </w:rPr>
+        <w:t>Expert System Shell</w:t>
+      </w:r>
+    </w:p>
+    <w:p>
+      <w:pPr>
+        <w:rPr>
+          <w:u w:val="single"/>
+        </w:rPr>
+      </w:pPr>
+    </w:p>
+    <w:p>
+      <w:r>
+        <w:t xml:space="preserve">Expert system shells </w:t>
+      </w:r>
+      <w:r>
+        <w:t>consist mainly of a user interface,</w:t>
+      </w:r>
+      <w:r>
+        <w:t xml:space="preserve"> inference engine and an editor to assist developers in building their knowledge base for expert systems. A great example of an expert system shell is Jess which stands for The Java Expert System Shell. </w:t>
+      </w:r>
+      <w:r>
+        <w:t>Jess is an expert system shell written in Java en</w:t>
+      </w:r>
+      <w:r>
+        <w:t xml:space="preserve">tirely, driven by a Lisp-styled scripting language. Java provides the external mechanisms that generate and control the rules. To use Jess, the data must first be converted into text before it is handled by the interpreter. </w:t>
+      </w:r>
+    </w:p>
+    <w:p/>
+    <w:p>
+      <w:r>
+        <w:t xml:space="preserve">Jess </w:t>
+      </w:r>
+      <w:r>
+        <w:t xml:space="preserve">can be utilized in two ways, namely as a rule engine or as </w:t>
+      </w:r>
+      <w:r>
+        <w:t>a genera</w:t>
+      </w:r>
+      <w:r>
+        <w:t xml:space="preserve">l-purpose programming language. </w:t>
+      </w:r>
+      <w:r>
+        <w:t xml:space="preserve">A rule engine is a special program that applies rules to large sets of data in an efficient way. A rule-based program can have up to thousands of rules, </w:t>
+      </w:r>
+      <w:r>
+        <w:t xml:space="preserve">but Jess will have no problem applying them as data in the form of a knowledge base. </w:t>
+      </w:r>
+      <w:r>
+        <w:t xml:space="preserve">In particular domains, the rules are represented as the heuristic knowledge of human experts, while evolving situations are represented by the knowledge base. </w:t>
+      </w:r>
+      <w:r>
+        <w:t xml:space="preserve">On the other hand, as a general-purpose programming language, Jess can be extended easily as it directly accesses all Java classes and libraries. New commands can be written in Java or Jess to be integrated into Jess. Thus, Jess is very customizable when it comes to building applications. </w:t>
+      </w:r>
+    </w:p>
+    <w:p/>
+    <w:p>
+      <w:r>
+        <w:t xml:space="preserve">The advantages of Jess include the ease of working with the code builder because it is an independent scripting language. Jess releases the burden from developers because they are not required to declare each rule as a set of nested class instances. On top of that, the programming effort for building the user interface and inference engine is also greatly reduced. Projects can be completed faster and cheaper in an efficient manner. However, Jess has the disadvantage of Java being disconnected from the rule engine. Normal Java syntax cannot be used to debug the syntax after external files and strings have been used to specify the rules. Besides that, Jess implements the Rete algorithm to match rules against the knowledge base. Since the algorithm trades space for speed, Jess requires relatively-large memory usage for moderately-sized programs. </w:t>
+      </w:r>
+    </w:p>
+    <w:p/>
+    <w:p/>
+    <w:p>
+      <w:pPr>
+        <w:pStyle w:val="ListParagraph"/>
+        <w:numPr>
+          <w:ilvl w:val="0"/>
+          <w:numId w:val="13"/>
+        </w:numPr>
+        <w:spacing w:line="259" w:lineRule="auto"/>
+        <w:jc w:val="left"/>
+        <w:rPr>
+          <w:color w:val="4472C4" w:themeColor="accent1"/>
+        </w:rPr>
+      </w:pPr>
+      <w:bookmarkStart w:id="4" w:name="_GoBack"/>
+      <w:bookmarkEnd w:id="4"/>
+      <w:r>
+        <w:rPr>
+          <w:color w:val="4472C4" w:themeColor="accent1"/>
+        </w:rPr>
+        <w:t>High-level programming languages - an expert system can be implemented using general purpose programming language. However, the programming languages such as LISP and PROLOG are the most commonly used in expert system implementation due to their high capabilities in handling symbolic data efficiently.</w:t>
+      </w:r>
+    </w:p>
+    <w:p>
+      <w:pPr>
+        <w:pStyle w:val="ListParagraph"/>
+        <w:numPr>
+          <w:ilvl w:val="0"/>
+          <w:numId w:val="13"/>
+        </w:numPr>
+        <w:spacing w:line="259" w:lineRule="auto"/>
+        <w:jc w:val="left"/>
+        <w:rPr>
+          <w:color w:val="4472C4" w:themeColor="accent1"/>
+        </w:rPr>
+      </w:pPr>
+      <w:r>
+        <w:rPr>
+          <w:color w:val="4472C4" w:themeColor="accent1"/>
+        </w:rPr>
+        <w:t>Multiple-paradigm programming environments - these systems expand the capabilities of shells in various directions. They run on engineering workstations, minicomputers, or mainframes; offer tight integration with large databases; and support the building of large expert systems.</w:t>
+      </w:r>
     </w:p>
     <w:p>
       <w:pPr>
@@ -1571,390 +1650,6 @@
         <w:ind w:right="48"/>
         <w:outlineLvl w:val="1"/>
       </w:pPr>
-      <w:r>
-        <w:t xml:space="preserve">Expert systems are one area of artificial intelligence. Expert systems are computer software that have been designed </w:t>
-      </w:r>
-      <w:proofErr w:type="gramStart"/>
-      <w:r>
-        <w:t>in order to</w:t>
-      </w:r>
-      <w:proofErr w:type="gramEnd"/>
-      <w:r>
-        <w:t xml:space="preserve"> replicate human experts in both acts and activities, by the system’s capability to find new facts from available facts and give advice, to demonstrate and carry out intelligent tasks. In this paper, we are going to talk about the different types of expert system development tools and the differences between them. An expert system tool, is a software development environment containing the basic components of expert systems. </w:t>
-      </w:r>
-      <w:r>
-        <w:t>Associated with a shell is a prescribed method for building applications by configuring and instantiating these components. The core components of expert systems are the knowledge base and the reasoning engine.</w:t>
-      </w:r>
-    </w:p>
-    <w:p>
-      <w:pPr>
-        <w:spacing w:before="48" w:after="48" w:line="360" w:lineRule="atLeast"/>
-        <w:ind w:right="48"/>
-        <w:outlineLvl w:val="1"/>
-      </w:pPr>
-      <w:r>
-        <w:t>Various choices are provided when designing an expert system, the methodology, the mode of knowledge representation within the model (production rules, frames, logic programming, or some combination of these methods), the software development package, the hardware upon which the expert system is to be implemented.</w:t>
-      </w:r>
-    </w:p>
-    <w:p>
-      <w:pPr>
-        <w:spacing w:before="48" w:after="48" w:line="360" w:lineRule="atLeast"/>
-        <w:ind w:right="48"/>
-        <w:outlineLvl w:val="1"/>
-      </w:pPr>
-      <w:r>
-        <w:t>There are different types of expert system tools namely:</w:t>
-      </w:r>
-    </w:p>
-    <w:p>
-      <w:pPr>
-        <w:pStyle w:val="ListParagraph"/>
-        <w:numPr>
-          <w:ilvl w:val="0"/>
-          <w:numId w:val="12"/>
-        </w:numPr>
-        <w:spacing w:line="259" w:lineRule="auto"/>
-        <w:jc w:val="left"/>
-      </w:pPr>
-      <w:r>
-        <w:t>Expert system shells - consists mainly of an inference engine and an editor to assist developers in building their knowledge base.</w:t>
-      </w:r>
-    </w:p>
-    <w:p>
-      <w:pPr>
-        <w:pStyle w:val="ListParagraph"/>
-        <w:numPr>
-          <w:ilvl w:val="0"/>
-          <w:numId w:val="12"/>
-        </w:numPr>
-        <w:spacing w:line="259" w:lineRule="auto"/>
-        <w:jc w:val="left"/>
-      </w:pPr>
-      <w:r>
-        <w:t xml:space="preserve"> High-level programming languages - an expert system can be implemented using general purpose programming language. However, the programming languages such as LISP and PROLOG are the most commonly used in expert system implementation due to their high capabilities in handling symbolic data efficiently.</w:t>
-      </w:r>
-    </w:p>
-    <w:p>
-      <w:pPr>
-        <w:pStyle w:val="ListParagraph"/>
-        <w:numPr>
-          <w:ilvl w:val="0"/>
-          <w:numId w:val="12"/>
-        </w:numPr>
-        <w:spacing w:line="259" w:lineRule="auto"/>
-        <w:jc w:val="left"/>
-      </w:pPr>
-      <w:r>
-        <w:t>Multiple-paradigm progra</w:t>
-      </w:r>
-      <w:bookmarkStart w:id="4" w:name="_GoBack"/>
-      <w:bookmarkEnd w:id="4"/>
-      <w:r>
-        <w:t xml:space="preserve">mming environments </w:t>
-      </w:r>
-      <w:r>
-        <w:t>- these systems expand the capabilities of shells in various directions. They run on engineering workstations, minicomputers, or mainframes; offer tight integration with large databases; and support the building of large expert systems.</w:t>
-      </w:r>
-    </w:p>
-    <w:p>
-      <w:pPr>
-        <w:spacing w:line="259" w:lineRule="auto"/>
-        <w:jc w:val="left"/>
-      </w:pPr>
-    </w:p>
-    <w:p>
-      <w:pPr>
-        <w:spacing w:line="259" w:lineRule="auto"/>
-        <w:jc w:val="left"/>
-      </w:pPr>
-    </w:p>
-    <w:p/>
-    <w:p>
-      <w:pPr>
-        <w:spacing w:before="48" w:after="48" w:line="360" w:lineRule="atLeast"/>
-        <w:ind w:right="48"/>
-        <w:outlineLvl w:val="1"/>
-      </w:pPr>
-      <w:r>
-        <w:lastRenderedPageBreak/>
-        <w:t xml:space="preserve">The first tool to be discussed is </w:t>
-      </w:r>
-      <w:r>
-        <w:rPr>
-          <w:b/>
-        </w:rPr>
-        <w:t>JESS</w:t>
-      </w:r>
-      <w:r>
-        <w:t xml:space="preserve"> which is a form of Java Expert System Shell. Jess can be used in two ways namely as a rule engine or as a general-purpose programming language. </w:t>
-      </w:r>
-    </w:p>
-    <w:p>
-      <w:pPr>
-        <w:spacing w:before="48" w:after="48" w:line="360" w:lineRule="atLeast"/>
-        <w:ind w:right="48"/>
-        <w:outlineLvl w:val="1"/>
-      </w:pPr>
-    </w:p>
-    <w:p>
-      <w:pPr>
-        <w:spacing w:before="48" w:after="48" w:line="360" w:lineRule="atLeast"/>
-        <w:ind w:right="48"/>
-        <w:outlineLvl w:val="1"/>
-      </w:pPr>
-      <w:r>
-        <w:t>A rule engine is special kind of program that applies rules to data in a very effective way.</w:t>
-      </w:r>
-      <w:r>
-        <w:t xml:space="preserve"> A rule-based p</w:t>
-      </w:r>
-      <w:r>
-        <w:t>rogram can have hundreds to</w:t>
-      </w:r>
-      <w:r>
-        <w:t xml:space="preserve"> thousands of </w:t>
-      </w:r>
-      <w:r>
-        <w:t>rules, and Jess will constantly</w:t>
-      </w:r>
-      <w:r>
-        <w:t xml:space="preserve"> apply them to data in the form of a </w:t>
-      </w:r>
-      <w:r>
-        <w:t xml:space="preserve">knowledge base. In some domain, </w:t>
-      </w:r>
-      <w:r>
-        <w:t xml:space="preserve">the rules </w:t>
-      </w:r>
-      <w:r>
-        <w:t>are represented as</w:t>
-      </w:r>
-      <w:r>
-        <w:t xml:space="preserve"> the heurist</w:t>
-      </w:r>
-      <w:r>
-        <w:t>ic knowledge of a human expert, and an evolving situation will be represented by the knowledge base. In this scenario, they are said to form an expert system</w:t>
-      </w:r>
-      <w:r>
-        <w:rPr>
-          <w:i/>
-          <w:iCs/>
-        </w:rPr>
-        <w:t>.</w:t>
-      </w:r>
-      <w:r>
-        <w:t> </w:t>
-      </w:r>
-      <w:r>
-        <w:t>Jess</w:t>
-      </w:r>
-      <w:r>
-        <w:t xml:space="preserve"> is also a general-purpose prog</w:t>
-      </w:r>
-      <w:r>
-        <w:t>raming language, and moreover</w:t>
-      </w:r>
-      <w:r>
-        <w:t xml:space="preserve">, it can directly access all Java classes and libraries. </w:t>
-      </w:r>
-      <w:proofErr w:type="gramStart"/>
-      <w:r>
-        <w:t>This is why</w:t>
-      </w:r>
-      <w:proofErr w:type="gramEnd"/>
-      <w:r>
-        <w:t>,</w:t>
-      </w:r>
-      <w:r>
-        <w:t xml:space="preserve"> Jess is also </w:t>
-      </w:r>
-      <w:r>
-        <w:t>often</w:t>
-      </w:r>
-      <w:r>
-        <w:t xml:space="preserve"> used as a rapid application</w:t>
-      </w:r>
-      <w:r>
-        <w:t xml:space="preserve"> or</w:t>
-      </w:r>
-      <w:r>
-        <w:t xml:space="preserve"> dynamic scripting development environment. </w:t>
-      </w:r>
-      <w:r>
-        <w:t xml:space="preserve">Usually, before running a code in Java, it must first be compiled, but in Jess a line of code is immediately being executed as it is typed.  This allows one </w:t>
-      </w:r>
-      <w:r>
-        <w:t>to</w:t>
-      </w:r>
-      <w:r>
-        <w:t xml:space="preserve"> interactively </w:t>
-      </w:r>
-      <w:proofErr w:type="spellStart"/>
-      <w:r>
-        <w:t>analyze</w:t>
-      </w:r>
-      <w:proofErr w:type="spellEnd"/>
-      <w:r>
-        <w:t xml:space="preserve"> and</w:t>
-      </w:r>
-      <w:r>
-        <w:t xml:space="preserve"> experiment with Java APIs</w:t>
-      </w:r>
-      <w:r>
-        <w:t>, and build up large programs step by step</w:t>
-      </w:r>
-      <w:r>
-        <w:t>.</w:t>
-      </w:r>
-      <w:r>
-        <w:t xml:space="preserve"> Extending the Jess language is relatively easy and can be done by writing new commands in Java or Jess itself and thus, the Jess language can be customized for </w:t>
-      </w:r>
-      <w:proofErr w:type="gramStart"/>
-      <w:r>
-        <w:t>particular applications</w:t>
-      </w:r>
-      <w:proofErr w:type="gramEnd"/>
-      <w:r>
-        <w:t>.</w:t>
-      </w:r>
-    </w:p>
-    <w:p/>
-    <w:p>
-      <w:r>
-        <w:t xml:space="preserve">Jess being driven by lisp-style scripting language built in Java itself has some advantages as well as some disadvantages. When programming in Java, some external mechanism generates and controls the rules and </w:t>
-      </w:r>
-      <w:proofErr w:type="gramStart"/>
-      <w:r>
-        <w:t>in order to</w:t>
-      </w:r>
-      <w:proofErr w:type="gramEnd"/>
-      <w:r>
-        <w:t xml:space="preserve"> use Jess, the data must first be converted into text that can be handled by the interpreter.</w:t>
-      </w:r>
-    </w:p>
-    <w:p>
-      <w:r>
-        <w:t xml:space="preserve">Advantages: </w:t>
-      </w:r>
-    </w:p>
-    <w:p>
-      <w:pPr>
-        <w:pStyle w:val="ListParagraph"/>
-        <w:numPr>
-          <w:ilvl w:val="0"/>
-          <w:numId w:val="13"/>
-        </w:numPr>
-        <w:spacing w:line="259" w:lineRule="auto"/>
-        <w:jc w:val="left"/>
-      </w:pPr>
-      <w:r>
-        <w:t>It is easier to work with the code builder using an independent scripting language.</w:t>
-      </w:r>
-    </w:p>
-    <w:p>
-      <w:pPr>
-        <w:pStyle w:val="ListParagraph"/>
-        <w:numPr>
-          <w:ilvl w:val="0"/>
-          <w:numId w:val="13"/>
-        </w:numPr>
-        <w:spacing w:line="259" w:lineRule="auto"/>
-        <w:jc w:val="left"/>
-      </w:pPr>
-      <w:r>
-        <w:t xml:space="preserve">Jess releases a burden from the programmer, he/she no longer </w:t>
-      </w:r>
-      <w:proofErr w:type="gramStart"/>
-      <w:r>
-        <w:t>have to</w:t>
-      </w:r>
-      <w:proofErr w:type="gramEnd"/>
-      <w:r>
-        <w:t xml:space="preserve"> declare each rule as a set of nested class instances. </w:t>
-      </w:r>
-    </w:p>
-    <w:p>
-      <w:pPr>
-        <w:pStyle w:val="ListParagraph"/>
-        <w:numPr>
-          <w:ilvl w:val="0"/>
-          <w:numId w:val="13"/>
-        </w:numPr>
-        <w:spacing w:line="259" w:lineRule="auto"/>
-        <w:jc w:val="left"/>
-      </w:pPr>
-      <w:r>
-        <w:t>Programming efforts in building user interface and inference engine is greatly reduce.</w:t>
-      </w:r>
-    </w:p>
-    <w:p>
-      <w:pPr>
-        <w:pStyle w:val="ListParagraph"/>
-        <w:numPr>
-          <w:ilvl w:val="0"/>
-          <w:numId w:val="13"/>
-        </w:numPr>
-        <w:spacing w:line="259" w:lineRule="auto"/>
-        <w:jc w:val="left"/>
-      </w:pPr>
-      <w:r>
-        <w:t>Projects can be completed faster, cheaper and in a more efficient way.</w:t>
-      </w:r>
-    </w:p>
-    <w:p/>
-    <w:p>
-      <w:r>
-        <w:t>Disadvantages:</w:t>
-      </w:r>
-    </w:p>
-    <w:p>
-      <w:pPr>
-        <w:pStyle w:val="ListParagraph"/>
-        <w:numPr>
-          <w:ilvl w:val="0"/>
-          <w:numId w:val="13"/>
-        </w:numPr>
-        <w:spacing w:line="259" w:lineRule="auto"/>
-        <w:jc w:val="left"/>
-      </w:pPr>
-      <w:r>
-        <w:t>Using an independent scripting language means Java being disconnected from rule engine. Normal Java syntax cannot be used to debug syntax after external files and strings have been used to specify the rules.</w:t>
-      </w:r>
-    </w:p>
-    <w:p/>
-    <w:p>
-      <w:r>
-        <w:t>Performance:</w:t>
-      </w:r>
-    </w:p>
-    <w:p>
-      <w:r>
-        <w:t>Jess’s rule engine uses an improved form of a well-known algorithm called Rete (</w:t>
-      </w:r>
-      <w:proofErr w:type="spellStart"/>
-      <w:r>
-        <w:t>latin</w:t>
-      </w:r>
-      <w:proofErr w:type="spellEnd"/>
-      <w:r>
-        <w:t xml:space="preserve"> for "net") to match rules against the knowledge base. Jess is </w:t>
-      </w:r>
-      <w:proofErr w:type="gramStart"/>
-      <w:r>
-        <w:t>actually faster</w:t>
-      </w:r>
-      <w:proofErr w:type="gramEnd"/>
-      <w:r>
-        <w:t xml:space="preserve"> than some popular expert system shells written in C, especially on large problems, where performance is dominated by algorithm quality. Note that Rete is an algorithm that explicitly trades space for speed, so Jess’ memory usage is not inconsiderable. Jess does contain some commands which will allow you to sacrifice some performance to decrease memory usage. Nevertheless, Jess’ memory usage is not ridiculous, and moderate-sized programs will fit easily into Java’s default 16M heap.</w:t>
-      </w:r>
-    </w:p>
-    <w:p/>
-    <w:p>
-      <w:pPr>
-        <w:spacing w:before="48" w:after="48" w:line="360" w:lineRule="atLeast"/>
-        <w:ind w:right="48"/>
-        <w:outlineLvl w:val="1"/>
-      </w:pPr>
     </w:p>
     <w:p>
       <w:pPr>
@@ -1962,41 +1657,8 @@
         <w:ind w:right="43"/>
         <w:outlineLvl w:val="1"/>
       </w:pPr>
-      <w:proofErr w:type="spellStart"/>
-      <w:r>
-        <w:t>Prolog</w:t>
-      </w:r>
-      <w:proofErr w:type="spellEnd"/>
-      <w:r>
-        <w:t xml:space="preserve"> on the other hand is considered as a high-level programming language. This program is made up of a set of clauses. A clause is either a fact or a rule which is usually used to indicate a relationship between elements. The orders of database entries are extremely important because the efficiency of the </w:t>
-      </w:r>
-      <w:r>
-        <w:lastRenderedPageBreak/>
-        <w:t xml:space="preserve">program will mainly depend on the arrangement as it can influence the number of search required to satisfy the goal. There might be situations where </w:t>
-      </w:r>
-      <w:proofErr w:type="spellStart"/>
-      <w:r>
-        <w:t>Prolog</w:t>
-      </w:r>
-      <w:proofErr w:type="spellEnd"/>
-      <w:r>
-        <w:t xml:space="preserve"> may not find a solution even if a solution might be easily </w:t>
-      </w:r>
-      <w:proofErr w:type="gramStart"/>
-      <w:r>
-        <w:t>be</w:t>
-      </w:r>
-      <w:proofErr w:type="gramEnd"/>
-      <w:r>
-        <w:t xml:space="preserve"> found from the given information because of the exact nature of the search process. The process of deriving a reasoning for </w:t>
-      </w:r>
-      <w:proofErr w:type="spellStart"/>
-      <w:r>
-        <w:t>Prolog</w:t>
-      </w:r>
-      <w:proofErr w:type="spellEnd"/>
-      <w:r>
-        <w:t xml:space="preserve"> programming is as follows:</w:t>
+      <w:r>
+        <w:t>Prolog on the other hand is considered as a high-level programming language. This program is made up of a set of clauses. A clause is either a fact or a rule which is usually used to indicate a relationship between elements. The orders of database entries are extremely important because the efficiency of the program will mainly depend on the arrangement as it can influence the number of search required to satisfy the goal. There might be situations where Prolog may not find a solution even if a solution might be easily be found from the given information because of the exact nature of the search process. The process of deriving a reasoning for Prolog programming is as follows:</w:t>
       </w:r>
     </w:p>
     <w:p>
@@ -2012,15 +1674,8 @@
         <w:outlineLvl w:val="1"/>
       </w:pPr>
       <w:r>
-        <w:t xml:space="preserve">A goal is given, </w:t>
-      </w:r>
-      <w:proofErr w:type="spellStart"/>
-      <w:r>
-        <w:t>Prolog</w:t>
-      </w:r>
-      <w:proofErr w:type="spellEnd"/>
-      <w:r>
-        <w:t xml:space="preserve"> searches into the database form the top to the bottom for a fact that matches the goal.</w:t>
+        <w:lastRenderedPageBreak/>
+        <w:t>A goal is given, Prolog searches into the database form the top to the bottom for a fact that matches the goal.</w:t>
       </w:r>
     </w:p>
     <w:p>
@@ -2036,15 +1691,7 @@
         <w:outlineLvl w:val="1"/>
       </w:pPr>
       <w:r>
-        <w:t xml:space="preserve">A pointer is left where the match is found and </w:t>
-      </w:r>
-      <w:proofErr w:type="spellStart"/>
-      <w:r>
-        <w:t>prolog</w:t>
-      </w:r>
-      <w:proofErr w:type="spellEnd"/>
-      <w:r>
-        <w:t xml:space="preserve"> instantiates the suitable variables.</w:t>
+        <w:t>A pointer is left where the match is found and prolog instantiates the suitable variables.</w:t>
       </w:r>
     </w:p>
     <w:p>
@@ -2108,13 +1755,8 @@
         <w:jc w:val="left"/>
         <w:outlineLvl w:val="1"/>
       </w:pPr>
-      <w:proofErr w:type="spellStart"/>
-      <w:r>
-        <w:t>Prolog</w:t>
-      </w:r>
-      <w:proofErr w:type="spellEnd"/>
-      <w:r>
-        <w:t xml:space="preserve"> is a powerful language which deduces the desired supplementary facts with built in powers of deduction from statements and principles that has been set to the system which one wishes to reason. </w:t>
+      <w:r>
+        <w:t xml:space="preserve">Prolog is a powerful language which deduces the desired supplementary facts with built in powers of deduction from statements and principles that has been set to the system which one wishes to reason. </w:t>
       </w:r>
     </w:p>
     <w:p>
@@ -2130,15 +1772,7 @@
         <w:outlineLvl w:val="1"/>
       </w:pPr>
       <w:r>
-        <w:t xml:space="preserve">The programmer only </w:t>
-      </w:r>
-      <w:proofErr w:type="gramStart"/>
-      <w:r>
-        <w:t>has to</w:t>
-      </w:r>
-      <w:proofErr w:type="gramEnd"/>
-      <w:r>
-        <w:t xml:space="preserve"> define what is required rather than indicating how it should be computed and thus, removing the burden of worrying about implementation details from the programmers. </w:t>
+        <w:t xml:space="preserve">The programmer only has to define what is required rather than indicating how it should be computed and thus, removing the burden of worrying about implementation details from the programmers. </w:t>
       </w:r>
     </w:p>
     <w:p>
@@ -2153,13 +1787,8 @@
         <w:jc w:val="left"/>
         <w:outlineLvl w:val="1"/>
       </w:pPr>
-      <w:proofErr w:type="spellStart"/>
-      <w:r>
-        <w:t>Prolog</w:t>
-      </w:r>
-      <w:proofErr w:type="spellEnd"/>
-      <w:r>
-        <w:t xml:space="preserve"> encourages incremental system development and makes program tracing and debugging easier.</w:t>
+      <w:r>
+        <w:t>Prolog encourages incremental system development and makes program tracing and debugging easier.</w:t>
       </w:r>
     </w:p>
     <w:p>
@@ -2175,15 +1804,7 @@
         <w:outlineLvl w:val="1"/>
       </w:pPr>
       <w:r>
-        <w:t xml:space="preserve">With </w:t>
-      </w:r>
-      <w:proofErr w:type="spellStart"/>
-      <w:r>
-        <w:t>Prolog</w:t>
-      </w:r>
-      <w:proofErr w:type="spellEnd"/>
-      <w:r>
-        <w:t>, it is easy to maintain program.</w:t>
+        <w:t>With Prolog, it is easy to maintain program.</w:t>
       </w:r>
     </w:p>
     <w:p>
@@ -2199,15 +1820,7 @@
         <w:outlineLvl w:val="1"/>
       </w:pPr>
       <w:r>
-        <w:t xml:space="preserve">Modular programming and testing is possible with </w:t>
-      </w:r>
-      <w:proofErr w:type="spellStart"/>
-      <w:r>
-        <w:t>Prolog</w:t>
-      </w:r>
-      <w:proofErr w:type="spellEnd"/>
-      <w:r>
-        <w:t>.</w:t>
+        <w:t>Modular programming and testing is possible with Prolog.</w:t>
       </w:r>
     </w:p>
     <w:p>
@@ -2223,15 +1836,7 @@
         <w:outlineLvl w:val="1"/>
       </w:pPr>
       <w:r>
-        <w:t xml:space="preserve">Tracing and debugging programs in </w:t>
-      </w:r>
-      <w:proofErr w:type="spellStart"/>
-      <w:r>
-        <w:t>Prolog</w:t>
-      </w:r>
-      <w:proofErr w:type="spellEnd"/>
-      <w:r>
-        <w:t xml:space="preserve"> is much easier.</w:t>
+        <w:t>Tracing and debugging programs in Prolog is much easier.</w:t>
       </w:r>
     </w:p>
     <w:p>
@@ -2310,7 +1915,6 @@
           <w:szCs w:val="18"/>
         </w:rPr>
       </w:pPr>
-      <w:proofErr w:type="spellStart"/>
       <w:r>
         <w:rPr>
           <w:rFonts w:ascii="Verdana" w:hAnsi="Verdana"/>
@@ -2318,41 +1922,26 @@
           <w:sz w:val="18"/>
           <w:szCs w:val="18"/>
         </w:rPr>
-        <w:t>Prolog</w:t>
-      </w:r>
-      <w:proofErr w:type="spellEnd"/>
-      <w:r>
+        <w:t>Prolog is not best suited to solving complex arithmetical computations.</w:t>
+      </w:r>
+    </w:p>
+    <w:p>
+      <w:pPr>
+        <w:spacing w:before="100" w:beforeAutospacing="1" w:after="100" w:afterAutospacing="1" w:line="240" w:lineRule="auto"/>
         <w:rPr>
           <w:rFonts w:ascii="Verdana" w:hAnsi="Verdana"/>
           <w:color w:val="000000"/>
           <w:sz w:val="18"/>
           <w:szCs w:val="18"/>
         </w:rPr>
-        <w:t xml:space="preserve"> is not best suited to solving complex arithmetical computations.</w:t>
-      </w:r>
-    </w:p>
-    <w:p>
-      <w:pPr>
-        <w:spacing w:before="100" w:beforeAutospacing="1" w:after="100" w:afterAutospacing="1" w:line="240" w:lineRule="auto"/>
-        <w:rPr>
-          <w:rFonts w:ascii="Verdana" w:hAnsi="Verdana"/>
-          <w:color w:val="000000"/>
-          <w:sz w:val="18"/>
-          <w:szCs w:val="18"/>
-        </w:rPr>
       </w:pPr>
     </w:p>
     <w:p/>
     <w:p/>
     <w:p/>
     <w:p>
-      <w:proofErr w:type="spellStart"/>
-      <w:r>
-        <w:t>Prolog</w:t>
-      </w:r>
-      <w:proofErr w:type="spellEnd"/>
-      <w:r>
-        <w:t xml:space="preserve"> vs Jess:</w:t>
+      <w:r>
+        <w:t>Prolog vs Jess:</w:t>
       </w:r>
     </w:p>
     <w:p>
@@ -2365,45 +1954,8 @@
         <w:spacing w:after="160" w:line="259" w:lineRule="auto"/>
         <w:jc w:val="left"/>
       </w:pPr>
-      <w:proofErr w:type="spellStart"/>
-      <w:r>
-        <w:t>Prolog</w:t>
-      </w:r>
-      <w:proofErr w:type="spellEnd"/>
-      <w:r>
-        <w:t xml:space="preserve"> and Jess which is a Rete-based system are very different. </w:t>
-      </w:r>
-      <w:proofErr w:type="spellStart"/>
-      <w:r>
-        <w:t>Prolog</w:t>
-      </w:r>
-      <w:proofErr w:type="spellEnd"/>
-      <w:r>
-        <w:t xml:space="preserve"> is backward chaining meaning that it starts with the desired conclusion(s), work backwards to find supporting facts and is goal-directed. If one forgets the result and ask for it again, </w:t>
-      </w:r>
-      <w:proofErr w:type="spellStart"/>
-      <w:r>
-        <w:t>Prolog</w:t>
-      </w:r>
-      <w:proofErr w:type="spellEnd"/>
-      <w:r>
-        <w:t xml:space="preserve"> </w:t>
-      </w:r>
-      <w:proofErr w:type="gramStart"/>
-      <w:r>
-        <w:t>has to</w:t>
-      </w:r>
-      <w:proofErr w:type="gramEnd"/>
-      <w:r>
-        <w:t xml:space="preserve"> compute it all over again. Jess on the other hand includes both a kind of backwards chaining and a construct called </w:t>
-      </w:r>
-      <w:proofErr w:type="spellStart"/>
-      <w:r>
-        <w:t>defquery</w:t>
-      </w:r>
-      <w:proofErr w:type="spellEnd"/>
-      <w:r>
-        <w:t xml:space="preserve"> which lets one make direct queries of the knowledge base.</w:t>
+      <w:r>
+        <w:t>Prolog and Jess which is a Rete-based system are very different. Prolog is backward chaining meaning that it starts with the desired conclusion(s), work backwards to find supporting facts and is goal-directed. If one forgets the result and ask for it again, Prolog has to compute it all over again. Jess on the other hand includes both a kind of backwards chaining and a construct called defquery which lets one make direct queries of the knowledge base.</w:t>
       </w:r>
     </w:p>
     <w:p>
@@ -2416,13 +1968,8 @@
         <w:spacing w:after="160" w:line="259" w:lineRule="auto"/>
         <w:jc w:val="left"/>
       </w:pPr>
-      <w:proofErr w:type="spellStart"/>
-      <w:r>
-        <w:t>Prolog</w:t>
-      </w:r>
-      <w:proofErr w:type="spellEnd"/>
-      <w:r>
-        <w:t xml:space="preserve"> is meant to be used from the console whereas in Jess, the command-line is not intended for end-users.</w:t>
+      <w:r>
+        <w:t>Prolog is meant to be used from the console whereas in Jess, the command-line is not intended for end-users.</w:t>
       </w:r>
     </w:p>
     <w:p>
@@ -2435,13 +1982,8 @@
         <w:spacing w:after="160" w:line="259" w:lineRule="auto"/>
         <w:jc w:val="left"/>
       </w:pPr>
-      <w:proofErr w:type="spellStart"/>
-      <w:r>
-        <w:t>Prolog</w:t>
-      </w:r>
-      <w:proofErr w:type="spellEnd"/>
-      <w:r>
-        <w:t xml:space="preserve"> focuses more on answering queries whereas Jess focusses more on acting in response to input.</w:t>
+      <w:r>
+        <w:t>Prolog focuses more on answering queries whereas Jess focusses more on acting in response to input.</w:t>
       </w:r>
     </w:p>
     <w:p>
@@ -2451,91 +1993,11 @@
         <w:outlineLvl w:val="1"/>
       </w:pPr>
       <w:r>
-        <w:t xml:space="preserve">One more difference is that </w:t>
-      </w:r>
-      <w:proofErr w:type="spellStart"/>
-      <w:r>
-        <w:t>Prolog</w:t>
-      </w:r>
-      <w:proofErr w:type="spellEnd"/>
-      <w:r>
-        <w:t xml:space="preserve"> is </w:t>
-      </w:r>
-      <w:proofErr w:type="gramStart"/>
-      <w:r>
-        <w:t>really meant</w:t>
-      </w:r>
-      <w:proofErr w:type="gramEnd"/>
-      <w:r>
-        <w:t xml:space="preserve"> to be used from the console; i.e., you’re actually supposed to sit down and type mortal(Socrates). In Jess, only developers do this; the command line is not intended for end-users. </w:t>
-      </w:r>
-      <w:proofErr w:type="spellStart"/>
-      <w:r>
-        <w:t>Prolog</w:t>
-      </w:r>
-      <w:proofErr w:type="spellEnd"/>
-      <w:r>
-        <w:t xml:space="preserve"> is </w:t>
-      </w:r>
-      <w:proofErr w:type="gramStart"/>
-      <w:r>
-        <w:t>really about</w:t>
-      </w:r>
-      <w:proofErr w:type="gramEnd"/>
-      <w:r>
-        <w:t xml:space="preserve"> answering queries, while Jess is about acting in response to inputs. Jess is different than some Rete-based systems in that it includes both a kind of backwards chaining and a construct called </w:t>
-      </w:r>
-      <w:proofErr w:type="spellStart"/>
-      <w:r>
-        <w:t>defquery</w:t>
-      </w:r>
-      <w:proofErr w:type="spellEnd"/>
-      <w:r>
-        <w:t xml:space="preserve"> which lets you make direct queries of the knowledge base. Both of </w:t>
-      </w:r>
-      <w:proofErr w:type="gramStart"/>
-      <w:r>
-        <w:t>these help</w:t>
-      </w:r>
-      <w:proofErr w:type="gramEnd"/>
-      <w:r>
-        <w:t xml:space="preserve"> Jess a better fit for some </w:t>
-      </w:r>
-      <w:proofErr w:type="spellStart"/>
-      <w:r>
-        <w:t>Prolog</w:t>
-      </w:r>
-      <w:proofErr w:type="spellEnd"/>
-      <w:r>
-        <w:t xml:space="preserve"> applications, but they don’t make </w:t>
+        <w:t xml:space="preserve">One more difference is that Prolog is really meant to be used from the console; i.e., you’re actually supposed to sit down and type mortal(Socrates). In Jess, only developers do this; the command line is not intended for end-users. Prolog is really about answering queries, while Jess is about acting in response to inputs. Jess is different than some Rete-based systems in that it includes both a kind of backwards chaining and a construct called defquery which lets you make direct queries of the knowledge base. Both of these help Jess a better fit for some Prolog applications, but they don’t make Jess into a Prolog-like system. Prolog is optimized, in a sense, for space, at the cost of speed. Jess (and its Rete algorithm) is optimized for speed at the cost of space. The Rete algorithm is all about computing things -once- so they never need to be recomputed, and then reusing them. Prolog’s approach is targeted </w:t>
       </w:r>
       <w:r>
         <w:lastRenderedPageBreak/>
-        <w:t xml:space="preserve">Jess into a </w:t>
-      </w:r>
-      <w:proofErr w:type="spellStart"/>
-      <w:r>
-        <w:t>Prolog</w:t>
-      </w:r>
-      <w:proofErr w:type="spellEnd"/>
-      <w:r>
-        <w:t xml:space="preserve">-like system. </w:t>
-      </w:r>
-      <w:proofErr w:type="spellStart"/>
-      <w:r>
-        <w:t>Prolog</w:t>
-      </w:r>
-      <w:proofErr w:type="spellEnd"/>
-      <w:r>
-        <w:t xml:space="preserve"> is optimized, in a sense, for space, at the cost of speed. Jess (and its Rete algorithm) is optimized for speed at the cost of space. The Rete algorithm is all about computing things -once- so they never need to be recomputed, and then reusing them. </w:t>
-      </w:r>
-      <w:proofErr w:type="spellStart"/>
-      <w:r>
-        <w:t>Prolog’s</w:t>
-      </w:r>
-      <w:proofErr w:type="spellEnd"/>
-      <w:r>
-        <w:t xml:space="preserve"> approach is targeted at exploring large numbers of possibilities once, while Rete is aimed at exploring medium-sized numbers of possibilities repeatedly. </w:t>
+        <w:t xml:space="preserve">at exploring large numbers of possibilities once, while Rete is aimed at exploring medium-sized numbers of possibilities repeatedly. </w:t>
       </w:r>
     </w:p>
     <w:p/>
@@ -2550,16 +2012,8 @@
         <w:rPr>
           <w:b/>
         </w:rPr>
-        <w:t xml:space="preserve">Agent-based development environment: </w:t>
-      </w:r>
-      <w:proofErr w:type="spellStart"/>
-      <w:r>
-        <w:rPr>
-          <w:b/>
-        </w:rPr>
-        <w:t>NetLogo</w:t>
-      </w:r>
-      <w:proofErr w:type="spellEnd"/>
+        <w:t>Agent-based development environment: NetLogo</w:t>
+      </w:r>
     </w:p>
     <w:p/>
     <w:p/>
@@ -2811,15 +2265,7 @@
     <w:p/>
     <w:p>
       <w:r>
-        <w:t xml:space="preserve">Pascal does not have the programming features as mentioned above but it does have some features for the design </w:t>
-      </w:r>
-      <w:proofErr w:type="gramStart"/>
-      <w:r>
-        <w:t>and also</w:t>
-      </w:r>
-      <w:proofErr w:type="gramEnd"/>
-      <w:r>
-        <w:t xml:space="preserve"> the constructions of the expert system. Example of typical high level language is LISP and PROLOG, in some sense may regard as something close to very high level Expert System language.</w:t>
+        <w:t>Pascal does not have the programming features as mentioned above but it does have some features for the design and also the constructions of the expert system. Example of typical high level language is LISP and PROLOG, in some sense may regard as something close to very high level Expert System language.</w:t>
       </w:r>
     </w:p>
     <w:p/>
@@ -2831,13 +2277,8 @@
     <w:p/>
     <w:p>
       <w:r>
-        <w:t xml:space="preserve">Compare LISP with </w:t>
-      </w:r>
-      <w:proofErr w:type="spellStart"/>
-      <w:r>
-        <w:t>Prolog</w:t>
-      </w:r>
-      <w:proofErr w:type="spellEnd"/>
+        <w:t>Compare LISP with Prolog</w:t>
+      </w:r>
     </w:p>
     <w:p>
       <w:pPr>
@@ -2853,36 +2294,18 @@
       </w:r>
     </w:p>
     <w:p>
-      <w:proofErr w:type="gramStart"/>
-      <w:r>
-        <w:t>LISP :</w:t>
-      </w:r>
-      <w:proofErr w:type="gramEnd"/>
-      <w:r>
-        <w:t xml:space="preserve"> list</w:t>
-      </w:r>
-    </w:p>
-    <w:p>
-      <w:r>
-        <w:t xml:space="preserve">List can be explained as 1D array with the following properties which is having a dynamically alterable length of array, the elements may have </w:t>
-      </w:r>
-      <w:proofErr w:type="spellStart"/>
-      <w:r>
-        <w:t>heterogenous</w:t>
-      </w:r>
-      <w:proofErr w:type="spellEnd"/>
-      <w:r>
-        <w:t xml:space="preserve"> types, composed by means of constructor functions to carry elements and decomposed by selectors functions rather that position Index</w:t>
-      </w:r>
-    </w:p>
-    <w:p>
-      <w:proofErr w:type="spellStart"/>
-      <w:r>
-        <w:t>Prolog</w:t>
-      </w:r>
-      <w:proofErr w:type="spellEnd"/>
-      <w:r>
-        <w:t>: Collections</w:t>
+      <w:r>
+        <w:t>LISP : list</w:t>
+      </w:r>
+    </w:p>
+    <w:p>
+      <w:r>
+        <w:t>List can be explained as 1D array with the following properties which is having a dynamically alterable length of array, the elements may have heterogenous types, composed by means of constructor functions to carry elements and decomposed by selectors functions rather that position Index</w:t>
+      </w:r>
+    </w:p>
+    <w:p>
+      <w:r>
+        <w:t>Prolog: Collections</w:t>
       </w:r>
     </w:p>
     <w:p>
@@ -2916,18 +2339,13 @@
     </w:p>
     <w:p/>
     <w:p>
-      <w:proofErr w:type="spellStart"/>
+      <w:r>
+        <w:t>Prolog: pattern matching</w:t>
+      </w:r>
+    </w:p>
+    <w:p>
       <w:r>
         <w:lastRenderedPageBreak/>
-        <w:t>Prolog</w:t>
-      </w:r>
-      <w:proofErr w:type="spellEnd"/>
-      <w:r>
-        <w:t>: pattern matching</w:t>
-      </w:r>
-    </w:p>
-    <w:p>
-      <w:r>
         <w:t>AI language usually have one critical property which is pattern matching because it will be needed when there is explicit structure decomposition that will also be used for associative retrieval and pattern action rules.</w:t>
       </w:r>
     </w:p>
@@ -2947,48 +2365,17 @@
     </w:p>
     <w:p>
       <w:r>
-        <w:t xml:space="preserve">Property lists used to characterize a </w:t>
-      </w:r>
-      <w:proofErr w:type="spellStart"/>
-      <w:r>
-        <w:t>sysmbol</w:t>
-      </w:r>
-      <w:proofErr w:type="spellEnd"/>
-      <w:r>
-        <w:t xml:space="preserve"> with arbitrary number of properties. The property list for the symbol S can be implemented as the even-length list associated with S by hash-coding.</w:t>
-      </w:r>
-    </w:p>
-    <w:p>
-      <w:proofErr w:type="spellStart"/>
-      <w:r>
-        <w:t>Prolog</w:t>
-      </w:r>
-      <w:proofErr w:type="spellEnd"/>
-      <w:r>
-        <w:t>: Associative assertions</w:t>
-      </w:r>
-    </w:p>
-    <w:p>
-      <w:r>
-        <w:t xml:space="preserve">For </w:t>
-      </w:r>
-      <w:proofErr w:type="gramStart"/>
-      <w:r>
-        <w:t>a  very</w:t>
-      </w:r>
-      <w:proofErr w:type="gramEnd"/>
-      <w:r>
-        <w:t xml:space="preserve"> high ES language, the facts about the symbol can be written as assertions. The set of assertions will have the associative data base that will allow access with more ease and natural. They can also </w:t>
-      </w:r>
-      <w:proofErr w:type="spellStart"/>
-      <w:proofErr w:type="gramStart"/>
-      <w:r>
-        <w:t>used</w:t>
-      </w:r>
-      <w:proofErr w:type="spellEnd"/>
-      <w:proofErr w:type="gramEnd"/>
-      <w:r>
-        <w:t xml:space="preserve"> to deduce new facts.</w:t>
+        <w:t>Property lists used to characterize a sysmbol with arbitrary number of properties. The property list for the symbol S can be implemented as the even-length list associated with S by hash-coding.</w:t>
+      </w:r>
+    </w:p>
+    <w:p>
+      <w:r>
+        <w:t>Prolog: Associative assertions</w:t>
+      </w:r>
+    </w:p>
+    <w:p>
+      <w:r>
+        <w:t>For a  very high ES language, the facts about the symbol can be written as assertions. The set of assertions will have the associative data base that will allow access with more ease and natural. They can also used to deduce new facts.</w:t>
       </w:r>
     </w:p>
     <w:p/>
@@ -3018,11 +2405,9 @@
         </w:rPr>
         <w:t xml:space="preserve">Lisp: </w:t>
       </w:r>
-      <w:proofErr w:type="spellStart"/>
       <w:r>
         <w:t>functinos</w:t>
       </w:r>
-      <w:proofErr w:type="spellEnd"/>
     </w:p>
     <w:p>
       <w:r>
@@ -3031,15 +2416,7 @@
     </w:p>
     <w:p>
       <w:r>
-        <w:t xml:space="preserve">Transformation functions are used to perform expressions into other expressions. Predicate is to test the </w:t>
-      </w:r>
-      <w:proofErr w:type="spellStart"/>
-      <w:r>
-        <w:t>expresions</w:t>
-      </w:r>
-      <w:proofErr w:type="spellEnd"/>
-      <w:r>
-        <w:t xml:space="preserve"> for their properties. Special function is used to evaluate expressions in the non-standard ways</w:t>
+        <w:t>Transformation functions are used to perform expressions into other expressions. Predicate is to test the expresions for their properties. Special function is used to evaluate expressions in the non-standard ways</w:t>
       </w:r>
     </w:p>
     <w:p/>
@@ -3068,34 +2445,13 @@
     </w:p>
     <w:p/>
     <w:p>
-      <w:proofErr w:type="gramStart"/>
-      <w:r>
-        <w:t>PROLOG :</w:t>
-      </w:r>
-      <w:proofErr w:type="gramEnd"/>
-      <w:r>
-        <w:t xml:space="preserve"> non-determinism</w:t>
-      </w:r>
-    </w:p>
-    <w:p>
-      <w:r>
-        <w:t xml:space="preserve">Most important feature of high level ES language. Used to abstract points within unnecessary details and is one of the very few ways to cope with complex system. The existence quantifier of the logic non-determinism will permit the abstraction from the explicit </w:t>
-      </w:r>
-      <w:proofErr w:type="spellStart"/>
-      <w:r>
-        <w:t>disjuncts</w:t>
-      </w:r>
-      <w:proofErr w:type="spellEnd"/>
-      <w:r>
-        <w:t xml:space="preserve"> only one of which holds true, non-determinism control the permits an abstraction </w:t>
-      </w:r>
-      <w:proofErr w:type="gramStart"/>
-      <w:r>
-        <w:t>from  a</w:t>
-      </w:r>
-      <w:proofErr w:type="gramEnd"/>
-      <w:r>
-        <w:t xml:space="preserve"> set of computation where only one of which need to succeed.</w:t>
+      <w:r>
+        <w:t>PROLOG : non-determinism</w:t>
+      </w:r>
+    </w:p>
+    <w:p>
+      <w:r>
+        <w:t>Most important feature of high level ES language. Used to abstract points within unnecessary details and is one of the very few ways to cope with complex system. The existence quantifier of the logic non-determinism will permit the abstraction from the explicit disjuncts only one of which holds true, non-determinism control the permits an abstraction from  a set of computation where only one of which need to succeed.</w:t>
       </w:r>
     </w:p>
     <w:p/>
@@ -3111,33 +2467,7 @@
     </w:p>
     <w:p>
       <w:r>
-        <w:t xml:space="preserve">LISP and </w:t>
-      </w:r>
-      <w:proofErr w:type="spellStart"/>
-      <w:r>
-        <w:t>prolog</w:t>
-      </w:r>
-      <w:proofErr w:type="spellEnd"/>
-      <w:r>
-        <w:t xml:space="preserve"> are suitable languages to write in when building a ES but only a </w:t>
-      </w:r>
-      <w:proofErr w:type="spellStart"/>
-      <w:proofErr w:type="gramStart"/>
-      <w:r>
-        <w:t>well trained</w:t>
-      </w:r>
-      <w:proofErr w:type="spellEnd"/>
-      <w:proofErr w:type="gramEnd"/>
-      <w:r>
-        <w:t xml:space="preserve"> programmer can build the system. LISP and PROLOG are both less famous compared to Pascal because one of the factor is the availability of the hardware. LISP and </w:t>
-      </w:r>
-      <w:proofErr w:type="spellStart"/>
-      <w:r>
-        <w:t>prolog</w:t>
-      </w:r>
-      <w:proofErr w:type="spellEnd"/>
-      <w:r>
-        <w:t xml:space="preserve"> were not available for mainframe until recently.</w:t>
+        <w:t>LISP and prolog are suitable languages to write in when building a ES but only a well trained programmer can build the system. LISP and PROLOG are both less famous compared to Pascal because one of the factor is the availability of the hardware. LISP and prolog were not available for mainframe until recently.</w:t>
       </w:r>
     </w:p>
     <w:tbl>
@@ -3290,11 +2620,9 @@
             <w:tcW w:w="2367" w:type="dxa"/>
           </w:tcPr>
           <w:p>
-            <w:proofErr w:type="spellStart"/>
             <w:r>
               <w:t>Interactiveness</w:t>
             </w:r>
-            <w:proofErr w:type="spellEnd"/>
           </w:p>
         </w:tc>
         <w:tc>
@@ -3546,16 +2874,8 @@
         <w:rPr>
           <w:color w:val="FF0000"/>
         </w:rPr>
-        <w:t xml:space="preserve">Justify </w:t>
-      </w:r>
-      <w:proofErr w:type="spellStart"/>
-      <w:r>
-        <w:rPr>
-          <w:color w:val="FF0000"/>
-        </w:rPr>
-        <w:t>Prolog</w:t>
-      </w:r>
-      <w:proofErr w:type="spellEnd"/>
+        <w:t>Justify Prolog</w:t>
+      </w:r>
     </w:p>
     <w:p>
       <w:pPr>
@@ -3789,15 +3109,7 @@
         <w:jc w:val="left"/>
       </w:pPr>
       <w:r>
-        <w:t xml:space="preserve">This system will filter out the subject that suitable for the user by asking them few </w:t>
-      </w:r>
-      <w:proofErr w:type="spellStart"/>
-      <w:r>
-        <w:t>preset</w:t>
-      </w:r>
-      <w:proofErr w:type="spellEnd"/>
-      <w:r>
-        <w:t xml:space="preserve"> questions.</w:t>
+        <w:t>This system will filter out the subject that suitable for the user by asking them few preset questions.</w:t>
       </w:r>
     </w:p>
     <w:p>
@@ -3825,15 +3137,7 @@
         <w:jc w:val="left"/>
       </w:pPr>
       <w:r>
-        <w:t xml:space="preserve">A subject will only </w:t>
-      </w:r>
-      <w:proofErr w:type="gramStart"/>
-      <w:r>
-        <w:t>being</w:t>
-      </w:r>
-      <w:proofErr w:type="gramEnd"/>
-      <w:r>
-        <w:t xml:space="preserve"> suggested if all its pre-conditions or rules are achieved.</w:t>
+        <w:t>A subject will only being suggested if all its pre-conditions or rules are achieved.</w:t>
       </w:r>
     </w:p>
     <w:p>
@@ -3846,13 +3150,8 @@
         <w:spacing w:after="200"/>
         <w:jc w:val="left"/>
       </w:pPr>
-      <w:proofErr w:type="gramStart"/>
-      <w:r>
-        <w:t>In order to</w:t>
-      </w:r>
-      <w:proofErr w:type="gramEnd"/>
-      <w:r>
-        <w:t xml:space="preserve"> prove a rule, the user should answer a question and the system will decide whether the user meets the rule.</w:t>
+      <w:r>
+        <w:t>In order to prove a rule, the user should answer a question and the system will decide whether the user meets the rule.</w:t>
       </w:r>
     </w:p>
     <w:p>
@@ -4077,17 +3376,7 @@
         <w:jc w:val="left"/>
       </w:pPr>
       <w:r>
-        <w:t>skills (</w:t>
-      </w:r>
-      <w:proofErr w:type="spellStart"/>
-      <w:proofErr w:type="gramStart"/>
-      <w:r>
-        <w:t>science,logical</w:t>
-      </w:r>
-      <w:proofErr w:type="spellEnd"/>
-      <w:proofErr w:type="gramEnd"/>
-      <w:r>
-        <w:t xml:space="preserve"> thinking) after answering question</w:t>
+        <w:t>skills (science,logical thinking) after answering question</w:t>
       </w:r>
     </w:p>
     <w:p>
@@ -4269,15 +3558,7 @@
         <w:jc w:val="left"/>
       </w:pPr>
       <w:r>
-        <w:t xml:space="preserve">Sometimes real-time response is </w:t>
-      </w:r>
-      <w:proofErr w:type="gramStart"/>
-      <w:r>
-        <w:t>required,</w:t>
-      </w:r>
-      <w:proofErr w:type="gramEnd"/>
-      <w:r>
-        <w:t xml:space="preserve"> ES is more available than human expert</w:t>
+        <w:t>Sometimes real-time response is required, ES is more available than human expert</w:t>
       </w:r>
     </w:p>
     <w:p>
@@ -4605,38 +3886,46 @@
         <w:rPr>
           <w:u w:val="single"/>
         </w:rPr>
-        <w:t xml:space="preserve">Muhammad </w:t>
-      </w:r>
-      <w:proofErr w:type="spellStart"/>
-      <w:r>
+        <w:t>Muhammad Awad Luckhoo</w:t>
+      </w:r>
+    </w:p>
+    <w:p>
+      <w:pPr>
         <w:rPr>
           <w:u w:val="single"/>
         </w:rPr>
-        <w:t>Awad</w:t>
-      </w:r>
-      <w:proofErr w:type="spellEnd"/>
-      <w:r>
-        <w:rPr>
+      </w:pPr>
+    </w:p>
+    <w:p>
+      <w:pPr>
+        <w:rPr>
+          <w:color w:val="FF0000"/>
           <w:u w:val="single"/>
         </w:rPr>
-        <w:t xml:space="preserve"> </w:t>
-      </w:r>
-      <w:proofErr w:type="spellStart"/>
-      <w:r>
+      </w:pPr>
+      <w:r>
+        <w:rPr>
+          <w:color w:val="FF0000"/>
+          <w:lang w:val="en-US"/>
+        </w:rPr>
+        <w:t>Tasks here</w:t>
+      </w:r>
+    </w:p>
+    <w:p/>
+    <w:p>
+      <w:pPr>
         <w:rPr>
           <w:u w:val="single"/>
         </w:rPr>
-        <w:t>Luckhoo</w:t>
-      </w:r>
-      <w:proofErr w:type="spellEnd"/>
-    </w:p>
-    <w:p>
-      <w:pPr>
+      </w:pPr>
+      <w:r>
         <w:rPr>
           <w:u w:val="single"/>
         </w:rPr>
-      </w:pPr>
-    </w:p>
+        <w:t xml:space="preserve">Choong Kai Wern </w:t>
+      </w:r>
+    </w:p>
+    <w:p/>
     <w:p>
       <w:pPr>
         <w:rPr>
@@ -4652,6 +3941,48 @@
         <w:t>Tasks here</w:t>
       </w:r>
     </w:p>
+    <w:p>
+      <w:pPr>
+        <w:rPr>
+          <w:u w:val="single"/>
+        </w:rPr>
+      </w:pPr>
+    </w:p>
+    <w:p>
+      <w:pPr>
+        <w:rPr>
+          <w:u w:val="single"/>
+        </w:rPr>
+      </w:pPr>
+      <w:r>
+        <w:rPr>
+          <w:u w:val="single"/>
+        </w:rPr>
+        <w:t>Teh Cuok Syen</w:t>
+      </w:r>
+    </w:p>
+    <w:p>
+      <w:pPr>
+        <w:rPr>
+          <w:u w:val="single"/>
+        </w:rPr>
+      </w:pPr>
+    </w:p>
+    <w:p>
+      <w:pPr>
+        <w:rPr>
+          <w:color w:val="FF0000"/>
+          <w:u w:val="single"/>
+        </w:rPr>
+      </w:pPr>
+      <w:r>
+        <w:rPr>
+          <w:color w:val="FF0000"/>
+          <w:lang w:val="en-US"/>
+        </w:rPr>
+        <w:t>Tasks here</w:t>
+      </w:r>
+    </w:p>
     <w:p/>
     <w:p>
       <w:pPr>
@@ -4659,45 +3990,71 @@
           <w:u w:val="single"/>
         </w:rPr>
       </w:pPr>
-      <w:proofErr w:type="spellStart"/>
       <w:r>
         <w:rPr>
           <w:u w:val="single"/>
         </w:rPr>
-        <w:t>Choong</w:t>
-      </w:r>
-      <w:proofErr w:type="spellEnd"/>
-      <w:r>
+        <w:t>Ong Li Shen</w:t>
+      </w:r>
+    </w:p>
+    <w:p>
+      <w:pPr>
         <w:rPr>
           <w:u w:val="single"/>
         </w:rPr>
-        <w:t xml:space="preserve"> Kai </w:t>
-      </w:r>
-      <w:proofErr w:type="spellStart"/>
-      <w:r>
-        <w:rPr>
+      </w:pPr>
+    </w:p>
+    <w:p>
+      <w:pPr>
+        <w:rPr>
+          <w:color w:val="FF0000"/>
           <w:u w:val="single"/>
         </w:rPr>
-        <w:t>Wern</w:t>
-      </w:r>
-      <w:proofErr w:type="spellEnd"/>
-      <w:r>
+      </w:pPr>
+      <w:r>
+        <w:rPr>
+          <w:color w:val="FF0000"/>
+          <w:lang w:val="en-US"/>
+        </w:rPr>
+        <w:t>Tasks here</w:t>
+      </w:r>
+    </w:p>
+    <w:p>
+      <w:pPr>
         <w:rPr>
           <w:u w:val="single"/>
         </w:rPr>
-        <w:t xml:space="preserve"> </w:t>
-      </w:r>
-    </w:p>
-    <w:p/>
-    <w:p>
-      <w:pPr>
-        <w:rPr>
-          <w:color w:val="FF0000"/>
+      </w:pPr>
+    </w:p>
+    <w:p>
+      <w:pPr>
+        <w:rPr>
           <w:u w:val="single"/>
         </w:rPr>
       </w:pPr>
       <w:r>
         <w:rPr>
+          <w:u w:val="single"/>
+        </w:rPr>
+        <w:t>Mu Chun Khang</w:t>
+      </w:r>
+    </w:p>
+    <w:p>
+      <w:pPr>
+        <w:rPr>
+          <w:u w:val="single"/>
+        </w:rPr>
+      </w:pPr>
+    </w:p>
+    <w:p>
+      <w:pPr>
+        <w:rPr>
+          <w:color w:val="FF0000"/>
+          <w:u w:val="single"/>
+        </w:rPr>
+      </w:pPr>
+      <w:r>
+        <w:rPr>
           <w:color w:val="FF0000"/>
           <w:lang w:val="en-US"/>
         </w:rPr>
@@ -4712,186 +4069,12 @@
       </w:pPr>
     </w:p>
     <w:p>
-      <w:pPr>
+      <w:r>
         <w:rPr>
           <w:u w:val="single"/>
         </w:rPr>
-      </w:pPr>
-      <w:proofErr w:type="spellStart"/>
-      <w:r>
-        <w:rPr>
-          <w:u w:val="single"/>
-        </w:rPr>
-        <w:t>Teh</w:t>
-      </w:r>
-      <w:proofErr w:type="spellEnd"/>
-      <w:r>
-        <w:rPr>
-          <w:u w:val="single"/>
-        </w:rPr>
-        <w:t xml:space="preserve"> </w:t>
-      </w:r>
-      <w:proofErr w:type="spellStart"/>
-      <w:r>
-        <w:rPr>
-          <w:u w:val="single"/>
-        </w:rPr>
-        <w:t>Cuok</w:t>
-      </w:r>
-      <w:proofErr w:type="spellEnd"/>
-      <w:r>
-        <w:rPr>
-          <w:u w:val="single"/>
-        </w:rPr>
-        <w:t xml:space="preserve"> </w:t>
-      </w:r>
-      <w:proofErr w:type="spellStart"/>
-      <w:r>
-        <w:rPr>
-          <w:u w:val="single"/>
-        </w:rPr>
-        <w:t>Syen</w:t>
-      </w:r>
-      <w:proofErr w:type="spellEnd"/>
-    </w:p>
-    <w:p>
-      <w:pPr>
-        <w:rPr>
-          <w:u w:val="single"/>
-        </w:rPr>
-      </w:pPr>
-    </w:p>
-    <w:p>
-      <w:pPr>
-        <w:rPr>
-          <w:color w:val="FF0000"/>
-          <w:u w:val="single"/>
-        </w:rPr>
-      </w:pPr>
-      <w:r>
-        <w:rPr>
-          <w:color w:val="FF0000"/>
-          <w:lang w:val="en-US"/>
-        </w:rPr>
-        <w:t>Tasks here</w:t>
-      </w:r>
-    </w:p>
-    <w:p/>
-    <w:p>
-      <w:pPr>
-        <w:rPr>
-          <w:u w:val="single"/>
-        </w:rPr>
-      </w:pPr>
-      <w:r>
-        <w:rPr>
-          <w:u w:val="single"/>
-        </w:rPr>
-        <w:t>Ong Li Shen</w:t>
-      </w:r>
-    </w:p>
-    <w:p>
-      <w:pPr>
-        <w:rPr>
-          <w:u w:val="single"/>
-        </w:rPr>
-      </w:pPr>
-    </w:p>
-    <w:p>
-      <w:pPr>
-        <w:rPr>
-          <w:color w:val="FF0000"/>
-          <w:u w:val="single"/>
-        </w:rPr>
-      </w:pPr>
-      <w:r>
-        <w:rPr>
-          <w:color w:val="FF0000"/>
-          <w:lang w:val="en-US"/>
-        </w:rPr>
-        <w:t>Tasks here</w:t>
-      </w:r>
-    </w:p>
-    <w:p>
-      <w:pPr>
-        <w:rPr>
-          <w:u w:val="single"/>
-        </w:rPr>
-      </w:pPr>
-    </w:p>
-    <w:p>
-      <w:pPr>
-        <w:rPr>
-          <w:u w:val="single"/>
-        </w:rPr>
-      </w:pPr>
-      <w:r>
-        <w:rPr>
-          <w:u w:val="single"/>
-        </w:rPr>
-        <w:t xml:space="preserve">Mu Chun </w:t>
-      </w:r>
-      <w:proofErr w:type="spellStart"/>
-      <w:r>
-        <w:rPr>
-          <w:u w:val="single"/>
-        </w:rPr>
-        <w:t>Khang</w:t>
-      </w:r>
-      <w:proofErr w:type="spellEnd"/>
-    </w:p>
-    <w:p>
-      <w:pPr>
-        <w:rPr>
-          <w:u w:val="single"/>
-        </w:rPr>
-      </w:pPr>
-    </w:p>
-    <w:p>
-      <w:pPr>
-        <w:rPr>
-          <w:color w:val="FF0000"/>
-          <w:u w:val="single"/>
-        </w:rPr>
-      </w:pPr>
-      <w:r>
-        <w:rPr>
-          <w:color w:val="FF0000"/>
-          <w:lang w:val="en-US"/>
-        </w:rPr>
-        <w:t>Tasks here</w:t>
-      </w:r>
-    </w:p>
-    <w:p>
-      <w:pPr>
-        <w:rPr>
-          <w:u w:val="single"/>
-        </w:rPr>
-      </w:pPr>
-    </w:p>
-    <w:p>
-      <w:proofErr w:type="spellStart"/>
-      <w:r>
-        <w:rPr>
-          <w:u w:val="single"/>
-        </w:rPr>
-        <w:t>Mah</w:t>
-      </w:r>
-      <w:proofErr w:type="spellEnd"/>
-      <w:r>
-        <w:rPr>
-          <w:u w:val="single"/>
-        </w:rPr>
-        <w:t xml:space="preserve"> Qi </w:t>
-      </w:r>
-      <w:proofErr w:type="spellStart"/>
-      <w:r>
-        <w:rPr>
-          <w:u w:val="single"/>
-        </w:rPr>
-        <w:t>Hao</w:t>
-      </w:r>
-      <w:proofErr w:type="spellEnd"/>
+        <w:t>Mah Qi Hao</w:t>
+      </w:r>
     </w:p>
     <w:p/>
     <w:p>
@@ -4989,71 +4172,102 @@
       </w:pPr>
     </w:p>
     <w:p>
+      <w:r>
+        <w:t xml:space="preserve">[1] </w:t>
+      </w:r>
       <w:hyperlink r:id="rId7" w:history="1">
         <w:r>
           <w:rPr>
             <w:rStyle w:val="Hyperlink"/>
           </w:rPr>
+          <w:t>http://www.jessrules.com/doc/61/intro.html</w:t>
+        </w:r>
+      </w:hyperlink>
+    </w:p>
+    <w:p>
+      <w:r>
+        <w:t xml:space="preserve">[2] </w:t>
+      </w:r>
+      <w:r>
+        <w:t>http://www.it.kmitl.ac.th/~pattarachai/ES/PDF4/Ch08-ESTools.pdf</w:t>
+      </w:r>
+    </w:p>
+    <w:p>
+      <w:r>
+        <w:t xml:space="preserve">[3] </w:t>
+      </w:r>
+      <w:hyperlink r:id="rId8" w:history="1">
+        <w:r>
+          <w:rPr>
+            <w:rStyle w:val="Hyperlink"/>
+          </w:rPr>
+          <w:t>http://developeriq.in/articles/2014/jul/14/expert-systems-programming-languages-tools-and-she/</w:t>
+        </w:r>
+      </w:hyperlink>
+    </w:p>
+    <w:p>
+      <w:r>
+        <w:t xml:space="preserve">[4] </w:t>
+      </w:r>
+      <w:hyperlink r:id="rId9" w:history="1">
+        <w:r>
+          <w:rPr>
+            <w:rStyle w:val="Hyperlink"/>
+          </w:rPr>
+          <w:t>https://www.academia.edu/23352301/Tools_of_Development_of_Expert_Systems_A_comparative_study</w:t>
+        </w:r>
+      </w:hyperlink>
+    </w:p>
+    <w:p>
+      <w:r>
+        <w:t xml:space="preserve">[6] </w:t>
+      </w:r>
+      <w:hyperlink r:id="rId10" w:history="1">
+        <w:r>
+          <w:rPr>
+            <w:rStyle w:val="Hyperlink"/>
+          </w:rPr>
           <w:t>https://www.cs.unm.edu/~luger/ai-final2/JAVA/CH%2026_Case%20Studies%20-%20JESS%20and%20other%20Expert%20System%20Shells%20in%20Java.pdf</w:t>
         </w:r>
       </w:hyperlink>
     </w:p>
-    <w:p>
-      <w:pPr>
-        <w:spacing w:before="48" w:after="48" w:line="360" w:lineRule="atLeast"/>
-        <w:ind w:right="48"/>
-        <w:outlineLvl w:val="1"/>
-      </w:pPr>
-      <w:hyperlink r:id="rId8" w:history="1">
+    <w:p/>
+    <w:p>
+      <w:r>
+        <w:t xml:space="preserve">[5] </w:t>
+      </w:r>
+      <w:hyperlink r:id="rId11" w:history="1">
         <w:r>
           <w:rPr>
             <w:rStyle w:val="Hyperlink"/>
           </w:rPr>
-          <w:t>http://www.jessrules.com/doc/61/intro.html</w:t>
+          <w:t>http://www.iau.dtu.dk/teaching/31380/Jess/manual.pdf</w:t>
         </w:r>
       </w:hyperlink>
     </w:p>
     <w:p>
       <w:pPr>
         <w:rPr>
-          <w:color w:val="FF0000"/>
-        </w:rPr>
-      </w:pPr>
-    </w:p>
-    <w:p>
-      <w:hyperlink r:id="rId9" w:history="1">
-        <w:r>
-          <w:rPr>
-            <w:rStyle w:val="Hyperlink"/>
-          </w:rPr>
-          <w:t>https://www.tutorialspoint.com/artificial_intelligence/artificial_intelligence_expert_systems.htm</w:t>
-        </w:r>
-      </w:hyperlink>
-    </w:p>
-    <w:p>
-      <w:pPr>
-        <w:rPr>
-          <w:color w:val="FF0000"/>
-        </w:rPr>
-      </w:pPr>
-    </w:p>
-    <w:p>
-      <w:pPr>
-        <w:rPr>
-          <w:color w:val="FF0000"/>
-        </w:rPr>
-      </w:pPr>
-      <w:hyperlink r:id="rId10" w:history="1">
-        <w:r>
-          <w:rPr>
-            <w:rStyle w:val="Hyperlink"/>
-          </w:rPr>
-          <w:t>http://www.iau.dtu.dk/teaching/31380/Jess/manual.pdf</w:t>
-        </w:r>
-      </w:hyperlink>
+          <w:color w:val="0563C1" w:themeColor="hyperlink"/>
+          <w:u w:val="single"/>
+        </w:rPr>
+      </w:pPr>
+      <w:r>
+        <w:t xml:space="preserve">[7] </w:t>
+      </w:r>
+      <w:r>
+        <w:t>http://http-server.carleton.ca/~aramirez/4406/Reviews/SRetchford.pdf</w:t>
+      </w:r>
+    </w:p>
+    <w:p>
+      <w:pPr>
+        <w:rPr>
+          <w:color w:val="FF0000"/>
+        </w:rPr>
+      </w:pPr>
     </w:p>
     <w:sectPr>
-      <w:footerReference w:type="default" r:id="rId11"/>
+      <w:footerReference w:type="default" r:id="rId12"/>
       <w:pgSz w:w="11907" w:h="16839" w:code="9"/>
       <w:pgMar w:top="1440" w:right="1440" w:bottom="1440" w:left="1440" w:header="720" w:footer="720" w:gutter="0"/>
       <w:cols w:space="720"/>
@@ -5123,7 +4337,7 @@
           <w:rPr>
             <w:noProof/>
           </w:rPr>
-          <w:t>3</w:t>
+          <w:t>12</w:t>
         </w:r>
         <w:r>
           <w:rPr>

</xml_diff>

<commit_message>
Done with comparative analysis
</commit_message>
<xml_diff>
--- a/report/report.docx
+++ b/report/report.docx
@@ -153,7 +153,39 @@
           <w:sz w:val="26"/>
           <w:szCs w:val="26"/>
         </w:rPr>
-        <w:t>Muhammad Awad Luckhoo (15042278)</w:t>
+        <w:t xml:space="preserve">Muhammad </w:t>
+      </w:r>
+      <w:proofErr w:type="spellStart"/>
+      <w:r>
+        <w:rPr>
+          <w:sz w:val="26"/>
+          <w:szCs w:val="26"/>
+        </w:rPr>
+        <w:t>Awad</w:t>
+      </w:r>
+      <w:proofErr w:type="spellEnd"/>
+      <w:r>
+        <w:rPr>
+          <w:sz w:val="26"/>
+          <w:szCs w:val="26"/>
+        </w:rPr>
+        <w:t xml:space="preserve"> </w:t>
+      </w:r>
+      <w:proofErr w:type="spellStart"/>
+      <w:r>
+        <w:rPr>
+          <w:sz w:val="26"/>
+          <w:szCs w:val="26"/>
+        </w:rPr>
+        <w:t>Luckhoo</w:t>
+      </w:r>
+      <w:proofErr w:type="spellEnd"/>
+      <w:r>
+        <w:rPr>
+          <w:sz w:val="26"/>
+          <w:szCs w:val="26"/>
+        </w:rPr>
+        <w:t xml:space="preserve"> (15042278)</w:t>
       </w:r>
     </w:p>
     <w:p>
@@ -165,12 +197,37 @@
           <w:szCs w:val="26"/>
         </w:rPr>
       </w:pPr>
+      <w:proofErr w:type="spellStart"/>
       <w:r>
         <w:rPr>
           <w:sz w:val="26"/>
           <w:szCs w:val="26"/>
         </w:rPr>
-        <w:t>Choong Kai Wern (15053648)</w:t>
+        <w:t>Choong</w:t>
+      </w:r>
+      <w:proofErr w:type="spellEnd"/>
+      <w:r>
+        <w:rPr>
+          <w:sz w:val="26"/>
+          <w:szCs w:val="26"/>
+        </w:rPr>
+        <w:t xml:space="preserve"> Kai </w:t>
+      </w:r>
+      <w:proofErr w:type="spellStart"/>
+      <w:r>
+        <w:rPr>
+          <w:sz w:val="26"/>
+          <w:szCs w:val="26"/>
+        </w:rPr>
+        <w:t>Wern</w:t>
+      </w:r>
+      <w:proofErr w:type="spellEnd"/>
+      <w:r>
+        <w:rPr>
+          <w:sz w:val="26"/>
+          <w:szCs w:val="26"/>
+        </w:rPr>
+        <w:t xml:space="preserve"> (15053648)</w:t>
       </w:r>
     </w:p>
     <w:p>
@@ -182,12 +239,53 @@
           <w:szCs w:val="26"/>
         </w:rPr>
       </w:pPr>
+      <w:proofErr w:type="spellStart"/>
       <w:r>
         <w:rPr>
           <w:sz w:val="26"/>
           <w:szCs w:val="26"/>
         </w:rPr>
-        <w:t>Teh Cuok Syen (15061567)</w:t>
+        <w:t>Teh</w:t>
+      </w:r>
+      <w:proofErr w:type="spellEnd"/>
+      <w:r>
+        <w:rPr>
+          <w:sz w:val="26"/>
+          <w:szCs w:val="26"/>
+        </w:rPr>
+        <w:t xml:space="preserve"> </w:t>
+      </w:r>
+      <w:proofErr w:type="spellStart"/>
+      <w:r>
+        <w:rPr>
+          <w:sz w:val="26"/>
+          <w:szCs w:val="26"/>
+        </w:rPr>
+        <w:t>Cuok</w:t>
+      </w:r>
+      <w:proofErr w:type="spellEnd"/>
+      <w:r>
+        <w:rPr>
+          <w:sz w:val="26"/>
+          <w:szCs w:val="26"/>
+        </w:rPr>
+        <w:t xml:space="preserve"> </w:t>
+      </w:r>
+      <w:proofErr w:type="spellStart"/>
+      <w:r>
+        <w:rPr>
+          <w:sz w:val="26"/>
+          <w:szCs w:val="26"/>
+        </w:rPr>
+        <w:t>Syen</w:t>
+      </w:r>
+      <w:proofErr w:type="spellEnd"/>
+      <w:r>
+        <w:rPr>
+          <w:sz w:val="26"/>
+          <w:szCs w:val="26"/>
+        </w:rPr>
+        <w:t xml:space="preserve"> (15061567)</w:t>
       </w:r>
     </w:p>
     <w:p>
@@ -221,7 +319,23 @@
           <w:sz w:val="26"/>
           <w:szCs w:val="26"/>
         </w:rPr>
-        <w:t>Mu Chun Khang (13079272)</w:t>
+        <w:t xml:space="preserve">Mu Chun </w:t>
+      </w:r>
+      <w:proofErr w:type="spellStart"/>
+      <w:r>
+        <w:rPr>
+          <w:sz w:val="26"/>
+          <w:szCs w:val="26"/>
+        </w:rPr>
+        <w:t>Khang</w:t>
+      </w:r>
+      <w:proofErr w:type="spellEnd"/>
+      <w:r>
+        <w:rPr>
+          <w:sz w:val="26"/>
+          <w:szCs w:val="26"/>
+        </w:rPr>
+        <w:t xml:space="preserve"> (13079272)</w:t>
       </w:r>
     </w:p>
     <w:p>
@@ -233,12 +347,37 @@
           <w:szCs w:val="26"/>
         </w:rPr>
       </w:pPr>
+      <w:proofErr w:type="spellStart"/>
       <w:r>
         <w:rPr>
           <w:sz w:val="26"/>
           <w:szCs w:val="26"/>
         </w:rPr>
-        <w:t>Mah Qi Hao (16080111)</w:t>
+        <w:t>Mah</w:t>
+      </w:r>
+      <w:proofErr w:type="spellEnd"/>
+      <w:r>
+        <w:rPr>
+          <w:sz w:val="26"/>
+          <w:szCs w:val="26"/>
+        </w:rPr>
+        <w:t xml:space="preserve"> Qi </w:t>
+      </w:r>
+      <w:proofErr w:type="spellStart"/>
+      <w:r>
+        <w:rPr>
+          <w:sz w:val="26"/>
+          <w:szCs w:val="26"/>
+        </w:rPr>
+        <w:t>Hao</w:t>
+      </w:r>
+      <w:proofErr w:type="spellEnd"/>
+      <w:r>
+        <w:rPr>
+          <w:sz w:val="26"/>
+          <w:szCs w:val="26"/>
+        </w:rPr>
+        <w:t xml:space="preserve"> (16080111)</w:t>
       </w:r>
     </w:p>
     <w:p/>
@@ -1292,6 +1431,12 @@
         </w:rPr>
         <w:t>How it works</w:t>
       </w:r>
+      <w:r>
+        <w:rPr>
+          <w:color w:val="FF0000"/>
+        </w:rPr>
+        <w:t xml:space="preserve"> (how the components interact)</w:t>
+      </w:r>
     </w:p>
     <w:p>
       <w:pPr>
@@ -1330,44 +1475,378 @@
       </w:r>
     </w:p>
     <w:p/>
-    <w:p>
-      <w:pPr>
-        <w:rPr>
-          <w:color w:val="4472C4" w:themeColor="accent1"/>
-        </w:rPr>
-      </w:pPr>
-      <w:r>
-        <w:rPr>
-          <w:color w:val="4472C4" w:themeColor="accent1"/>
-        </w:rPr>
-        <w:t xml:space="preserve">Expert systems are one area of artificial intelligence. Expert systems are computer software that have been designed in order to replicate human experts in both acts and activities, by the system’s capability to find new facts from available facts and give advice, to demonstrate and carry out intelligent tasks. </w:t>
-      </w:r>
-    </w:p>
-    <w:p>
-      <w:pPr>
-        <w:rPr>
-          <w:color w:val="4472C4" w:themeColor="accent1"/>
-        </w:rPr>
-      </w:pPr>
-    </w:p>
-    <w:p>
-      <w:pPr>
-        <w:rPr>
-          <w:color w:val="4472C4" w:themeColor="accent1"/>
-        </w:rPr>
-      </w:pPr>
-    </w:p>
-    <w:p>
-      <w:pPr>
-        <w:rPr>
-          <w:color w:val="4472C4" w:themeColor="accent1"/>
-        </w:rPr>
-      </w:pPr>
-      <w:r>
-        <w:rPr>
-          <w:color w:val="4472C4" w:themeColor="accent1"/>
-        </w:rPr>
-        <w:t>Various choices are provided when designing an expert system, the methodology, the mode of knowledge representation within the model (production rules, frames, logic programming, or some combination of these methods), the software development package, the hardware upon which the expert system is to be implemented.</w:t>
+    <w:p/>
+    <w:p>
+      <w:pPr>
+        <w:pStyle w:val="Heading2"/>
+      </w:pPr>
+      <w:bookmarkStart w:id="3" w:name="_Toc485898685"/>
+      <w:r>
+        <w:t>Comparative Analysis</w:t>
+      </w:r>
+      <w:bookmarkEnd w:id="3"/>
+    </w:p>
+    <w:p>
+      <w:pPr>
+        <w:spacing w:line="259" w:lineRule="auto"/>
+        <w:jc w:val="left"/>
+      </w:pPr>
+    </w:p>
+    <w:p>
+      <w:proofErr w:type="gramStart"/>
+      <w:r>
+        <w:t>For the purpose of</w:t>
+      </w:r>
+      <w:proofErr w:type="gramEnd"/>
+      <w:r>
+        <w:t xml:space="preserve"> building an expert system, </w:t>
+      </w:r>
+      <w:r>
+        <w:t xml:space="preserve">the paper discusses </w:t>
+      </w:r>
+      <w:r>
+        <w:t>two</w:t>
+      </w:r>
+      <w:r>
+        <w:t xml:space="preserve"> main development tools: expert sy</w:t>
+      </w:r>
+      <w:r>
+        <w:t xml:space="preserve">stem shell </w:t>
+      </w:r>
+      <w:r>
+        <w:t xml:space="preserve">and </w:t>
+      </w:r>
+      <w:r>
+        <w:t>exper</w:t>
+      </w:r>
+      <w:bookmarkStart w:id="4" w:name="_GoBack"/>
+      <w:bookmarkEnd w:id="4"/>
+      <w:r>
+        <w:t>t system</w:t>
+      </w:r>
+      <w:r>
+        <w:t xml:space="preserve"> </w:t>
+      </w:r>
+      <w:r>
+        <w:t xml:space="preserve">programming language. To illustrate the differences between </w:t>
+      </w:r>
+      <w:r>
+        <w:t>both</w:t>
+      </w:r>
+      <w:r>
+        <w:t xml:space="preserve"> expert system development tools, this section of the paper shall provide an exhaustive comparative analysis. In this context, an example is given for each respective expert system development tool. The tools are first discussed</w:t>
+      </w:r>
+      <w:r>
+        <w:t xml:space="preserve"> in terms of their common purpose</w:t>
+      </w:r>
+      <w:r>
+        <w:t xml:space="preserve">. Subsequently, their distinct </w:t>
+      </w:r>
+      <w:r>
+        <w:t xml:space="preserve">features </w:t>
+      </w:r>
+      <w:r>
+        <w:t>are deliberated individually. This should provide readers with a goo</w:t>
+      </w:r>
+      <w:r>
+        <w:t>d overall comparison of</w:t>
+      </w:r>
+      <w:r>
+        <w:t xml:space="preserve"> </w:t>
+      </w:r>
+      <w:r>
+        <w:t>both</w:t>
+      </w:r>
+      <w:r>
+        <w:t xml:space="preserve"> expert system development tools. </w:t>
+      </w:r>
+    </w:p>
+    <w:p/>
+    <w:p>
+      <w:r>
+        <w:t xml:space="preserve">It is imperative to note that expert systems use reason of knowledge to solve complicated problems. The systems are represented predominantly with if-then rules, and not the conventional procedural code. At this juncture, the development tools for expert systems must be specialized. An expert system development tool is simply a software development environment that contains the basic components of an expert system: knowledge base and </w:t>
+      </w:r>
+      <w:r>
+        <w:t xml:space="preserve">reasoning engine. Typically, expert system development tools come with prescribe methods of building applications through configuration and instantiation of these components. Besides that, </w:t>
+      </w:r>
+      <w:r>
+        <w:t xml:space="preserve">developers are also offered numerous choices when designing an expert system. The methodology, mode of knowledge representation, software development package and hardware to be implemented on are among the factors for consideration. </w:t>
+      </w:r>
+      <w:r>
+        <w:t>Herein, a</w:t>
+      </w:r>
+      <w:r>
+        <w:t xml:space="preserve">ll expert system development tools, be it expert system shell or </w:t>
+      </w:r>
+      <w:r>
+        <w:t>expert system</w:t>
+      </w:r>
+      <w:r>
+        <w:t xml:space="preserve"> </w:t>
+      </w:r>
+      <w:r>
+        <w:t>programming language</w:t>
+      </w:r>
+      <w:r>
+        <w:t xml:space="preserve">, are crucial in </w:t>
+      </w:r>
+      <w:r>
+        <w:t>aiding</w:t>
+      </w:r>
+      <w:r>
+        <w:t xml:space="preserve"> developers construct expert systems. </w:t>
+      </w:r>
+    </w:p>
+    <w:p/>
+    <w:p>
+      <w:pPr>
+        <w:rPr>
+          <w:u w:val="single"/>
+        </w:rPr>
+      </w:pPr>
+      <w:r>
+        <w:rPr>
+          <w:u w:val="single"/>
+        </w:rPr>
+        <w:t>Expert System Shell</w:t>
+      </w:r>
+    </w:p>
+    <w:p>
+      <w:pPr>
+        <w:rPr>
+          <w:u w:val="single"/>
+        </w:rPr>
+      </w:pPr>
+    </w:p>
+    <w:p>
+      <w:r>
+        <w:t xml:space="preserve">Expert system shells </w:t>
+      </w:r>
+      <w:r>
+        <w:t>consist mainly of a user interface,</w:t>
+      </w:r>
+      <w:r>
+        <w:t xml:space="preserve"> inference engine and an editor to assist developers in building their knowledge base for expert systems. A great example of an expert system shell is Jess which stands for The Java Expert System Shell. </w:t>
+      </w:r>
+      <w:r>
+        <w:t>Jess is an expert system shell written in Java en</w:t>
+      </w:r>
+      <w:r>
+        <w:t xml:space="preserve">tirely, driven by a Lisp-styled scripting language. Java provides the external mechanisms that generate and control the rules. To use Jess, the data must first be converted into text before it is handled by the interpreter. </w:t>
+      </w:r>
+    </w:p>
+    <w:p/>
+    <w:p>
+      <w:r>
+        <w:t xml:space="preserve">Jess </w:t>
+      </w:r>
+      <w:r>
+        <w:t xml:space="preserve">can be utilized in two ways, namely as a rule engine or as </w:t>
+      </w:r>
+      <w:r>
+        <w:t>a genera</w:t>
+      </w:r>
+      <w:r>
+        <w:t xml:space="preserve">l-purpose programming language. </w:t>
+      </w:r>
+      <w:r>
+        <w:t xml:space="preserve">A rule engine is a special program that applies rules to large sets of data in an efficient way. A rule-based program can have up to thousands of rules, </w:t>
+      </w:r>
+      <w:r>
+        <w:t xml:space="preserve">but Jess will have no problem applying them as data in the form of a knowledge base. </w:t>
+      </w:r>
+      <w:proofErr w:type="gramStart"/>
+      <w:r>
+        <w:t>In particular domains</w:t>
+      </w:r>
+      <w:proofErr w:type="gramEnd"/>
+      <w:r>
+        <w:t xml:space="preserve">, the rules are represented as the heuristic </w:t>
+      </w:r>
+      <w:r>
+        <w:lastRenderedPageBreak/>
+        <w:t xml:space="preserve">knowledge of human experts, while evolving situations are represented by the knowledge base. </w:t>
+      </w:r>
+      <w:r>
+        <w:t xml:space="preserve">On the other hand, as a general-purpose programming language, Jess can be extended easily as it directly accesses all Java classes and libraries. New commands can be written in Java or Jess to be integrated into Jess. Thus, Jess is very customizable when it comes to building applications. </w:t>
+      </w:r>
+    </w:p>
+    <w:p/>
+    <w:p>
+      <w:r>
+        <w:t>The advantag</w:t>
+      </w:r>
+      <w:r>
+        <w:t>es of Jess include the ease of working with the code builder because it is an independent scripting language. Jess releases the burden from developers because they are not required to declare each rule as a set of nested class instances. On top of that, the programming effort for building the user interface and inference engine is also greatly reduced. Projects can be completed faster and cheaper in an efficient manner. However, Jess has the disadvantage of Java being disconnected from the rule engine. Normal Java syntax cannot be used to debug the syntax after external files and strings have been used to specify the rules. Besides that, Jess implements the Rete algorithm to match rules against the knowledge base. Since the algorithm trades space for speed, Jess requires relatively-large memory usage for moderately-sized programs.</w:t>
+      </w:r>
+      <w:r>
+        <w:t xml:space="preserve"> </w:t>
+      </w:r>
+    </w:p>
+    <w:p/>
+    <w:p>
+      <w:pPr>
+        <w:rPr>
+          <w:u w:val="single"/>
+        </w:rPr>
+      </w:pPr>
+      <w:r>
+        <w:rPr>
+          <w:u w:val="single"/>
+        </w:rPr>
+        <w:t>Expert System</w:t>
+      </w:r>
+      <w:r>
+        <w:rPr>
+          <w:u w:val="single"/>
+        </w:rPr>
+        <w:t xml:space="preserve"> </w:t>
+      </w:r>
+      <w:r>
+        <w:rPr>
+          <w:u w:val="single"/>
+        </w:rPr>
+        <w:t>Programming Language</w:t>
+      </w:r>
+    </w:p>
+    <w:p>
+      <w:pPr>
+        <w:rPr>
+          <w:u w:val="single"/>
+        </w:rPr>
+      </w:pPr>
+    </w:p>
+    <w:p>
+      <w:r>
+        <w:t>Expert</w:t>
+      </w:r>
+      <w:r>
+        <w:t xml:space="preserve"> programming languages are </w:t>
+      </w:r>
+      <w:r>
+        <w:t xml:space="preserve">high-level </w:t>
+      </w:r>
+      <w:r>
+        <w:t xml:space="preserve">languages commonly used in expert systems due to their high capability in handling symbolic data efficiently. One example worth mentioning is </w:t>
+      </w:r>
+      <w:proofErr w:type="spellStart"/>
+      <w:r>
+        <w:t>Prolog</w:t>
+      </w:r>
+      <w:proofErr w:type="spellEnd"/>
+      <w:r>
+        <w:t xml:space="preserve">, a language </w:t>
+      </w:r>
+      <w:r>
+        <w:t>that is backward-chaining where it works backwards from a goal to find supporting facts</w:t>
+      </w:r>
+      <w:r>
+        <w:t xml:space="preserve">. A </w:t>
+      </w:r>
+      <w:proofErr w:type="spellStart"/>
+      <w:r>
+        <w:t>Prolog</w:t>
+      </w:r>
+      <w:proofErr w:type="spellEnd"/>
+      <w:r>
+        <w:t xml:space="preserve"> program consists of a set of clauses whereby a clause is either a fact or a rule used to indicate a relationship between elements. </w:t>
+      </w:r>
+      <w:r>
+        <w:t xml:space="preserve">Queries are entered using command-line tools provided by </w:t>
+      </w:r>
+      <w:proofErr w:type="spellStart"/>
+      <w:r>
+        <w:t>Prolog</w:t>
+      </w:r>
+      <w:proofErr w:type="spellEnd"/>
+      <w:r>
+        <w:t>.</w:t>
+      </w:r>
+    </w:p>
+    <w:p/>
+    <w:p>
+      <w:r>
+        <w:t xml:space="preserve">The process of deriving reason for a </w:t>
+      </w:r>
+      <w:proofErr w:type="spellStart"/>
+      <w:r>
+        <w:t>Prolog</w:t>
+      </w:r>
+      <w:proofErr w:type="spellEnd"/>
+      <w:r>
+        <w:t xml:space="preserve"> program can be broken down into multiple steps. Initially, a goal is given. </w:t>
+      </w:r>
+      <w:proofErr w:type="spellStart"/>
+      <w:r>
+        <w:t>Prolog</w:t>
+      </w:r>
+      <w:proofErr w:type="spellEnd"/>
+      <w:r>
+        <w:t xml:space="preserve"> searches the database from top to bottom for a fact that matches the goal. Then, a pointer is left where the match is found before </w:t>
+      </w:r>
+      <w:proofErr w:type="spellStart"/>
+      <w:r>
+        <w:t>Prolog</w:t>
+      </w:r>
+      <w:proofErr w:type="spellEnd"/>
+      <w:r>
+        <w:t xml:space="preserve"> instantiates the suitable variables. When a goal matches the head of a rule instead of a fact, the atoms within the rule’s body are treated as sub-goals that must all be satisfied to prove that the head is satisfied. </w:t>
+      </w:r>
+      <w:r>
+        <w:t>Herein, the order of entries is important as the arrangement influences the number of search required to satisfy the goal and find a solution.</w:t>
+      </w:r>
+      <w:r>
+        <w:t xml:space="preserve"> In fact, there could be situations where </w:t>
+      </w:r>
+      <w:proofErr w:type="spellStart"/>
+      <w:r>
+        <w:t>Prolog</w:t>
+      </w:r>
+      <w:proofErr w:type="spellEnd"/>
+      <w:r>
+        <w:t xml:space="preserve"> may not find a solution even though a human can easily identify it from the given information.</w:t>
+      </w:r>
+    </w:p>
+    <w:p/>
+    <w:p>
+      <w:proofErr w:type="spellStart"/>
+      <w:r>
+        <w:t>Prolog</w:t>
+      </w:r>
+      <w:proofErr w:type="spellEnd"/>
+      <w:r>
+        <w:t xml:space="preserve"> has the advantage of being a powerful language that deduces the d</w:t>
+      </w:r>
+      <w:r>
+        <w:t xml:space="preserve">esired supplementary facts using strong built-in deduction system. The developer </w:t>
+      </w:r>
+      <w:r>
+        <w:t xml:space="preserve">is freed from implementation details as he or she </w:t>
+      </w:r>
+      <w:r>
+        <w:t xml:space="preserve">only needs to </w:t>
+      </w:r>
+      <w:r>
+        <w:t xml:space="preserve">define what is required rather than indicate how it should be computed. </w:t>
+      </w:r>
+      <w:proofErr w:type="spellStart"/>
+      <w:r>
+        <w:t>Prolog</w:t>
+      </w:r>
+      <w:proofErr w:type="spellEnd"/>
+      <w:r>
+        <w:t xml:space="preserve"> also encourages modular programming and incremental developments, making program tracing and debugging a simple process. Nevertheless, </w:t>
+      </w:r>
+      <w:r>
+        <w:t xml:space="preserve">it is very difficult to design a database that accurately represents relationships. Moreover, </w:t>
+      </w:r>
+      <w:proofErr w:type="spellStart"/>
+      <w:r>
+        <w:t>Prolog</w:t>
+      </w:r>
+      <w:proofErr w:type="spellEnd"/>
+      <w:r>
+        <w:t xml:space="preserve"> is not a suitable language to solve complex arithmetical computations. </w:t>
       </w:r>
     </w:p>
     <w:p/>
@@ -1376,1482 +1855,6 @@
       <w:pPr>
         <w:pStyle w:val="Heading2"/>
       </w:pPr>
-      <w:bookmarkStart w:id="3" w:name="_Toc485898685"/>
-      <w:r>
-        <w:t>Comparative Analysis</w:t>
-      </w:r>
-      <w:bookmarkEnd w:id="3"/>
-    </w:p>
-    <w:p>
-      <w:pPr>
-        <w:spacing w:line="259" w:lineRule="auto"/>
-        <w:jc w:val="left"/>
-      </w:pPr>
-    </w:p>
-    <w:p>
-      <w:pPr>
-        <w:spacing w:line="259" w:lineRule="auto"/>
-        <w:jc w:val="left"/>
-        <w:rPr>
-          <w:color w:val="FF0000"/>
-        </w:rPr>
-      </w:pPr>
-      <w:r>
-        <w:rPr>
-          <w:color w:val="FF0000"/>
-        </w:rPr>
-        <w:t>Compare various expert system development tools</w:t>
-      </w:r>
-    </w:p>
-    <w:p>
-      <w:pPr>
-        <w:pStyle w:val="ListParagraph"/>
-        <w:numPr>
-          <w:ilvl w:val="0"/>
-          <w:numId w:val="10"/>
-        </w:numPr>
-        <w:spacing w:line="259" w:lineRule="auto"/>
-        <w:jc w:val="left"/>
-        <w:rPr>
-          <w:color w:val="FF0000"/>
-        </w:rPr>
-      </w:pPr>
-      <w:r>
-        <w:rPr>
-          <w:color w:val="FF0000"/>
-        </w:rPr>
-        <w:t>Expert system shell: Jess</w:t>
-      </w:r>
-    </w:p>
-    <w:p>
-      <w:pPr>
-        <w:pStyle w:val="ListParagraph"/>
-        <w:numPr>
-          <w:ilvl w:val="0"/>
-          <w:numId w:val="10"/>
-        </w:numPr>
-        <w:spacing w:line="259" w:lineRule="auto"/>
-        <w:jc w:val="left"/>
-        <w:rPr>
-          <w:color w:val="FF0000"/>
-        </w:rPr>
-      </w:pPr>
-      <w:r>
-        <w:rPr>
-          <w:color w:val="FF0000"/>
-        </w:rPr>
-        <w:t>Agent-based development environment: Netlogo</w:t>
-      </w:r>
-    </w:p>
-    <w:p>
-      <w:pPr>
-        <w:pStyle w:val="ListParagraph"/>
-        <w:numPr>
-          <w:ilvl w:val="0"/>
-          <w:numId w:val="10"/>
-        </w:numPr>
-        <w:spacing w:line="259" w:lineRule="auto"/>
-        <w:jc w:val="left"/>
-        <w:rPr>
-          <w:color w:val="FF0000"/>
-        </w:rPr>
-      </w:pPr>
-      <w:r>
-        <w:rPr>
-          <w:color w:val="FF0000"/>
-        </w:rPr>
-        <w:t>Programming language: Prolog</w:t>
-      </w:r>
-    </w:p>
-    <w:p>
-      <w:pPr>
-        <w:spacing w:line="259" w:lineRule="auto"/>
-        <w:jc w:val="left"/>
-      </w:pPr>
-    </w:p>
-    <w:p>
-      <w:r>
-        <w:t>For the purpose of building an expert system, there are three main development tools available: expert system shell, agent-based development environment and programming language. To illustrate the differences between all three expert system development tools, this section of the paper shall provide an exhaustive comparative analysis. In this context, an example is given for each respective expert system development tool. The three tools are first discussed</w:t>
-      </w:r>
-      <w:r>
-        <w:t xml:space="preserve"> in terms of their common purpose</w:t>
-      </w:r>
-      <w:r>
-        <w:t xml:space="preserve">. Subsequently, their distinct </w:t>
-      </w:r>
-      <w:r>
-        <w:t xml:space="preserve">features and </w:t>
-      </w:r>
-      <w:r>
-        <w:t xml:space="preserve">differences are deliberated individually. This should provide readers with a good overall view of the various expert system development tools. </w:t>
-      </w:r>
-    </w:p>
-    <w:p/>
-    <w:p>
-      <w:r>
-        <w:t>It is imperative to note that expert systems use reason of knowledge to solve complicated problems. The systems are represented predominantly with if-then rules, and not the conventional procedural code. At this juncture, the development tools for expert systems must be specialized.</w:t>
-      </w:r>
-      <w:r>
-        <w:t xml:space="preserve"> An expert system development tool is simply a software development environment that contains the basic components of an expert system: knowledge base and </w:t>
-      </w:r>
-      <w:r>
-        <w:t xml:space="preserve">reasoning engine. Typically, expert system development tools come with prescribe methods of building applications through configuration and instantiation of these components. Besides that, </w:t>
-      </w:r>
-      <w:r>
-        <w:t xml:space="preserve">developers are also offered numerous choices when designing an expert system. The methodology, mode of knowledge representation, software development package and hardware to be implemented on are among the factors for consideration. </w:t>
-      </w:r>
-      <w:r>
-        <w:t>Herein, a</w:t>
-      </w:r>
-      <w:r>
-        <w:t xml:space="preserve">ll expert system </w:t>
-      </w:r>
-      <w:r>
-        <w:lastRenderedPageBreak/>
-        <w:t xml:space="preserve">development tools, be it expert system shell, </w:t>
-      </w:r>
-      <w:r>
-        <w:t xml:space="preserve">agent-based development environment </w:t>
-      </w:r>
-      <w:r>
-        <w:t>or</w:t>
-      </w:r>
-      <w:r>
-        <w:t xml:space="preserve"> programming language</w:t>
-      </w:r>
-      <w:r>
-        <w:t xml:space="preserve">, are crucial in </w:t>
-      </w:r>
-      <w:r>
-        <w:t>aiding</w:t>
-      </w:r>
-      <w:r>
-        <w:t xml:space="preserve"> developers construct expert systems. </w:t>
-      </w:r>
-    </w:p>
-    <w:p/>
-    <w:p>
-      <w:pPr>
-        <w:rPr>
-          <w:u w:val="single"/>
-        </w:rPr>
-      </w:pPr>
-      <w:r>
-        <w:rPr>
-          <w:u w:val="single"/>
-        </w:rPr>
-        <w:t>Expert System Shell</w:t>
-      </w:r>
-    </w:p>
-    <w:p>
-      <w:pPr>
-        <w:rPr>
-          <w:u w:val="single"/>
-        </w:rPr>
-      </w:pPr>
-    </w:p>
-    <w:p>
-      <w:r>
-        <w:t xml:space="preserve">Expert system shells </w:t>
-      </w:r>
-      <w:r>
-        <w:t>consist mainly of a user interface,</w:t>
-      </w:r>
-      <w:r>
-        <w:t xml:space="preserve"> inference engine and an editor to assist developers in building their knowledge base for expert systems. A great example of an expert system shell is Jess which stands for The Java Expert System Shell. </w:t>
-      </w:r>
-      <w:r>
-        <w:t>Jess is an expert system shell written in Java en</w:t>
-      </w:r>
-      <w:r>
-        <w:t xml:space="preserve">tirely, driven by a Lisp-styled scripting language. Java provides the external mechanisms that generate and control the rules. To use Jess, the data must first be converted into text before it is handled by the interpreter. </w:t>
-      </w:r>
-    </w:p>
-    <w:p/>
-    <w:p>
-      <w:r>
-        <w:t xml:space="preserve">Jess </w:t>
-      </w:r>
-      <w:r>
-        <w:t xml:space="preserve">can be utilized in two ways, namely as a rule engine or as </w:t>
-      </w:r>
-      <w:r>
-        <w:t>a genera</w:t>
-      </w:r>
-      <w:r>
-        <w:t xml:space="preserve">l-purpose programming language. </w:t>
-      </w:r>
-      <w:r>
-        <w:t xml:space="preserve">A rule engine is a special program that applies rules to large sets of data in an efficient way. A rule-based program can have up to thousands of rules, </w:t>
-      </w:r>
-      <w:r>
-        <w:t xml:space="preserve">but Jess will have no problem applying them as data in the form of a knowledge base. </w:t>
-      </w:r>
-      <w:r>
-        <w:t xml:space="preserve">In particular domains, the rules are represented as the heuristic knowledge of human experts, while evolving situations are represented by the knowledge base. </w:t>
-      </w:r>
-      <w:r>
-        <w:t xml:space="preserve">On the other hand, as a general-purpose programming language, Jess can be extended easily as it directly accesses all Java classes and libraries. New commands can be written in Java or Jess to be integrated into Jess. Thus, Jess is very customizable when it comes to building applications. </w:t>
-      </w:r>
-    </w:p>
-    <w:p/>
-    <w:p>
-      <w:r>
-        <w:t xml:space="preserve">The advantages of Jess include the ease of working with the code builder because it is an independent scripting language. Jess releases the burden from developers because they are not required to declare each rule as a set of nested class instances. On top of that, the programming effort for building the user interface and inference engine is also greatly reduced. Projects can be completed faster and cheaper in an efficient manner. However, Jess has the disadvantage of Java being disconnected from the rule engine. Normal Java syntax cannot be used to debug the syntax after external files and strings have been used to specify the rules. Besides that, Jess implements the Rete algorithm to match rules against the knowledge base. Since the algorithm trades space for speed, Jess requires relatively-large memory usage for moderately-sized programs. </w:t>
-      </w:r>
-    </w:p>
-    <w:p/>
-    <w:p/>
-    <w:p>
-      <w:pPr>
-        <w:pStyle w:val="ListParagraph"/>
-        <w:numPr>
-          <w:ilvl w:val="0"/>
-          <w:numId w:val="13"/>
-        </w:numPr>
-        <w:spacing w:line="259" w:lineRule="auto"/>
-        <w:jc w:val="left"/>
-        <w:rPr>
-          <w:color w:val="4472C4" w:themeColor="accent1"/>
-        </w:rPr>
-      </w:pPr>
-      <w:bookmarkStart w:id="4" w:name="_GoBack"/>
-      <w:bookmarkEnd w:id="4"/>
-      <w:r>
-        <w:rPr>
-          <w:color w:val="4472C4" w:themeColor="accent1"/>
-        </w:rPr>
-        <w:t>High-level programming languages - an expert system can be implemented using general purpose programming language. However, the programming languages such as LISP and PROLOG are the most commonly used in expert system implementation due to their high capabilities in handling symbolic data efficiently.</w:t>
-      </w:r>
-    </w:p>
-    <w:p>
-      <w:pPr>
-        <w:pStyle w:val="ListParagraph"/>
-        <w:numPr>
-          <w:ilvl w:val="0"/>
-          <w:numId w:val="13"/>
-        </w:numPr>
-        <w:spacing w:line="259" w:lineRule="auto"/>
-        <w:jc w:val="left"/>
-        <w:rPr>
-          <w:color w:val="4472C4" w:themeColor="accent1"/>
-        </w:rPr>
-      </w:pPr>
-      <w:r>
-        <w:rPr>
-          <w:color w:val="4472C4" w:themeColor="accent1"/>
-        </w:rPr>
-        <w:t>Multiple-paradigm programming environments - these systems expand the capabilities of shells in various directions. They run on engineering workstations, minicomputers, or mainframes; offer tight integration with large databases; and support the building of large expert systems.</w:t>
-      </w:r>
-    </w:p>
-    <w:p>
-      <w:pPr>
-        <w:spacing w:before="48" w:after="48" w:line="360" w:lineRule="atLeast"/>
-        <w:ind w:right="48"/>
-        <w:outlineLvl w:val="1"/>
-      </w:pPr>
-    </w:p>
-    <w:p>
-      <w:pPr>
-        <w:spacing w:before="48" w:line="240" w:lineRule="auto"/>
-        <w:ind w:right="43"/>
-        <w:outlineLvl w:val="1"/>
-      </w:pPr>
-      <w:r>
-        <w:t>Prolog on the other hand is considered as a high-level programming language. This program is made up of a set of clauses. A clause is either a fact or a rule which is usually used to indicate a relationship between elements. The orders of database entries are extremely important because the efficiency of the program will mainly depend on the arrangement as it can influence the number of search required to satisfy the goal. There might be situations where Prolog may not find a solution even if a solution might be easily be found from the given information because of the exact nature of the search process. The process of deriving a reasoning for Prolog programming is as follows:</w:t>
-      </w:r>
-    </w:p>
-    <w:p>
-      <w:pPr>
-        <w:pStyle w:val="ListParagraph"/>
-        <w:numPr>
-          <w:ilvl w:val="0"/>
-          <w:numId w:val="13"/>
-        </w:numPr>
-        <w:spacing w:before="48" w:after="160" w:line="240" w:lineRule="auto"/>
-        <w:ind w:right="43"/>
-        <w:jc w:val="left"/>
-        <w:outlineLvl w:val="1"/>
-      </w:pPr>
-      <w:r>
-        <w:lastRenderedPageBreak/>
-        <w:t>A goal is given, Prolog searches into the database form the top to the bottom for a fact that matches the goal.</w:t>
-      </w:r>
-    </w:p>
-    <w:p>
-      <w:pPr>
-        <w:pStyle w:val="ListParagraph"/>
-        <w:numPr>
-          <w:ilvl w:val="0"/>
-          <w:numId w:val="13"/>
-        </w:numPr>
-        <w:spacing w:before="48" w:line="240" w:lineRule="auto"/>
-        <w:ind w:right="43"/>
-        <w:jc w:val="left"/>
-        <w:outlineLvl w:val="1"/>
-      </w:pPr>
-      <w:r>
-        <w:t>A pointer is left where the match is found and prolog instantiates the suitable variables.</w:t>
-      </w:r>
-    </w:p>
-    <w:p>
-      <w:pPr>
-        <w:numPr>
-          <w:ilvl w:val="0"/>
-          <w:numId w:val="13"/>
-        </w:numPr>
-        <w:spacing w:before="100" w:beforeAutospacing="1" w:line="240" w:lineRule="auto"/>
-        <w:rPr>
-          <w:rFonts w:ascii="Verdana" w:hAnsi="Verdana"/>
-          <w:color w:val="000000"/>
-          <w:sz w:val="18"/>
-          <w:szCs w:val="18"/>
-        </w:rPr>
-      </w:pPr>
-      <w:r>
-        <w:rPr>
-          <w:rFonts w:ascii="Verdana" w:hAnsi="Verdana"/>
-          <w:color w:val="000000"/>
-          <w:sz w:val="18"/>
-          <w:szCs w:val="18"/>
-        </w:rPr>
-        <w:t>When a goal matches the head of a rule rather than a fact, the atoms within the body of the rule are treated as sub goals that must all be satisfied to prove that the head is satisfied.</w:t>
-      </w:r>
-    </w:p>
-    <w:p>
-      <w:pPr>
-        <w:numPr>
-          <w:ilvl w:val="0"/>
-          <w:numId w:val="13"/>
-        </w:numPr>
-        <w:spacing w:before="100" w:beforeAutospacing="1" w:line="240" w:lineRule="auto"/>
-        <w:rPr>
-          <w:rFonts w:ascii="Verdana" w:hAnsi="Verdana"/>
-          <w:color w:val="000000"/>
-          <w:sz w:val="18"/>
-          <w:szCs w:val="18"/>
-        </w:rPr>
-      </w:pPr>
-    </w:p>
-    <w:p>
-      <w:pPr>
-        <w:spacing w:before="48" w:line="240" w:lineRule="auto"/>
-        <w:ind w:right="43"/>
-        <w:outlineLvl w:val="1"/>
-      </w:pPr>
-      <w:r>
-        <w:t>Advantages:</w:t>
-      </w:r>
-    </w:p>
-    <w:p>
-      <w:pPr>
-        <w:pStyle w:val="ListParagraph"/>
-        <w:numPr>
-          <w:ilvl w:val="0"/>
-          <w:numId w:val="13"/>
-        </w:numPr>
-        <w:spacing w:before="48" w:line="240" w:lineRule="auto"/>
-        <w:ind w:right="43"/>
-        <w:jc w:val="left"/>
-        <w:outlineLvl w:val="1"/>
-      </w:pPr>
-      <w:r>
-        <w:t xml:space="preserve">Prolog is a powerful language which deduces the desired supplementary facts with built in powers of deduction from statements and principles that has been set to the system which one wishes to reason. </w:t>
-      </w:r>
-    </w:p>
-    <w:p>
-      <w:pPr>
-        <w:pStyle w:val="ListParagraph"/>
-        <w:numPr>
-          <w:ilvl w:val="0"/>
-          <w:numId w:val="13"/>
-        </w:numPr>
-        <w:spacing w:before="48" w:line="240" w:lineRule="auto"/>
-        <w:ind w:right="43"/>
-        <w:jc w:val="left"/>
-        <w:outlineLvl w:val="1"/>
-      </w:pPr>
-      <w:r>
-        <w:t xml:space="preserve">The programmer only has to define what is required rather than indicating how it should be computed and thus, removing the burden of worrying about implementation details from the programmers. </w:t>
-      </w:r>
-    </w:p>
-    <w:p>
-      <w:pPr>
-        <w:pStyle w:val="ListParagraph"/>
-        <w:numPr>
-          <w:ilvl w:val="0"/>
-          <w:numId w:val="13"/>
-        </w:numPr>
-        <w:spacing w:before="48" w:line="240" w:lineRule="auto"/>
-        <w:ind w:right="43"/>
-        <w:jc w:val="left"/>
-        <w:outlineLvl w:val="1"/>
-      </w:pPr>
-      <w:r>
-        <w:t>Prolog encourages incremental system development and makes program tracing and debugging easier.</w:t>
-      </w:r>
-    </w:p>
-    <w:p>
-      <w:pPr>
-        <w:pStyle w:val="ListParagraph"/>
-        <w:numPr>
-          <w:ilvl w:val="0"/>
-          <w:numId w:val="13"/>
-        </w:numPr>
-        <w:spacing w:before="48" w:line="240" w:lineRule="auto"/>
-        <w:ind w:right="43"/>
-        <w:jc w:val="left"/>
-        <w:outlineLvl w:val="1"/>
-      </w:pPr>
-      <w:r>
-        <w:t>With Prolog, it is easy to maintain program.</w:t>
-      </w:r>
-    </w:p>
-    <w:p>
-      <w:pPr>
-        <w:pStyle w:val="ListParagraph"/>
-        <w:numPr>
-          <w:ilvl w:val="0"/>
-          <w:numId w:val="13"/>
-        </w:numPr>
-        <w:spacing w:before="48" w:line="240" w:lineRule="auto"/>
-        <w:ind w:right="43"/>
-        <w:jc w:val="left"/>
-        <w:outlineLvl w:val="1"/>
-      </w:pPr>
-      <w:r>
-        <w:t>Modular programming and testing is possible with Prolog.</w:t>
-      </w:r>
-    </w:p>
-    <w:p>
-      <w:pPr>
-        <w:pStyle w:val="ListParagraph"/>
-        <w:numPr>
-          <w:ilvl w:val="0"/>
-          <w:numId w:val="13"/>
-        </w:numPr>
-        <w:spacing w:before="48" w:line="240" w:lineRule="auto"/>
-        <w:ind w:right="43"/>
-        <w:jc w:val="left"/>
-        <w:outlineLvl w:val="1"/>
-      </w:pPr>
-      <w:r>
-        <w:t>Tracing and debugging programs in Prolog is much easier.</w:t>
-      </w:r>
-    </w:p>
-    <w:p>
-      <w:pPr>
-        <w:pStyle w:val="ListParagraph"/>
-        <w:numPr>
-          <w:ilvl w:val="0"/>
-          <w:numId w:val="13"/>
-        </w:numPr>
-        <w:spacing w:before="48" w:line="240" w:lineRule="auto"/>
-        <w:ind w:right="43"/>
-        <w:jc w:val="left"/>
-        <w:outlineLvl w:val="1"/>
-      </w:pPr>
-      <w:r>
-        <w:t>Enables implementation of complex data structure.</w:t>
-      </w:r>
-    </w:p>
-    <w:p>
-      <w:pPr>
-        <w:spacing w:before="100" w:beforeAutospacing="1" w:after="100" w:afterAutospacing="1" w:line="240" w:lineRule="auto"/>
-        <w:rPr>
-          <w:rFonts w:ascii="Verdana" w:hAnsi="Verdana"/>
-          <w:color w:val="000000"/>
-          <w:sz w:val="18"/>
-          <w:szCs w:val="18"/>
-        </w:rPr>
-      </w:pPr>
-      <w:r>
-        <w:rPr>
-          <w:rFonts w:ascii="Verdana" w:hAnsi="Verdana"/>
-          <w:color w:val="000000"/>
-          <w:sz w:val="18"/>
-          <w:szCs w:val="18"/>
-        </w:rPr>
-        <w:t>Disadvantages:</w:t>
-      </w:r>
-    </w:p>
-    <w:p>
-      <w:pPr>
-        <w:pStyle w:val="ListParagraph"/>
-        <w:numPr>
-          <w:ilvl w:val="0"/>
-          <w:numId w:val="13"/>
-        </w:numPr>
-        <w:spacing w:before="100" w:beforeAutospacing="1" w:after="100" w:afterAutospacing="1" w:line="240" w:lineRule="auto"/>
-        <w:rPr>
-          <w:rFonts w:ascii="Verdana" w:hAnsi="Verdana"/>
-          <w:color w:val="000000"/>
-          <w:sz w:val="18"/>
-          <w:szCs w:val="18"/>
-        </w:rPr>
-      </w:pPr>
-      <w:r>
-        <w:rPr>
-          <w:rFonts w:ascii="Verdana" w:hAnsi="Verdana"/>
-          <w:color w:val="000000"/>
-          <w:sz w:val="18"/>
-          <w:szCs w:val="18"/>
-        </w:rPr>
-        <w:t>It can be very difficult to design a database that accurately represents relationships.</w:t>
-      </w:r>
-    </w:p>
-    <w:p>
-      <w:pPr>
-        <w:pStyle w:val="ListParagraph"/>
-        <w:numPr>
-          <w:ilvl w:val="0"/>
-          <w:numId w:val="13"/>
-        </w:numPr>
-        <w:spacing w:before="100" w:beforeAutospacing="1" w:after="100" w:afterAutospacing="1" w:line="240" w:lineRule="auto"/>
-        <w:rPr>
-          <w:rFonts w:ascii="Verdana" w:hAnsi="Verdana"/>
-          <w:color w:val="000000"/>
-          <w:sz w:val="18"/>
-          <w:szCs w:val="18"/>
-        </w:rPr>
-      </w:pPr>
-      <w:r>
-        <w:rPr>
-          <w:rFonts w:ascii="Verdana" w:hAnsi="Verdana"/>
-          <w:color w:val="000000"/>
-          <w:sz w:val="18"/>
-          <w:szCs w:val="18"/>
-        </w:rPr>
-        <w:t>Prolog is not best suited to solving complex arithmetical computations.</w:t>
-      </w:r>
-    </w:p>
-    <w:p>
-      <w:pPr>
-        <w:spacing w:before="100" w:beforeAutospacing="1" w:after="100" w:afterAutospacing="1" w:line="240" w:lineRule="auto"/>
-        <w:rPr>
-          <w:rFonts w:ascii="Verdana" w:hAnsi="Verdana"/>
-          <w:color w:val="000000"/>
-          <w:sz w:val="18"/>
-          <w:szCs w:val="18"/>
-        </w:rPr>
-      </w:pPr>
-    </w:p>
-    <w:p/>
-    <w:p/>
-    <w:p/>
-    <w:p>
-      <w:r>
-        <w:t>Prolog vs Jess:</w:t>
-      </w:r>
-    </w:p>
-    <w:p>
-      <w:pPr>
-        <w:pStyle w:val="ListParagraph"/>
-        <w:numPr>
-          <w:ilvl w:val="0"/>
-          <w:numId w:val="14"/>
-        </w:numPr>
-        <w:spacing w:after="160" w:line="259" w:lineRule="auto"/>
-        <w:jc w:val="left"/>
-      </w:pPr>
-      <w:r>
-        <w:t>Prolog and Jess which is a Rete-based system are very different. Prolog is backward chaining meaning that it starts with the desired conclusion(s), work backwards to find supporting facts and is goal-directed. If one forgets the result and ask for it again, Prolog has to compute it all over again. Jess on the other hand includes both a kind of backwards chaining and a construct called defquery which lets one make direct queries of the knowledge base.</w:t>
-      </w:r>
-    </w:p>
-    <w:p>
-      <w:pPr>
-        <w:pStyle w:val="ListParagraph"/>
-        <w:numPr>
-          <w:ilvl w:val="0"/>
-          <w:numId w:val="14"/>
-        </w:numPr>
-        <w:spacing w:after="160" w:line="259" w:lineRule="auto"/>
-        <w:jc w:val="left"/>
-      </w:pPr>
-      <w:r>
-        <w:t>Prolog is meant to be used from the console whereas in Jess, the command-line is not intended for end-users.</w:t>
-      </w:r>
-    </w:p>
-    <w:p>
-      <w:pPr>
-        <w:pStyle w:val="ListParagraph"/>
-        <w:numPr>
-          <w:ilvl w:val="0"/>
-          <w:numId w:val="14"/>
-        </w:numPr>
-        <w:spacing w:after="160" w:line="259" w:lineRule="auto"/>
-        <w:jc w:val="left"/>
-      </w:pPr>
-      <w:r>
-        <w:t>Prolog focuses more on answering queries whereas Jess focusses more on acting in response to input.</w:t>
-      </w:r>
-    </w:p>
-    <w:p>
-      <w:pPr>
-        <w:spacing w:before="48" w:after="48" w:line="360" w:lineRule="atLeast"/>
-        <w:ind w:right="48"/>
-        <w:outlineLvl w:val="1"/>
-      </w:pPr>
-      <w:r>
-        <w:t xml:space="preserve">One more difference is that Prolog is really meant to be used from the console; i.e., you’re actually supposed to sit down and type mortal(Socrates). In Jess, only developers do this; the command line is not intended for end-users. Prolog is really about answering queries, while Jess is about acting in response to inputs. Jess is different than some Rete-based systems in that it includes both a kind of backwards chaining and a construct called defquery which lets you make direct queries of the knowledge base. Both of these help Jess a better fit for some Prolog applications, but they don’t make Jess into a Prolog-like system. Prolog is optimized, in a sense, for space, at the cost of speed. Jess (and its Rete algorithm) is optimized for speed at the cost of space. The Rete algorithm is all about computing things -once- so they never need to be recomputed, and then reusing them. Prolog’s approach is targeted </w:t>
-      </w:r>
-      <w:r>
-        <w:lastRenderedPageBreak/>
-        <w:t xml:space="preserve">at exploring large numbers of possibilities once, while Rete is aimed at exploring medium-sized numbers of possibilities repeatedly. </w:t>
-      </w:r>
-    </w:p>
-    <w:p/>
-    <w:p/>
-    <w:p>
-      <w:pPr>
-        <w:rPr>
-          <w:b/>
-        </w:rPr>
-      </w:pPr>
-      <w:r>
-        <w:rPr>
-          <w:b/>
-        </w:rPr>
-        <w:t>Agent-based development environment: NetLogo</w:t>
-      </w:r>
-    </w:p>
-    <w:p/>
-    <w:p/>
-    <w:p>
-      <w:r>
-        <w:rPr>
-          <w:b/>
-        </w:rPr>
-        <w:t xml:space="preserve">Multi-paradigm programming </w:t>
-      </w:r>
-      <w:r>
-        <w:t>environments is when the systems expand the capabilities of the shells in various directions. One of the example of the multi-paradigm programming languages is Pascal. Pascal are also known as the typical block-structured algorithmic language. Due to many cases, it may be implemented very efficiently on the conventional computer hardware. Conventional programming language such as Pascal are aimed at creation of simple language that will be suitable for scientific computation and construction of system software.</w:t>
-      </w:r>
-    </w:p>
-    <w:p/>
-    <w:p>
-      <w:r>
-        <w:t>Current Expert System programming language vs Very high-level languages</w:t>
-      </w:r>
-    </w:p>
-    <w:tbl>
-      <w:tblPr>
-        <w:tblStyle w:val="TableGrid"/>
-        <w:tblW w:w="0" w:type="auto"/>
-        <w:tblLook w:val="04A0" w:firstRow="1" w:lastRow="0" w:firstColumn="1" w:lastColumn="0" w:noHBand="0" w:noVBand="1"/>
-      </w:tblPr>
-      <w:tblGrid>
-        <w:gridCol w:w="3005"/>
-        <w:gridCol w:w="3005"/>
-        <w:gridCol w:w="3006"/>
-      </w:tblGrid>
-      <w:tr>
-        <w:tc>
-          <w:tcPr>
-            <w:tcW w:w="3005" w:type="dxa"/>
-          </w:tcPr>
-          <w:p>
-            <w:pPr>
-              <w:rPr>
-                <w:b/>
-              </w:rPr>
-            </w:pPr>
-            <w:r>
-              <w:rPr>
-                <w:b/>
-              </w:rPr>
-              <w:t>Language Features</w:t>
-            </w:r>
-          </w:p>
-        </w:tc>
-        <w:tc>
-          <w:tcPr>
-            <w:tcW w:w="3005" w:type="dxa"/>
-          </w:tcPr>
-          <w:p>
-            <w:pPr>
-              <w:rPr>
-                <w:b/>
-              </w:rPr>
-            </w:pPr>
-            <w:r>
-              <w:rPr>
-                <w:b/>
-              </w:rPr>
-              <w:t>High Level</w:t>
-            </w:r>
-          </w:p>
-        </w:tc>
-        <w:tc>
-          <w:tcPr>
-            <w:tcW w:w="3006" w:type="dxa"/>
-          </w:tcPr>
-          <w:p>
-            <w:pPr>
-              <w:rPr>
-                <w:b/>
-              </w:rPr>
-            </w:pPr>
-            <w:r>
-              <w:rPr>
-                <w:b/>
-              </w:rPr>
-              <w:t>Very High Level</w:t>
-            </w:r>
-          </w:p>
-        </w:tc>
-      </w:tr>
-      <w:tr>
-        <w:tc>
-          <w:tcPr>
-            <w:tcW w:w="3005" w:type="dxa"/>
-          </w:tcPr>
-          <w:p>
-            <w:r>
-              <w:t xml:space="preserve">Data structure </w:t>
-            </w:r>
-          </w:p>
-        </w:tc>
-        <w:tc>
-          <w:tcPr>
-            <w:tcW w:w="3005" w:type="dxa"/>
-          </w:tcPr>
-          <w:p>
-            <w:r>
-              <w:t>Lists</w:t>
-            </w:r>
-          </w:p>
-        </w:tc>
-        <w:tc>
-          <w:tcPr>
-            <w:tcW w:w="3006" w:type="dxa"/>
-          </w:tcPr>
-          <w:p>
-            <w:r>
-              <w:t>collections</w:t>
-            </w:r>
-          </w:p>
-        </w:tc>
-      </w:tr>
-      <w:tr>
-        <w:tc>
-          <w:tcPr>
-            <w:tcW w:w="3005" w:type="dxa"/>
-          </w:tcPr>
-          <w:p>
-            <w:r>
-              <w:t>Decomposition</w:t>
-            </w:r>
-          </w:p>
-        </w:tc>
-        <w:tc>
-          <w:tcPr>
-            <w:tcW w:w="3005" w:type="dxa"/>
-          </w:tcPr>
-          <w:p>
-            <w:r>
-              <w:t>Selectors</w:t>
-            </w:r>
-          </w:p>
-        </w:tc>
-        <w:tc>
-          <w:tcPr>
-            <w:tcW w:w="3006" w:type="dxa"/>
-          </w:tcPr>
-          <w:p>
-            <w:r>
-              <w:t>Pattern match</w:t>
-            </w:r>
-          </w:p>
-        </w:tc>
-      </w:tr>
-      <w:tr>
-        <w:tc>
-          <w:tcPr>
-            <w:tcW w:w="3005" w:type="dxa"/>
-          </w:tcPr>
-          <w:p>
-            <w:r>
-              <w:t>Database</w:t>
-            </w:r>
-          </w:p>
-        </w:tc>
-        <w:tc>
-          <w:tcPr>
-            <w:tcW w:w="3005" w:type="dxa"/>
-          </w:tcPr>
-          <w:p>
-            <w:r>
-              <w:t>Property list</w:t>
-            </w:r>
-          </w:p>
-        </w:tc>
-        <w:tc>
-          <w:tcPr>
-            <w:tcW w:w="3006" w:type="dxa"/>
-          </w:tcPr>
-          <w:p>
-            <w:r>
-              <w:t>Association assertions</w:t>
-            </w:r>
-          </w:p>
-        </w:tc>
-      </w:tr>
-      <w:tr>
-        <w:tc>
-          <w:tcPr>
-            <w:tcW w:w="3005" w:type="dxa"/>
-          </w:tcPr>
-          <w:p>
-            <w:r>
-              <w:t>Program specification</w:t>
-            </w:r>
-          </w:p>
-        </w:tc>
-        <w:tc>
-          <w:tcPr>
-            <w:tcW w:w="3005" w:type="dxa"/>
-          </w:tcPr>
-          <w:p>
-            <w:r>
-              <w:t>functions</w:t>
-            </w:r>
-          </w:p>
-        </w:tc>
-        <w:tc>
-          <w:tcPr>
-            <w:tcW w:w="3006" w:type="dxa"/>
-          </w:tcPr>
-          <w:p>
-            <w:r>
-              <w:t>Pattern-action rules</w:t>
-            </w:r>
-          </w:p>
-        </w:tc>
-      </w:tr>
-      <w:tr>
-        <w:tc>
-          <w:tcPr>
-            <w:tcW w:w="3005" w:type="dxa"/>
-          </w:tcPr>
-          <w:p>
-            <w:r>
-              <w:t>Control structure</w:t>
-            </w:r>
-          </w:p>
-        </w:tc>
-        <w:tc>
-          <w:tcPr>
-            <w:tcW w:w="3005" w:type="dxa"/>
-          </w:tcPr>
-          <w:p>
-            <w:r>
-              <w:t>Recursion</w:t>
-            </w:r>
-          </w:p>
-        </w:tc>
-        <w:tc>
-          <w:tcPr>
-            <w:tcW w:w="3006" w:type="dxa"/>
-          </w:tcPr>
-          <w:p>
-            <w:r>
-              <w:t>Non-determinism</w:t>
-            </w:r>
-          </w:p>
-        </w:tc>
-      </w:tr>
-    </w:tbl>
-    <w:p/>
-    <w:p>
-      <w:r>
-        <w:t>Pascal does not have the programming features as mentioned above but it does have some features for the design and also the constructions of the expert system. Example of typical high level language is LISP and PROLOG, in some sense may regard as something close to very high level Expert System language.</w:t>
-      </w:r>
-    </w:p>
-    <w:p/>
-    <w:p>
-      <w:r>
-        <w:t xml:space="preserve">The main drawback of Pascal like languages will be their inflexible control structures besides they have very limited or almost none inference power. </w:t>
-      </w:r>
-    </w:p>
-    <w:p/>
-    <w:p>
-      <w:r>
-        <w:t>Compare LISP with Prolog</w:t>
-      </w:r>
-    </w:p>
-    <w:p>
-      <w:pPr>
-        <w:rPr>
-          <w:b/>
-        </w:rPr>
-      </w:pPr>
-      <w:r>
-        <w:rPr>
-          <w:b/>
-        </w:rPr>
-        <w:t>DATA STRUCTURE</w:t>
-      </w:r>
-    </w:p>
-    <w:p>
-      <w:r>
-        <w:t>LISP : list</w:t>
-      </w:r>
-    </w:p>
-    <w:p>
-      <w:r>
-        <w:t>List can be explained as 1D array with the following properties which is having a dynamically alterable length of array, the elements may have heterogenous types, composed by means of constructor functions to carry elements and decomposed by selectors functions rather that position Index</w:t>
-      </w:r>
-    </w:p>
-    <w:p>
-      <w:r>
-        <w:t>Prolog: Collections</w:t>
-      </w:r>
-    </w:p>
-    <w:p>
-      <w:r>
-        <w:t>In a very high level languages, other data structures other than list also available</w:t>
-      </w:r>
-    </w:p>
-    <w:p/>
-    <w:p>
-      <w:pPr>
-        <w:rPr>
-          <w:b/>
-        </w:rPr>
-      </w:pPr>
-      <w:r>
-        <w:rPr>
-          <w:b/>
-        </w:rPr>
-        <w:t>DECOMPOSITION METHOD</w:t>
-      </w:r>
-    </w:p>
-    <w:p>
-      <w:r>
-        <w:t>Lisp: By function CAR and CDR</w:t>
-      </w:r>
-    </w:p>
-    <w:p>
-      <w:r>
-        <w:t>Very simple mainly by the means of functions</w:t>
-      </w:r>
-    </w:p>
-    <w:p/>
-    <w:p>
-      <w:r>
-        <w:t>Prolog: pattern matching</w:t>
-      </w:r>
-    </w:p>
-    <w:p>
-      <w:r>
-        <w:lastRenderedPageBreak/>
-        <w:t>AI language usually have one critical property which is pattern matching because it will be needed when there is explicit structure decomposition that will also be used for associative retrieval and pattern action rules.</w:t>
-      </w:r>
-    </w:p>
-    <w:p/>
-    <w:p>
-      <w:r>
-        <w:rPr>
-          <w:b/>
-        </w:rPr>
-        <w:t>DATA BASE</w:t>
-      </w:r>
-    </w:p>
-    <w:p>
-      <w:r>
-        <w:t>Lisp: property lists</w:t>
-      </w:r>
-    </w:p>
-    <w:p>
-      <w:r>
-        <w:t>Property lists used to characterize a sysmbol with arbitrary number of properties. The property list for the symbol S can be implemented as the even-length list associated with S by hash-coding.</w:t>
-      </w:r>
-    </w:p>
-    <w:p>
-      <w:r>
-        <w:t>Prolog: Associative assertions</w:t>
-      </w:r>
-    </w:p>
-    <w:p>
-      <w:r>
-        <w:t>For a  very high ES language, the facts about the symbol can be written as assertions. The set of assertions will have the associative data base that will allow access with more ease and natural. They can also used to deduce new facts.</w:t>
-      </w:r>
-    </w:p>
-    <w:p/>
-    <w:p>
-      <w:pPr>
-        <w:rPr>
-          <w:b/>
-        </w:rPr>
-      </w:pPr>
-      <w:r>
-        <w:rPr>
-          <w:b/>
-        </w:rPr>
-        <w:t>PROGRAM SPECIFICATION</w:t>
-      </w:r>
-      <w:r>
-        <w:rPr>
-          <w:b/>
-        </w:rPr>
-        <w:tab/>
-      </w:r>
-    </w:p>
-    <w:p>
-      <w:r>
-        <w:rPr>
-          <w:b/>
-        </w:rPr>
-        <w:t xml:space="preserve">Lisp: </w:t>
-      </w:r>
-      <w:r>
-        <w:t>functinos</w:t>
-      </w:r>
-    </w:p>
-    <w:p>
-      <w:r>
-        <w:t>In lisp, function will be the only language concepts on which everything else must be build and there are three kind of function in LISP which is transformation functions, predicate and special functions.</w:t>
-      </w:r>
-    </w:p>
-    <w:p>
-      <w:r>
-        <w:t>Transformation functions are used to perform expressions into other expressions. Predicate is to test the expresions for their properties. Special function is used to evaluate expressions in the non-standard ways</w:t>
-      </w:r>
-    </w:p>
-    <w:p/>
-    <w:p>
-      <w:pPr>
-        <w:rPr>
-          <w:b/>
-        </w:rPr>
-      </w:pPr>
-      <w:r>
-        <w:rPr>
-          <w:b/>
-        </w:rPr>
-        <w:t>CONTROL STRUCTURE</w:t>
-      </w:r>
-    </w:p>
-    <w:p>
-      <w:r>
-        <w:t>LISP: recursion</w:t>
-      </w:r>
-    </w:p>
-    <w:p>
-      <w:r>
-        <w:t>Most complex programs are written using recursion and it is very important in programming</w:t>
-      </w:r>
-    </w:p>
-    <w:p/>
-    <w:p>
-      <w:r>
-        <w:t>PROLOG : non-determinism</w:t>
-      </w:r>
-    </w:p>
-    <w:p>
-      <w:r>
-        <w:t>Most important feature of high level ES language. Used to abstract points within unnecessary details and is one of the very few ways to cope with complex system. The existence quantifier of the logic non-determinism will permit the abstraction from the explicit disjuncts only one of which holds true, non-determinism control the permits an abstraction from  a set of computation where only one of which need to succeed.</w:t>
-      </w:r>
-    </w:p>
-    <w:p/>
-    <w:p>
-      <w:r>
-        <w:t>PROLOG is obviously better than LISP</w:t>
-      </w:r>
-    </w:p>
-    <w:p>
-      <w:r>
-        <w:t>Pascal is simple to write in program but no always a good choice to implement ES.</w:t>
-      </w:r>
-    </w:p>
-    <w:p>
-      <w:r>
-        <w:t>LISP and prolog are suitable languages to write in when building a ES but only a well trained programmer can build the system. LISP and PROLOG are both less famous compared to Pascal because one of the factor is the availability of the hardware. LISP and prolog were not available for mainframe until recently.</w:t>
-      </w:r>
-    </w:p>
-    <w:tbl>
-      <w:tblPr>
-        <w:tblStyle w:val="TableGrid"/>
-        <w:tblW w:w="0" w:type="auto"/>
-        <w:tblLook w:val="04A0" w:firstRow="1" w:lastRow="0" w:firstColumn="1" w:lastColumn="0" w:noHBand="0" w:noVBand="1"/>
-      </w:tblPr>
-      <w:tblGrid>
-        <w:gridCol w:w="2367"/>
-        <w:gridCol w:w="2227"/>
-        <w:gridCol w:w="2302"/>
-        <w:gridCol w:w="2120"/>
-      </w:tblGrid>
-      <w:tr>
-        <w:tc>
-          <w:tcPr>
-            <w:tcW w:w="2367" w:type="dxa"/>
-          </w:tcPr>
-          <w:p>
-            <w:r>
-              <w:t>property</w:t>
-            </w:r>
-          </w:p>
-        </w:tc>
-        <w:tc>
-          <w:tcPr>
-            <w:tcW w:w="2227" w:type="dxa"/>
-          </w:tcPr>
-          <w:p>
-            <w:r>
-              <w:t>Lisp</w:t>
-            </w:r>
-          </w:p>
-        </w:tc>
-        <w:tc>
-          <w:tcPr>
-            <w:tcW w:w="2302" w:type="dxa"/>
-          </w:tcPr>
-          <w:p>
-            <w:r>
-              <w:t>prolog</w:t>
-            </w:r>
-          </w:p>
-        </w:tc>
-        <w:tc>
-          <w:tcPr>
-            <w:tcW w:w="2120" w:type="dxa"/>
-          </w:tcPr>
-          <w:p>
-            <w:r>
-              <w:t>pascal</w:t>
-            </w:r>
-          </w:p>
-        </w:tc>
-      </w:tr>
-      <w:tr>
-        <w:tc>
-          <w:tcPr>
-            <w:tcW w:w="2367" w:type="dxa"/>
-          </w:tcPr>
-          <w:p>
-            <w:r>
-              <w:t>List</w:t>
-            </w:r>
-          </w:p>
-        </w:tc>
-        <w:tc>
-          <w:tcPr>
-            <w:tcW w:w="2227" w:type="dxa"/>
-          </w:tcPr>
-          <w:p/>
-        </w:tc>
-        <w:tc>
-          <w:tcPr>
-            <w:tcW w:w="2302" w:type="dxa"/>
-          </w:tcPr>
-          <w:p/>
-        </w:tc>
-        <w:tc>
-          <w:tcPr>
-            <w:tcW w:w="2120" w:type="dxa"/>
-          </w:tcPr>
-          <w:p/>
-        </w:tc>
-      </w:tr>
-      <w:tr>
-        <w:tc>
-          <w:tcPr>
-            <w:tcW w:w="2367" w:type="dxa"/>
-          </w:tcPr>
-          <w:p>
-            <w:r>
-              <w:t>Decomposability</w:t>
-            </w:r>
-          </w:p>
-        </w:tc>
-        <w:tc>
-          <w:tcPr>
-            <w:tcW w:w="2227" w:type="dxa"/>
-          </w:tcPr>
-          <w:p/>
-        </w:tc>
-        <w:tc>
-          <w:tcPr>
-            <w:tcW w:w="2302" w:type="dxa"/>
-          </w:tcPr>
-          <w:p/>
-        </w:tc>
-        <w:tc>
-          <w:tcPr>
-            <w:tcW w:w="2120" w:type="dxa"/>
-          </w:tcPr>
-          <w:p/>
-        </w:tc>
-      </w:tr>
-      <w:tr>
-        <w:tc>
-          <w:tcPr>
-            <w:tcW w:w="2367" w:type="dxa"/>
-          </w:tcPr>
-          <w:p>
-            <w:r>
-              <w:t>Flexible control structure</w:t>
-            </w:r>
-          </w:p>
-        </w:tc>
-        <w:tc>
-          <w:tcPr>
-            <w:tcW w:w="2227" w:type="dxa"/>
-          </w:tcPr>
-          <w:p/>
-        </w:tc>
-        <w:tc>
-          <w:tcPr>
-            <w:tcW w:w="2302" w:type="dxa"/>
-          </w:tcPr>
-          <w:p/>
-        </w:tc>
-        <w:tc>
-          <w:tcPr>
-            <w:tcW w:w="2120" w:type="dxa"/>
-          </w:tcPr>
-          <w:p/>
-        </w:tc>
-      </w:tr>
-      <w:tr>
-        <w:tc>
-          <w:tcPr>
-            <w:tcW w:w="2367" w:type="dxa"/>
-          </w:tcPr>
-          <w:p>
-            <w:r>
-              <w:t>Interactiveness</w:t>
-            </w:r>
-          </w:p>
-        </w:tc>
-        <w:tc>
-          <w:tcPr>
-            <w:tcW w:w="2227" w:type="dxa"/>
-          </w:tcPr>
-          <w:p/>
-        </w:tc>
-        <w:tc>
-          <w:tcPr>
-            <w:tcW w:w="2302" w:type="dxa"/>
-          </w:tcPr>
-          <w:p/>
-        </w:tc>
-        <w:tc>
-          <w:tcPr>
-            <w:tcW w:w="2120" w:type="dxa"/>
-          </w:tcPr>
-          <w:p/>
-        </w:tc>
-      </w:tr>
-      <w:tr>
-        <w:tc>
-          <w:tcPr>
-            <w:tcW w:w="2367" w:type="dxa"/>
-          </w:tcPr>
-          <w:p>
-            <w:r>
-              <w:t>Efficiency</w:t>
-            </w:r>
-          </w:p>
-        </w:tc>
-        <w:tc>
-          <w:tcPr>
-            <w:tcW w:w="2227" w:type="dxa"/>
-          </w:tcPr>
-          <w:p/>
-        </w:tc>
-        <w:tc>
-          <w:tcPr>
-            <w:tcW w:w="2302" w:type="dxa"/>
-          </w:tcPr>
-          <w:p/>
-        </w:tc>
-        <w:tc>
-          <w:tcPr>
-            <w:tcW w:w="2120" w:type="dxa"/>
-          </w:tcPr>
-          <w:p/>
-        </w:tc>
-      </w:tr>
-      <w:tr>
-        <w:tc>
-          <w:tcPr>
-            <w:tcW w:w="2367" w:type="dxa"/>
-          </w:tcPr>
-          <w:p>
-            <w:r>
-              <w:lastRenderedPageBreak/>
-              <w:t xml:space="preserve">Late binding time patter matching for data and control </w:t>
-            </w:r>
-          </w:p>
-        </w:tc>
-        <w:tc>
-          <w:tcPr>
-            <w:tcW w:w="2227" w:type="dxa"/>
-          </w:tcPr>
-          <w:p/>
-        </w:tc>
-        <w:tc>
-          <w:tcPr>
-            <w:tcW w:w="2302" w:type="dxa"/>
-          </w:tcPr>
-          <w:p/>
-        </w:tc>
-        <w:tc>
-          <w:tcPr>
-            <w:tcW w:w="2120" w:type="dxa"/>
-          </w:tcPr>
-          <w:p/>
-        </w:tc>
-      </w:tr>
-      <w:tr>
-        <w:tc>
-          <w:tcPr>
-            <w:tcW w:w="2367" w:type="dxa"/>
-          </w:tcPr>
-          <w:p/>
-        </w:tc>
-        <w:tc>
-          <w:tcPr>
-            <w:tcW w:w="2227" w:type="dxa"/>
-          </w:tcPr>
-          <w:p/>
-        </w:tc>
-        <w:tc>
-          <w:tcPr>
-            <w:tcW w:w="2302" w:type="dxa"/>
-          </w:tcPr>
-          <w:p/>
-        </w:tc>
-        <w:tc>
-          <w:tcPr>
-            <w:tcW w:w="2120" w:type="dxa"/>
-          </w:tcPr>
-          <w:p/>
-        </w:tc>
-      </w:tr>
-      <w:tr>
-        <w:tc>
-          <w:tcPr>
-            <w:tcW w:w="2367" w:type="dxa"/>
-          </w:tcPr>
-          <w:p/>
-        </w:tc>
-        <w:tc>
-          <w:tcPr>
-            <w:tcW w:w="2227" w:type="dxa"/>
-          </w:tcPr>
-          <w:p/>
-        </w:tc>
-        <w:tc>
-          <w:tcPr>
-            <w:tcW w:w="2302" w:type="dxa"/>
-          </w:tcPr>
-          <w:p/>
-        </w:tc>
-        <w:tc>
-          <w:tcPr>
-            <w:tcW w:w="2120" w:type="dxa"/>
-          </w:tcPr>
-          <w:p/>
-        </w:tc>
-      </w:tr>
-      <w:tr>
-        <w:tc>
-          <w:tcPr>
-            <w:tcW w:w="2367" w:type="dxa"/>
-          </w:tcPr>
-          <w:p/>
-        </w:tc>
-        <w:tc>
-          <w:tcPr>
-            <w:tcW w:w="2227" w:type="dxa"/>
-          </w:tcPr>
-          <w:p/>
-        </w:tc>
-        <w:tc>
-          <w:tcPr>
-            <w:tcW w:w="2302" w:type="dxa"/>
-          </w:tcPr>
-          <w:p/>
-        </w:tc>
-        <w:tc>
-          <w:tcPr>
-            <w:tcW w:w="2120" w:type="dxa"/>
-          </w:tcPr>
-          <w:p/>
-        </w:tc>
-      </w:tr>
-      <w:tr>
-        <w:tc>
-          <w:tcPr>
-            <w:tcW w:w="2367" w:type="dxa"/>
-          </w:tcPr>
-          <w:p/>
-        </w:tc>
-        <w:tc>
-          <w:tcPr>
-            <w:tcW w:w="2227" w:type="dxa"/>
-          </w:tcPr>
-          <w:p/>
-        </w:tc>
-        <w:tc>
-          <w:tcPr>
-            <w:tcW w:w="2302" w:type="dxa"/>
-          </w:tcPr>
-          <w:p/>
-        </w:tc>
-        <w:tc>
-          <w:tcPr>
-            <w:tcW w:w="2120" w:type="dxa"/>
-          </w:tcPr>
-          <w:p/>
-        </w:tc>
-      </w:tr>
-      <w:tr>
-        <w:tc>
-          <w:tcPr>
-            <w:tcW w:w="2367" w:type="dxa"/>
-          </w:tcPr>
-          <w:p/>
-        </w:tc>
-        <w:tc>
-          <w:tcPr>
-            <w:tcW w:w="2227" w:type="dxa"/>
-          </w:tcPr>
-          <w:p/>
-        </w:tc>
-        <w:tc>
-          <w:tcPr>
-            <w:tcW w:w="2302" w:type="dxa"/>
-          </w:tcPr>
-          <w:p/>
-        </w:tc>
-        <w:tc>
-          <w:tcPr>
-            <w:tcW w:w="2120" w:type="dxa"/>
-          </w:tcPr>
-          <w:p/>
-        </w:tc>
-      </w:tr>
-    </w:tbl>
-    <w:p>
-      <w:pPr>
-        <w:spacing w:line="259" w:lineRule="auto"/>
-        <w:jc w:val="left"/>
-      </w:pPr>
-    </w:p>
-    <w:p>
-      <w:pPr>
-        <w:spacing w:line="259" w:lineRule="auto"/>
-        <w:jc w:val="left"/>
-      </w:pPr>
-    </w:p>
-    <w:p>
-      <w:pPr>
-        <w:pStyle w:val="Heading2"/>
-      </w:pPr>
       <w:bookmarkStart w:id="5" w:name="_Toc485898686"/>
       <w:r>
         <w:t>Justification</w:t>
@@ -2874,8 +1877,16 @@
         <w:rPr>
           <w:color w:val="FF0000"/>
         </w:rPr>
-        <w:t>Justify Prolog</w:t>
-      </w:r>
+        <w:t xml:space="preserve">Justify </w:t>
+      </w:r>
+      <w:proofErr w:type="spellStart"/>
+      <w:r>
+        <w:rPr>
+          <w:color w:val="FF0000"/>
+        </w:rPr>
+        <w:t>Prolog</w:t>
+      </w:r>
+      <w:proofErr w:type="spellEnd"/>
     </w:p>
     <w:p>
       <w:pPr>
@@ -2915,20 +1926,106 @@
         <w:t>Knowledge domain</w:t>
       </w:r>
     </w:p>
-    <w:p>
-      <w:pPr>
-        <w:rPr>
-          <w:u w:val="single"/>
-        </w:rPr>
-      </w:pPr>
-    </w:p>
-    <w:p>
-      <w:pPr>
-        <w:rPr>
-          <w:u w:val="single"/>
-        </w:rPr>
-      </w:pPr>
-    </w:p>
+    <w:p/>
+    <w:p>
+      <w:proofErr w:type="spellStart"/>
+      <w:r>
+        <w:lastRenderedPageBreak/>
+        <w:t>Prolog</w:t>
+      </w:r>
+      <w:proofErr w:type="spellEnd"/>
+      <w:r>
+        <w:t>: Collections</w:t>
+      </w:r>
+    </w:p>
+    <w:p>
+      <w:r>
+        <w:t>In a very high level languages, other data structures other than list also available</w:t>
+      </w:r>
+    </w:p>
+    <w:p/>
+    <w:p>
+      <w:proofErr w:type="spellStart"/>
+      <w:r>
+        <w:t>Prolog</w:t>
+      </w:r>
+      <w:proofErr w:type="spellEnd"/>
+      <w:r>
+        <w:t>: pattern matching</w:t>
+      </w:r>
+    </w:p>
+    <w:p>
+      <w:r>
+        <w:t>AI language usually have one critical property which is pattern matching because it will be needed when there is explicit structure decomposition that will also be used for associative retrieval and pattern action rules.</w:t>
+      </w:r>
+    </w:p>
+    <w:p/>
+    <w:p>
+      <w:proofErr w:type="spellStart"/>
+      <w:r>
+        <w:t>Prolog</w:t>
+      </w:r>
+      <w:proofErr w:type="spellEnd"/>
+      <w:r>
+        <w:t>: Associative assertions</w:t>
+      </w:r>
+    </w:p>
+    <w:p>
+      <w:r>
+        <w:t xml:space="preserve">For </w:t>
+      </w:r>
+      <w:proofErr w:type="gramStart"/>
+      <w:r>
+        <w:t>a  very</w:t>
+      </w:r>
+      <w:proofErr w:type="gramEnd"/>
+      <w:r>
+        <w:t xml:space="preserve"> high ES language, the facts about the symbol can be written as assertions. The set of assertions will have the associative data base that will allow access with more ease and natural. They can also </w:t>
+      </w:r>
+      <w:proofErr w:type="spellStart"/>
+      <w:proofErr w:type="gramStart"/>
+      <w:r>
+        <w:t>used</w:t>
+      </w:r>
+      <w:proofErr w:type="spellEnd"/>
+      <w:proofErr w:type="gramEnd"/>
+      <w:r>
+        <w:t xml:space="preserve"> to deduce new facts.</w:t>
+      </w:r>
+    </w:p>
+    <w:p/>
+    <w:p>
+      <w:proofErr w:type="gramStart"/>
+      <w:r>
+        <w:t>PROLOG :</w:t>
+      </w:r>
+      <w:proofErr w:type="gramEnd"/>
+      <w:r>
+        <w:t xml:space="preserve"> non-determinism</w:t>
+      </w:r>
+    </w:p>
+    <w:p>
+      <w:r>
+        <w:t xml:space="preserve">Most important feature of high level ES language. Used to abstract points within unnecessary details and is one of the very few ways to cope with complex system. The existence quantifier of the logic non-determinism will permit the abstraction from the explicit </w:t>
+      </w:r>
+      <w:proofErr w:type="spellStart"/>
+      <w:r>
+        <w:t>disjuncts</w:t>
+      </w:r>
+      <w:proofErr w:type="spellEnd"/>
+      <w:r>
+        <w:t xml:space="preserve"> only one of which holds true, non-determinism control the permits an abstraction </w:t>
+      </w:r>
+      <w:proofErr w:type="gramStart"/>
+      <w:r>
+        <w:t>from  a</w:t>
+      </w:r>
+      <w:proofErr w:type="gramEnd"/>
+      <w:r>
+        <w:t xml:space="preserve"> set of computation where only one of which need to succeed.</w:t>
+      </w:r>
+    </w:p>
+    <w:p/>
     <w:p>
       <w:pPr>
         <w:rPr>
@@ -3079,8 +2176,14 @@
         </w:numPr>
         <w:spacing w:after="200"/>
         <w:jc w:val="left"/>
-      </w:pPr>
-      <w:r>
+        <w:rPr>
+          <w:color w:val="4472C4" w:themeColor="accent1"/>
+        </w:rPr>
+      </w:pPr>
+      <w:r>
+        <w:rPr>
+          <w:color w:val="4472C4" w:themeColor="accent1"/>
+        </w:rPr>
         <w:t>approach/methodology</w:t>
       </w:r>
     </w:p>
@@ -3093,8 +2196,14 @@
         </w:numPr>
         <w:spacing w:after="200"/>
         <w:jc w:val="left"/>
-      </w:pPr>
-      <w:r>
+        <w:rPr>
+          <w:color w:val="4472C4" w:themeColor="accent1"/>
+        </w:rPr>
+      </w:pPr>
+      <w:r>
+        <w:rPr>
+          <w:color w:val="4472C4" w:themeColor="accent1"/>
+        </w:rPr>
         <w:t>This system will help the user to find out their interested subject or subject that suits them.</w:t>
       </w:r>
     </w:p>
@@ -3107,9 +2216,29 @@
         </w:numPr>
         <w:spacing w:after="200"/>
         <w:jc w:val="left"/>
-      </w:pPr>
-      <w:r>
-        <w:t>This system will filter out the subject that suitable for the user by asking them few preset questions.</w:t>
+        <w:rPr>
+          <w:color w:val="4472C4" w:themeColor="accent1"/>
+        </w:rPr>
+      </w:pPr>
+      <w:r>
+        <w:rPr>
+          <w:color w:val="4472C4" w:themeColor="accent1"/>
+        </w:rPr>
+        <w:t xml:space="preserve">This system will filter out the subject that suitable for the user by asking them few </w:t>
+      </w:r>
+      <w:proofErr w:type="spellStart"/>
+      <w:r>
+        <w:rPr>
+          <w:color w:val="4472C4" w:themeColor="accent1"/>
+        </w:rPr>
+        <w:t>preset</w:t>
+      </w:r>
+      <w:proofErr w:type="spellEnd"/>
+      <w:r>
+        <w:rPr>
+          <w:color w:val="4472C4" w:themeColor="accent1"/>
+        </w:rPr>
+        <w:t xml:space="preserve"> questions.</w:t>
       </w:r>
     </w:p>
     <w:p>
@@ -3121,8 +2250,14 @@
         </w:numPr>
         <w:spacing w:after="200"/>
         <w:jc w:val="left"/>
-      </w:pPr>
-      <w:r>
+        <w:rPr>
+          <w:color w:val="4472C4" w:themeColor="accent1"/>
+        </w:rPr>
+      </w:pPr>
+      <w:r>
+        <w:rPr>
+          <w:color w:val="4472C4" w:themeColor="accent1"/>
+        </w:rPr>
         <w:t>What the user needs to do is answering the questions by choosing their answer from given choices.</w:t>
       </w:r>
     </w:p>
@@ -3135,9 +2270,29 @@
         </w:numPr>
         <w:spacing w:after="200"/>
         <w:jc w:val="left"/>
-      </w:pPr>
-      <w:r>
-        <w:t>A subject will only being suggested if all its pre-conditions or rules are achieved.</w:t>
+        <w:rPr>
+          <w:color w:val="4472C4" w:themeColor="accent1"/>
+        </w:rPr>
+      </w:pPr>
+      <w:r>
+        <w:rPr>
+          <w:color w:val="4472C4" w:themeColor="accent1"/>
+        </w:rPr>
+        <w:t xml:space="preserve">A subject will only </w:t>
+      </w:r>
+      <w:proofErr w:type="gramStart"/>
+      <w:r>
+        <w:rPr>
+          <w:color w:val="4472C4" w:themeColor="accent1"/>
+        </w:rPr>
+        <w:t>being</w:t>
+      </w:r>
+      <w:proofErr w:type="gramEnd"/>
+      <w:r>
+        <w:rPr>
+          <w:color w:val="4472C4" w:themeColor="accent1"/>
+        </w:rPr>
+        <w:t xml:space="preserve"> suggested if all its pre-conditions or rules are achieved.</w:t>
       </w:r>
     </w:p>
     <w:p>
@@ -3149,9 +2304,23 @@
         </w:numPr>
         <w:spacing w:after="200"/>
         <w:jc w:val="left"/>
-      </w:pPr>
-      <w:r>
-        <w:t>In order to prove a rule, the user should answer a question and the system will decide whether the user meets the rule.</w:t>
+        <w:rPr>
+          <w:color w:val="4472C4" w:themeColor="accent1"/>
+        </w:rPr>
+      </w:pPr>
+      <w:proofErr w:type="gramStart"/>
+      <w:r>
+        <w:rPr>
+          <w:color w:val="4472C4" w:themeColor="accent1"/>
+        </w:rPr>
+        <w:t>In order to</w:t>
+      </w:r>
+      <w:proofErr w:type="gramEnd"/>
+      <w:r>
+        <w:rPr>
+          <w:color w:val="4472C4" w:themeColor="accent1"/>
+        </w:rPr>
+        <w:t xml:space="preserve"> prove a rule, the user should answer a question and the system will decide whether the user meets the rule.</w:t>
       </w:r>
     </w:p>
     <w:p>
@@ -3163,8 +2332,14 @@
         </w:numPr>
         <w:spacing w:after="200"/>
         <w:jc w:val="left"/>
-      </w:pPr>
-      <w:r>
+        <w:rPr>
+          <w:color w:val="4472C4" w:themeColor="accent1"/>
+        </w:rPr>
+      </w:pPr>
+      <w:r>
+        <w:rPr>
+          <w:color w:val="4472C4" w:themeColor="accent1"/>
+        </w:rPr>
         <w:t>system components</w:t>
       </w:r>
     </w:p>
@@ -3177,8 +2352,14 @@
         </w:numPr>
         <w:spacing w:after="200"/>
         <w:jc w:val="left"/>
-      </w:pPr>
-      <w:r>
+        <w:rPr>
+          <w:color w:val="4472C4" w:themeColor="accent1"/>
+        </w:rPr>
+      </w:pPr>
+      <w:r>
+        <w:rPr>
+          <w:color w:val="4472C4" w:themeColor="accent1"/>
+        </w:rPr>
         <w:t>questioning mechanism</w:t>
       </w:r>
     </w:p>
@@ -3191,8 +2372,14 @@
         </w:numPr>
         <w:spacing w:after="200"/>
         <w:jc w:val="left"/>
-      </w:pPr>
-      <w:r>
+        <w:rPr>
+          <w:color w:val="4472C4" w:themeColor="accent1"/>
+        </w:rPr>
+      </w:pPr>
+      <w:r>
+        <w:rPr>
+          <w:color w:val="4472C4" w:themeColor="accent1"/>
+        </w:rPr>
         <w:t>answer parser</w:t>
       </w:r>
     </w:p>
@@ -3205,8 +2392,14 @@
         </w:numPr>
         <w:spacing w:after="200"/>
         <w:jc w:val="left"/>
-      </w:pPr>
-      <w:r>
+        <w:rPr>
+          <w:color w:val="4472C4" w:themeColor="accent1"/>
+        </w:rPr>
+      </w:pPr>
+      <w:r>
+        <w:rPr>
+          <w:color w:val="4472C4" w:themeColor="accent1"/>
+        </w:rPr>
         <w:t>subject finder</w:t>
       </w:r>
     </w:p>
@@ -3219,8 +2412,14 @@
         </w:numPr>
         <w:spacing w:after="200"/>
         <w:jc w:val="left"/>
-      </w:pPr>
-      <w:r>
+        <w:rPr>
+          <w:color w:val="4472C4" w:themeColor="accent1"/>
+        </w:rPr>
+      </w:pPr>
+      <w:r>
+        <w:rPr>
+          <w:color w:val="4472C4" w:themeColor="accent1"/>
+        </w:rPr>
         <w:t>degree finder</w:t>
       </w:r>
     </w:p>
@@ -3233,8 +2432,14 @@
         </w:numPr>
         <w:spacing w:after="200"/>
         <w:jc w:val="left"/>
-      </w:pPr>
-      <w:r>
+        <w:rPr>
+          <w:color w:val="4472C4" w:themeColor="accent1"/>
+        </w:rPr>
+      </w:pPr>
+      <w:r>
+        <w:rPr>
+          <w:color w:val="4472C4" w:themeColor="accent1"/>
+        </w:rPr>
         <w:t>major design elements</w:t>
       </w:r>
     </w:p>
@@ -3247,8 +2452,14 @@
         </w:numPr>
         <w:spacing w:after="200"/>
         <w:jc w:val="left"/>
-      </w:pPr>
-      <w:r>
+        <w:rPr>
+          <w:color w:val="4472C4" w:themeColor="accent1"/>
+        </w:rPr>
+      </w:pPr>
+      <w:r>
+        <w:rPr>
+          <w:color w:val="4472C4" w:themeColor="accent1"/>
+        </w:rPr>
         <w:t>Agenda</w:t>
       </w:r>
     </w:p>
@@ -3261,8 +2472,15 @@
         </w:numPr>
         <w:spacing w:after="200"/>
         <w:jc w:val="left"/>
-      </w:pPr>
-      <w:r>
+        <w:rPr>
+          <w:color w:val="4472C4" w:themeColor="accent1"/>
+        </w:rPr>
+      </w:pPr>
+      <w:r>
+        <w:rPr>
+          <w:color w:val="4472C4" w:themeColor="accent1"/>
+        </w:rPr>
+        <w:lastRenderedPageBreak/>
         <w:t>Subject</w:t>
       </w:r>
     </w:p>
@@ -3275,8 +2493,14 @@
         </w:numPr>
         <w:spacing w:after="200"/>
         <w:jc w:val="left"/>
-      </w:pPr>
-      <w:r>
+        <w:rPr>
+          <w:color w:val="4472C4" w:themeColor="accent1"/>
+        </w:rPr>
+      </w:pPr>
+      <w:r>
+        <w:rPr>
+          <w:color w:val="4472C4" w:themeColor="accent1"/>
+        </w:rPr>
         <w:t>degree</w:t>
       </w:r>
     </w:p>
@@ -3289,9 +2513,14 @@
         </w:numPr>
         <w:spacing w:after="200"/>
         <w:jc w:val="left"/>
-      </w:pPr>
-      <w:r>
-        <w:lastRenderedPageBreak/>
+        <w:rPr>
+          <w:color w:val="4472C4" w:themeColor="accent1"/>
+        </w:rPr>
+      </w:pPr>
+      <w:r>
+        <w:rPr>
+          <w:color w:val="4472C4" w:themeColor="accent1"/>
+        </w:rPr>
         <w:t>knowledge base</w:t>
       </w:r>
     </w:p>
@@ -3304,8 +2533,14 @@
         </w:numPr>
         <w:spacing w:after="200"/>
         <w:jc w:val="left"/>
-      </w:pPr>
-      <w:r>
+        <w:rPr>
+          <w:color w:val="4472C4" w:themeColor="accent1"/>
+        </w:rPr>
+      </w:pPr>
+      <w:r>
+        <w:rPr>
+          <w:color w:val="4472C4" w:themeColor="accent1"/>
+        </w:rPr>
         <w:t>rules (subject rules, degree rules, logical thinking)</w:t>
       </w:r>
     </w:p>
@@ -3318,8 +2553,14 @@
         </w:numPr>
         <w:spacing w:after="200"/>
         <w:jc w:val="left"/>
-      </w:pPr>
-      <w:r>
+        <w:rPr>
+          <w:color w:val="4472C4" w:themeColor="accent1"/>
+        </w:rPr>
+      </w:pPr>
+      <w:r>
+        <w:rPr>
+          <w:color w:val="4472C4" w:themeColor="accent1"/>
+        </w:rPr>
         <w:t>knowledge acquisition facility</w:t>
       </w:r>
     </w:p>
@@ -3332,8 +2573,14 @@
         </w:numPr>
         <w:spacing w:after="200"/>
         <w:jc w:val="left"/>
-      </w:pPr>
-      <w:r>
+        <w:rPr>
+          <w:color w:val="4472C4" w:themeColor="accent1"/>
+        </w:rPr>
+      </w:pPr>
+      <w:r>
+        <w:rPr>
+          <w:color w:val="4472C4" w:themeColor="accent1"/>
+        </w:rPr>
         <w:t>question</w:t>
       </w:r>
     </w:p>
@@ -3346,8 +2593,14 @@
         </w:numPr>
         <w:spacing w:after="200"/>
         <w:jc w:val="left"/>
-      </w:pPr>
-      <w:r>
+        <w:rPr>
+          <w:color w:val="4472C4" w:themeColor="accent1"/>
+        </w:rPr>
+      </w:pPr>
+      <w:r>
+        <w:rPr>
+          <w:color w:val="4472C4" w:themeColor="accent1"/>
+        </w:rPr>
         <w:t>answer</w:t>
       </w:r>
     </w:p>
@@ -3360,8 +2613,14 @@
         </w:numPr>
         <w:spacing w:after="200"/>
         <w:jc w:val="left"/>
-      </w:pPr>
-      <w:r>
+        <w:rPr>
+          <w:color w:val="4472C4" w:themeColor="accent1"/>
+        </w:rPr>
+      </w:pPr>
+      <w:r>
+        <w:rPr>
+          <w:color w:val="4472C4" w:themeColor="accent1"/>
+        </w:rPr>
         <w:t>working memory</w:t>
       </w:r>
     </w:p>
@@ -3374,9 +2633,31 @@
         </w:numPr>
         <w:spacing w:after="200"/>
         <w:jc w:val="left"/>
-      </w:pPr>
-      <w:r>
-        <w:t>skills (science,logical thinking) after answering question</w:t>
+        <w:rPr>
+          <w:color w:val="4472C4" w:themeColor="accent1"/>
+        </w:rPr>
+      </w:pPr>
+      <w:r>
+        <w:rPr>
+          <w:color w:val="4472C4" w:themeColor="accent1"/>
+        </w:rPr>
+        <w:t>skills (</w:t>
+      </w:r>
+      <w:proofErr w:type="spellStart"/>
+      <w:proofErr w:type="gramStart"/>
+      <w:r>
+        <w:rPr>
+          <w:color w:val="4472C4" w:themeColor="accent1"/>
+        </w:rPr>
+        <w:t>science,logical</w:t>
+      </w:r>
+      <w:proofErr w:type="spellEnd"/>
+      <w:proofErr w:type="gramEnd"/>
+      <w:r>
+        <w:rPr>
+          <w:color w:val="4472C4" w:themeColor="accent1"/>
+        </w:rPr>
+        <w:t xml:space="preserve"> thinking) after answering question</w:t>
       </w:r>
     </w:p>
     <w:p>
@@ -3388,8 +2669,14 @@
         </w:numPr>
         <w:spacing w:after="200"/>
         <w:jc w:val="left"/>
-      </w:pPr>
-      <w:r>
+        <w:rPr>
+          <w:color w:val="4472C4" w:themeColor="accent1"/>
+        </w:rPr>
+      </w:pPr>
+      <w:r>
+        <w:rPr>
+          <w:color w:val="4472C4" w:themeColor="accent1"/>
+        </w:rPr>
         <w:t>Inference engine</w:t>
       </w:r>
     </w:p>
@@ -3402,8 +2689,14 @@
         </w:numPr>
         <w:spacing w:after="200"/>
         <w:jc w:val="left"/>
-      </w:pPr>
-      <w:r>
+        <w:rPr>
+          <w:color w:val="4472C4" w:themeColor="accent1"/>
+        </w:rPr>
+      </w:pPr>
+      <w:r>
+        <w:rPr>
+          <w:color w:val="4472C4" w:themeColor="accent1"/>
+        </w:rPr>
         <w:t>Backward chaining</w:t>
       </w:r>
     </w:p>
@@ -3416,8 +2709,14 @@
         </w:numPr>
         <w:spacing w:after="200"/>
         <w:jc w:val="left"/>
-      </w:pPr>
-      <w:r>
+        <w:rPr>
+          <w:color w:val="4472C4" w:themeColor="accent1"/>
+        </w:rPr>
+      </w:pPr>
+      <w:r>
+        <w:rPr>
+          <w:color w:val="4472C4" w:themeColor="accent1"/>
+        </w:rPr>
         <w:t>Explanation facility</w:t>
       </w:r>
     </w:p>
@@ -3430,8 +2729,14 @@
         </w:numPr>
         <w:spacing w:after="200"/>
         <w:jc w:val="left"/>
-      </w:pPr>
-      <w:r>
+        <w:rPr>
+          <w:color w:val="4472C4" w:themeColor="accent1"/>
+        </w:rPr>
+      </w:pPr>
+      <w:r>
+        <w:rPr>
+          <w:color w:val="4472C4" w:themeColor="accent1"/>
+        </w:rPr>
         <w:t>describe</w:t>
       </w:r>
     </w:p>
@@ -3444,8 +2749,14 @@
         </w:numPr>
         <w:spacing w:after="200"/>
         <w:jc w:val="left"/>
-      </w:pPr>
-      <w:r>
+        <w:rPr>
+          <w:color w:val="4472C4" w:themeColor="accent1"/>
+        </w:rPr>
+      </w:pPr>
+      <w:r>
+        <w:rPr>
+          <w:color w:val="4472C4" w:themeColor="accent1"/>
+        </w:rPr>
         <w:t>system strengths</w:t>
       </w:r>
     </w:p>
@@ -3458,8 +2769,14 @@
         </w:numPr>
         <w:spacing w:after="200"/>
         <w:jc w:val="left"/>
-      </w:pPr>
-      <w:r>
+        <w:rPr>
+          <w:color w:val="4472C4" w:themeColor="accent1"/>
+        </w:rPr>
+      </w:pPr>
+      <w:r>
+        <w:rPr>
+          <w:color w:val="4472C4" w:themeColor="accent1"/>
+        </w:rPr>
         <w:t>Increased availability</w:t>
       </w:r>
     </w:p>
@@ -3472,8 +2789,14 @@
         </w:numPr>
         <w:spacing w:after="200"/>
         <w:jc w:val="left"/>
-      </w:pPr>
-      <w:r>
+        <w:rPr>
+          <w:color w:val="4472C4" w:themeColor="accent1"/>
+        </w:rPr>
+      </w:pPr>
+      <w:r>
+        <w:rPr>
+          <w:color w:val="4472C4" w:themeColor="accent1"/>
+        </w:rPr>
         <w:t>Mass production of expertise since it can be made available on a computer</w:t>
       </w:r>
     </w:p>
@@ -3486,8 +2809,14 @@
         </w:numPr>
         <w:spacing w:after="200"/>
         <w:jc w:val="left"/>
-      </w:pPr>
-      <w:r>
+        <w:rPr>
+          <w:color w:val="4472C4" w:themeColor="accent1"/>
+        </w:rPr>
+      </w:pPr>
+      <w:r>
+        <w:rPr>
+          <w:color w:val="4472C4" w:themeColor="accent1"/>
+        </w:rPr>
         <w:t>Reduced cost</w:t>
       </w:r>
     </w:p>
@@ -3500,8 +2829,14 @@
         </w:numPr>
         <w:spacing w:after="200"/>
         <w:jc w:val="left"/>
-      </w:pPr>
-      <w:r>
+        <w:rPr>
+          <w:color w:val="4472C4" w:themeColor="accent1"/>
+        </w:rPr>
+      </w:pPr>
+      <w:r>
+        <w:rPr>
+          <w:color w:val="4472C4" w:themeColor="accent1"/>
+        </w:rPr>
         <w:t>Average cost of providing expertise is greatly lowered</w:t>
       </w:r>
     </w:p>
@@ -3514,8 +2849,14 @@
         </w:numPr>
         <w:spacing w:after="200"/>
         <w:jc w:val="left"/>
-      </w:pPr>
-      <w:r>
+        <w:rPr>
+          <w:color w:val="4472C4" w:themeColor="accent1"/>
+        </w:rPr>
+      </w:pPr>
+      <w:r>
+        <w:rPr>
+          <w:color w:val="4472C4" w:themeColor="accent1"/>
+        </w:rPr>
         <w:t>Permanence</w:t>
       </w:r>
     </w:p>
@@ -3528,8 +2869,14 @@
         </w:numPr>
         <w:spacing w:after="200"/>
         <w:jc w:val="left"/>
-      </w:pPr>
-      <w:r>
+        <w:rPr>
+          <w:color w:val="4472C4" w:themeColor="accent1"/>
+        </w:rPr>
+      </w:pPr>
+      <w:r>
+        <w:rPr>
+          <w:color w:val="4472C4" w:themeColor="accent1"/>
+        </w:rPr>
         <w:t>Expertise is permanent, lasts longer than the human expert.</w:t>
       </w:r>
     </w:p>
@@ -3542,8 +2889,14 @@
         </w:numPr>
         <w:spacing w:after="200"/>
         <w:jc w:val="left"/>
-      </w:pPr>
-      <w:r>
+        <w:rPr>
+          <w:color w:val="4472C4" w:themeColor="accent1"/>
+        </w:rPr>
+      </w:pPr>
+      <w:r>
+        <w:rPr>
+          <w:color w:val="4472C4" w:themeColor="accent1"/>
+        </w:rPr>
         <w:t>Fast response</w:t>
       </w:r>
     </w:p>
@@ -3556,9 +2909,29 @@
         </w:numPr>
         <w:spacing w:after="200"/>
         <w:jc w:val="left"/>
-      </w:pPr>
-      <w:r>
-        <w:t>Sometimes real-time response is required, ES is more available than human expert</w:t>
+        <w:rPr>
+          <w:color w:val="4472C4" w:themeColor="accent1"/>
+        </w:rPr>
+      </w:pPr>
+      <w:r>
+        <w:rPr>
+          <w:color w:val="4472C4" w:themeColor="accent1"/>
+        </w:rPr>
+        <w:t xml:space="preserve">Sometimes real-time response is </w:t>
+      </w:r>
+      <w:proofErr w:type="gramStart"/>
+      <w:r>
+        <w:rPr>
+          <w:color w:val="4472C4" w:themeColor="accent1"/>
+        </w:rPr>
+        <w:t>required,</w:t>
+      </w:r>
+      <w:proofErr w:type="gramEnd"/>
+      <w:r>
+        <w:rPr>
+          <w:color w:val="4472C4" w:themeColor="accent1"/>
+        </w:rPr>
+        <w:t xml:space="preserve"> ES is more available than human expert</w:t>
       </w:r>
     </w:p>
     <w:p>
@@ -3570,8 +2943,14 @@
         </w:numPr>
         <w:spacing w:after="200"/>
         <w:jc w:val="left"/>
-      </w:pPr>
-      <w:r>
+        <w:rPr>
+          <w:color w:val="4472C4" w:themeColor="accent1"/>
+        </w:rPr>
+      </w:pPr>
+      <w:r>
+        <w:rPr>
+          <w:color w:val="4472C4" w:themeColor="accent1"/>
+        </w:rPr>
         <w:t>weaknesses</w:t>
       </w:r>
     </w:p>
@@ -3584,8 +2963,14 @@
         </w:numPr>
         <w:spacing w:after="200"/>
         <w:jc w:val="left"/>
-      </w:pPr>
-      <w:r>
+        <w:rPr>
+          <w:color w:val="4472C4" w:themeColor="accent1"/>
+        </w:rPr>
+      </w:pPr>
+      <w:r>
+        <w:rPr>
+          <w:color w:val="4472C4" w:themeColor="accent1"/>
+        </w:rPr>
         <w:t>no security</w:t>
       </w:r>
     </w:p>
@@ -3598,8 +2983,14 @@
         </w:numPr>
         <w:spacing w:after="200"/>
         <w:jc w:val="left"/>
-      </w:pPr>
-      <w:r>
+        <w:rPr>
+          <w:color w:val="4472C4" w:themeColor="accent1"/>
+        </w:rPr>
+      </w:pPr>
+      <w:r>
+        <w:rPr>
+          <w:color w:val="4472C4" w:themeColor="accent1"/>
+        </w:rPr>
         <w:t>no error handling</w:t>
       </w:r>
     </w:p>
@@ -3612,8 +3003,14 @@
         </w:numPr>
         <w:spacing w:after="200"/>
         <w:jc w:val="left"/>
-      </w:pPr>
-      <w:r>
+        <w:rPr>
+          <w:color w:val="4472C4" w:themeColor="accent1"/>
+        </w:rPr>
+      </w:pPr>
+      <w:r>
+        <w:rPr>
+          <w:color w:val="4472C4" w:themeColor="accent1"/>
+        </w:rPr>
         <w:t>does not include all the subjects available</w:t>
       </w:r>
     </w:p>
@@ -3886,22 +3283,44 @@
         <w:rPr>
           <w:u w:val="single"/>
         </w:rPr>
-        <w:t>Muhammad Awad Luckhoo</w:t>
-      </w:r>
-    </w:p>
-    <w:p>
-      <w:pPr>
+        <w:t xml:space="preserve">Muhammad </w:t>
+      </w:r>
+      <w:proofErr w:type="spellStart"/>
+      <w:r>
         <w:rPr>
           <w:u w:val="single"/>
         </w:rPr>
-      </w:pPr>
-    </w:p>
-    <w:p>
-      <w:pPr>
-        <w:rPr>
-          <w:color w:val="FF0000"/>
+        <w:t>Awad</w:t>
+      </w:r>
+      <w:proofErr w:type="spellEnd"/>
+      <w:r>
+        <w:rPr>
           <w:u w:val="single"/>
         </w:rPr>
+        <w:t xml:space="preserve"> </w:t>
+      </w:r>
+      <w:proofErr w:type="spellStart"/>
+      <w:r>
+        <w:rPr>
+          <w:u w:val="single"/>
+        </w:rPr>
+        <w:t>Luckhoo</w:t>
+      </w:r>
+      <w:proofErr w:type="spellEnd"/>
+    </w:p>
+    <w:p>
+      <w:pPr>
+        <w:rPr>
+          <w:u w:val="single"/>
+        </w:rPr>
+      </w:pPr>
+    </w:p>
+    <w:p>
+      <w:pPr>
+        <w:rPr>
+          <w:color w:val="FF0000"/>
+          <w:u w:val="single"/>
+        </w:rPr>
       </w:pPr>
       <w:r>
         <w:rPr>
@@ -3918,11 +3337,33 @@
           <w:u w:val="single"/>
         </w:rPr>
       </w:pPr>
+      <w:proofErr w:type="spellStart"/>
       <w:r>
         <w:rPr>
           <w:u w:val="single"/>
         </w:rPr>
-        <w:t xml:space="preserve">Choong Kai Wern </w:t>
+        <w:t>Choong</w:t>
+      </w:r>
+      <w:proofErr w:type="spellEnd"/>
+      <w:r>
+        <w:rPr>
+          <w:u w:val="single"/>
+        </w:rPr>
+        <w:t xml:space="preserve"> Kai </w:t>
+      </w:r>
+      <w:proofErr w:type="spellStart"/>
+      <w:r>
+        <w:rPr>
+          <w:u w:val="single"/>
+        </w:rPr>
+        <w:t>Wern</w:t>
+      </w:r>
+      <w:proofErr w:type="spellEnd"/>
+      <w:r>
+        <w:rPr>
+          <w:u w:val="single"/>
+        </w:rPr>
+        <w:t xml:space="preserve"> </w:t>
       </w:r>
     </w:p>
     <w:p/>
@@ -3954,26 +3395,56 @@
           <w:u w:val="single"/>
         </w:rPr>
       </w:pPr>
+      <w:proofErr w:type="spellStart"/>
       <w:r>
         <w:rPr>
           <w:u w:val="single"/>
         </w:rPr>
-        <w:t>Teh Cuok Syen</w:t>
-      </w:r>
-    </w:p>
-    <w:p>
-      <w:pPr>
+        <w:t>Teh</w:t>
+      </w:r>
+      <w:proofErr w:type="spellEnd"/>
+      <w:r>
         <w:rPr>
           <w:u w:val="single"/>
         </w:rPr>
-      </w:pPr>
-    </w:p>
-    <w:p>
-      <w:pPr>
-        <w:rPr>
-          <w:color w:val="FF0000"/>
+        <w:t xml:space="preserve"> </w:t>
+      </w:r>
+      <w:proofErr w:type="spellStart"/>
+      <w:r>
+        <w:rPr>
           <w:u w:val="single"/>
         </w:rPr>
+        <w:t>Cuok</w:t>
+      </w:r>
+      <w:proofErr w:type="spellEnd"/>
+      <w:r>
+        <w:rPr>
+          <w:u w:val="single"/>
+        </w:rPr>
+        <w:t xml:space="preserve"> </w:t>
+      </w:r>
+      <w:proofErr w:type="spellStart"/>
+      <w:r>
+        <w:rPr>
+          <w:u w:val="single"/>
+        </w:rPr>
+        <w:t>Syen</w:t>
+      </w:r>
+      <w:proofErr w:type="spellEnd"/>
+    </w:p>
+    <w:p>
+      <w:pPr>
+        <w:rPr>
+          <w:u w:val="single"/>
+        </w:rPr>
+      </w:pPr>
+    </w:p>
+    <w:p>
+      <w:pPr>
+        <w:rPr>
+          <w:color w:val="FF0000"/>
+          <w:u w:val="single"/>
+        </w:rPr>
       </w:pPr>
       <w:r>
         <w:rPr>
@@ -4036,23 +3507,31 @@
         <w:rPr>
           <w:u w:val="single"/>
         </w:rPr>
-        <w:t>Mu Chun Khang</w:t>
-      </w:r>
-    </w:p>
-    <w:p>
-      <w:pPr>
+        <w:t xml:space="preserve">Mu Chun </w:t>
+      </w:r>
+      <w:proofErr w:type="spellStart"/>
+      <w:r>
         <w:rPr>
           <w:u w:val="single"/>
         </w:rPr>
-      </w:pPr>
-    </w:p>
-    <w:p>
-      <w:pPr>
-        <w:rPr>
-          <w:color w:val="FF0000"/>
+        <w:t>Khang</w:t>
+      </w:r>
+      <w:proofErr w:type="spellEnd"/>
+    </w:p>
+    <w:p>
+      <w:pPr>
+        <w:rPr>
           <w:u w:val="single"/>
         </w:rPr>
       </w:pPr>
+    </w:p>
+    <w:p>
+      <w:pPr>
+        <w:rPr>
+          <w:color w:val="FF0000"/>
+          <w:u w:val="single"/>
+        </w:rPr>
+      </w:pPr>
       <w:r>
         <w:rPr>
           <w:color w:val="FF0000"/>
@@ -4069,12 +3548,28 @@
       </w:pPr>
     </w:p>
     <w:p>
+      <w:proofErr w:type="spellStart"/>
       <w:r>
         <w:rPr>
           <w:u w:val="single"/>
         </w:rPr>
-        <w:t>Mah Qi Hao</w:t>
-      </w:r>
+        <w:t>Mah</w:t>
+      </w:r>
+      <w:proofErr w:type="spellEnd"/>
+      <w:r>
+        <w:rPr>
+          <w:u w:val="single"/>
+        </w:rPr>
+        <w:t xml:space="preserve"> Qi </w:t>
+      </w:r>
+      <w:proofErr w:type="spellStart"/>
+      <w:r>
+        <w:rPr>
+          <w:u w:val="single"/>
+        </w:rPr>
+        <w:t>Hao</w:t>
+      </w:r>
+      <w:proofErr w:type="spellEnd"/>
     </w:p>
     <w:p/>
     <w:p>
@@ -4337,7 +3832,7 @@
           <w:rPr>
             <w:noProof/>
           </w:rPr>
-          <w:t>12</w:t>
+          <w:t>3</w:t>
         </w:r>
         <w:r>
           <w:rPr>
@@ -6178,7 +5673,7 @@
   <w:style w:type="paragraph" w:default="1" w:styleId="Normal">
     <w:name w:val="Normal"/>
     <w:qFormat/>
-    <w:rsid w:val="008C08AF"/>
+    <w:rsid w:val="003B26B4"/>
     <w:pPr>
       <w:spacing w:line="276" w:lineRule="auto"/>
       <w:jc w:val="both"/>
@@ -6231,7 +5726,6 @@
   <w:style w:type="character" w:default="1" w:styleId="DefaultParagraphFont">
     <w:name w:val="Default Paragraph Font"/>
     <w:uiPriority w:val="1"/>
-    <w:semiHidden/>
     <w:unhideWhenUsed/>
   </w:style>
   <w:style w:type="table" w:default="1" w:styleId="TableNormal">

</xml_diff>

<commit_message>
Done with lit review Q1
</commit_message>
<xml_diff>
--- a/report/report.docx
+++ b/report/report.docx
@@ -160,7 +160,39 @@
           <w:sz w:val="26"/>
           <w:szCs w:val="26"/>
         </w:rPr>
-        <w:t>Muhammad Awad Luckhoo (15042278)</w:t>
+        <w:t xml:space="preserve">Muhammad </w:t>
+      </w:r>
+      <w:proofErr w:type="spellStart"/>
+      <w:r>
+        <w:rPr>
+          <w:sz w:val="26"/>
+          <w:szCs w:val="26"/>
+        </w:rPr>
+        <w:t>Awad</w:t>
+      </w:r>
+      <w:proofErr w:type="spellEnd"/>
+      <w:r>
+        <w:rPr>
+          <w:sz w:val="26"/>
+          <w:szCs w:val="26"/>
+        </w:rPr>
+        <w:t xml:space="preserve"> </w:t>
+      </w:r>
+      <w:proofErr w:type="spellStart"/>
+      <w:r>
+        <w:rPr>
+          <w:sz w:val="26"/>
+          <w:szCs w:val="26"/>
+        </w:rPr>
+        <w:t>Luckhoo</w:t>
+      </w:r>
+      <w:proofErr w:type="spellEnd"/>
+      <w:r>
+        <w:rPr>
+          <w:sz w:val="26"/>
+          <w:szCs w:val="26"/>
+        </w:rPr>
+        <w:t xml:space="preserve"> (15042278)</w:t>
       </w:r>
     </w:p>
     <w:p>
@@ -172,12 +204,37 @@
           <w:szCs w:val="26"/>
         </w:rPr>
       </w:pPr>
+      <w:proofErr w:type="spellStart"/>
       <w:r>
         <w:rPr>
           <w:sz w:val="26"/>
           <w:szCs w:val="26"/>
         </w:rPr>
-        <w:t>Choong Kai Wern (15053648)</w:t>
+        <w:t>Choong</w:t>
+      </w:r>
+      <w:proofErr w:type="spellEnd"/>
+      <w:r>
+        <w:rPr>
+          <w:sz w:val="26"/>
+          <w:szCs w:val="26"/>
+        </w:rPr>
+        <w:t xml:space="preserve"> Kai </w:t>
+      </w:r>
+      <w:proofErr w:type="spellStart"/>
+      <w:r>
+        <w:rPr>
+          <w:sz w:val="26"/>
+          <w:szCs w:val="26"/>
+        </w:rPr>
+        <w:t>Wern</w:t>
+      </w:r>
+      <w:proofErr w:type="spellEnd"/>
+      <w:r>
+        <w:rPr>
+          <w:sz w:val="26"/>
+          <w:szCs w:val="26"/>
+        </w:rPr>
+        <w:t xml:space="preserve"> (15053648)</w:t>
       </w:r>
     </w:p>
     <w:p>
@@ -189,12 +246,53 @@
           <w:szCs w:val="26"/>
         </w:rPr>
       </w:pPr>
+      <w:proofErr w:type="spellStart"/>
       <w:r>
         <w:rPr>
           <w:sz w:val="26"/>
           <w:szCs w:val="26"/>
         </w:rPr>
-        <w:t>Teh Cuok Syen (15061567)</w:t>
+        <w:t>Teh</w:t>
+      </w:r>
+      <w:proofErr w:type="spellEnd"/>
+      <w:r>
+        <w:rPr>
+          <w:sz w:val="26"/>
+          <w:szCs w:val="26"/>
+        </w:rPr>
+        <w:t xml:space="preserve"> </w:t>
+      </w:r>
+      <w:proofErr w:type="spellStart"/>
+      <w:r>
+        <w:rPr>
+          <w:sz w:val="26"/>
+          <w:szCs w:val="26"/>
+        </w:rPr>
+        <w:t>Cuok</w:t>
+      </w:r>
+      <w:proofErr w:type="spellEnd"/>
+      <w:r>
+        <w:rPr>
+          <w:sz w:val="26"/>
+          <w:szCs w:val="26"/>
+        </w:rPr>
+        <w:t xml:space="preserve"> </w:t>
+      </w:r>
+      <w:proofErr w:type="spellStart"/>
+      <w:r>
+        <w:rPr>
+          <w:sz w:val="26"/>
+          <w:szCs w:val="26"/>
+        </w:rPr>
+        <w:t>Syen</w:t>
+      </w:r>
+      <w:proofErr w:type="spellEnd"/>
+      <w:r>
+        <w:rPr>
+          <w:sz w:val="26"/>
+          <w:szCs w:val="26"/>
+        </w:rPr>
+        <w:t xml:space="preserve"> (15061567)</w:t>
       </w:r>
     </w:p>
     <w:p>
@@ -228,7 +326,23 @@
           <w:sz w:val="26"/>
           <w:szCs w:val="26"/>
         </w:rPr>
-        <w:t>Mu Chun Khang (13079272)</w:t>
+        <w:t xml:space="preserve">Mu Chun </w:t>
+      </w:r>
+      <w:proofErr w:type="spellStart"/>
+      <w:r>
+        <w:rPr>
+          <w:sz w:val="26"/>
+          <w:szCs w:val="26"/>
+        </w:rPr>
+        <w:t>Khang</w:t>
+      </w:r>
+      <w:proofErr w:type="spellEnd"/>
+      <w:r>
+        <w:rPr>
+          <w:sz w:val="26"/>
+          <w:szCs w:val="26"/>
+        </w:rPr>
+        <w:t xml:space="preserve"> (13079272)</w:t>
       </w:r>
     </w:p>
     <w:p>
@@ -240,12 +354,37 @@
           <w:szCs w:val="26"/>
         </w:rPr>
       </w:pPr>
+      <w:proofErr w:type="spellStart"/>
       <w:r>
         <w:rPr>
           <w:sz w:val="26"/>
           <w:szCs w:val="26"/>
         </w:rPr>
-        <w:t>Mah Qi Hao (16080111)</w:t>
+        <w:t>Mah</w:t>
+      </w:r>
+      <w:proofErr w:type="spellEnd"/>
+      <w:r>
+        <w:rPr>
+          <w:sz w:val="26"/>
+          <w:szCs w:val="26"/>
+        </w:rPr>
+        <w:t xml:space="preserve"> Qi </w:t>
+      </w:r>
+      <w:proofErr w:type="spellStart"/>
+      <w:r>
+        <w:rPr>
+          <w:sz w:val="26"/>
+          <w:szCs w:val="26"/>
+        </w:rPr>
+        <w:t>Hao</w:t>
+      </w:r>
+      <w:proofErr w:type="spellEnd"/>
+      <w:r>
+        <w:rPr>
+          <w:sz w:val="26"/>
+          <w:szCs w:val="26"/>
+        </w:rPr>
+        <w:t xml:space="preserve"> (16080111)</w:t>
       </w:r>
     </w:p>
     <w:p/>
@@ -1253,118 +1392,749 @@
     </w:p>
     <w:p/>
     <w:p>
-      <w:pPr>
-        <w:rPr>
-          <w:color w:val="FF0000"/>
-        </w:rPr>
-      </w:pPr>
-      <w:r>
-        <w:rPr>
-          <w:color w:val="FF0000"/>
-        </w:rPr>
-        <w:t xml:space="preserve">Literature review about </w:t>
-      </w:r>
-      <w:r>
-        <w:rPr>
-          <w:color w:val="FF0000"/>
-        </w:rPr>
+      <w:r>
+        <w:t xml:space="preserve">First and foremost, the paper conducts a literature review on expert systems </w:t>
+      </w:r>
+      <w:r>
+        <w:t xml:space="preserve">(ESs) </w:t>
+      </w:r>
+      <w:r>
+        <w:t xml:space="preserve">before attempting to dive into other sections. This way, the readers can comprehend </w:t>
+      </w:r>
+      <w:r>
         <w:t>ES</w:t>
       </w:r>
       <w:r>
-        <w:rPr>
-          <w:color w:val="FF0000"/>
-        </w:rPr>
+        <w:t xml:space="preserve">s in terms of components, applications and drawbacks. </w:t>
+      </w:r>
+      <w:proofErr w:type="gramStart"/>
+      <w:r>
+        <w:t xml:space="preserve">In essence, </w:t>
+      </w:r>
+      <w:r>
+        <w:t>ES</w:t>
+      </w:r>
+      <w:r>
+        <w:t>s</w:t>
+      </w:r>
+      <w:proofErr w:type="gramEnd"/>
+      <w:r>
+        <w:t xml:space="preserve"> are computer applications that employ non-algorithmic expertise to solve specific problems (</w:t>
+      </w:r>
+      <w:r>
+        <w:t>Merritt</w:t>
+      </w:r>
+      <w:r>
+        <w:rPr>
+          <w:shd w:val="clear" w:color="auto" w:fill="FFFFFF"/>
+        </w:rPr>
+        <w:t>, 2012</w:t>
+      </w:r>
+      <w:r>
+        <w:t xml:space="preserve">). </w:t>
+      </w:r>
+      <w:r>
+        <w:t xml:space="preserve">They consist of several major system components and interface with individuals playing different roles. Figure 1 depicts the components of an </w:t>
+      </w:r>
+      <w:r>
+        <w:t>ES</w:t>
+      </w:r>
+      <w:r>
+        <w:t>.</w:t>
+      </w:r>
+    </w:p>
+    <w:p/>
+    <w:p>
+      <w:pPr>
+        <w:jc w:val="center"/>
+      </w:pPr>
+      <w:r>
+        <w:rPr>
+          <w:noProof/>
+        </w:rPr>
+        <w:drawing>
+          <wp:inline distT="0" distB="0" distL="0" distR="0" wp14:anchorId="0D4843F9" wp14:editId="06427D94">
+            <wp:extent cx="3137535" cy="2212970"/>
+            <wp:effectExtent l="0" t="0" r="0" b="0"/>
+            <wp:docPr id="2" name="Picture 2"/>
+            <wp:cNvGraphicFramePr>
+              <a:graphicFrameLocks xmlns:a="http://schemas.openxmlformats.org/drawingml/2006/main" noChangeAspect="1"/>
+            </wp:cNvGraphicFramePr>
+            <a:graphic xmlns:a="http://schemas.openxmlformats.org/drawingml/2006/main">
+              <a:graphicData uri="http://schemas.openxmlformats.org/drawingml/2006/picture">
+                <pic:pic xmlns:pic="http://schemas.openxmlformats.org/drawingml/2006/picture">
+                  <pic:nvPicPr>
+                    <pic:cNvPr id="1" name="Screen Shot 2017-06-22 at 3.37.11 PM.png"/>
+                    <pic:cNvPicPr/>
+                  </pic:nvPicPr>
+                  <pic:blipFill>
+                    <a:blip r:embed="rId7">
+                      <a:extLst>
+                        <a:ext uri="{28A0092B-C50C-407E-A947-70E740481C1C}">
+                          <a14:useLocalDpi xmlns:a14="http://schemas.microsoft.com/office/drawing/2010/main" val="0"/>
+                        </a:ext>
+                      </a:extLst>
+                    </a:blip>
+                    <a:stretch>
+                      <a:fillRect/>
+                    </a:stretch>
+                  </pic:blipFill>
+                  <pic:spPr>
+                    <a:xfrm>
+                      <a:off x="0" y="0"/>
+                      <a:ext cx="3165316" cy="2232565"/>
+                    </a:xfrm>
+                    <a:prstGeom prst="rect">
+                      <a:avLst/>
+                    </a:prstGeom>
+                  </pic:spPr>
+                </pic:pic>
+              </a:graphicData>
+            </a:graphic>
+          </wp:inline>
+        </w:drawing>
+      </w:r>
+    </w:p>
+    <w:p>
+      <w:pPr>
+        <w:jc w:val="center"/>
+      </w:pPr>
+      <w:r>
+        <w:rPr>
+          <w:b/>
+        </w:rPr>
+        <w:t xml:space="preserve">Figure 1: </w:t>
+      </w:r>
+      <w:r>
+        <w:t xml:space="preserve">Components of an </w:t>
+      </w:r>
+      <w:r>
+        <w:t>ES</w:t>
+      </w:r>
+    </w:p>
+    <w:p/>
+    <w:p>
+      <w:r>
+        <w:t xml:space="preserve">Knowledge base is a declarative representative of the expert knowledge, and mostly expressed in if-then rules. Working storage is the data </w:t>
+      </w:r>
+      <w:r>
+        <w:t xml:space="preserve">pertinent to the problem that is being solved. Inference engine is the code found the at system core that procure recommendations from the knowledge base and problem-specific data stored in the working storage. User interface is what controls the dialog and interaction between the system and the user. Herein, the roles of the individuals also imperative in the </w:t>
+      </w:r>
+      <w:r>
+        <w:t>ES</w:t>
+      </w:r>
+      <w:r>
+        <w:t xml:space="preserve">. Domain expert is the one who is an expert in solving the problems the system aim to solve. Knowledge engineer is the one who encodes the expert’s knowledge into a form usable by the </w:t>
+      </w:r>
+      <w:r>
+        <w:t>ES</w:t>
+      </w:r>
+      <w:r>
+        <w:t xml:space="preserve">. User is the one who will be consulting the </w:t>
+      </w:r>
+      <w:r>
+        <w:t>ES</w:t>
+      </w:r>
+      <w:r>
+        <w:t xml:space="preserve">. </w:t>
+      </w:r>
+    </w:p>
+    <w:p>
+      <w:pPr>
+        <w:rPr>
+          <w:b/>
+        </w:rPr>
+      </w:pPr>
+    </w:p>
+    <w:p>
+      <w:r>
+        <w:t xml:space="preserve">One of the earliest </w:t>
+      </w:r>
+      <w:r>
+        <w:t>ES</w:t>
+      </w:r>
+      <w:r>
+        <w:t xml:space="preserve">s is </w:t>
+      </w:r>
+      <w:proofErr w:type="spellStart"/>
+      <w:r>
+        <w:t>Dendral</w:t>
+      </w:r>
+      <w:proofErr w:type="spellEnd"/>
+      <w:r>
+        <w:t xml:space="preserve"> that analyses mass spectral patterns to deduce chemical structure of unknown compounds </w:t>
+      </w:r>
+      <w:r>
+        <w:t>(</w:t>
+      </w:r>
+      <w:proofErr w:type="spellStart"/>
+      <w:r>
+        <w:t>Duda</w:t>
+      </w:r>
+      <w:proofErr w:type="spellEnd"/>
+      <w:r>
+        <w:t xml:space="preserve"> &amp; </w:t>
+      </w:r>
+      <w:proofErr w:type="spellStart"/>
+      <w:r>
+        <w:t>Shortliffe</w:t>
+      </w:r>
+      <w:proofErr w:type="spellEnd"/>
+      <w:r>
+        <w:t>, 1983)</w:t>
+      </w:r>
+      <w:r>
+        <w:t xml:space="preserve">. On the other hand, </w:t>
+      </w:r>
+      <w:proofErr w:type="spellStart"/>
+      <w:r>
+        <w:t>Mycin</w:t>
+      </w:r>
+      <w:proofErr w:type="spellEnd"/>
+      <w:r>
+        <w:t xml:space="preserve"> is another </w:t>
+      </w:r>
+      <w:r>
+        <w:t>ES</w:t>
+      </w:r>
+      <w:r>
+        <w:t xml:space="preserve"> which was developed in Stanford University to help physicians in selecting antibiotics for patients suffering from severe infections </w:t>
+      </w:r>
+      <w:r>
+        <w:t>(1983</w:t>
+      </w:r>
+      <w:r>
+        <w:t xml:space="preserve">). Meanwhile, PROSPECTOR is an </w:t>
+      </w:r>
+      <w:r>
+        <w:t>ES</w:t>
+      </w:r>
+      <w:r>
+        <w:t xml:space="preserve"> designed to evaluate resource, to identify ore deposits and to select drill sites (1983). </w:t>
+      </w:r>
+    </w:p>
+    <w:p/>
+    <w:p>
+      <w:r>
+        <w:t xml:space="preserve">While </w:t>
+      </w:r>
+      <w:r>
+        <w:t>ES</w:t>
+      </w:r>
+      <w:r>
+        <w:t xml:space="preserve">s seem like a viable way to replace experts given the number of successful applications, they are not without their limitations. The greatest bottleneck in building an </w:t>
+      </w:r>
+      <w:r>
+        <w:t>ES</w:t>
+      </w:r>
+      <w:r>
+        <w:t xml:space="preserve"> lies in the process of knowledge engineering. Interviewing domain experts to convert their expert knowledge into declarative rules can be arduous task. </w:t>
+      </w:r>
+    </w:p>
+    <w:p>
+      <w:pPr>
+        <w:spacing w:line="240" w:lineRule="auto"/>
+        <w:jc w:val="left"/>
+        <w:rPr>
+          <w:b/>
+          <w:szCs w:val="24"/>
+        </w:rPr>
+      </w:pPr>
+      <w:bookmarkStart w:id="3" w:name="_Toc485898685"/>
+      <w:r>
+        <w:br w:type="page"/>
+      </w:r>
+    </w:p>
+    <w:p>
+      <w:pPr>
+        <w:pStyle w:val="Heading2"/>
+      </w:pPr>
+      <w:r>
+        <w:lastRenderedPageBreak/>
+        <w:t>Comparative Analysis</w:t>
+      </w:r>
+      <w:bookmarkEnd w:id="3"/>
+    </w:p>
+    <w:p>
+      <w:pPr>
+        <w:spacing w:line="259" w:lineRule="auto"/>
+        <w:jc w:val="left"/>
+      </w:pPr>
+    </w:p>
+    <w:p>
+      <w:proofErr w:type="gramStart"/>
+      <w:r>
+        <w:t>For the purpose of</w:t>
+      </w:r>
+      <w:proofErr w:type="gramEnd"/>
+      <w:r>
+        <w:t xml:space="preserve"> building an </w:t>
+      </w:r>
+      <w:r>
+        <w:t>ES</w:t>
+      </w:r>
+      <w:r>
+        <w:t xml:space="preserve">, </w:t>
+      </w:r>
+      <w:r>
+        <w:t>the paper dis</w:t>
+      </w:r>
+      <w:bookmarkStart w:id="4" w:name="_GoBack"/>
+      <w:bookmarkEnd w:id="4"/>
+      <w:r>
+        <w:t xml:space="preserve">cusses </w:t>
+      </w:r>
+      <w:r>
+        <w:t>two</w:t>
+      </w:r>
+      <w:r>
+        <w:t xml:space="preserve"> main development tools: </w:t>
+      </w:r>
+      <w:r>
+        <w:t>ES</w:t>
+      </w:r>
+      <w:r>
+        <w:t xml:space="preserve"> shell </w:t>
+      </w:r>
+      <w:r>
+        <w:t xml:space="preserve">and </w:t>
+      </w:r>
+      <w:r>
+        <w:t>ES</w:t>
+      </w:r>
+      <w:r>
         <w:t xml:space="preserve"> </w:t>
       </w:r>
-    </w:p>
-    <w:p>
-      <w:pPr>
-        <w:pStyle w:val="ListParagraph"/>
-        <w:numPr>
-          <w:ilvl w:val="0"/>
-          <w:numId w:val="10"/>
-        </w:numPr>
-        <w:rPr>
-          <w:color w:val="FF0000"/>
-        </w:rPr>
-      </w:pPr>
-      <w:r>
-        <w:rPr>
-          <w:color w:val="FF0000"/>
-        </w:rPr>
-        <w:t xml:space="preserve">What is </w:t>
-      </w:r>
-      <w:r>
-        <w:rPr>
-          <w:color w:val="FF0000"/>
-        </w:rPr>
+      <w:r>
+        <w:t xml:space="preserve">programming language. To illustrate the differences between </w:t>
+      </w:r>
+      <w:r>
+        <w:t>both</w:t>
+      </w:r>
+      <w:r>
+        <w:t xml:space="preserve"> </w:t>
+      </w:r>
+      <w:r>
         <w:t>ES</w:t>
       </w:r>
-    </w:p>
-    <w:p>
-      <w:pPr>
-        <w:pStyle w:val="ListParagraph"/>
-        <w:numPr>
-          <w:ilvl w:val="0"/>
-          <w:numId w:val="10"/>
-        </w:numPr>
-        <w:rPr>
-          <w:color w:val="FF0000"/>
-        </w:rPr>
-      </w:pPr>
-      <w:r>
-        <w:rPr>
-          <w:color w:val="FF0000"/>
-        </w:rPr>
-        <w:t>How it works</w:t>
-      </w:r>
-      <w:r>
-        <w:rPr>
-          <w:color w:val="FF0000"/>
-        </w:rPr>
-        <w:t xml:space="preserve"> (how the components interact)</w:t>
-      </w:r>
-    </w:p>
-    <w:p>
-      <w:pPr>
-        <w:pStyle w:val="ListParagraph"/>
-        <w:numPr>
-          <w:ilvl w:val="0"/>
-          <w:numId w:val="10"/>
-        </w:numPr>
-        <w:rPr>
-          <w:color w:val="FF0000"/>
-        </w:rPr>
-      </w:pPr>
-      <w:r>
-        <w:rPr>
-          <w:color w:val="FF0000"/>
-        </w:rPr>
-        <w:t xml:space="preserve">Applications of </w:t>
-      </w:r>
-      <w:r>
-        <w:rPr>
-          <w:color w:val="FF0000"/>
-        </w:rPr>
+      <w:r>
+        <w:t xml:space="preserve"> development tools, this section of the paper shall provide an exhaustive comparative analysis. In this context, an example is given for each respective </w:t>
+      </w:r>
+      <w:r>
         <w:t>ES</w:t>
       </w:r>
-    </w:p>
-    <w:p>
-      <w:pPr>
-        <w:pStyle w:val="ListParagraph"/>
-        <w:numPr>
-          <w:ilvl w:val="0"/>
-          <w:numId w:val="10"/>
-        </w:numPr>
-        <w:rPr>
-          <w:color w:val="FF0000"/>
-        </w:rPr>
-      </w:pPr>
-      <w:r>
-        <w:rPr>
-          <w:color w:val="FF0000"/>
-        </w:rPr>
-        <w:t>Downfall</w:t>
+      <w:r>
+        <w:t xml:space="preserve"> development tool. The tools are first discussed</w:t>
+      </w:r>
+      <w:r>
+        <w:t xml:space="preserve"> in terms of their common purpose</w:t>
+      </w:r>
+      <w:r>
+        <w:t xml:space="preserve">. Subsequently, their distinct </w:t>
+      </w:r>
+      <w:r>
+        <w:t xml:space="preserve">features </w:t>
+      </w:r>
+      <w:r>
+        <w:t>are deliberated individually. This should provide readers with a goo</w:t>
+      </w:r>
+      <w:r>
+        <w:t>d overall comparison of</w:t>
+      </w:r>
+      <w:r>
+        <w:t xml:space="preserve"> </w:t>
+      </w:r>
+      <w:r>
+        <w:t>both</w:t>
+      </w:r>
+      <w:r>
+        <w:t xml:space="preserve"> </w:t>
+      </w:r>
+      <w:r>
+        <w:t>ES</w:t>
+      </w:r>
+      <w:r>
+        <w:t xml:space="preserve"> development tools. </w:t>
+      </w:r>
+    </w:p>
+    <w:p/>
+    <w:p>
+      <w:r>
+        <w:t xml:space="preserve">It is imperative to note that </w:t>
+      </w:r>
+      <w:r>
+        <w:t>ES</w:t>
+      </w:r>
+      <w:r>
+        <w:t xml:space="preserve">s use reason of knowledge to solve complicated problems. The systems are represented predominantly with if-then rules, and not the conventional procedural code. At this juncture, the development tools for </w:t>
+      </w:r>
+      <w:r>
+        <w:t>ES</w:t>
+      </w:r>
+      <w:r>
+        <w:t xml:space="preserve">s must be specialized. An </w:t>
+      </w:r>
+      <w:r>
+        <w:t>ES</w:t>
+      </w:r>
+      <w:r>
+        <w:t xml:space="preserve"> development tool is simply a software development environment that contains the basic components of an </w:t>
+      </w:r>
+      <w:r>
+        <w:t>ES</w:t>
+      </w:r>
+      <w:r>
+        <w:t xml:space="preserve">: knowledge base and </w:t>
+      </w:r>
+      <w:r>
+        <w:t xml:space="preserve">reasoning engine. Typically, </w:t>
+      </w:r>
+      <w:r>
+        <w:t>ES</w:t>
+      </w:r>
+      <w:r>
+        <w:t xml:space="preserve"> development tools come with prescribe methods of building applications through configuration and instantiation of these components. Besides that, </w:t>
+      </w:r>
+      <w:r>
+        <w:t xml:space="preserve">developers are also offered numerous choices when designing an </w:t>
+      </w:r>
+      <w:r>
+        <w:t>ES</w:t>
+      </w:r>
+      <w:r>
+        <w:t xml:space="preserve">. The methodology, mode of knowledge representation, software development package and hardware to be implemented on are among the factors for consideration. </w:t>
+      </w:r>
+      <w:r>
+        <w:t>Herein, a</w:t>
+      </w:r>
+      <w:r>
+        <w:t xml:space="preserve">ll </w:t>
+      </w:r>
+      <w:r>
+        <w:t>ES</w:t>
+      </w:r>
+      <w:r>
+        <w:t xml:space="preserve"> development tools, be it </w:t>
+      </w:r>
+      <w:r>
+        <w:t>ES</w:t>
+      </w:r>
+      <w:r>
+        <w:t xml:space="preserve"> shell or </w:t>
+      </w:r>
+      <w:r>
+        <w:t>ES</w:t>
+      </w:r>
+      <w:r>
+        <w:t xml:space="preserve"> </w:t>
+      </w:r>
+      <w:r>
+        <w:t>programming language</w:t>
+      </w:r>
+      <w:r>
+        <w:t xml:space="preserve">, are crucial in </w:t>
+      </w:r>
+      <w:r>
+        <w:t>aiding</w:t>
+      </w:r>
+      <w:r>
+        <w:t xml:space="preserve"> developers construct </w:t>
+      </w:r>
+      <w:r>
+        <w:t>ES</w:t>
+      </w:r>
+      <w:r>
+        <w:t xml:space="preserve">s. </w:t>
+      </w:r>
+    </w:p>
+    <w:p/>
+    <w:p>
+      <w:pPr>
+        <w:rPr>
+          <w:u w:val="single"/>
+        </w:rPr>
+      </w:pPr>
+      <w:r>
+        <w:rPr>
+          <w:u w:val="single"/>
+        </w:rPr>
+        <w:t>ES</w:t>
+      </w:r>
+      <w:r>
+        <w:rPr>
+          <w:u w:val="single"/>
+        </w:rPr>
+        <w:t xml:space="preserve"> Shell</w:t>
+      </w:r>
+    </w:p>
+    <w:p>
+      <w:pPr>
+        <w:rPr>
+          <w:u w:val="single"/>
+        </w:rPr>
+      </w:pPr>
+    </w:p>
+    <w:p>
+      <w:r>
+        <w:t>ES</w:t>
+      </w:r>
+      <w:r>
+        <w:t xml:space="preserve"> shells </w:t>
+      </w:r>
+      <w:r>
+        <w:t>consist mainly of a user interface,</w:t>
+      </w:r>
+      <w:r>
+        <w:t xml:space="preserve"> inference engine and an editor to assist developers in building their knowledge base for </w:t>
+      </w:r>
+      <w:r>
+        <w:t>ES</w:t>
+      </w:r>
+      <w:r>
+        <w:t xml:space="preserve">s. A great example of an </w:t>
+      </w:r>
+      <w:r>
+        <w:t>ES</w:t>
+      </w:r>
+      <w:r>
+        <w:t xml:space="preserve"> shell is Jess which stands for The Java </w:t>
+      </w:r>
+      <w:r>
+        <w:t>ES</w:t>
+      </w:r>
+      <w:r>
+        <w:t xml:space="preserve"> Shell. </w:t>
+      </w:r>
+      <w:r>
+        <w:t xml:space="preserve">Jess is an </w:t>
+      </w:r>
+      <w:r>
+        <w:t>ES</w:t>
+      </w:r>
+      <w:r>
+        <w:t xml:space="preserve"> shell written in Java en</w:t>
+      </w:r>
+      <w:r>
+        <w:t xml:space="preserve">tirely, driven by a Lisp-styled scripting language. Java provides the external mechanisms that generate and control the rules. To use Jess, the data must first be converted into text before it is handled by the interpreter. </w:t>
+      </w:r>
+    </w:p>
+    <w:p/>
+    <w:p>
+      <w:r>
+        <w:t xml:space="preserve">Jess </w:t>
+      </w:r>
+      <w:r>
+        <w:t xml:space="preserve">can be utilized in two ways, namely as a rule engine or as </w:t>
+      </w:r>
+      <w:r>
+        <w:t>a genera</w:t>
+      </w:r>
+      <w:r>
+        <w:t xml:space="preserve">l-purpose programming language. </w:t>
+      </w:r>
+      <w:r>
+        <w:t xml:space="preserve">A rule engine is a special program that applies rules to large sets of data in an efficient way. A rule-based program can have up to thousands of rules, </w:t>
+      </w:r>
+      <w:r>
+        <w:t xml:space="preserve">but Jess will have no problem applying them as data in the form of a knowledge base. </w:t>
+      </w:r>
+      <w:proofErr w:type="gramStart"/>
+      <w:r>
+        <w:t>In particular domains</w:t>
+      </w:r>
+      <w:proofErr w:type="gramEnd"/>
+      <w:r>
+        <w:t xml:space="preserve">, the rules are represented as the heuristic knowledge of human experts, while evolving situations are represented by the knowledge base. </w:t>
+      </w:r>
+      <w:r>
+        <w:t xml:space="preserve">On the other hand, as a general-purpose programming language, Jess can be extended easily as it directly accesses all Java classes and libraries. New commands can be written in Java or Jess to be integrated into Jess. Thus, Jess is very customizable when it comes to building applications. </w:t>
+      </w:r>
+    </w:p>
+    <w:p/>
+    <w:p>
+      <w:r>
+        <w:t>The advantag</w:t>
+      </w:r>
+      <w:r>
+        <w:t>es of Jess include the ease of working with the code builder because it is an independent scripting language. Jess releases the burden from developers because they are not required to declare each rule as a set of nested class instances. On top of that, the programming effort for building the user interface and inference engine is also greatly reduced. Projects can be completed faster and cheaper in an efficient manner. However, Jess has the disadvantage of Java being disconnected from the rule engine. Normal Java syntax cannot be used to debug the syntax after external files and strings have been used to specify the rules. Besides that, Jess implements the Rete algorithm to match rules against the knowledge base. Since the algorithm trades space for speed, Jess requires relatively-large memory usage for moderately-sized programs.</w:t>
+      </w:r>
+      <w:r>
+        <w:t xml:space="preserve"> </w:t>
+      </w:r>
+    </w:p>
+    <w:p>
+      <w:pPr>
+        <w:spacing w:line="240" w:lineRule="auto"/>
+        <w:jc w:val="left"/>
+      </w:pPr>
+      <w:r>
+        <w:br w:type="page"/>
+      </w:r>
+    </w:p>
+    <w:p>
+      <w:pPr>
+        <w:rPr>
+          <w:u w:val="single"/>
+        </w:rPr>
+      </w:pPr>
+      <w:r>
+        <w:rPr>
+          <w:u w:val="single"/>
+        </w:rPr>
+        <w:lastRenderedPageBreak/>
+        <w:t>ES</w:t>
+      </w:r>
+      <w:r>
+        <w:rPr>
+          <w:u w:val="single"/>
+        </w:rPr>
+        <w:t xml:space="preserve"> </w:t>
+      </w:r>
+      <w:r>
+        <w:rPr>
+          <w:u w:val="single"/>
+        </w:rPr>
+        <w:t>Programming Language</w:t>
+      </w:r>
+    </w:p>
+    <w:p>
+      <w:pPr>
+        <w:rPr>
+          <w:u w:val="single"/>
+        </w:rPr>
+      </w:pPr>
+    </w:p>
+    <w:p>
+      <w:r>
+        <w:t>Expert</w:t>
+      </w:r>
+      <w:r>
+        <w:t xml:space="preserve"> programming languages are </w:t>
+      </w:r>
+      <w:r>
+        <w:t xml:space="preserve">high-level </w:t>
+      </w:r>
+      <w:r>
+        <w:t xml:space="preserve">languages commonly used in </w:t>
+      </w:r>
+      <w:r>
+        <w:t>ES</w:t>
+      </w:r>
+      <w:r>
+        <w:t xml:space="preserve">s due to their high capability in handling symbolic data efficiently. One example worth mentioning is </w:t>
+      </w:r>
+      <w:proofErr w:type="spellStart"/>
+      <w:r>
+        <w:t>Prolog</w:t>
+      </w:r>
+      <w:proofErr w:type="spellEnd"/>
+      <w:r>
+        <w:t xml:space="preserve">, a language </w:t>
+      </w:r>
+      <w:r>
+        <w:t>that is backward-chaining where it works backwards from a goal to find supporting facts</w:t>
+      </w:r>
+      <w:r>
+        <w:t xml:space="preserve">. A </w:t>
+      </w:r>
+      <w:proofErr w:type="spellStart"/>
+      <w:r>
+        <w:t>Prolog</w:t>
+      </w:r>
+      <w:proofErr w:type="spellEnd"/>
+      <w:r>
+        <w:t xml:space="preserve"> program consists of a set of clauses whereby a clause is either a fact or a rule used to indicate a relationship between elements. </w:t>
+      </w:r>
+      <w:r>
+        <w:t xml:space="preserve">Queries are entered using command-line tools provided by </w:t>
+      </w:r>
+      <w:proofErr w:type="spellStart"/>
+      <w:r>
+        <w:t>Prolog</w:t>
+      </w:r>
+      <w:proofErr w:type="spellEnd"/>
+      <w:r>
+        <w:t>.</w:t>
+      </w:r>
+    </w:p>
+    <w:p/>
+    <w:p>
+      <w:r>
+        <w:t xml:space="preserve">The process of deriving reason for a </w:t>
+      </w:r>
+      <w:proofErr w:type="spellStart"/>
+      <w:r>
+        <w:t>Prolog</w:t>
+      </w:r>
+      <w:proofErr w:type="spellEnd"/>
+      <w:r>
+        <w:t xml:space="preserve"> program can be broken down into multiple steps. Initially, a goal is given. </w:t>
+      </w:r>
+      <w:proofErr w:type="spellStart"/>
+      <w:r>
+        <w:t>Prolog</w:t>
+      </w:r>
+      <w:proofErr w:type="spellEnd"/>
+      <w:r>
+        <w:t xml:space="preserve"> searches the database from top to bottom for a fact that matches the goal. Then, a pointer is left where the match is found before </w:t>
+      </w:r>
+      <w:proofErr w:type="spellStart"/>
+      <w:r>
+        <w:t>Prolog</w:t>
+      </w:r>
+      <w:proofErr w:type="spellEnd"/>
+      <w:r>
+        <w:t xml:space="preserve"> instantiates the suitable variables. When a goal matches the head of a rule instead of a fact, the atoms within the rule’s body are treated as sub-goals that must all be satisfied to prove that the head is satisfied. Herein, the order of entries is important as the arrangement influences the number of search required to satisfy the goal and find a solution. In fact, there could be situations where </w:t>
+      </w:r>
+      <w:proofErr w:type="spellStart"/>
+      <w:r>
+        <w:t>Prolog</w:t>
+      </w:r>
+      <w:proofErr w:type="spellEnd"/>
+      <w:r>
+        <w:t xml:space="preserve"> may not find a solution even though a human can easily identify it from the given information.</w:t>
+      </w:r>
+    </w:p>
+    <w:p/>
+    <w:p>
+      <w:proofErr w:type="spellStart"/>
+      <w:r>
+        <w:t>Prolog</w:t>
+      </w:r>
+      <w:proofErr w:type="spellEnd"/>
+      <w:r>
+        <w:t xml:space="preserve"> has the advantage of being a powerful language that deduces the d</w:t>
+      </w:r>
+      <w:r>
+        <w:t xml:space="preserve">esired supplementary facts using strong built-in deduction system. The developer </w:t>
+      </w:r>
+      <w:r>
+        <w:t xml:space="preserve">is freed from implementation details as he or she </w:t>
+      </w:r>
+      <w:r>
+        <w:t xml:space="preserve">only needs to </w:t>
+      </w:r>
+      <w:r>
+        <w:t xml:space="preserve">define what is required rather than indicate how it should be computed. </w:t>
+      </w:r>
+      <w:proofErr w:type="spellStart"/>
+      <w:r>
+        <w:t>Prolog</w:t>
+      </w:r>
+      <w:proofErr w:type="spellEnd"/>
+      <w:r>
+        <w:t xml:space="preserve"> also encourages modular programming and incremental developments, making program tracing and debugging a simple process. Nevertheless, </w:t>
+      </w:r>
+      <w:r>
+        <w:t xml:space="preserve">it is very difficult to design a database that accurately represents relationships. Moreover, </w:t>
+      </w:r>
+      <w:proofErr w:type="spellStart"/>
+      <w:r>
+        <w:t>Prolog</w:t>
+      </w:r>
+      <w:proofErr w:type="spellEnd"/>
+      <w:r>
+        <w:t xml:space="preserve"> is not a suitable language to solve complex arithmetical computations. </w:t>
       </w:r>
     </w:p>
     <w:p/>
@@ -1373,502 +2143,235 @@
       <w:pPr>
         <w:pStyle w:val="Heading2"/>
       </w:pPr>
-      <w:bookmarkStart w:id="3" w:name="_Toc485898685"/>
-      <w:r>
-        <w:t>Comparative Analysis</w:t>
-      </w:r>
-      <w:bookmarkEnd w:id="3"/>
-    </w:p>
-    <w:p>
-      <w:pPr>
-        <w:spacing w:line="259" w:lineRule="auto"/>
-        <w:jc w:val="left"/>
-      </w:pPr>
-    </w:p>
-    <w:p>
-      <w:r>
-        <w:t xml:space="preserve">For the purpose of building an </w:t>
-      </w:r>
+      <w:bookmarkStart w:id="5" w:name="_Toc485898686"/>
+      <w:r>
+        <w:t>Justification</w:t>
+      </w:r>
+      <w:bookmarkEnd w:id="5"/>
+    </w:p>
+    <w:p/>
+    <w:p>
+      <w:r>
+        <w:t>The researchers of this paper are now faced with a choice between two ES development tools to build a specific ES. In this context, the problem domain is education, while the knowledge domain is d</w:t>
+      </w:r>
+      <w:r>
+        <w:t>ecision-support to decide programme of study and career options</w:t>
+      </w:r>
+      <w:r>
+        <w:t xml:space="preserve">.  After the researchers of this paper have done a thorough comparative analysis of both ES development tools, they decided to employ </w:t>
+      </w:r>
+      <w:proofErr w:type="spellStart"/>
+      <w:r>
+        <w:t>Prolog</w:t>
+      </w:r>
+      <w:proofErr w:type="spellEnd"/>
+      <w:r>
+        <w:t xml:space="preserve">, an ES programming language. </w:t>
+      </w:r>
+      <w:r>
+        <w:t xml:space="preserve">This section of the paper justifies the decision by briefly revisiting the key differences between </w:t>
+      </w:r>
+      <w:proofErr w:type="spellStart"/>
+      <w:r>
+        <w:t>Prolog</w:t>
+      </w:r>
+      <w:proofErr w:type="spellEnd"/>
+      <w:r>
+        <w:t xml:space="preserve"> and </w:t>
+      </w:r>
+      <w:r>
+        <w:t>Jess</w:t>
+      </w:r>
+      <w:r>
+        <w:t xml:space="preserve"> before highlighting several winning aspects of </w:t>
+      </w:r>
+      <w:proofErr w:type="spellStart"/>
+      <w:r>
+        <w:t>Prolog</w:t>
+      </w:r>
+      <w:proofErr w:type="spellEnd"/>
+      <w:r>
+        <w:t>.</w:t>
+      </w:r>
+    </w:p>
+    <w:p/>
+    <w:p>
+      <w:proofErr w:type="spellStart"/>
+      <w:r>
+        <w:t>Prolog</w:t>
+      </w:r>
+      <w:proofErr w:type="spellEnd"/>
+      <w:r>
+        <w:t xml:space="preserve"> and Jess are two very different tools. </w:t>
+      </w:r>
+      <w:proofErr w:type="spellStart"/>
+      <w:r>
+        <w:t>Prolog</w:t>
+      </w:r>
+      <w:proofErr w:type="spellEnd"/>
+      <w:r>
+        <w:t xml:space="preserve"> is console-based, while Jess is user-interface-based. This implicates that </w:t>
+      </w:r>
+      <w:proofErr w:type="spellStart"/>
+      <w:r>
+        <w:t>Prolog</w:t>
+      </w:r>
+      <w:proofErr w:type="spellEnd"/>
+      <w:r>
+        <w:t xml:space="preserve"> is more suited for developers, while Jess is more towards end users. </w:t>
+      </w:r>
+      <w:r>
+        <w:t xml:space="preserve">Since the researchers of this paper all possess a background in programming, </w:t>
+      </w:r>
+      <w:proofErr w:type="spellStart"/>
+      <w:r>
+        <w:t>Prolog</w:t>
+      </w:r>
+      <w:proofErr w:type="spellEnd"/>
+      <w:r>
+        <w:t xml:space="preserve"> resembles a more intuitive tool to work with than Jess. With that, the researchers can employ </w:t>
+      </w:r>
+      <w:proofErr w:type="spellStart"/>
+      <w:r>
+        <w:t>Prolog</w:t>
+      </w:r>
+      <w:proofErr w:type="spellEnd"/>
+      <w:r>
+        <w:t xml:space="preserve"> focusing on answering queries rather than working on the user interface of Jess that only acts in response to input. Lastly, </w:t>
+      </w:r>
+      <w:proofErr w:type="spellStart"/>
+      <w:r>
+        <w:t>Prolog</w:t>
+      </w:r>
+      <w:proofErr w:type="spellEnd"/>
+      <w:r>
+        <w:t xml:space="preserve"> </w:t>
+      </w:r>
+      <w:r>
+        <w:t xml:space="preserve">programs are more optimised in space in comparison with Jess. </w:t>
+      </w:r>
+      <w:r>
+        <w:t xml:space="preserve">As discussed previously, Jess uses the Rete algorithm that reuses computations to save time. </w:t>
+      </w:r>
+      <w:proofErr w:type="spellStart"/>
+      <w:r>
+        <w:t>Prolog</w:t>
+      </w:r>
+      <w:proofErr w:type="spellEnd"/>
+      <w:r>
+        <w:t xml:space="preserve"> is good at exploring large numbers of possibilities at once, whereas Jess explores medium-sized numbers of possibilities repeatedly. </w:t>
+      </w:r>
+    </w:p>
+    <w:p/>
+    <w:p>
+      <w:r>
+        <w:t>One of the</w:t>
+      </w:r>
+      <w:r>
+        <w:t xml:space="preserve"> important aspects of </w:t>
+      </w:r>
+      <w:proofErr w:type="spellStart"/>
+      <w:r>
+        <w:t>Prolog</w:t>
+      </w:r>
+      <w:proofErr w:type="spellEnd"/>
+      <w:r>
+        <w:t xml:space="preserve"> worth mentioning </w:t>
+      </w:r>
+      <w:r>
+        <w:t xml:space="preserve">is collections. As a high-level language, </w:t>
+      </w:r>
+      <w:proofErr w:type="spellStart"/>
+      <w:r>
+        <w:t>Prolog</w:t>
+      </w:r>
+      <w:proofErr w:type="spellEnd"/>
+      <w:r>
+        <w:t xml:space="preserve"> supports other data structures other than lists. This offers flexibility to developers in solving problems. Moreover, </w:t>
+      </w:r>
+      <w:proofErr w:type="spellStart"/>
+      <w:r>
+        <w:t>Prolog</w:t>
+      </w:r>
+      <w:proofErr w:type="spellEnd"/>
+      <w:r>
+        <w:t xml:space="preserve"> utilizes pattern matching. As a language </w:t>
+      </w:r>
+      <w:r>
+        <w:t xml:space="preserve">mostly associated with artificial </w:t>
+      </w:r>
+      <w:r>
+        <w:lastRenderedPageBreak/>
+        <w:t xml:space="preserve">intelligence and </w:t>
+      </w:r>
+      <w:r>
+        <w:t>computational linguistics</w:t>
+      </w:r>
+      <w:r>
+        <w:t xml:space="preserve">, </w:t>
+      </w:r>
+      <w:proofErr w:type="spellStart"/>
+      <w:r>
+        <w:t>Prolog</w:t>
+      </w:r>
+      <w:proofErr w:type="spellEnd"/>
+      <w:r>
+        <w:t xml:space="preserve"> </w:t>
+      </w:r>
+      <w:r>
+        <w:t xml:space="preserve">uses pattern matching for associative retrieval and pattern action rules when there is explicit structure decomposition. Also, </w:t>
+      </w:r>
+      <w:proofErr w:type="spellStart"/>
+      <w:r>
+        <w:t>Prolog</w:t>
+      </w:r>
+      <w:proofErr w:type="spellEnd"/>
+      <w:r>
+        <w:t xml:space="preserve"> </w:t>
+      </w:r>
+      <w:r>
+        <w:t xml:space="preserve">allows facts to be written as assertions. These assertions will have the associative data base that allows easy and natural access. </w:t>
+      </w:r>
+      <w:proofErr w:type="gramStart"/>
+      <w:r>
+        <w:t>Last but not least</w:t>
+      </w:r>
+      <w:proofErr w:type="gramEnd"/>
+      <w:r>
+        <w:t xml:space="preserve">, </w:t>
+      </w:r>
+      <w:proofErr w:type="spellStart"/>
+      <w:r>
+        <w:t>Prolog</w:t>
+      </w:r>
+      <w:proofErr w:type="spellEnd"/>
+      <w:r>
+        <w:t xml:space="preserve"> boasts the feature of non</w:t>
+      </w:r>
+      <w:r>
+        <w:t xml:space="preserve">determinism that abstract points within unnecessary details. In other words, nondeterminism permits abstraction from a set of computations where only one of them needs to succeed. </w:t>
+      </w:r>
+    </w:p>
+    <w:p/>
+    <w:p>
+      <w:pPr>
+        <w:rPr>
+          <w:u w:val="single"/>
+        </w:rPr>
+      </w:pPr>
+    </w:p>
+    <w:p>
+      <w:pPr>
+        <w:pStyle w:val="Heading2"/>
+      </w:pPr>
+      <w:bookmarkStart w:id="6" w:name="_Toc485898687"/>
       <w:r>
         <w:t>ES</w:t>
       </w:r>
       <w:r>
-        <w:t xml:space="preserve">, </w:t>
-      </w:r>
-      <w:r>
-        <w:t xml:space="preserve">the paper discusses </w:t>
-      </w:r>
-      <w:r>
-        <w:t>two</w:t>
-      </w:r>
-      <w:r>
-        <w:t xml:space="preserve"> main development tools: </w:t>
-      </w:r>
-      <w:r>
-        <w:t>ES</w:t>
-      </w:r>
-      <w:r>
-        <w:t xml:space="preserve"> shell </w:t>
-      </w:r>
-      <w:r>
-        <w:t xml:space="preserve">and </w:t>
-      </w:r>
-      <w:r>
-        <w:t>ES</w:t>
-      </w:r>
-      <w:r>
-        <w:t xml:space="preserve"> </w:t>
-      </w:r>
-      <w:r>
-        <w:t xml:space="preserve">programming language. To illustrate the differences between </w:t>
-      </w:r>
-      <w:r>
-        <w:t>both</w:t>
-      </w:r>
-      <w:r>
-        <w:t xml:space="preserve"> </w:t>
-      </w:r>
-      <w:r>
-        <w:t>ES</w:t>
-      </w:r>
-      <w:r>
-        <w:t xml:space="preserve"> development tools, this section of the paper shall provide an exhaustive comparative analysis. In this context, an example is given for each respective </w:t>
-      </w:r>
-      <w:r>
-        <w:t>ES</w:t>
-      </w:r>
-      <w:r>
-        <w:t xml:space="preserve"> development tool. The tools are first discussed</w:t>
-      </w:r>
-      <w:r>
-        <w:t xml:space="preserve"> in terms of their common purpose</w:t>
-      </w:r>
-      <w:r>
-        <w:t xml:space="preserve">. Subsequently, their distinct </w:t>
-      </w:r>
-      <w:r>
-        <w:t xml:space="preserve">features </w:t>
-      </w:r>
-      <w:r>
-        <w:t>are deliberated individually. This should provide readers with a goo</w:t>
-      </w:r>
-      <w:r>
-        <w:t>d overall comparison of</w:t>
-      </w:r>
-      <w:r>
-        <w:t xml:space="preserve"> </w:t>
-      </w:r>
-      <w:r>
-        <w:t>both</w:t>
-      </w:r>
-      <w:r>
-        <w:t xml:space="preserve"> </w:t>
-      </w:r>
-      <w:r>
-        <w:t>ES</w:t>
-      </w:r>
-      <w:r>
-        <w:t xml:space="preserve"> development tools. </w:t>
-      </w:r>
-    </w:p>
-    <w:p/>
-    <w:p>
-      <w:r>
-        <w:t xml:space="preserve">It is imperative to note that </w:t>
-      </w:r>
-      <w:r>
-        <w:t>ES</w:t>
-      </w:r>
-      <w:r>
-        <w:t xml:space="preserve">s use reason of knowledge to solve complicated problems. The systems are represented predominantly with if-then rules, and not the conventional procedural code. At this juncture, the development tools for </w:t>
-      </w:r>
-      <w:r>
-        <w:t>ES</w:t>
-      </w:r>
-      <w:r>
-        <w:t xml:space="preserve">s must be specialized. An </w:t>
-      </w:r>
-      <w:r>
-        <w:t>ES</w:t>
-      </w:r>
-      <w:r>
-        <w:t xml:space="preserve"> development tool is simply a software development environment that contains the basic components of an </w:t>
-      </w:r>
-      <w:r>
-        <w:t>ES</w:t>
-      </w:r>
-      <w:r>
-        <w:t xml:space="preserve">: knowledge base and </w:t>
-      </w:r>
-      <w:r>
-        <w:t xml:space="preserve">reasoning engine. Typically, </w:t>
-      </w:r>
-      <w:r>
-        <w:t>ES</w:t>
-      </w:r>
-      <w:r>
-        <w:t xml:space="preserve"> development tools come with prescribe methods of building applications through configuration and instantiation of these components. Besides that, </w:t>
-      </w:r>
-      <w:r>
-        <w:t xml:space="preserve">developers are also offered numerous choices when designing an </w:t>
-      </w:r>
-      <w:r>
-        <w:t>ES</w:t>
-      </w:r>
-      <w:r>
-        <w:t xml:space="preserve">. The methodology, mode of knowledge representation, software development package and hardware to be implemented on are among the factors for consideration. </w:t>
-      </w:r>
-      <w:r>
-        <w:t>Herein, a</w:t>
-      </w:r>
-      <w:r>
-        <w:t xml:space="preserve">ll </w:t>
-      </w:r>
-      <w:r>
-        <w:t>ES</w:t>
-      </w:r>
-      <w:r>
-        <w:t xml:space="preserve"> development tools, be it </w:t>
-      </w:r>
-      <w:r>
-        <w:t>ES</w:t>
-      </w:r>
-      <w:r>
-        <w:t xml:space="preserve"> shell or </w:t>
-      </w:r>
-      <w:r>
-        <w:t>ES</w:t>
-      </w:r>
-      <w:r>
-        <w:t xml:space="preserve"> </w:t>
-      </w:r>
-      <w:r>
-        <w:t>programming language</w:t>
-      </w:r>
-      <w:r>
-        <w:t xml:space="preserve">, are crucial in </w:t>
-      </w:r>
-      <w:r>
-        <w:t>aiding</w:t>
-      </w:r>
-      <w:r>
-        <w:t xml:space="preserve"> developers construct </w:t>
-      </w:r>
-      <w:r>
-        <w:t>ES</w:t>
-      </w:r>
-      <w:r>
-        <w:t xml:space="preserve">s. </w:t>
-      </w:r>
-    </w:p>
-    <w:p/>
-    <w:p>
-      <w:pPr>
-        <w:rPr>
-          <w:u w:val="single"/>
-        </w:rPr>
-      </w:pPr>
-      <w:r>
-        <w:rPr>
-          <w:u w:val="single"/>
-        </w:rPr>
-        <w:t>ES</w:t>
-      </w:r>
-      <w:r>
-        <w:rPr>
-          <w:u w:val="single"/>
-        </w:rPr>
-        <w:t xml:space="preserve"> Shell</w:t>
-      </w:r>
-    </w:p>
-    <w:p>
-      <w:pPr>
-        <w:rPr>
-          <w:u w:val="single"/>
-        </w:rPr>
-      </w:pPr>
-    </w:p>
-    <w:p>
-      <w:r>
-        <w:t>ES</w:t>
-      </w:r>
-      <w:r>
-        <w:t xml:space="preserve"> shells </w:t>
-      </w:r>
-      <w:r>
-        <w:t>consist mainly of a user interface,</w:t>
-      </w:r>
-      <w:r>
-        <w:t xml:space="preserve"> inference engine and an editor to assist developers in building their knowledge base for </w:t>
-      </w:r>
-      <w:r>
-        <w:t>ES</w:t>
-      </w:r>
-      <w:r>
-        <w:t xml:space="preserve">s. A great example of an </w:t>
-      </w:r>
-      <w:r>
-        <w:t>ES</w:t>
-      </w:r>
-      <w:r>
-        <w:t xml:space="preserve"> shell is Jess which stands for The Java </w:t>
-      </w:r>
-      <w:r>
-        <w:t>ES</w:t>
-      </w:r>
-      <w:r>
-        <w:t xml:space="preserve"> Shell. </w:t>
-      </w:r>
-      <w:r>
-        <w:t xml:space="preserve">Jess is an </w:t>
-      </w:r>
-      <w:r>
-        <w:t>ES</w:t>
-      </w:r>
-      <w:r>
-        <w:t xml:space="preserve"> shell written in Java en</w:t>
-      </w:r>
-      <w:r>
-        <w:t xml:space="preserve">tirely, driven by a Lisp-styled scripting language. Java provides the external mechanisms that generate and control the rules. To use Jess, the data must first be converted into text before it is handled by the interpreter. </w:t>
-      </w:r>
-    </w:p>
-    <w:p/>
-    <w:p>
-      <w:r>
-        <w:t xml:space="preserve">Jess </w:t>
-      </w:r>
-      <w:r>
-        <w:t xml:space="preserve">can be utilized in two ways, namely as a rule engine or as </w:t>
-      </w:r>
-      <w:r>
-        <w:t>a genera</w:t>
-      </w:r>
-      <w:r>
-        <w:t xml:space="preserve">l-purpose programming language. </w:t>
-      </w:r>
-      <w:r>
-        <w:t xml:space="preserve">A rule engine is a special program that applies rules to large sets of data in an efficient way. A rule-based program can have up to thousands of rules, </w:t>
-      </w:r>
-      <w:r>
-        <w:t xml:space="preserve">but Jess will have no problem applying them as data in the form of a knowledge base. </w:t>
-      </w:r>
-      <w:r>
-        <w:t xml:space="preserve">In particular domains, the rules are represented as the heuristic knowledge of human experts, while evolving situations are represented by the knowledge base. </w:t>
-      </w:r>
-      <w:r>
-        <w:t xml:space="preserve">On the other hand, as a general-purpose programming language, Jess can be extended easily as it directly </w:t>
-      </w:r>
-      <w:r>
-        <w:lastRenderedPageBreak/>
-        <w:t xml:space="preserve">accesses all Java classes and libraries. New commands can be written in Java or Jess to be integrated into Jess. Thus, Jess is very customizable when it comes to building applications. </w:t>
-      </w:r>
-    </w:p>
-    <w:p/>
-    <w:p>
-      <w:r>
-        <w:t>The advantag</w:t>
-      </w:r>
-      <w:r>
-        <w:t>es of Jess include the ease of working with the code builder because it is an independent scripting language. Jess releases the burden from developers because they are not required to declare each rule as a set of nested class instances. On top of that, the programming effort for building the user interface and inference engine is also greatly reduced. Projects can be completed faster and cheaper in an efficient manner. However, Jess has the disadvantage of Java being disconnected from the rule engine. Normal Java syntax cannot be used to debug the syntax after external files and strings have been used to specify the rules. Besides that, Jess implements the Rete algorithm to match rules against the knowledge base. Since the algorithm trades space for speed, Jess requires relatively-large memory usage for moderately-sized programs.</w:t>
-      </w:r>
-      <w:r>
-        <w:t xml:space="preserve"> </w:t>
-      </w:r>
-    </w:p>
-    <w:p/>
-    <w:p>
-      <w:pPr>
-        <w:rPr>
-          <w:u w:val="single"/>
-        </w:rPr>
-      </w:pPr>
-      <w:r>
-        <w:rPr>
-          <w:u w:val="single"/>
-        </w:rPr>
-        <w:t>ES</w:t>
-      </w:r>
-      <w:r>
-        <w:rPr>
-          <w:u w:val="single"/>
-        </w:rPr>
-        <w:t xml:space="preserve"> </w:t>
-      </w:r>
-      <w:r>
-        <w:rPr>
-          <w:u w:val="single"/>
-        </w:rPr>
-        <w:t>Programming Language</w:t>
-      </w:r>
-    </w:p>
-    <w:p>
-      <w:pPr>
-        <w:rPr>
-          <w:u w:val="single"/>
-        </w:rPr>
-      </w:pPr>
-    </w:p>
-    <w:p>
-      <w:r>
-        <w:t>Expert</w:t>
-      </w:r>
-      <w:r>
-        <w:t xml:space="preserve"> programming languages are </w:t>
-      </w:r>
-      <w:r>
-        <w:t xml:space="preserve">high-level </w:t>
-      </w:r>
-      <w:r>
-        <w:t xml:space="preserve">languages commonly used in </w:t>
-      </w:r>
-      <w:r>
-        <w:t>ES</w:t>
-      </w:r>
-      <w:r>
-        <w:t xml:space="preserve">s due to their high capability in handling symbolic data efficiently. One example worth mentioning is Prolog, a language </w:t>
-      </w:r>
-      <w:r>
-        <w:t>that is backward-chaining where it works backwards from a goal to find supporting facts</w:t>
-      </w:r>
-      <w:r>
-        <w:t xml:space="preserve">. A Prolog program consists of a set of clauses whereby a clause is either a fact or a rule used to indicate a relationship between elements. </w:t>
-      </w:r>
-      <w:r>
-        <w:t>Queries are entered using command-line tools provided by Prolog.</w:t>
-      </w:r>
-    </w:p>
-    <w:p/>
-    <w:p>
-      <w:r>
-        <w:t>The process of deriving reason for a Prolog program can be broken down into multiple steps. Initially, a goal is given. Prolog searches the database from top to bottom for a fact that matches the goal. Then, a pointer is left where the match is found before Prolog instantiates the suitable variables. When a goal matches the head of a rule instead of a fact, the atoms within the rule’s body are treated as sub-goals that must all be satisfied to prove that the head is satisfied. Herein, the order of entries is important as the arrangement influences the number of search required to satisfy the goal and find a solution. In fact, there could be situations where Prolog may not find a solution even though a human can easily identify it from the given information.</w:t>
-      </w:r>
-    </w:p>
-    <w:p/>
-    <w:p>
-      <w:r>
-        <w:t>Prolog has the advantage of being a powerful language that deduces the d</w:t>
-      </w:r>
-      <w:r>
-        <w:t xml:space="preserve">esired supplementary facts using strong built-in deduction system. The developer </w:t>
-      </w:r>
-      <w:r>
-        <w:t xml:space="preserve">is freed from implementation details as he or she </w:t>
-      </w:r>
-      <w:r>
-        <w:t xml:space="preserve">only needs to </w:t>
-      </w:r>
-      <w:r>
-        <w:t xml:space="preserve">define what is required rather than indicate how it should be computed. Prolog also encourages modular programming and incremental developments, making program tracing and debugging a simple process. Nevertheless, </w:t>
-      </w:r>
-      <w:r>
-        <w:t xml:space="preserve">it is very difficult to design a database that accurately represents relationships. Moreover, Prolog is not a suitable language to solve complex arithmetical computations. </w:t>
-      </w:r>
-    </w:p>
-    <w:p/>
-    <w:p/>
-    <w:p>
-      <w:pPr>
-        <w:pStyle w:val="Heading2"/>
-      </w:pPr>
-      <w:bookmarkStart w:id="4" w:name="_Toc485898686"/>
-      <w:r>
-        <w:t>Justification</w:t>
-      </w:r>
-      <w:bookmarkEnd w:id="4"/>
-    </w:p>
-    <w:p/>
-    <w:p>
-      <w:r>
-        <w:t>The researchers of this paper are now faced with a choice between two ES development tools to build a specific ES. In this context, the problem domain is education, while the knowledge domain is d</w:t>
-      </w:r>
-      <w:r>
-        <w:t>ecision-support to decide programme of study and career options</w:t>
-      </w:r>
-      <w:r>
-        <w:t xml:space="preserve">.  After the researchers of this paper have done a thorough comparative analysis of both ES development tools, they decided to employ Prolog, an ES programming language. </w:t>
-      </w:r>
-      <w:r>
-        <w:t xml:space="preserve">This section of the paper justifies the decision by briefly revisiting the key differences between </w:t>
-      </w:r>
-      <w:r>
-        <w:t>Prolog</w:t>
-      </w:r>
-      <w:r>
-        <w:t xml:space="preserve"> and </w:t>
-      </w:r>
-      <w:r>
-        <w:t>Jess</w:t>
-      </w:r>
-      <w:r>
-        <w:t xml:space="preserve"> before highlighting several winning aspects of Prolog.</w:t>
-      </w:r>
-    </w:p>
-    <w:p/>
-    <w:p>
-      <w:r>
-        <w:lastRenderedPageBreak/>
-        <w:t xml:space="preserve">Prolog and Jess are two very different tools. Prolog is console-based, while Jess is user-interface-based. This implicates that Prolog is more suited for developers, while Jess is more towards end users. </w:t>
-      </w:r>
-      <w:r>
-        <w:t xml:space="preserve">Since the researchers of this paper all possess a background in programming, Prolog resembles a more intuitive tool to work with than Jess. With that, the researchers can employ Prolog focusing on answering queries rather than working on the user interface of Jess that only acts in response to input. Lastly, Prolog </w:t>
-      </w:r>
-      <w:r>
-        <w:t xml:space="preserve">programs are more optimised in space in comparison with Jess. </w:t>
-      </w:r>
-      <w:r>
-        <w:t xml:space="preserve">As discussed previously, Jess uses the Rete algorithm that reuses computations to save time. Prolog is good at exploring large numbers of possibilities at once, whereas Jess explores medium-sized numbers of possibilities repeatedly. </w:t>
-      </w:r>
-    </w:p>
-    <w:p/>
-    <w:p>
-      <w:r>
-        <w:t>One of the</w:t>
-      </w:r>
-      <w:r>
-        <w:t xml:space="preserve"> important aspects of Prolog worth mentioning </w:t>
-      </w:r>
-      <w:r>
-        <w:t xml:space="preserve">is collections. As a high-level language, Prolog supports other data structures other than lists. This offers flexibility to developers in solving problems. Moreover, Prolog utilizes pattern matching. As a language </w:t>
-      </w:r>
-      <w:r>
-        <w:t xml:space="preserve">mostly associated with artificial intelligence and </w:t>
-      </w:r>
-      <w:r>
-        <w:t>computational linguistics</w:t>
-      </w:r>
-      <w:r>
-        <w:t xml:space="preserve">, Prolog </w:t>
-      </w:r>
-      <w:r>
-        <w:t xml:space="preserve">uses pattern matching for associative retrieval and pattern action rules when there is explicit structure decomposition. Also, Prolog </w:t>
-      </w:r>
-      <w:r>
-        <w:t>allows facts to be written as assertions. These assertions will have the associative data base that allows easy and natural access. Last but not least, Prolog boasts the feature of non</w:t>
-      </w:r>
-      <w:r>
-        <w:t xml:space="preserve">determinism that abstract points within unnecessary details. In other words, nondeterminism permits abstraction from a set of computations where only one of them needs to succeed. </w:t>
-      </w:r>
-    </w:p>
-    <w:p/>
-    <w:p>
-      <w:pPr>
-        <w:rPr>
-          <w:u w:val="single"/>
-        </w:rPr>
-      </w:pPr>
-    </w:p>
-    <w:p>
-      <w:pPr>
-        <w:pStyle w:val="Heading2"/>
-      </w:pPr>
-      <w:bookmarkStart w:id="5" w:name="_Toc485898687"/>
-      <w:r>
-        <w:t>ES</w:t>
-      </w:r>
-      <w:r>
         <w:t xml:space="preserve"> Design</w:t>
       </w:r>
-      <w:bookmarkEnd w:id="5"/>
+      <w:bookmarkEnd w:id="6"/>
     </w:p>
     <w:p>
       <w:pPr>
@@ -2063,7 +2566,21 @@
         <w:rPr>
           <w:color w:val="4472C4" w:themeColor="accent1"/>
         </w:rPr>
-        <w:t>This system will filter out the subject that suitable for the user by asking them few preset questions.</w:t>
+        <w:t xml:space="preserve">This system will filter out the subject that suitable for the user by asking them few </w:t>
+      </w:r>
+      <w:proofErr w:type="spellStart"/>
+      <w:r>
+        <w:rPr>
+          <w:color w:val="4472C4" w:themeColor="accent1"/>
+        </w:rPr>
+        <w:t>preset</w:t>
+      </w:r>
+      <w:proofErr w:type="spellEnd"/>
+      <w:r>
+        <w:rPr>
+          <w:color w:val="4472C4" w:themeColor="accent1"/>
+        </w:rPr>
+        <w:t xml:space="preserve"> questions.</w:t>
       </w:r>
     </w:p>
     <w:p>
@@ -2103,7 +2620,21 @@
         <w:rPr>
           <w:color w:val="4472C4" w:themeColor="accent1"/>
         </w:rPr>
-        <w:t>A subject will only being suggested if all its pre-conditions or rules are achieved.</w:t>
+        <w:t xml:space="preserve">A subject will only </w:t>
+      </w:r>
+      <w:proofErr w:type="gramStart"/>
+      <w:r>
+        <w:rPr>
+          <w:color w:val="4472C4" w:themeColor="accent1"/>
+        </w:rPr>
+        <w:t>being</w:t>
+      </w:r>
+      <w:proofErr w:type="gramEnd"/>
+      <w:r>
+        <w:rPr>
+          <w:color w:val="4472C4" w:themeColor="accent1"/>
+        </w:rPr>
+        <w:t xml:space="preserve"> suggested if all its pre-conditions or rules are achieved.</w:t>
       </w:r>
     </w:p>
     <w:p>
@@ -2119,11 +2650,19 @@
           <w:color w:val="4472C4" w:themeColor="accent1"/>
         </w:rPr>
       </w:pPr>
-      <w:r>
-        <w:rPr>
-          <w:color w:val="4472C4" w:themeColor="accent1"/>
-        </w:rPr>
-        <w:t>In order to prove a rule, the user should answer a question and the system will decide whether the user meets the rule.</w:t>
+      <w:proofErr w:type="gramStart"/>
+      <w:r>
+        <w:rPr>
+          <w:color w:val="4472C4" w:themeColor="accent1"/>
+        </w:rPr>
+        <w:t>In order to</w:t>
+      </w:r>
+      <w:proofErr w:type="gramEnd"/>
+      <w:r>
+        <w:rPr>
+          <w:color w:val="4472C4" w:themeColor="accent1"/>
+        </w:rPr>
+        <w:t xml:space="preserve"> prove a rule, the user should answer a question and the system will decide whether the user meets the rule.</w:t>
       </w:r>
     </w:p>
     <w:p>
@@ -2283,7 +2822,6 @@
         <w:rPr>
           <w:color w:val="4472C4" w:themeColor="accent1"/>
         </w:rPr>
-        <w:lastRenderedPageBreak/>
         <w:t>Subject</w:t>
       </w:r>
     </w:p>
@@ -2444,7 +2982,23 @@
         <w:rPr>
           <w:color w:val="4472C4" w:themeColor="accent1"/>
         </w:rPr>
-        <w:t>skills (science,logical thinking) after answering question</w:t>
+        <w:t>skills (</w:t>
+      </w:r>
+      <w:proofErr w:type="spellStart"/>
+      <w:proofErr w:type="gramStart"/>
+      <w:r>
+        <w:rPr>
+          <w:color w:val="4472C4" w:themeColor="accent1"/>
+        </w:rPr>
+        <w:t>science,logical</w:t>
+      </w:r>
+      <w:proofErr w:type="spellEnd"/>
+      <w:proofErr w:type="gramEnd"/>
+      <w:r>
+        <w:rPr>
+          <w:color w:val="4472C4" w:themeColor="accent1"/>
+        </w:rPr>
+        <w:t xml:space="preserve"> thinking) after answering question</w:t>
       </w:r>
     </w:p>
     <w:p>
@@ -2544,6 +3098,7 @@
         <w:rPr>
           <w:color w:val="4472C4" w:themeColor="accent1"/>
         </w:rPr>
+        <w:lastRenderedPageBreak/>
         <w:t>system strengths</w:t>
       </w:r>
     </w:p>
@@ -2704,7 +3259,21 @@
         <w:rPr>
           <w:color w:val="4472C4" w:themeColor="accent1"/>
         </w:rPr>
-        <w:t>Sometimes real-time response is required, ES is more available than human expert</w:t>
+        <w:t xml:space="preserve">Sometimes real-time response is </w:t>
+      </w:r>
+      <w:proofErr w:type="gramStart"/>
+      <w:r>
+        <w:rPr>
+          <w:color w:val="4472C4" w:themeColor="accent1"/>
+        </w:rPr>
+        <w:t>required,</w:t>
+      </w:r>
+      <w:proofErr w:type="gramEnd"/>
+      <w:r>
+        <w:rPr>
+          <w:color w:val="4472C4" w:themeColor="accent1"/>
+        </w:rPr>
+        <w:t xml:space="preserve"> ES is more available than human expert</w:t>
       </w:r>
     </w:p>
     <w:p>
@@ -2815,7 +3384,7 @@
           <w:rFonts w:ascii="Times New Roman" w:hAnsi="Times New Roman" w:cs="Times New Roman"/>
         </w:rPr>
       </w:pPr>
-      <w:bookmarkStart w:id="6" w:name="_Toc485898688"/>
+      <w:bookmarkStart w:id="7" w:name="_Toc485898688"/>
       <w:r>
         <w:rPr>
           <w:rFonts w:ascii="Times New Roman" w:hAnsi="Times New Roman" w:cs="Times New Roman"/>
@@ -2823,7 +3392,7 @@
         <w:lastRenderedPageBreak/>
         <w:t>QUESTION 2</w:t>
       </w:r>
-      <w:bookmarkEnd w:id="6"/>
+      <w:bookmarkEnd w:id="7"/>
     </w:p>
     <w:p/>
     <w:p/>
@@ -2832,36 +3401,503 @@
       <w:pPr>
         <w:pStyle w:val="Heading2"/>
       </w:pPr>
-      <w:bookmarkStart w:id="7" w:name="_Toc485898689"/>
+      <w:bookmarkStart w:id="8" w:name="_Toc485898689"/>
       <w:r>
         <w:t>Literature Review</w:t>
       </w:r>
-      <w:bookmarkEnd w:id="7"/>
+      <w:bookmarkEnd w:id="8"/>
+    </w:p>
+    <w:p>
+      <w:pPr>
+        <w:rPr>
+          <w:color w:val="FF0000"/>
+        </w:rPr>
+      </w:pPr>
+    </w:p>
+    <w:p>
+      <w:pPr>
+        <w:widowControl w:val="0"/>
+        <w:autoSpaceDE w:val="0"/>
+        <w:autoSpaceDN w:val="0"/>
+        <w:adjustRightInd w:val="0"/>
+        <w:spacing w:line="240" w:lineRule="auto"/>
+        <w:jc w:val="left"/>
+        <w:rPr>
+          <w:rFonts w:eastAsiaTheme="minorEastAsia"/>
+        </w:rPr>
+      </w:pPr>
+      <w:r>
+        <w:t xml:space="preserve">Uncertainty </w:t>
+      </w:r>
+      <w:r>
+        <w:rPr>
+          <w:rFonts w:eastAsiaTheme="minorEastAsia"/>
+        </w:rPr>
+        <w:t xml:space="preserve">is where probabilistic descriptions appropriately capture the decision maker’s environment. [1] </w:t>
+      </w:r>
+    </w:p>
+    <w:p>
+      <w:pPr>
+        <w:widowControl w:val="0"/>
+        <w:autoSpaceDE w:val="0"/>
+        <w:autoSpaceDN w:val="0"/>
+        <w:adjustRightInd w:val="0"/>
+        <w:spacing w:line="240" w:lineRule="auto"/>
+        <w:jc w:val="left"/>
+        <w:rPr>
+          <w:rFonts w:eastAsiaTheme="minorEastAsia"/>
+        </w:rPr>
+      </w:pPr>
+    </w:p>
+    <w:p>
+      <w:pPr>
+        <w:widowControl w:val="0"/>
+        <w:autoSpaceDE w:val="0"/>
+        <w:autoSpaceDN w:val="0"/>
+        <w:adjustRightInd w:val="0"/>
+        <w:spacing w:line="240" w:lineRule="auto"/>
+        <w:jc w:val="left"/>
+        <w:rPr>
+          <w:rFonts w:eastAsiaTheme="minorEastAsia"/>
+        </w:rPr>
+      </w:pPr>
+      <w:r>
+        <w:rPr>
+          <w:rFonts w:eastAsiaTheme="minorEastAsia"/>
+        </w:rPr>
+        <w:t xml:space="preserve">Uncertainty is defined as the lack of the exact knowledge that would enable us to reach a perfectly reliable conclusion [Slides]. </w:t>
+      </w:r>
+    </w:p>
+    <w:p>
+      <w:pPr>
+        <w:widowControl w:val="0"/>
+        <w:autoSpaceDE w:val="0"/>
+        <w:autoSpaceDN w:val="0"/>
+        <w:adjustRightInd w:val="0"/>
+        <w:spacing w:line="240" w:lineRule="auto"/>
+        <w:jc w:val="left"/>
+        <w:rPr>
+          <w:rFonts w:eastAsiaTheme="minorEastAsia"/>
+        </w:rPr>
+      </w:pPr>
+    </w:p>
+    <w:p>
+      <w:pPr>
+        <w:widowControl w:val="0"/>
+        <w:autoSpaceDE w:val="0"/>
+        <w:autoSpaceDN w:val="0"/>
+        <w:adjustRightInd w:val="0"/>
+        <w:spacing w:line="240" w:lineRule="auto"/>
+        <w:jc w:val="left"/>
+        <w:rPr>
+          <w:rFonts w:eastAsiaTheme="minorEastAsia"/>
+        </w:rPr>
+      </w:pPr>
+      <w:r>
+        <w:rPr>
+          <w:rFonts w:eastAsiaTheme="minorEastAsia"/>
+          <w:b/>
+        </w:rPr>
+        <w:t>Why uncertainty should be introduced into Expert System?</w:t>
+      </w:r>
+    </w:p>
+    <w:p>
+      <w:pPr>
+        <w:widowControl w:val="0"/>
+        <w:autoSpaceDE w:val="0"/>
+        <w:autoSpaceDN w:val="0"/>
+        <w:adjustRightInd w:val="0"/>
+        <w:spacing w:line="240" w:lineRule="auto"/>
+        <w:jc w:val="left"/>
+        <w:rPr>
+          <w:rFonts w:eastAsiaTheme="minorEastAsia"/>
+        </w:rPr>
+      </w:pPr>
+      <w:r>
+        <w:rPr>
+          <w:rFonts w:eastAsiaTheme="minorEastAsia"/>
+        </w:rPr>
+        <w:t>It can come from our [1]:</w:t>
+      </w:r>
+    </w:p>
+    <w:p>
+      <w:pPr>
+        <w:widowControl w:val="0"/>
+        <w:autoSpaceDE w:val="0"/>
+        <w:autoSpaceDN w:val="0"/>
+        <w:adjustRightInd w:val="0"/>
+        <w:spacing w:line="240" w:lineRule="auto"/>
+        <w:jc w:val="left"/>
+        <w:rPr>
+          <w:rFonts w:eastAsiaTheme="minorEastAsia"/>
+        </w:rPr>
+      </w:pPr>
+    </w:p>
+    <w:p>
+      <w:pPr>
+        <w:pStyle w:val="ListParagraph"/>
+        <w:widowControl w:val="0"/>
+        <w:numPr>
+          <w:ilvl w:val="0"/>
+          <w:numId w:val="15"/>
+        </w:numPr>
+        <w:autoSpaceDE w:val="0"/>
+        <w:autoSpaceDN w:val="0"/>
+        <w:adjustRightInd w:val="0"/>
+        <w:spacing w:line="240" w:lineRule="auto"/>
+        <w:jc w:val="left"/>
+        <w:rPr>
+          <w:rFonts w:eastAsiaTheme="minorEastAsia"/>
+        </w:rPr>
+      </w:pPr>
+      <w:r>
+        <w:rPr>
+          <w:rFonts w:eastAsiaTheme="minorEastAsia"/>
+        </w:rPr>
+        <w:t xml:space="preserve">Laziness: It is too much work to list the complete set of antecedents or consequents needed to ensure an </w:t>
+      </w:r>
+      <w:proofErr w:type="spellStart"/>
+      <w:r>
+        <w:rPr>
+          <w:rFonts w:eastAsiaTheme="minorEastAsia"/>
+        </w:rPr>
+        <w:t>exceptionless</w:t>
+      </w:r>
+      <w:proofErr w:type="spellEnd"/>
+      <w:r>
+        <w:rPr>
+          <w:rFonts w:eastAsiaTheme="minorEastAsia"/>
+        </w:rPr>
+        <w:t xml:space="preserve"> rule and too hard to use such rules.</w:t>
+      </w:r>
+    </w:p>
+    <w:p>
+      <w:pPr>
+        <w:pStyle w:val="ListParagraph"/>
+        <w:widowControl w:val="0"/>
+        <w:numPr>
+          <w:ilvl w:val="0"/>
+          <w:numId w:val="15"/>
+        </w:numPr>
+        <w:autoSpaceDE w:val="0"/>
+        <w:autoSpaceDN w:val="0"/>
+        <w:adjustRightInd w:val="0"/>
+        <w:spacing w:line="240" w:lineRule="auto"/>
+        <w:jc w:val="left"/>
+        <w:rPr>
+          <w:rFonts w:eastAsiaTheme="minorEastAsia"/>
+        </w:rPr>
+      </w:pPr>
+      <w:r>
+        <w:rPr>
+          <w:rFonts w:eastAsiaTheme="minorEastAsia"/>
+        </w:rPr>
+        <w:t>Theoretical ignorance: Medical science has no complete theory for the domain.</w:t>
+      </w:r>
+    </w:p>
+    <w:p>
+      <w:pPr>
+        <w:pStyle w:val="ListParagraph"/>
+        <w:widowControl w:val="0"/>
+        <w:numPr>
+          <w:ilvl w:val="0"/>
+          <w:numId w:val="15"/>
+        </w:numPr>
+        <w:autoSpaceDE w:val="0"/>
+        <w:autoSpaceDN w:val="0"/>
+        <w:adjustRightInd w:val="0"/>
+        <w:spacing w:line="240" w:lineRule="auto"/>
+        <w:jc w:val="left"/>
+        <w:rPr>
+          <w:rFonts w:eastAsiaTheme="minorEastAsia"/>
+        </w:rPr>
+      </w:pPr>
+      <w:r>
+        <w:rPr>
+          <w:rFonts w:eastAsiaTheme="minorEastAsia"/>
+        </w:rPr>
+        <w:t xml:space="preserve">Practical ignorance: Even if we know all the rules, we might be uncertain about a </w:t>
+      </w:r>
+      <w:proofErr w:type="gramStart"/>
+      <w:r>
+        <w:rPr>
+          <w:rFonts w:eastAsiaTheme="minorEastAsia"/>
+        </w:rPr>
+        <w:t>particular patient</w:t>
+      </w:r>
+      <w:proofErr w:type="gramEnd"/>
+      <w:r>
+        <w:rPr>
+          <w:rFonts w:eastAsiaTheme="minorEastAsia"/>
+        </w:rPr>
+        <w:t xml:space="preserve"> because not all the necessary tests have been or can be run.</w:t>
+      </w:r>
+    </w:p>
+    <w:p>
+      <w:pPr>
+        <w:widowControl w:val="0"/>
+        <w:autoSpaceDE w:val="0"/>
+        <w:autoSpaceDN w:val="0"/>
+        <w:adjustRightInd w:val="0"/>
+        <w:spacing w:line="240" w:lineRule="auto"/>
+        <w:jc w:val="left"/>
+        <w:rPr>
+          <w:rFonts w:eastAsiaTheme="minorEastAsia"/>
+        </w:rPr>
+      </w:pPr>
+    </w:p>
+    <w:p>
+      <w:pPr>
+        <w:pStyle w:val="ListParagraph"/>
+        <w:widowControl w:val="0"/>
+        <w:numPr>
+          <w:ilvl w:val="0"/>
+          <w:numId w:val="16"/>
+        </w:numPr>
+        <w:autoSpaceDE w:val="0"/>
+        <w:autoSpaceDN w:val="0"/>
+        <w:adjustRightInd w:val="0"/>
+        <w:spacing w:line="240" w:lineRule="auto"/>
+        <w:jc w:val="left"/>
+        <w:rPr>
+          <w:rFonts w:eastAsiaTheme="minorEastAsia"/>
+        </w:rPr>
+      </w:pPr>
+      <w:r>
+        <w:rPr>
+          <w:rFonts w:eastAsiaTheme="minorEastAsia"/>
+        </w:rPr>
+        <w:t>User might enter data that is uncertain.</w:t>
+      </w:r>
+    </w:p>
+    <w:p>
+      <w:pPr>
+        <w:pStyle w:val="ListParagraph"/>
+        <w:widowControl w:val="0"/>
+        <w:numPr>
+          <w:ilvl w:val="0"/>
+          <w:numId w:val="16"/>
+        </w:numPr>
+        <w:autoSpaceDE w:val="0"/>
+        <w:autoSpaceDN w:val="0"/>
+        <w:adjustRightInd w:val="0"/>
+        <w:spacing w:line="240" w:lineRule="auto"/>
+        <w:jc w:val="left"/>
+        <w:rPr>
+          <w:rFonts w:eastAsiaTheme="minorEastAsia"/>
+        </w:rPr>
+      </w:pPr>
+      <w:r>
+        <w:rPr>
+          <w:rFonts w:eastAsiaTheme="minorEastAsia"/>
+        </w:rPr>
+        <w:t>There are rules where conclusion is uncertain.</w:t>
+      </w:r>
+    </w:p>
+    <w:p>
+      <w:pPr>
+        <w:pStyle w:val="ListParagraph"/>
+        <w:widowControl w:val="0"/>
+        <w:numPr>
+          <w:ilvl w:val="0"/>
+          <w:numId w:val="16"/>
+        </w:numPr>
+        <w:autoSpaceDE w:val="0"/>
+        <w:autoSpaceDN w:val="0"/>
+        <w:adjustRightInd w:val="0"/>
+        <w:spacing w:line="240" w:lineRule="auto"/>
+        <w:jc w:val="left"/>
+        <w:rPr>
+          <w:rFonts w:eastAsiaTheme="minorEastAsia"/>
+        </w:rPr>
+      </w:pPr>
+      <w:r>
+        <w:rPr>
+          <w:rFonts w:eastAsiaTheme="minorEastAsia"/>
+        </w:rPr>
+        <w:t>There are rules where the premise is uncertain.</w:t>
+      </w:r>
+    </w:p>
+    <w:p>
+      <w:pPr>
+        <w:pStyle w:val="ListParagraph"/>
+        <w:widowControl w:val="0"/>
+        <w:numPr>
+          <w:ilvl w:val="0"/>
+          <w:numId w:val="16"/>
+        </w:numPr>
+        <w:autoSpaceDE w:val="0"/>
+        <w:autoSpaceDN w:val="0"/>
+        <w:adjustRightInd w:val="0"/>
+        <w:spacing w:line="240" w:lineRule="auto"/>
+        <w:jc w:val="left"/>
+        <w:rPr>
+          <w:rFonts w:eastAsiaTheme="minorEastAsia"/>
+        </w:rPr>
+      </w:pPr>
+      <w:r>
+        <w:rPr>
+          <w:rFonts w:eastAsiaTheme="minorEastAsia"/>
+        </w:rPr>
+        <w:t>Combining uncertain premise with uncertain conclusion.</w:t>
+      </w:r>
+    </w:p>
+    <w:p>
+      <w:pPr>
+        <w:widowControl w:val="0"/>
+        <w:autoSpaceDE w:val="0"/>
+        <w:autoSpaceDN w:val="0"/>
+        <w:adjustRightInd w:val="0"/>
+        <w:spacing w:line="240" w:lineRule="auto"/>
+        <w:jc w:val="left"/>
+        <w:rPr>
+          <w:rFonts w:eastAsiaTheme="minorEastAsia"/>
+        </w:rPr>
+      </w:pPr>
+    </w:p>
+    <w:p>
+      <w:r>
+        <w:t xml:space="preserve">[2] Often in structured selection problems the final answer is not known with complete certainty. The expert's rules might be vague, and the user might be unsure of answers to questions. This can be easily seen in medical diagnostic systems where the expert is not able to be definite about the relationship between symptoms and diseases. In fact, the doctor might offer multiple possible diagnoses. </w:t>
+      </w:r>
     </w:p>
     <w:p/>
     <w:p>
       <w:pPr>
         <w:rPr>
+          <w:rFonts w:eastAsiaTheme="minorEastAsia"/>
+        </w:rPr>
+      </w:pPr>
+      <w:r>
+        <w:t>For expert systems to work in the real world they must also be able to deal with uncertainty. One of the simplest schemes is to associate a numeric value with each piece of information in the system. The numeric value represents the certainty with which the information is known. There are numerous ways in which these numbers can be defined, and how they are combined during the inference process.</w:t>
+      </w:r>
+    </w:p>
+    <w:p>
+      <w:pPr>
+        <w:widowControl w:val="0"/>
+        <w:autoSpaceDE w:val="0"/>
+        <w:autoSpaceDN w:val="0"/>
+        <w:adjustRightInd w:val="0"/>
+        <w:spacing w:line="240" w:lineRule="auto"/>
+        <w:jc w:val="left"/>
+        <w:rPr>
+          <w:rFonts w:eastAsiaTheme="minorEastAsia"/>
+        </w:rPr>
+      </w:pPr>
+    </w:p>
+    <w:p>
+      <w:pPr>
+        <w:widowControl w:val="0"/>
+        <w:autoSpaceDE w:val="0"/>
+        <w:autoSpaceDN w:val="0"/>
+        <w:adjustRightInd w:val="0"/>
+        <w:spacing w:line="240" w:lineRule="auto"/>
+        <w:jc w:val="left"/>
+        <w:rPr>
+          <w:rFonts w:eastAsiaTheme="minorEastAsia"/>
+          <w:b/>
+        </w:rPr>
+      </w:pPr>
+      <w:r>
+        <w:rPr>
+          <w:rFonts w:eastAsiaTheme="minorEastAsia"/>
+          <w:b/>
+        </w:rPr>
+        <w:t xml:space="preserve">Applications of expert systems with uncertainty: </w:t>
+      </w:r>
+    </w:p>
+    <w:p>
+      <w:pPr>
+        <w:widowControl w:val="0"/>
+        <w:autoSpaceDE w:val="0"/>
+        <w:autoSpaceDN w:val="0"/>
+        <w:adjustRightInd w:val="0"/>
+        <w:spacing w:line="240" w:lineRule="auto"/>
+        <w:jc w:val="left"/>
+        <w:rPr>
+          <w:rFonts w:eastAsiaTheme="minorEastAsia"/>
+        </w:rPr>
+      </w:pPr>
+    </w:p>
+    <w:p>
+      <w:pPr>
+        <w:widowControl w:val="0"/>
+        <w:autoSpaceDE w:val="0"/>
+        <w:autoSpaceDN w:val="0"/>
+        <w:adjustRightInd w:val="0"/>
+        <w:spacing w:line="240" w:lineRule="auto"/>
+        <w:jc w:val="left"/>
+        <w:rPr>
+          <w:rFonts w:eastAsiaTheme="minorEastAsia"/>
+        </w:rPr>
+      </w:pPr>
+      <w:r>
+        <w:rPr>
+          <w:rFonts w:eastAsiaTheme="minorEastAsia"/>
+        </w:rPr>
+        <w:t>MYCIN</w:t>
+      </w:r>
+    </w:p>
+    <w:p>
+      <w:pPr>
+        <w:rPr>
           <w:color w:val="FF0000"/>
         </w:rPr>
       </w:pPr>
-      <w:r>
+    </w:p>
+    <w:p>
+      <w:pPr>
         <w:rPr>
           <w:color w:val="FF0000"/>
         </w:rPr>
-        <w:t xml:space="preserve">Literature review about uncertainty in </w:t>
-      </w:r>
-      <w:r>
+      </w:pPr>
+    </w:p>
+    <w:p/>
+    <w:p>
+      <w:pPr>
+        <w:pStyle w:val="Heading2"/>
+      </w:pPr>
+      <w:bookmarkStart w:id="9" w:name="_Toc485898690"/>
+      <w:r>
+        <w:t>Quality of Recommendations</w:t>
+      </w:r>
+      <w:bookmarkEnd w:id="9"/>
+    </w:p>
+    <w:p/>
+    <w:p>
+      <w:pPr>
         <w:rPr>
           <w:color w:val="FF0000"/>
         </w:rPr>
+      </w:pPr>
+      <w:r>
+        <w:rPr>
+          <w:color w:val="FF0000"/>
+        </w:rPr>
+        <w:t xml:space="preserve">Compare recommendations made by </w:t>
+      </w:r>
+      <w:r>
+        <w:rPr>
+          <w:color w:val="FF0000"/>
+        </w:rPr>
         <w:t>ES</w:t>
       </w:r>
       <w:r>
         <w:rPr>
           <w:color w:val="FF0000"/>
         </w:rPr>
-        <w:t>s</w:t>
+        <w:t xml:space="preserve"> without uncertainty and </w:t>
+      </w:r>
+      <w:r>
+        <w:rPr>
+          <w:color w:val="FF0000"/>
+        </w:rPr>
+        <w:t>ES</w:t>
+      </w:r>
+      <w:r>
+        <w:rPr>
+          <w:color w:val="FF0000"/>
+        </w:rPr>
+        <w:t xml:space="preserve"> with uncertainty</w:t>
       </w:r>
     </w:p>
     <w:p>
@@ -2879,7 +3915,7 @@
         <w:rPr>
           <w:color w:val="FF0000"/>
         </w:rPr>
-        <w:t>What is uncertainty</w:t>
+        <w:t>Input</w:t>
       </w:r>
     </w:p>
     <w:p>
@@ -2897,19 +3933,7 @@
         <w:rPr>
           <w:color w:val="FF0000"/>
         </w:rPr>
-        <w:t xml:space="preserve">Why should it be introduced in </w:t>
-      </w:r>
-      <w:r>
-        <w:rPr>
-          <w:color w:val="FF0000"/>
-        </w:rPr>
-        <w:t>ES</w:t>
-      </w:r>
-      <w:r>
-        <w:rPr>
-          <w:color w:val="FF0000"/>
-        </w:rPr>
-        <w:t>s?</w:t>
+        <w:t>Difference in output</w:t>
       </w:r>
     </w:p>
     <w:p>
@@ -2927,68 +3951,7 @@
         <w:rPr>
           <w:color w:val="FF0000"/>
         </w:rPr>
-        <w:t xml:space="preserve">Applications of </w:t>
-      </w:r>
-      <w:r>
-        <w:rPr>
-          <w:color w:val="FF0000"/>
-        </w:rPr>
-        <w:t>ES</w:t>
-      </w:r>
-      <w:r>
-        <w:rPr>
-          <w:color w:val="FF0000"/>
-        </w:rPr>
-        <w:t>s with uncertainty</w:t>
-      </w:r>
-    </w:p>
-    <w:p/>
-    <w:p>
-      <w:pPr>
-        <w:pStyle w:val="Heading2"/>
-      </w:pPr>
-      <w:bookmarkStart w:id="8" w:name="_Toc485898690"/>
-      <w:r>
-        <w:t>Quality of Recommendations</w:t>
-      </w:r>
-      <w:bookmarkEnd w:id="8"/>
-    </w:p>
-    <w:p/>
-    <w:p>
-      <w:pPr>
-        <w:rPr>
-          <w:color w:val="FF0000"/>
-        </w:rPr>
-      </w:pPr>
-      <w:r>
-        <w:rPr>
-          <w:color w:val="FF0000"/>
-        </w:rPr>
-        <w:t xml:space="preserve">Compare recommendations made by </w:t>
-      </w:r>
-      <w:r>
-        <w:rPr>
-          <w:color w:val="FF0000"/>
-        </w:rPr>
-        <w:t>ES</w:t>
-      </w:r>
-      <w:r>
-        <w:rPr>
-          <w:color w:val="FF0000"/>
-        </w:rPr>
-        <w:t xml:space="preserve"> without uncertainty and </w:t>
-      </w:r>
-      <w:r>
-        <w:rPr>
-          <w:color w:val="FF0000"/>
-        </w:rPr>
-        <w:t>ES</w:t>
-      </w:r>
-      <w:r>
-        <w:rPr>
-          <w:color w:val="FF0000"/>
-        </w:rPr>
-        <w:t xml:space="preserve"> with uncertainty</w:t>
+        <w:t>Justification</w:t>
       </w:r>
     </w:p>
     <w:p>
@@ -3006,60 +3969,6 @@
         <w:rPr>
           <w:color w:val="FF0000"/>
         </w:rPr>
-        <w:t>Input</w:t>
-      </w:r>
-    </w:p>
-    <w:p>
-      <w:pPr>
-        <w:pStyle w:val="ListParagraph"/>
-        <w:numPr>
-          <w:ilvl w:val="0"/>
-          <w:numId w:val="10"/>
-        </w:numPr>
-        <w:rPr>
-          <w:color w:val="FF0000"/>
-        </w:rPr>
-      </w:pPr>
-      <w:r>
-        <w:rPr>
-          <w:color w:val="FF0000"/>
-        </w:rPr>
-        <w:t>Difference in output</w:t>
-      </w:r>
-    </w:p>
-    <w:p>
-      <w:pPr>
-        <w:pStyle w:val="ListParagraph"/>
-        <w:numPr>
-          <w:ilvl w:val="0"/>
-          <w:numId w:val="10"/>
-        </w:numPr>
-        <w:rPr>
-          <w:color w:val="FF0000"/>
-        </w:rPr>
-      </w:pPr>
-      <w:r>
-        <w:rPr>
-          <w:color w:val="FF0000"/>
-        </w:rPr>
-        <w:t>Justification</w:t>
-      </w:r>
-    </w:p>
-    <w:p>
-      <w:pPr>
-        <w:pStyle w:val="ListParagraph"/>
-        <w:numPr>
-          <w:ilvl w:val="0"/>
-          <w:numId w:val="10"/>
-        </w:numPr>
-        <w:rPr>
-          <w:color w:val="FF0000"/>
-        </w:rPr>
-      </w:pPr>
-      <w:r>
-        <w:rPr>
-          <w:color w:val="FF0000"/>
-        </w:rPr>
         <w:t>Which one is better?</w:t>
       </w:r>
     </w:p>
@@ -3076,7 +3985,7 @@
           <w:rFonts w:ascii="Times New Roman" w:hAnsi="Times New Roman" w:cs="Times New Roman"/>
         </w:rPr>
       </w:pPr>
-      <w:bookmarkStart w:id="9" w:name="_Toc485898691"/>
+      <w:bookmarkStart w:id="10" w:name="_Toc485898691"/>
       <w:r>
         <w:rPr>
           <w:rFonts w:ascii="Times New Roman" w:hAnsi="Times New Roman" w:cs="Times New Roman"/>
@@ -3090,7 +3999,7 @@
         </w:rPr>
         <w:t>3</w:t>
       </w:r>
-      <w:bookmarkEnd w:id="9"/>
+      <w:bookmarkEnd w:id="10"/>
     </w:p>
     <w:p/>
     <w:p/>
@@ -3099,11 +4008,11 @@
       <w:pPr>
         <w:pStyle w:val="Heading2"/>
       </w:pPr>
-      <w:bookmarkStart w:id="10" w:name="_Toc485898692"/>
+      <w:bookmarkStart w:id="11" w:name="_Toc485898692"/>
       <w:r>
         <w:t>Contributions of Members</w:t>
       </w:r>
-      <w:bookmarkEnd w:id="10"/>
+      <w:bookmarkEnd w:id="11"/>
     </w:p>
     <w:p/>
     <w:p>
@@ -3116,14 +4025,36 @@
         <w:rPr>
           <w:u w:val="single"/>
         </w:rPr>
-        <w:t>Muhammad Awad Luckhoo</w:t>
-      </w:r>
-    </w:p>
-    <w:p>
-      <w:pPr>
+        <w:t xml:space="preserve">Muhammad </w:t>
+      </w:r>
+      <w:proofErr w:type="spellStart"/>
+      <w:r>
         <w:rPr>
           <w:u w:val="single"/>
         </w:rPr>
+        <w:t>Awad</w:t>
+      </w:r>
+      <w:proofErr w:type="spellEnd"/>
+      <w:r>
+        <w:rPr>
+          <w:u w:val="single"/>
+        </w:rPr>
+        <w:t xml:space="preserve"> </w:t>
+      </w:r>
+      <w:proofErr w:type="spellStart"/>
+      <w:r>
+        <w:rPr>
+          <w:u w:val="single"/>
+        </w:rPr>
+        <w:t>Luckhoo</w:t>
+      </w:r>
+      <w:proofErr w:type="spellEnd"/>
+    </w:p>
+    <w:p>
+      <w:pPr>
+        <w:rPr>
+          <w:u w:val="single"/>
+        </w:rPr>
       </w:pPr>
     </w:p>
     <w:p>
@@ -3146,11 +4077,33 @@
           <w:u w:val="single"/>
         </w:rPr>
       </w:pPr>
+      <w:proofErr w:type="spellStart"/>
       <w:r>
         <w:rPr>
           <w:u w:val="single"/>
         </w:rPr>
-        <w:t xml:space="preserve">Choong Kai Wern </w:t>
+        <w:t>Choong</w:t>
+      </w:r>
+      <w:proofErr w:type="spellEnd"/>
+      <w:r>
+        <w:rPr>
+          <w:u w:val="single"/>
+        </w:rPr>
+        <w:t xml:space="preserve"> Kai </w:t>
+      </w:r>
+      <w:proofErr w:type="spellStart"/>
+      <w:r>
+        <w:rPr>
+          <w:u w:val="single"/>
+        </w:rPr>
+        <w:t>Wern</w:t>
+      </w:r>
+      <w:proofErr w:type="spellEnd"/>
+      <w:r>
+        <w:rPr>
+          <w:u w:val="single"/>
+        </w:rPr>
+        <w:t xml:space="preserve"> </w:t>
       </w:r>
     </w:p>
     <w:p/>
@@ -3180,18 +4133,48 @@
           <w:u w:val="single"/>
         </w:rPr>
       </w:pPr>
+      <w:proofErr w:type="spellStart"/>
       <w:r>
         <w:rPr>
           <w:u w:val="single"/>
         </w:rPr>
-        <w:t>Teh Cuok Syen</w:t>
-      </w:r>
-    </w:p>
-    <w:p>
-      <w:pPr>
+        <w:t>Teh</w:t>
+      </w:r>
+      <w:proofErr w:type="spellEnd"/>
+      <w:r>
         <w:rPr>
           <w:u w:val="single"/>
         </w:rPr>
+        <w:t xml:space="preserve"> </w:t>
+      </w:r>
+      <w:proofErr w:type="spellStart"/>
+      <w:r>
+        <w:rPr>
+          <w:u w:val="single"/>
+        </w:rPr>
+        <w:t>Cuok</w:t>
+      </w:r>
+      <w:proofErr w:type="spellEnd"/>
+      <w:r>
+        <w:rPr>
+          <w:u w:val="single"/>
+        </w:rPr>
+        <w:t xml:space="preserve"> </w:t>
+      </w:r>
+      <w:proofErr w:type="spellStart"/>
+      <w:r>
+        <w:rPr>
+          <w:u w:val="single"/>
+        </w:rPr>
+        <w:t>Syen</w:t>
+      </w:r>
+      <w:proofErr w:type="spellEnd"/>
+    </w:p>
+    <w:p>
+      <w:pPr>
+        <w:rPr>
+          <w:u w:val="single"/>
+        </w:rPr>
       </w:pPr>
     </w:p>
     <w:p>
@@ -3258,14 +4241,22 @@
         <w:rPr>
           <w:u w:val="single"/>
         </w:rPr>
-        <w:t>Mu Chun Khang</w:t>
-      </w:r>
-    </w:p>
-    <w:p>
-      <w:pPr>
+        <w:t xml:space="preserve">Mu Chun </w:t>
+      </w:r>
+      <w:proofErr w:type="spellStart"/>
+      <w:r>
         <w:rPr>
           <w:u w:val="single"/>
         </w:rPr>
+        <w:t>Khang</w:t>
+      </w:r>
+      <w:proofErr w:type="spellEnd"/>
+    </w:p>
+    <w:p>
+      <w:pPr>
+        <w:rPr>
+          <w:u w:val="single"/>
+        </w:rPr>
       </w:pPr>
     </w:p>
     <w:p>
@@ -3289,12 +4280,28 @@
       </w:pPr>
     </w:p>
     <w:p>
+      <w:proofErr w:type="spellStart"/>
       <w:r>
         <w:rPr>
           <w:u w:val="single"/>
         </w:rPr>
-        <w:t>Mah Qi Hao</w:t>
-      </w:r>
+        <w:t>Mah</w:t>
+      </w:r>
+      <w:proofErr w:type="spellEnd"/>
+      <w:r>
+        <w:rPr>
+          <w:u w:val="single"/>
+        </w:rPr>
+        <w:t xml:space="preserve"> Qi </w:t>
+      </w:r>
+      <w:proofErr w:type="spellStart"/>
+      <w:r>
+        <w:rPr>
+          <w:u w:val="single"/>
+        </w:rPr>
+        <w:t>Hao</w:t>
+      </w:r>
+      <w:proofErr w:type="spellEnd"/>
     </w:p>
     <w:p/>
     <w:p>
@@ -3319,12 +4326,12 @@
       <w:pPr>
         <w:pStyle w:val="Heading2"/>
       </w:pPr>
-      <w:bookmarkStart w:id="11" w:name="_Toc485898693"/>
+      <w:bookmarkStart w:id="12" w:name="_Toc485898693"/>
       <w:r>
         <w:lastRenderedPageBreak/>
         <w:t>Gantt Chart</w:t>
       </w:r>
-      <w:bookmarkEnd w:id="11"/>
+      <w:bookmarkEnd w:id="12"/>
     </w:p>
     <w:p/>
     <w:p>
@@ -3337,8 +4344,6 @@
       <w:r>
         <w:t>versus the actual work schedule.</w:t>
       </w:r>
-      <w:bookmarkStart w:id="12" w:name="_GoBack"/>
-      <w:bookmarkEnd w:id="12"/>
     </w:p>
     <w:p/>
     <w:p>
@@ -3362,7 +4367,7 @@
                     <pic:cNvPicPr/>
                   </pic:nvPicPr>
                   <pic:blipFill>
-                    <a:blip r:embed="rId7"/>
+                    <a:blip r:embed="rId8"/>
                     <a:stretch>
                       <a:fillRect/>
                     </a:stretch>
@@ -3417,32 +4422,75 @@
       </w:r>
       <w:bookmarkEnd w:id="13"/>
     </w:p>
+    <w:p>
+      <w:pPr>
+        <w:rPr>
+          <w:color w:val="FF0000"/>
+        </w:rPr>
+      </w:pPr>
+    </w:p>
+    <w:p>
+      <w:proofErr w:type="spellStart"/>
+      <w:r>
+        <w:t>Duda</w:t>
+      </w:r>
+      <w:proofErr w:type="spellEnd"/>
+      <w:r>
+        <w:t xml:space="preserve">, R. O., &amp; </w:t>
+      </w:r>
+      <w:proofErr w:type="spellStart"/>
+      <w:r>
+        <w:t>Shortliffe</w:t>
+      </w:r>
+      <w:proofErr w:type="spellEnd"/>
+      <w:r>
+        <w:t>, E. H. (1983). Expert systems research. Science, 220(4594), 261-268.</w:t>
+      </w:r>
+    </w:p>
     <w:p/>
     <w:p>
+      <w:r>
+        <w:t>Merritt, D. (2012). </w:t>
+      </w:r>
+      <w:r>
+        <w:rPr>
+          <w:i/>
+          <w:iCs/>
+        </w:rPr>
+        <w:t xml:space="preserve">Building expert systems in </w:t>
+      </w:r>
+      <w:proofErr w:type="spellStart"/>
+      <w:r>
+        <w:rPr>
+          <w:i/>
+          <w:iCs/>
+        </w:rPr>
+        <w:t>Prolog</w:t>
+      </w:r>
+      <w:proofErr w:type="spellEnd"/>
+      <w:r>
+        <w:t>. Springer Science &amp; Business Media.</w:t>
+      </w:r>
+    </w:p>
+    <w:p>
       <w:pPr>
         <w:rPr>
           <w:color w:val="FF0000"/>
         </w:rPr>
       </w:pPr>
-      <w:r>
+    </w:p>
+    <w:p>
+      <w:pPr>
         <w:rPr>
           <w:color w:val="FF0000"/>
         </w:rPr>
-        <w:t>APA references here</w:t>
-      </w:r>
-    </w:p>
-    <w:p>
-      <w:pPr>
-        <w:rPr>
-          <w:color w:val="FF0000"/>
-        </w:rPr>
       </w:pPr>
     </w:p>
     <w:p>
       <w:r>
         <w:t xml:space="preserve">[1] </w:t>
       </w:r>
-      <w:hyperlink r:id="rId8" w:history="1">
+      <w:hyperlink r:id="rId9" w:history="1">
         <w:r>
           <w:rPr>
             <w:rStyle w:val="Hyperlink"/>
@@ -3463,7 +4511,7 @@
       <w:r>
         <w:t xml:space="preserve">[3] </w:t>
       </w:r>
-      <w:hyperlink r:id="rId9" w:history="1">
+      <w:hyperlink r:id="rId10" w:history="1">
         <w:r>
           <w:rPr>
             <w:rStyle w:val="Hyperlink"/>
@@ -3476,7 +4524,7 @@
       <w:r>
         <w:t xml:space="preserve">[4] </w:t>
       </w:r>
-      <w:hyperlink r:id="rId10" w:history="1">
+      <w:hyperlink r:id="rId11" w:history="1">
         <w:r>
           <w:rPr>
             <w:rStyle w:val="Hyperlink"/>
@@ -3489,7 +4537,7 @@
       <w:r>
         <w:t xml:space="preserve">[6] </w:t>
       </w:r>
-      <w:hyperlink r:id="rId11" w:history="1">
+      <w:hyperlink r:id="rId12" w:history="1">
         <w:r>
           <w:rPr>
             <w:rStyle w:val="Hyperlink"/>
@@ -3503,7 +4551,7 @@
       <w:r>
         <w:t xml:space="preserve">[5] </w:t>
       </w:r>
-      <w:hyperlink r:id="rId12" w:history="1">
+      <w:hyperlink r:id="rId13" w:history="1">
         <w:r>
           <w:rPr>
             <w:rStyle w:val="Hyperlink"/>
@@ -3511,6 +4559,94 @@
           <w:t>http://www.iau.dtu.dk/teaching/31380/Jess/manual.pdf</w:t>
         </w:r>
       </w:hyperlink>
+    </w:p>
+    <w:p>
+      <w:r>
+        <w:t xml:space="preserve">[7] </w:t>
+      </w:r>
+      <w:hyperlink r:id="rId14" w:history="1">
+        <w:r>
+          <w:rPr>
+            <w:rStyle w:val="Hyperlink"/>
+          </w:rPr>
+          <w:t>http://http-server.carleton.ca/~aramirez/4406/Reviews/SRetchford.pdf</w:t>
+        </w:r>
+      </w:hyperlink>
+    </w:p>
+    <w:p/>
+    <w:p>
+      <w:pPr>
+        <w:rPr>
+          <w:sz w:val="24"/>
+          <w:szCs w:val="24"/>
+        </w:rPr>
+      </w:pPr>
+      <w:r>
+        <w:rPr>
+          <w:shd w:val="clear" w:color="auto" w:fill="FFFFFF"/>
+        </w:rPr>
+        <w:t xml:space="preserve"> </w:t>
+      </w:r>
+      <w:r>
+        <w:rPr>
+          <w:shd w:val="clear" w:color="auto" w:fill="FFFFFF"/>
+        </w:rPr>
+        <w:t xml:space="preserve">[2] </w:t>
+      </w:r>
+      <w:proofErr w:type="spellStart"/>
+      <w:r>
+        <w:rPr>
+          <w:shd w:val="clear" w:color="auto" w:fill="FFFFFF"/>
+        </w:rPr>
+        <w:t>Duda</w:t>
+      </w:r>
+      <w:proofErr w:type="spellEnd"/>
+      <w:r>
+        <w:rPr>
+          <w:shd w:val="clear" w:color="auto" w:fill="FFFFFF"/>
+        </w:rPr>
+        <w:t xml:space="preserve">, R. O., &amp; </w:t>
+      </w:r>
+      <w:proofErr w:type="spellStart"/>
+      <w:r>
+        <w:rPr>
+          <w:shd w:val="clear" w:color="auto" w:fill="FFFFFF"/>
+        </w:rPr>
+        <w:t>Shortliffe</w:t>
+      </w:r>
+      <w:proofErr w:type="spellEnd"/>
+      <w:r>
+        <w:rPr>
+          <w:shd w:val="clear" w:color="auto" w:fill="FFFFFF"/>
+        </w:rPr>
+        <w:t>, E. H. (1983). Expert systems research. </w:t>
+      </w:r>
+      <w:r>
+        <w:rPr>
+          <w:i/>
+          <w:iCs/>
+        </w:rPr>
+        <w:t>Science</w:t>
+      </w:r>
+      <w:r>
+        <w:rPr>
+          <w:shd w:val="clear" w:color="auto" w:fill="FFFFFF"/>
+        </w:rPr>
+        <w:t>, </w:t>
+      </w:r>
+      <w:r>
+        <w:rPr>
+          <w:i/>
+          <w:iCs/>
+        </w:rPr>
+        <w:t>220</w:t>
+      </w:r>
+      <w:r>
+        <w:rPr>
+          <w:shd w:val="clear" w:color="auto" w:fill="FFFFFF"/>
+        </w:rPr>
+        <w:t>(4594), 261-268.</w:t>
+      </w:r>
     </w:p>
     <w:p>
       <w:pPr>
@@ -3519,12 +4655,147 @@
           <w:u w:val="single"/>
         </w:rPr>
       </w:pPr>
-      <w:r>
-        <w:t xml:space="preserve">[7] </w:t>
-      </w:r>
-      <w:r>
-        <w:t>http://http-server.carleton.ca/~aramirez/4406/Reviews/SRetchford.pdf</w:t>
-      </w:r>
+    </w:p>
+    <w:p>
+      <w:pPr>
+        <w:rPr>
+          <w:shd w:val="clear" w:color="auto" w:fill="FFFFFF"/>
+        </w:rPr>
+      </w:pPr>
+      <w:r>
+        <w:rPr>
+          <w:shd w:val="clear" w:color="auto" w:fill="FFFFFF"/>
+        </w:rPr>
+        <w:t xml:space="preserve">[1] </w:t>
+      </w:r>
+      <w:r>
+        <w:rPr>
+          <w:shd w:val="clear" w:color="auto" w:fill="FFFFFF"/>
+        </w:rPr>
+        <w:t xml:space="preserve">Russell, S., </w:t>
+      </w:r>
+      <w:proofErr w:type="spellStart"/>
+      <w:r>
+        <w:rPr>
+          <w:shd w:val="clear" w:color="auto" w:fill="FFFFFF"/>
+        </w:rPr>
+        <w:t>Norvig</w:t>
+      </w:r>
+      <w:proofErr w:type="spellEnd"/>
+      <w:r>
+        <w:rPr>
+          <w:shd w:val="clear" w:color="auto" w:fill="FFFFFF"/>
+        </w:rPr>
+        <w:t>, P., &amp; Intelligence, A. (</w:t>
+      </w:r>
+      <w:r>
+        <w:rPr>
+          <w:shd w:val="clear" w:color="auto" w:fill="FFFFFF"/>
+        </w:rPr>
+        <w:t>2009</w:t>
+      </w:r>
+      <w:r>
+        <w:rPr>
+          <w:shd w:val="clear" w:color="auto" w:fill="FFFFFF"/>
+        </w:rPr>
+        <w:t xml:space="preserve">). </w:t>
+      </w:r>
+      <w:r>
+        <w:t>Artificial Intelligence</w:t>
+      </w:r>
+      <w:r>
+        <w:t>: A Modern Approach (3</w:t>
+      </w:r>
+      <w:r>
+        <w:rPr>
+          <w:vertAlign w:val="superscript"/>
+        </w:rPr>
+        <w:t>rd</w:t>
+      </w:r>
+      <w:r>
+        <w:t xml:space="preserve"> Edition)</w:t>
+      </w:r>
+      <w:r>
+        <w:t xml:space="preserve">. Prentice-Hall, </w:t>
+      </w:r>
+      <w:proofErr w:type="spellStart"/>
+      <w:r>
+        <w:t>Egnlewood</w:t>
+      </w:r>
+      <w:proofErr w:type="spellEnd"/>
+      <w:r>
+        <w:t xml:space="preserve"> Cliffs</w:t>
+      </w:r>
+      <w:r>
+        <w:rPr>
+          <w:shd w:val="clear" w:color="auto" w:fill="FFFFFF"/>
+        </w:rPr>
+        <w:t>, </w:t>
+      </w:r>
+      <w:r>
+        <w:t>25</w:t>
+      </w:r>
+      <w:r>
+        <w:rPr>
+          <w:shd w:val="clear" w:color="auto" w:fill="FFFFFF"/>
+        </w:rPr>
+        <w:t>, 27.</w:t>
+      </w:r>
+    </w:p>
+    <w:p>
+      <w:pPr>
+        <w:rPr>
+          <w:shd w:val="clear" w:color="auto" w:fill="FFFFFF"/>
+        </w:rPr>
+      </w:pPr>
+      <w:r>
+        <w:rPr>
+          <w:shd w:val="clear" w:color="auto" w:fill="FFFFFF"/>
+        </w:rPr>
+        <w:t xml:space="preserve">[2] </w:t>
+      </w:r>
+      <w:r>
+        <w:rPr>
+          <w:shd w:val="clear" w:color="auto" w:fill="FFFFFF"/>
+        </w:rPr>
+        <w:t xml:space="preserve">Merritt, D.: Building experts systems in </w:t>
+      </w:r>
+      <w:proofErr w:type="spellStart"/>
+      <w:r>
+        <w:rPr>
+          <w:shd w:val="clear" w:color="auto" w:fill="FFFFFF"/>
+        </w:rPr>
+        <w:t>Prolog</w:t>
+      </w:r>
+      <w:proofErr w:type="spellEnd"/>
+      <w:r>
+        <w:rPr>
+          <w:shd w:val="clear" w:color="auto" w:fill="FFFFFF"/>
+        </w:rPr>
+        <w:t>. Springer-</w:t>
+      </w:r>
+      <w:proofErr w:type="spellStart"/>
+      <w:r>
+        <w:rPr>
+          <w:shd w:val="clear" w:color="auto" w:fill="FFFFFF"/>
+        </w:rPr>
+        <w:t>Verlag</w:t>
+      </w:r>
+      <w:proofErr w:type="spellEnd"/>
+      <w:r>
+        <w:rPr>
+          <w:shd w:val="clear" w:color="auto" w:fill="FFFFFF"/>
+        </w:rPr>
+        <w:t>, New York (1989)</w:t>
+      </w:r>
+    </w:p>
+    <w:p>
+      <w:pPr>
+        <w:rPr>
+          <w:color w:val="0563C1" w:themeColor="hyperlink"/>
+          <w:u w:val="single"/>
+        </w:rPr>
+      </w:pPr>
     </w:p>
     <w:p>
       <w:pPr>
@@ -3534,7 +4805,7 @@
       </w:pPr>
     </w:p>
     <w:sectPr>
-      <w:footerReference w:type="default" r:id="rId13"/>
+      <w:footerReference w:type="default" r:id="rId15"/>
       <w:pgSz w:w="11907" w:h="16839" w:code="9"/>
       <w:pgMar w:top="1440" w:right="1440" w:bottom="1440" w:left="1440" w:header="720" w:footer="720" w:gutter="0"/>
       <w:cols w:space="720"/>
@@ -3604,7 +4875,7 @@
           <w:rPr>
             <w:noProof/>
           </w:rPr>
-          <w:t>9</w:t>
+          <w:t>4</w:t>
         </w:r>
         <w:r>
           <w:rPr>
@@ -4144,6 +5415,119 @@
     </w:lvl>
   </w:abstractNum>
   <w:abstractNum w:abstractNumId="5">
+    <w:nsid w:val="19284C8E"/>
+    <w:multiLevelType w:val="hybridMultilevel"/>
+    <w:tmpl w:val="3EB0653E"/>
+    <w:lvl w:ilvl="0" w:tplc="08090001">
+      <w:start w:val="1"/>
+      <w:numFmt w:val="bullet"/>
+      <w:lvlText w:val=""/>
+      <w:lvlJc w:val="left"/>
+      <w:pPr>
+        <w:ind w:left="720" w:hanging="360"/>
+      </w:pPr>
+      <w:rPr>
+        <w:rFonts w:ascii="Symbol" w:hAnsi="Symbol" w:hint="default"/>
+      </w:rPr>
+    </w:lvl>
+    <w:lvl w:ilvl="1" w:tplc="08090003" w:tentative="1">
+      <w:start w:val="1"/>
+      <w:numFmt w:val="bullet"/>
+      <w:lvlText w:val="o"/>
+      <w:lvlJc w:val="left"/>
+      <w:pPr>
+        <w:ind w:left="1440" w:hanging="360"/>
+      </w:pPr>
+      <w:rPr>
+        <w:rFonts w:ascii="Courier New" w:hAnsi="Courier New" w:cs="Courier New" w:hint="default"/>
+      </w:rPr>
+    </w:lvl>
+    <w:lvl w:ilvl="2" w:tplc="08090005" w:tentative="1">
+      <w:start w:val="1"/>
+      <w:numFmt w:val="bullet"/>
+      <w:lvlText w:val=""/>
+      <w:lvlJc w:val="left"/>
+      <w:pPr>
+        <w:ind w:left="2160" w:hanging="360"/>
+      </w:pPr>
+      <w:rPr>
+        <w:rFonts w:ascii="Wingdings" w:hAnsi="Wingdings" w:hint="default"/>
+      </w:rPr>
+    </w:lvl>
+    <w:lvl w:ilvl="3" w:tplc="08090001" w:tentative="1">
+      <w:start w:val="1"/>
+      <w:numFmt w:val="bullet"/>
+      <w:lvlText w:val=""/>
+      <w:lvlJc w:val="left"/>
+      <w:pPr>
+        <w:ind w:left="2880" w:hanging="360"/>
+      </w:pPr>
+      <w:rPr>
+        <w:rFonts w:ascii="Symbol" w:hAnsi="Symbol" w:hint="default"/>
+      </w:rPr>
+    </w:lvl>
+    <w:lvl w:ilvl="4" w:tplc="08090003" w:tentative="1">
+      <w:start w:val="1"/>
+      <w:numFmt w:val="bullet"/>
+      <w:lvlText w:val="o"/>
+      <w:lvlJc w:val="left"/>
+      <w:pPr>
+        <w:ind w:left="3600" w:hanging="360"/>
+      </w:pPr>
+      <w:rPr>
+        <w:rFonts w:ascii="Courier New" w:hAnsi="Courier New" w:cs="Courier New" w:hint="default"/>
+      </w:rPr>
+    </w:lvl>
+    <w:lvl w:ilvl="5" w:tplc="08090005" w:tentative="1">
+      <w:start w:val="1"/>
+      <w:numFmt w:val="bullet"/>
+      <w:lvlText w:val=""/>
+      <w:lvlJc w:val="left"/>
+      <w:pPr>
+        <w:ind w:left="4320" w:hanging="360"/>
+      </w:pPr>
+      <w:rPr>
+        <w:rFonts w:ascii="Wingdings" w:hAnsi="Wingdings" w:hint="default"/>
+      </w:rPr>
+    </w:lvl>
+    <w:lvl w:ilvl="6" w:tplc="08090001" w:tentative="1">
+      <w:start w:val="1"/>
+      <w:numFmt w:val="bullet"/>
+      <w:lvlText w:val=""/>
+      <w:lvlJc w:val="left"/>
+      <w:pPr>
+        <w:ind w:left="5040" w:hanging="360"/>
+      </w:pPr>
+      <w:rPr>
+        <w:rFonts w:ascii="Symbol" w:hAnsi="Symbol" w:hint="default"/>
+      </w:rPr>
+    </w:lvl>
+    <w:lvl w:ilvl="7" w:tplc="08090003" w:tentative="1">
+      <w:start w:val="1"/>
+      <w:numFmt w:val="bullet"/>
+      <w:lvlText w:val="o"/>
+      <w:lvlJc w:val="left"/>
+      <w:pPr>
+        <w:ind w:left="5760" w:hanging="360"/>
+      </w:pPr>
+      <w:rPr>
+        <w:rFonts w:ascii="Courier New" w:hAnsi="Courier New" w:cs="Courier New" w:hint="default"/>
+      </w:rPr>
+    </w:lvl>
+    <w:lvl w:ilvl="8" w:tplc="08090005" w:tentative="1">
+      <w:start w:val="1"/>
+      <w:numFmt w:val="bullet"/>
+      <w:lvlText w:val=""/>
+      <w:lvlJc w:val="left"/>
+      <w:pPr>
+        <w:ind w:left="6480" w:hanging="360"/>
+      </w:pPr>
+      <w:rPr>
+        <w:rFonts w:ascii="Wingdings" w:hAnsi="Wingdings" w:hint="default"/>
+      </w:rPr>
+    </w:lvl>
+  </w:abstractNum>
+  <w:abstractNum w:abstractNumId="6">
     <w:nsid w:val="25CC3C2F"/>
     <w:multiLevelType w:val="hybridMultilevel"/>
     <w:tmpl w:val="D54AEFB4"/>
@@ -4255,7 +5639,7 @@
       </w:rPr>
     </w:lvl>
   </w:abstractNum>
-  <w:abstractNum w:abstractNumId="6">
+  <w:abstractNum w:abstractNumId="7">
     <w:nsid w:val="26595128"/>
     <w:multiLevelType w:val="hybridMultilevel"/>
     <w:tmpl w:val="1634239A"/>
@@ -4368,7 +5752,7 @@
       </w:rPr>
     </w:lvl>
   </w:abstractNum>
-  <w:abstractNum w:abstractNumId="7">
+  <w:abstractNum w:abstractNumId="8">
     <w:nsid w:val="2BE76572"/>
     <w:multiLevelType w:val="hybridMultilevel"/>
     <w:tmpl w:val="205CE4B8"/>
@@ -4481,7 +5865,7 @@
       </w:rPr>
     </w:lvl>
   </w:abstractNum>
-  <w:abstractNum w:abstractNumId="8">
+  <w:abstractNum w:abstractNumId="9">
     <w:nsid w:val="30707E21"/>
     <w:multiLevelType w:val="hybridMultilevel"/>
     <w:tmpl w:val="5BF2B0BC"/>
@@ -4594,7 +5978,7 @@
       </w:rPr>
     </w:lvl>
   </w:abstractNum>
-  <w:abstractNum w:abstractNumId="9">
+  <w:abstractNum w:abstractNumId="10">
     <w:nsid w:val="387F26D3"/>
     <w:multiLevelType w:val="hybridMultilevel"/>
     <w:tmpl w:val="E48C8296"/>
@@ -4683,7 +6067,7 @@
       </w:pPr>
     </w:lvl>
   </w:abstractNum>
-  <w:abstractNum w:abstractNumId="10">
+  <w:abstractNum w:abstractNumId="11">
     <w:nsid w:val="4A333DDE"/>
     <w:multiLevelType w:val="hybridMultilevel"/>
     <w:tmpl w:val="B148C1CC"/>
@@ -4772,7 +6156,7 @@
       </w:pPr>
     </w:lvl>
   </w:abstractNum>
-  <w:abstractNum w:abstractNumId="11">
+  <w:abstractNum w:abstractNumId="12">
     <w:nsid w:val="588B15A7"/>
     <w:multiLevelType w:val="hybridMultilevel"/>
     <w:tmpl w:val="5B38FF48"/>
@@ -4885,7 +6269,119 @@
       </w:rPr>
     </w:lvl>
   </w:abstractNum>
-  <w:abstractNum w:abstractNumId="12">
+  <w:abstractNum w:abstractNumId="13">
+    <w:nsid w:val="5BF33AA6"/>
+    <w:multiLevelType w:val="hybridMultilevel"/>
+    <w:tmpl w:val="FC501570"/>
+    <w:lvl w:ilvl="0" w:tplc="BF3016AA">
+      <w:numFmt w:val="bullet"/>
+      <w:lvlText w:val="-"/>
+      <w:lvlJc w:val="left"/>
+      <w:pPr>
+        <w:ind w:left="720" w:hanging="360"/>
+      </w:pPr>
+      <w:rPr>
+        <w:rFonts w:ascii="Times New Roman" w:eastAsiaTheme="minorEastAsia" w:hAnsi="Times New Roman" w:cs="Times New Roman" w:hint="default"/>
+      </w:rPr>
+    </w:lvl>
+    <w:lvl w:ilvl="1" w:tplc="08090003" w:tentative="1">
+      <w:start w:val="1"/>
+      <w:numFmt w:val="bullet"/>
+      <w:lvlText w:val="o"/>
+      <w:lvlJc w:val="left"/>
+      <w:pPr>
+        <w:ind w:left="1440" w:hanging="360"/>
+      </w:pPr>
+      <w:rPr>
+        <w:rFonts w:ascii="Courier New" w:hAnsi="Courier New" w:cs="Courier New" w:hint="default"/>
+      </w:rPr>
+    </w:lvl>
+    <w:lvl w:ilvl="2" w:tplc="08090005" w:tentative="1">
+      <w:start w:val="1"/>
+      <w:numFmt w:val="bullet"/>
+      <w:lvlText w:val=""/>
+      <w:lvlJc w:val="left"/>
+      <w:pPr>
+        <w:ind w:left="2160" w:hanging="360"/>
+      </w:pPr>
+      <w:rPr>
+        <w:rFonts w:ascii="Wingdings" w:hAnsi="Wingdings" w:hint="default"/>
+      </w:rPr>
+    </w:lvl>
+    <w:lvl w:ilvl="3" w:tplc="08090001" w:tentative="1">
+      <w:start w:val="1"/>
+      <w:numFmt w:val="bullet"/>
+      <w:lvlText w:val=""/>
+      <w:lvlJc w:val="left"/>
+      <w:pPr>
+        <w:ind w:left="2880" w:hanging="360"/>
+      </w:pPr>
+      <w:rPr>
+        <w:rFonts w:ascii="Symbol" w:hAnsi="Symbol" w:hint="default"/>
+      </w:rPr>
+    </w:lvl>
+    <w:lvl w:ilvl="4" w:tplc="08090003" w:tentative="1">
+      <w:start w:val="1"/>
+      <w:numFmt w:val="bullet"/>
+      <w:lvlText w:val="o"/>
+      <w:lvlJc w:val="left"/>
+      <w:pPr>
+        <w:ind w:left="3600" w:hanging="360"/>
+      </w:pPr>
+      <w:rPr>
+        <w:rFonts w:ascii="Courier New" w:hAnsi="Courier New" w:cs="Courier New" w:hint="default"/>
+      </w:rPr>
+    </w:lvl>
+    <w:lvl w:ilvl="5" w:tplc="08090005" w:tentative="1">
+      <w:start w:val="1"/>
+      <w:numFmt w:val="bullet"/>
+      <w:lvlText w:val=""/>
+      <w:lvlJc w:val="left"/>
+      <w:pPr>
+        <w:ind w:left="4320" w:hanging="360"/>
+      </w:pPr>
+      <w:rPr>
+        <w:rFonts w:ascii="Wingdings" w:hAnsi="Wingdings" w:hint="default"/>
+      </w:rPr>
+    </w:lvl>
+    <w:lvl w:ilvl="6" w:tplc="08090001" w:tentative="1">
+      <w:start w:val="1"/>
+      <w:numFmt w:val="bullet"/>
+      <w:lvlText w:val=""/>
+      <w:lvlJc w:val="left"/>
+      <w:pPr>
+        <w:ind w:left="5040" w:hanging="360"/>
+      </w:pPr>
+      <w:rPr>
+        <w:rFonts w:ascii="Symbol" w:hAnsi="Symbol" w:hint="default"/>
+      </w:rPr>
+    </w:lvl>
+    <w:lvl w:ilvl="7" w:tplc="08090003" w:tentative="1">
+      <w:start w:val="1"/>
+      <w:numFmt w:val="bullet"/>
+      <w:lvlText w:val="o"/>
+      <w:lvlJc w:val="left"/>
+      <w:pPr>
+        <w:ind w:left="5760" w:hanging="360"/>
+      </w:pPr>
+      <w:rPr>
+        <w:rFonts w:ascii="Courier New" w:hAnsi="Courier New" w:cs="Courier New" w:hint="default"/>
+      </w:rPr>
+    </w:lvl>
+    <w:lvl w:ilvl="8" w:tplc="08090005" w:tentative="1">
+      <w:start w:val="1"/>
+      <w:numFmt w:val="bullet"/>
+      <w:lvlText w:val=""/>
+      <w:lvlJc w:val="left"/>
+      <w:pPr>
+        <w:ind w:left="6480" w:hanging="360"/>
+      </w:pPr>
+      <w:rPr>
+        <w:rFonts w:ascii="Wingdings" w:hAnsi="Wingdings" w:hint="default"/>
+      </w:rPr>
+    </w:lvl>
+  </w:abstractNum>
+  <w:abstractNum w:abstractNumId="14">
     <w:nsid w:val="79E75465"/>
     <w:multiLevelType w:val="hybridMultilevel"/>
     <w:tmpl w:val="F8300C3C"/>
@@ -5001,34 +6497,34 @@
     <w:abstractNumId w:val="1"/>
   </w:num>
   <w:num w:numId="2">
-    <w:abstractNumId w:val="9"/>
+    <w:abstractNumId w:val="10"/>
   </w:num>
   <w:num w:numId="3">
-    <w:abstractNumId w:val="9"/>
+    <w:abstractNumId w:val="10"/>
     <w:lvlOverride w:ilvl="0">
       <w:startOverride w:val="1"/>
     </w:lvlOverride>
   </w:num>
   <w:num w:numId="4">
-    <w:abstractNumId w:val="10"/>
+    <w:abstractNumId w:val="11"/>
   </w:num>
   <w:num w:numId="5">
-    <w:abstractNumId w:val="8"/>
+    <w:abstractNumId w:val="9"/>
   </w:num>
   <w:num w:numId="6">
-    <w:abstractNumId w:val="12"/>
+    <w:abstractNumId w:val="14"/>
   </w:num>
   <w:num w:numId="7">
-    <w:abstractNumId w:val="6"/>
+    <w:abstractNumId w:val="7"/>
   </w:num>
   <w:num w:numId="8">
-    <w:abstractNumId w:val="11"/>
+    <w:abstractNumId w:val="12"/>
   </w:num>
   <w:num w:numId="9">
     <w:abstractNumId w:val="2"/>
   </w:num>
   <w:num w:numId="10">
-    <w:abstractNumId w:val="5"/>
+    <w:abstractNumId w:val="6"/>
   </w:num>
   <w:num w:numId="11">
     <w:abstractNumId w:val="3"/>
@@ -5037,10 +6533,16 @@
     <w:abstractNumId w:val="0"/>
   </w:num>
   <w:num w:numId="13">
-    <w:abstractNumId w:val="7"/>
+    <w:abstractNumId w:val="8"/>
   </w:num>
   <w:num w:numId="14">
     <w:abstractNumId w:val="4"/>
+  </w:num>
+  <w:num w:numId="15">
+    <w:abstractNumId w:val="5"/>
+  </w:num>
+  <w:num w:numId="16">
+    <w:abstractNumId w:val="13"/>
   </w:num>
 </w:numbering>
 </file>
@@ -5498,7 +7000,6 @@
   <w:style w:type="character" w:default="1" w:styleId="DefaultParagraphFont">
     <w:name w:val="Default Paragraph Font"/>
     <w:uiPriority w:val="1"/>
-    <w:semiHidden/>
     <w:unhideWhenUsed/>
   </w:style>
   <w:style w:type="table" w:default="1" w:styleId="TableNormal">

</xml_diff>

<commit_message>
Done with justification Q1
</commit_message>
<xml_diff>
--- a/report/report.docx
+++ b/report/report.docx
@@ -160,39 +160,41 @@
           <w:sz w:val="26"/>
           <w:szCs w:val="26"/>
         </w:rPr>
-        <w:t xml:space="preserve">Muhammad </w:t>
-      </w:r>
-      <w:proofErr w:type="spellStart"/>
-      <w:r>
+        <w:t>Muhammad Awad Luckhoo (15042278)</w:t>
+      </w:r>
+    </w:p>
+    <w:p>
+      <w:pPr>
+        <w:spacing w:line="360" w:lineRule="auto"/>
+        <w:jc w:val="center"/>
         <w:rPr>
           <w:sz w:val="26"/>
           <w:szCs w:val="26"/>
         </w:rPr>
-        <w:t>Awad</w:t>
-      </w:r>
-      <w:proofErr w:type="spellEnd"/>
+      </w:pPr>
       <w:r>
         <w:rPr>
           <w:sz w:val="26"/>
           <w:szCs w:val="26"/>
         </w:rPr>
-        <w:t xml:space="preserve"> </w:t>
-      </w:r>
-      <w:proofErr w:type="spellStart"/>
-      <w:r>
+        <w:t>Choong Kai Wern (15053648)</w:t>
+      </w:r>
+    </w:p>
+    <w:p>
+      <w:pPr>
+        <w:spacing w:line="360" w:lineRule="auto"/>
+        <w:jc w:val="center"/>
         <w:rPr>
           <w:sz w:val="26"/>
           <w:szCs w:val="26"/>
         </w:rPr>
-        <w:t>Luckhoo</w:t>
-      </w:r>
-      <w:proofErr w:type="spellEnd"/>
+      </w:pPr>
       <w:r>
         <w:rPr>
           <w:sz w:val="26"/>
           <w:szCs w:val="26"/>
         </w:rPr>
-        <w:t xml:space="preserve"> (15042278)</w:t>
+        <w:t>Teh Cuok Syen (15061567)</w:t>
       </w:r>
     </w:p>
     <w:p>
@@ -204,187 +206,46 @@
           <w:szCs w:val="26"/>
         </w:rPr>
       </w:pPr>
-      <w:proofErr w:type="spellStart"/>
       <w:r>
         <w:rPr>
           <w:sz w:val="26"/>
           <w:szCs w:val="26"/>
         </w:rPr>
-        <w:t>Choong</w:t>
-      </w:r>
-      <w:proofErr w:type="spellEnd"/>
-      <w:r>
+        <w:t>Ong Li Shen (15071863)</w:t>
+      </w:r>
+    </w:p>
+    <w:p>
+      <w:pPr>
+        <w:spacing w:line="360" w:lineRule="auto"/>
+        <w:jc w:val="center"/>
         <w:rPr>
           <w:sz w:val="26"/>
           <w:szCs w:val="26"/>
         </w:rPr>
-        <w:t xml:space="preserve"> Kai </w:t>
-      </w:r>
-      <w:proofErr w:type="spellStart"/>
+      </w:pPr>
       <w:r>
         <w:rPr>
           <w:sz w:val="26"/>
           <w:szCs w:val="26"/>
         </w:rPr>
-        <w:t>Wern</w:t>
-      </w:r>
-      <w:proofErr w:type="spellEnd"/>
-      <w:r>
+        <w:t>Mu Chun Khang (13079272)</w:t>
+      </w:r>
+    </w:p>
+    <w:p>
+      <w:pPr>
+        <w:spacing w:line="360" w:lineRule="auto"/>
+        <w:jc w:val="center"/>
         <w:rPr>
           <w:sz w:val="26"/>
           <w:szCs w:val="26"/>
         </w:rPr>
-        <w:t xml:space="preserve"> (15053648)</w:t>
-      </w:r>
-    </w:p>
-    <w:p>
-      <w:pPr>
-        <w:spacing w:line="360" w:lineRule="auto"/>
-        <w:jc w:val="center"/>
+      </w:pPr>
+      <w:r>
         <w:rPr>
           <w:sz w:val="26"/>
           <w:szCs w:val="26"/>
         </w:rPr>
-      </w:pPr>
-      <w:proofErr w:type="spellStart"/>
-      <w:r>
-        <w:rPr>
-          <w:sz w:val="26"/>
-          <w:szCs w:val="26"/>
-        </w:rPr>
-        <w:t>Teh</w:t>
-      </w:r>
-      <w:proofErr w:type="spellEnd"/>
-      <w:r>
-        <w:rPr>
-          <w:sz w:val="26"/>
-          <w:szCs w:val="26"/>
-        </w:rPr>
-        <w:t xml:space="preserve"> </w:t>
-      </w:r>
-      <w:proofErr w:type="spellStart"/>
-      <w:r>
-        <w:rPr>
-          <w:sz w:val="26"/>
-          <w:szCs w:val="26"/>
-        </w:rPr>
-        <w:t>Cuok</w:t>
-      </w:r>
-      <w:proofErr w:type="spellEnd"/>
-      <w:r>
-        <w:rPr>
-          <w:sz w:val="26"/>
-          <w:szCs w:val="26"/>
-        </w:rPr>
-        <w:t xml:space="preserve"> </w:t>
-      </w:r>
-      <w:proofErr w:type="spellStart"/>
-      <w:r>
-        <w:rPr>
-          <w:sz w:val="26"/>
-          <w:szCs w:val="26"/>
-        </w:rPr>
-        <w:t>Syen</w:t>
-      </w:r>
-      <w:proofErr w:type="spellEnd"/>
-      <w:r>
-        <w:rPr>
-          <w:sz w:val="26"/>
-          <w:szCs w:val="26"/>
-        </w:rPr>
-        <w:t xml:space="preserve"> (15061567)</w:t>
-      </w:r>
-    </w:p>
-    <w:p>
-      <w:pPr>
-        <w:spacing w:line="360" w:lineRule="auto"/>
-        <w:jc w:val="center"/>
-        <w:rPr>
-          <w:sz w:val="26"/>
-          <w:szCs w:val="26"/>
-        </w:rPr>
-      </w:pPr>
-      <w:r>
-        <w:rPr>
-          <w:sz w:val="26"/>
-          <w:szCs w:val="26"/>
-        </w:rPr>
-        <w:t>Ong Li Shen (15071863)</w:t>
-      </w:r>
-    </w:p>
-    <w:p>
-      <w:pPr>
-        <w:spacing w:line="360" w:lineRule="auto"/>
-        <w:jc w:val="center"/>
-        <w:rPr>
-          <w:sz w:val="26"/>
-          <w:szCs w:val="26"/>
-        </w:rPr>
-      </w:pPr>
-      <w:r>
-        <w:rPr>
-          <w:sz w:val="26"/>
-          <w:szCs w:val="26"/>
-        </w:rPr>
-        <w:t xml:space="preserve">Mu Chun </w:t>
-      </w:r>
-      <w:proofErr w:type="spellStart"/>
-      <w:r>
-        <w:rPr>
-          <w:sz w:val="26"/>
-          <w:szCs w:val="26"/>
-        </w:rPr>
-        <w:t>Khang</w:t>
-      </w:r>
-      <w:proofErr w:type="spellEnd"/>
-      <w:r>
-        <w:rPr>
-          <w:sz w:val="26"/>
-          <w:szCs w:val="26"/>
-        </w:rPr>
-        <w:t xml:space="preserve"> (13079272)</w:t>
-      </w:r>
-    </w:p>
-    <w:p>
-      <w:pPr>
-        <w:spacing w:line="360" w:lineRule="auto"/>
-        <w:jc w:val="center"/>
-        <w:rPr>
-          <w:sz w:val="26"/>
-          <w:szCs w:val="26"/>
-        </w:rPr>
-      </w:pPr>
-      <w:proofErr w:type="spellStart"/>
-      <w:r>
-        <w:rPr>
-          <w:sz w:val="26"/>
-          <w:szCs w:val="26"/>
-        </w:rPr>
-        <w:t>Mah</w:t>
-      </w:r>
-      <w:proofErr w:type="spellEnd"/>
-      <w:r>
-        <w:rPr>
-          <w:sz w:val="26"/>
-          <w:szCs w:val="26"/>
-        </w:rPr>
-        <w:t xml:space="preserve"> Qi </w:t>
-      </w:r>
-      <w:proofErr w:type="spellStart"/>
-      <w:r>
-        <w:rPr>
-          <w:sz w:val="26"/>
-          <w:szCs w:val="26"/>
-        </w:rPr>
-        <w:t>Hao</w:t>
-      </w:r>
-      <w:proofErr w:type="spellEnd"/>
-      <w:r>
-        <w:rPr>
-          <w:sz w:val="26"/>
-          <w:szCs w:val="26"/>
-        </w:rPr>
-        <w:t xml:space="preserve"> (16080111)</w:t>
+        <w:t>Mah Qi Hao (16080111)</w:t>
       </w:r>
     </w:p>
     <w:p/>
@@ -1405,11 +1266,7 @@
         <w:t>ES</w:t>
       </w:r>
       <w:r>
-        <w:t xml:space="preserve">s in terms of components, applications and drawbacks. </w:t>
-      </w:r>
-      <w:proofErr w:type="gramStart"/>
-      <w:r>
-        <w:t xml:space="preserve">In essence, </w:t>
+        <w:t xml:space="preserve">s in terms of components, applications and drawbacks. In essence, </w:t>
       </w:r>
       <w:r>
         <w:t>ES</w:t>
@@ -1417,7 +1274,6 @@
       <w:r>
         <w:t>s</w:t>
       </w:r>
-      <w:proofErr w:type="gramEnd"/>
       <w:r>
         <w:t xml:space="preserve"> are computer applications that employ non-algorithmic expertise to solve specific problems (</w:t>
       </w:r>
@@ -1556,43 +1412,20 @@
       <w:r>
         <w:t xml:space="preserve">s is </w:t>
       </w:r>
-      <w:proofErr w:type="spellStart"/>
-      <w:r>
-        <w:t>Dendral</w:t>
-      </w:r>
-      <w:proofErr w:type="spellEnd"/>
-      <w:r>
-        <w:t xml:space="preserve"> that analyses mass spectral patterns to deduce chemical structure of unknown compounds </w:t>
-      </w:r>
-      <w:r>
-        <w:t>(</w:t>
-      </w:r>
-      <w:proofErr w:type="spellStart"/>
-      <w:r>
-        <w:t>Duda</w:t>
-      </w:r>
-      <w:proofErr w:type="spellEnd"/>
-      <w:r>
-        <w:t xml:space="preserve"> &amp; </w:t>
-      </w:r>
-      <w:proofErr w:type="spellStart"/>
+      <w:r>
+        <w:t xml:space="preserve">Dendral that analyses mass spectral patterns to deduce chemical structure of unknown compounds </w:t>
+      </w:r>
+      <w:r>
+        <w:t xml:space="preserve">(Duda &amp; </w:t>
+      </w:r>
       <w:r>
         <w:t>Shortliffe</w:t>
       </w:r>
-      <w:proofErr w:type="spellEnd"/>
       <w:r>
         <w:t>, 1983)</w:t>
       </w:r>
       <w:r>
-        <w:t xml:space="preserve">. On the other hand, </w:t>
-      </w:r>
-      <w:proofErr w:type="spellStart"/>
-      <w:r>
-        <w:t>Mycin</w:t>
-      </w:r>
-      <w:proofErr w:type="spellEnd"/>
-      <w:r>
-        <w:t xml:space="preserve"> is another </w:t>
+        <w:t xml:space="preserve">. On the other hand, Mycin is another </w:t>
       </w:r>
       <w:r>
         <w:t>ES</w:t>
@@ -1662,13 +1495,8 @@
       </w:pPr>
     </w:p>
     <w:p>
-      <w:proofErr w:type="gramStart"/>
-      <w:r>
-        <w:t>For the purpose of</w:t>
-      </w:r>
-      <w:proofErr w:type="gramEnd"/>
-      <w:r>
-        <w:t xml:space="preserve"> building an </w:t>
+      <w:r>
+        <w:t xml:space="preserve">For the purpose of building an </w:t>
       </w:r>
       <w:r>
         <w:t>ES</w:t>
@@ -1677,12 +1505,7 @@
         <w:t xml:space="preserve">, </w:t>
       </w:r>
       <w:r>
-        <w:t>the paper dis</w:t>
-      </w:r>
-      <w:bookmarkStart w:id="4" w:name="_GoBack"/>
-      <w:bookmarkEnd w:id="4"/>
-      <w:r>
-        <w:t xml:space="preserve">cusses </w:t>
+        <w:t xml:space="preserve">the paper discusses </w:t>
       </w:r>
       <w:r>
         <w:t>two</w:t>
@@ -1787,13 +1610,25 @@
         <w:t xml:space="preserve">: knowledge base and </w:t>
       </w:r>
       <w:r>
-        <w:t xml:space="preserve">reasoning engine. Typically, </w:t>
+        <w:t>reasoning engine</w:t>
+      </w:r>
+      <w:r>
+        <w:t xml:space="preserve"> (Wtec, 1993)</w:t>
+      </w:r>
+      <w:r>
+        <w:t xml:space="preserve">. Typically, </w:t>
       </w:r>
       <w:r>
         <w:t>ES</w:t>
       </w:r>
       <w:r>
-        <w:t xml:space="preserve"> development tools come with prescribe methods of building applications through configuration and instantiation of these components. Besides that, </w:t>
+        <w:t xml:space="preserve"> development tools come with prescribe methods of building applications through configuration and instantiation of these components</w:t>
+      </w:r>
+      <w:r>
+        <w:t xml:space="preserve"> (1993)</w:t>
+      </w:r>
+      <w:r>
+        <w:t xml:space="preserve">. Besides that, </w:t>
       </w:r>
       <w:r>
         <w:t xml:space="preserve">developers are also offered numerous choices when designing an </w:t>
@@ -1802,7 +1637,13 @@
         <w:t>ES</w:t>
       </w:r>
       <w:r>
-        <w:t xml:space="preserve">. The methodology, mode of knowledge representation, software development package and hardware to be implemented on are among the factors for consideration. </w:t>
+        <w:t>. The methodology, mode of knowledge representation, software development package and hardware to be implemented on are among the factors for consideration</w:t>
+      </w:r>
+      <w:r>
+        <w:t xml:space="preserve"> (1993)</w:t>
+      </w:r>
+      <w:r>
+        <w:t xml:space="preserve">. </w:t>
       </w:r>
       <w:r>
         <w:t>Herein, a</w:t>
@@ -1891,7 +1732,13 @@
         <w:t>ES</w:t>
       </w:r>
       <w:r>
-        <w:t xml:space="preserve">s. A great example of an </w:t>
+        <w:t>s</w:t>
+      </w:r>
+      <w:r>
+        <w:t xml:space="preserve"> (Wtec, 1993)</w:t>
+      </w:r>
+      <w:r>
+        <w:t xml:space="preserve">. A great example of an </w:t>
       </w:r>
       <w:r>
         <w:t>ES</w:t>
@@ -1900,22 +1747,46 @@
         <w:t xml:space="preserve"> shell is Jess which stands for The Java </w:t>
       </w:r>
       <w:r>
+        <w:t>Expert System</w:t>
+      </w:r>
+      <w:r>
+        <w:t xml:space="preserve"> Shell</w:t>
+      </w:r>
+      <w:r>
+        <w:t xml:space="preserve"> (JessRules, 1997)</w:t>
+      </w:r>
+      <w:r>
+        <w:t xml:space="preserve">. </w:t>
+      </w:r>
+      <w:r>
+        <w:t xml:space="preserve">Jess is an </w:t>
+      </w:r>
+      <w:r>
         <w:t>ES</w:t>
       </w:r>
       <w:r>
-        <w:t xml:space="preserve"> Shell. </w:t>
-      </w:r>
-      <w:r>
-        <w:t xml:space="preserve">Jess is an </w:t>
-      </w:r>
-      <w:r>
-        <w:t>ES</w:t>
-      </w:r>
-      <w:r>
         <w:t xml:space="preserve"> shell written in Java en</w:t>
       </w:r>
       <w:r>
-        <w:t xml:space="preserve">tirely, driven by a Lisp-styled scripting language. Java provides the external mechanisms that generate and control the rules. To use Jess, the data must first be converted into text before it is handled by the interpreter. </w:t>
+        <w:t>tirely, driven by a Lisp-styled scripting language</w:t>
+      </w:r>
+      <w:r>
+        <w:t xml:space="preserve"> (University of New Mexico, 2017)</w:t>
+      </w:r>
+      <w:r>
+        <w:t>. Java provides the external mechanisms that generate and control the rules</w:t>
+      </w:r>
+      <w:r>
+        <w:t xml:space="preserve"> (1993)</w:t>
+      </w:r>
+      <w:r>
+        <w:t>. To use Jess, the data must first be converted into text before it is handled by the interpreter</w:t>
+      </w:r>
+      <w:r>
+        <w:t xml:space="preserve"> (2017)</w:t>
+      </w:r>
+      <w:r>
+        <w:t xml:space="preserve">. </w:t>
       </w:r>
     </w:p>
     <w:p/>
@@ -1930,7 +1801,16 @@
         <w:t>a genera</w:t>
       </w:r>
       <w:r>
-        <w:t xml:space="preserve">l-purpose programming language. </w:t>
+        <w:t>l-purpose programming language</w:t>
+      </w:r>
+      <w:r>
+        <w:t xml:space="preserve"> </w:t>
+      </w:r>
+      <w:r>
+        <w:t>(Wtec, 1993)</w:t>
+      </w:r>
+      <w:r>
+        <w:t xml:space="preserve">. </w:t>
       </w:r>
       <w:r>
         <w:t xml:space="preserve">A rule engine is a special program that applies rules to large sets of data in an efficient way. A rule-based program can have up to thousands of rules, </w:t>
@@ -1938,16 +1818,20 @@
       <w:r>
         <w:t xml:space="preserve">but Jess will have no problem applying them as data in the form of a knowledge base. </w:t>
       </w:r>
-      <w:proofErr w:type="gramStart"/>
-      <w:r>
-        <w:t>In particular domains</w:t>
-      </w:r>
-      <w:proofErr w:type="gramEnd"/>
-      <w:r>
-        <w:t xml:space="preserve">, the rules are represented as the heuristic knowledge of human experts, while evolving situations are represented by the knowledge base. </w:t>
-      </w:r>
-      <w:r>
-        <w:t xml:space="preserve">On the other hand, as a general-purpose programming language, Jess can be extended easily as it directly accesses all Java classes and libraries. New commands can be written in Java or Jess to be integrated into Jess. Thus, Jess is very customizable when it comes to building applications. </w:t>
+      <w:r>
+        <w:t xml:space="preserve">In particular domains, the rules are represented as the heuristic knowledge of human experts, while evolving situations are represented by the knowledge base. </w:t>
+      </w:r>
+      <w:r>
+        <w:t>On the other hand, as a general-purpose programming language, Jess can be extended easily as it directly accesses all Java classes and libraries</w:t>
+      </w:r>
+      <w:r>
+        <w:t xml:space="preserve"> </w:t>
+      </w:r>
+      <w:r>
+        <w:t>(University of New Mexico, 2017)</w:t>
+      </w:r>
+      <w:r>
+        <w:t xml:space="preserve">. New commands can be written in Java or Jess to be integrated into Jess. Thus, Jess is very customizable when it comes to building applications. </w:t>
       </w:r>
     </w:p>
     <w:p/>
@@ -1956,19 +1840,34 @@
         <w:t>The advantag</w:t>
       </w:r>
       <w:r>
-        <w:t>es of Jess include the ease of working with the code builder because it is an independent scripting language. Jess releases the burden from developers because they are not required to declare each rule as a set of nested class instances. On top of that, the programming effort for building the user interface and inference engine is also greatly reduced. Projects can be completed faster and cheaper in an efficient manner. However, Jess has the disadvantage of Java being disconnected from the rule engine. Normal Java syntax cannot be used to debug the syntax after external files and strings have been used to specify the rules. Besides that, Jess implements the Rete algorithm to match rules against the knowledge base. Since the algorithm trades space for speed, Jess requires relatively-large memory usage for moderately-sized programs.</w:t>
+        <w:t>es of Jess include the ease of working with the code builder because it is an independent scripting language. Jess releases the burden from developers because they are not required to declare each rule as a set of nested class instances</w:t>
+      </w:r>
+      <w:r>
+        <w:t xml:space="preserve"> (</w:t>
+      </w:r>
+      <w:r>
+        <w:t>Retchford</w:t>
+      </w:r>
+      <w:r>
+        <w:t>, 2017)</w:t>
+      </w:r>
+      <w:r>
+        <w:t>. On top of that, the programming effort for building the user interface and inference engine is also greatly reduced. Projects can be completed faster and cheaper in an efficient manner. However, Jess has the disadvantage of Java being disconnected from the rule engine. Normal Java syntax cannot be used to debug the syntax after external files and strings have been used to specify the rules</w:t>
+      </w:r>
+      <w:r>
+        <w:t xml:space="preserve"> (</w:t>
+      </w:r>
+      <w:r>
+        <w:t>DeveloperIQ, 2014</w:t>
+      </w:r>
+      <w:r>
+        <w:t>)</w:t>
+      </w:r>
+      <w:r>
+        <w:t>. Besides that, Jess implements the Rete algorithm to match rules against the knowledge base. Since the algorithm trades space for speed, Jess requires relatively-large memory usage for moderately-sized programs.</w:t>
       </w:r>
       <w:r>
         <w:t xml:space="preserve"> </w:t>
-      </w:r>
-    </w:p>
-    <w:p>
-      <w:pPr>
-        <w:spacing w:line="240" w:lineRule="auto"/>
-        <w:jc w:val="left"/>
-      </w:pPr>
-      <w:r>
-        <w:br w:type="page"/>
       </w:r>
     </w:p>
     <w:p>
@@ -2021,89 +1920,46 @@
         <w:t>ES</w:t>
       </w:r>
       <w:r>
-        <w:t xml:space="preserve">s due to their high capability in handling symbolic data efficiently. One example worth mentioning is </w:t>
-      </w:r>
-      <w:proofErr w:type="spellStart"/>
-      <w:r>
-        <w:t>Prolog</w:t>
-      </w:r>
-      <w:proofErr w:type="spellEnd"/>
-      <w:r>
-        <w:t xml:space="preserve">, a language </w:t>
+        <w:t xml:space="preserve">s due to their high capability in handling symbolic data efficiently. One example worth mentioning is Prolog, a language </w:t>
       </w:r>
       <w:r>
         <w:t>that is backward-chaining where it works backwards from a goal to find supporting facts</w:t>
       </w:r>
       <w:r>
-        <w:t xml:space="preserve">. A </w:t>
-      </w:r>
-      <w:proofErr w:type="spellStart"/>
-      <w:r>
-        <w:t>Prolog</w:t>
-      </w:r>
-      <w:proofErr w:type="spellEnd"/>
-      <w:r>
-        <w:t xml:space="preserve"> program consists of a set of clauses whereby a clause is either a fact or a rule used to indicate a relationship between elements. </w:t>
-      </w:r>
-      <w:r>
-        <w:t xml:space="preserve">Queries are entered using command-line tools provided by </w:t>
-      </w:r>
-      <w:proofErr w:type="spellStart"/>
-      <w:r>
-        <w:t>Prolog</w:t>
-      </w:r>
-      <w:proofErr w:type="spellEnd"/>
-      <w:r>
-        <w:t>.</w:t>
+        <w:t xml:space="preserve"> (DeveloperIQ, 2014)</w:t>
+      </w:r>
+      <w:r>
+        <w:t>. A Prolog program consists of a set of clauses whereby a clause is either a fact or a rule used to indicate a relationship between elements</w:t>
+      </w:r>
+      <w:r>
+        <w:t xml:space="preserve"> </w:t>
+      </w:r>
+      <w:r>
+        <w:t>(2014)</w:t>
+      </w:r>
+      <w:r>
+        <w:t xml:space="preserve">. </w:t>
+      </w:r>
+      <w:r>
+        <w:t>Queries are entered using command-line tools provided by Prolog.</w:t>
       </w:r>
     </w:p>
     <w:p/>
     <w:p>
       <w:r>
-        <w:t xml:space="preserve">The process of deriving reason for a </w:t>
-      </w:r>
-      <w:proofErr w:type="spellStart"/>
-      <w:r>
-        <w:t>Prolog</w:t>
-      </w:r>
-      <w:proofErr w:type="spellEnd"/>
-      <w:r>
-        <w:t xml:space="preserve"> program can be broken down into multiple steps. Initially, a goal is given. </w:t>
-      </w:r>
-      <w:proofErr w:type="spellStart"/>
-      <w:r>
-        <w:t>Prolog</w:t>
-      </w:r>
-      <w:proofErr w:type="spellEnd"/>
-      <w:r>
-        <w:t xml:space="preserve"> searches the database from top to bottom for a fact that matches the goal. Then, a pointer is left where the match is found before </w:t>
-      </w:r>
-      <w:proofErr w:type="spellStart"/>
-      <w:r>
-        <w:t>Prolog</w:t>
-      </w:r>
-      <w:proofErr w:type="spellEnd"/>
-      <w:r>
-        <w:t xml:space="preserve"> instantiates the suitable variables. When a goal matches the head of a rule instead of a fact, the atoms within the rule’s body are treated as sub-goals that must all be satisfied to prove that the head is satisfied. Herein, the order of entries is important as the arrangement influences the number of search required to satisfy the goal and find a solution. In fact, there could be situations where </w:t>
-      </w:r>
-      <w:proofErr w:type="spellStart"/>
-      <w:r>
-        <w:t>Prolog</w:t>
-      </w:r>
-      <w:proofErr w:type="spellEnd"/>
-      <w:r>
-        <w:t xml:space="preserve"> may not find a solution even though a human can easily identify it from the given information.</w:t>
+        <w:t>The process of deriving reason for a Prolog program can be broken down into multiple steps</w:t>
+      </w:r>
+      <w:r>
+        <w:t xml:space="preserve"> (Jabbar &amp; Khan, 2016)</w:t>
+      </w:r>
+      <w:r>
+        <w:t>. Initially, a goal is given. Prolog searches the database from top to bottom for a fact that matches the goal. Then, a pointer is left where the match is found before Prolog instantiates the suitable variables. When a goal matches the head of a rule instead of a fact, the atoms within the rule’s body are treated as sub-goals that must all be satisfied to prove that the head is satisfied. Herein, the order of entries is important as the arrangement influences the number of search required to satisfy the goal and find a solution. In fact, there could be situations where Prolog may not find a solution even though a human can easily identify it from the given information.</w:t>
       </w:r>
     </w:p>
     <w:p/>
     <w:p>
-      <w:proofErr w:type="spellStart"/>
-      <w:r>
-        <w:t>Prolog</w:t>
-      </w:r>
-      <w:proofErr w:type="spellEnd"/>
-      <w:r>
-        <w:t xml:space="preserve"> has the advantage of being a powerful language that deduces the d</w:t>
+      <w:r>
+        <w:t>Prolog has the advantage of being a powerful language that deduces the d</w:t>
       </w:r>
       <w:r>
         <w:t xml:space="preserve">esired supplementary facts using strong built-in deduction system. The developer </w:t>
@@ -2115,26 +1971,31 @@
         <w:t xml:space="preserve">only needs to </w:t>
       </w:r>
       <w:r>
-        <w:t xml:space="preserve">define what is required rather than indicate how it should be computed. </w:t>
-      </w:r>
-      <w:proofErr w:type="spellStart"/>
-      <w:r>
-        <w:t>Prolog</w:t>
-      </w:r>
-      <w:proofErr w:type="spellEnd"/>
-      <w:r>
-        <w:t xml:space="preserve"> also encourages modular programming and incremental developments, making program tracing and debugging a simple process. Nevertheless, </w:t>
-      </w:r>
-      <w:r>
-        <w:t xml:space="preserve">it is very difficult to design a database that accurately represents relationships. Moreover, </w:t>
-      </w:r>
-      <w:proofErr w:type="spellStart"/>
-      <w:r>
-        <w:t>Prolog</w:t>
-      </w:r>
-      <w:proofErr w:type="spellEnd"/>
-      <w:r>
-        <w:t xml:space="preserve"> is not a suitable language to solve complex arithmetical computations. </w:t>
+        <w:t>define what is required rather than indicate how it should be computed. Prolog also encourages modular programming and incremental developments, making program tracing and debugging a simple process</w:t>
+      </w:r>
+      <w:r>
+        <w:t xml:space="preserve"> </w:t>
+      </w:r>
+      <w:r>
+        <w:t>(DeveloperIQ, 2014)</w:t>
+      </w:r>
+      <w:r>
+        <w:t xml:space="preserve">. Nevertheless, </w:t>
+      </w:r>
+      <w:r>
+        <w:t>it is very difficult to design a database that accurately represents relationships</w:t>
+      </w:r>
+      <w:r>
+        <w:t xml:space="preserve"> (2014)</w:t>
+      </w:r>
+      <w:r>
+        <w:t>. Moreover, Prolog is not a suitable language to solve complex arithmetical computations</w:t>
+      </w:r>
+      <w:r>
+        <w:t xml:space="preserve"> (2014)</w:t>
+      </w:r>
+      <w:r>
+        <w:t xml:space="preserve">. </w:t>
       </w:r>
     </w:p>
     <w:p/>
@@ -2143,213 +2004,142 @@
       <w:pPr>
         <w:pStyle w:val="Heading2"/>
       </w:pPr>
-      <w:bookmarkStart w:id="5" w:name="_Toc485898686"/>
+      <w:bookmarkStart w:id="4" w:name="_Toc485898686"/>
       <w:r>
         <w:t>Justification</w:t>
       </w:r>
+      <w:bookmarkEnd w:id="4"/>
+    </w:p>
+    <w:p/>
+    <w:p>
+      <w:r>
+        <w:t>The researchers of this paper are now faced with a choice between two ES development tools to build a specific ES. In this context, the problem domain is education, while the knowledge domain is d</w:t>
+      </w:r>
+      <w:r>
+        <w:t>ecision-support to decide programme of study and career options</w:t>
+      </w:r>
+      <w:r>
+        <w:t xml:space="preserve">.  After the researchers of this paper have done a thorough comparative analysis of both ES development tools, they decided to employ Prolog, an ES programming language. </w:t>
+      </w:r>
+      <w:r>
+        <w:t xml:space="preserve">This section of the paper justifies the decision by briefly revisiting the key differences between </w:t>
+      </w:r>
+      <w:r>
+        <w:t>Prolog</w:t>
+      </w:r>
+      <w:r>
+        <w:t xml:space="preserve"> and </w:t>
+      </w:r>
+      <w:r>
+        <w:t>Jess</w:t>
+      </w:r>
+      <w:r>
+        <w:t xml:space="preserve"> before highlighting several winning aspects of Prolog.</w:t>
+      </w:r>
+    </w:p>
+    <w:p/>
+    <w:p>
+      <w:r>
+        <w:t xml:space="preserve">Prolog and Jess are two very different tools. Prolog is console-based, while Jess is user-interface-based. This implicates that Prolog is more suited for developers, while Jess is more towards end users. </w:t>
+      </w:r>
+      <w:r>
+        <w:t xml:space="preserve">Since the researchers of this paper all possess a background in programming, Prolog resembles a more intuitive tool to work with than Jess. With that, the researchers can employ Prolog focusing on answering queries rather than working on the user interface of Jess that only acts in response to input. Lastly, Prolog </w:t>
+      </w:r>
+      <w:r>
+        <w:t>programs are more optimised in space in comparison with Jess</w:t>
+      </w:r>
+      <w:r>
+        <w:t xml:space="preserve"> (</w:t>
+      </w:r>
+      <w:r>
+        <w:t>Friedman-Hill</w:t>
+      </w:r>
+      <w:r>
+        <w:t>, 2002)</w:t>
+      </w:r>
+      <w:r>
+        <w:t xml:space="preserve">. </w:t>
+      </w:r>
+      <w:r>
+        <w:t>As discussed previously, Jess uses the Rete algorithm that reuses computations to save time. Prolog is good at exploring large numbers of possibilities at once, whereas Jess explores medium-sized numbers of possibilities repeatedly</w:t>
+      </w:r>
+      <w:r>
+        <w:t xml:space="preserve"> (2002)</w:t>
+      </w:r>
+      <w:r>
+        <w:t xml:space="preserve">. </w:t>
+      </w:r>
+    </w:p>
+    <w:p/>
+    <w:p>
+      <w:r>
+        <w:t>One of the</w:t>
+      </w:r>
+      <w:r>
+        <w:t xml:space="preserve"> important aspects of Prolog worth mentioning </w:t>
+      </w:r>
+      <w:r>
+        <w:t>is collections</w:t>
+      </w:r>
+      <w:r>
+        <w:t xml:space="preserve"> (Cong, Shin,</w:t>
+      </w:r>
+      <w:r>
+        <w:t xml:space="preserve"> </w:t>
+      </w:r>
+      <w:r>
+        <w:t>&amp; Salehnia, 1992 )</w:t>
+      </w:r>
+      <w:r>
+        <w:t xml:space="preserve"> As a high-level language, Prolog supports other data structures other than lists. This offers flexibility to </w:t>
+      </w:r>
+      <w:r>
+        <w:lastRenderedPageBreak/>
+        <w:t>developers in solving problems. Moreover, Prolog utilizes pattern matching</w:t>
+      </w:r>
+      <w:r>
+        <w:t xml:space="preserve"> (1992)</w:t>
+      </w:r>
+      <w:r>
+        <w:t xml:space="preserve">. As a language </w:t>
+      </w:r>
+      <w:r>
+        <w:t xml:space="preserve">mostly associated with artificial intelligence and </w:t>
+      </w:r>
+      <w:r>
+        <w:t>computational linguistics</w:t>
+      </w:r>
+      <w:r>
+        <w:t xml:space="preserve">, Prolog </w:t>
+      </w:r>
+      <w:r>
+        <w:t xml:space="preserve">uses pattern matching for associative retrieval and pattern action rules when there is explicit structure decomposition. Also, Prolog </w:t>
+      </w:r>
+      <w:r>
+        <w:t>allows facts to be written as assertions</w:t>
+      </w:r>
+      <w:r>
+        <w:t xml:space="preserve"> </w:t>
+      </w:r>
+      <w:r>
+        <w:t>(1992)</w:t>
+      </w:r>
+      <w:r>
+        <w:t>. These assertions will have the associative data base that allows easy and natural access. Last but not least, Prolog boasts the feature of non</w:t>
+      </w:r>
+      <w:r>
+        <w:t>determinism that abstract points within unnecessary details</w:t>
+      </w:r>
+      <w:r>
+        <w:t xml:space="preserve"> </w:t>
+      </w:r>
+      <w:r>
+        <w:t>(1992)</w:t>
+      </w:r>
+      <w:bookmarkStart w:id="5" w:name="_GoBack"/>
       <w:bookmarkEnd w:id="5"/>
-    </w:p>
-    <w:p/>
-    <w:p>
-      <w:r>
-        <w:t>The researchers of this paper are now faced with a choice between two ES development tools to build a specific ES. In this context, the problem domain is education, while the knowledge domain is d</w:t>
-      </w:r>
-      <w:r>
-        <w:t>ecision-support to decide programme of study and career options</w:t>
-      </w:r>
-      <w:r>
-        <w:t xml:space="preserve">.  After the researchers of this paper have done a thorough comparative analysis of both ES development tools, they decided to employ </w:t>
-      </w:r>
-      <w:proofErr w:type="spellStart"/>
-      <w:r>
-        <w:t>Prolog</w:t>
-      </w:r>
-      <w:proofErr w:type="spellEnd"/>
-      <w:r>
-        <w:t xml:space="preserve">, an ES programming language. </w:t>
-      </w:r>
-      <w:r>
-        <w:t xml:space="preserve">This section of the paper justifies the decision by briefly revisiting the key differences between </w:t>
-      </w:r>
-      <w:proofErr w:type="spellStart"/>
-      <w:r>
-        <w:t>Prolog</w:t>
-      </w:r>
-      <w:proofErr w:type="spellEnd"/>
-      <w:r>
-        <w:t xml:space="preserve"> and </w:t>
-      </w:r>
-      <w:r>
-        <w:t>Jess</w:t>
-      </w:r>
-      <w:r>
-        <w:t xml:space="preserve"> before highlighting several winning aspects of </w:t>
-      </w:r>
-      <w:proofErr w:type="spellStart"/>
-      <w:r>
-        <w:t>Prolog</w:t>
-      </w:r>
-      <w:proofErr w:type="spellEnd"/>
-      <w:r>
-        <w:t>.</w:t>
-      </w:r>
-    </w:p>
-    <w:p/>
-    <w:p>
-      <w:proofErr w:type="spellStart"/>
-      <w:r>
-        <w:t>Prolog</w:t>
-      </w:r>
-      <w:proofErr w:type="spellEnd"/>
-      <w:r>
-        <w:t xml:space="preserve"> and Jess are two very different tools. </w:t>
-      </w:r>
-      <w:proofErr w:type="spellStart"/>
-      <w:r>
-        <w:t>Prolog</w:t>
-      </w:r>
-      <w:proofErr w:type="spellEnd"/>
-      <w:r>
-        <w:t xml:space="preserve"> is console-based, while Jess is user-interface-based. This implicates that </w:t>
-      </w:r>
-      <w:proofErr w:type="spellStart"/>
-      <w:r>
-        <w:t>Prolog</w:t>
-      </w:r>
-      <w:proofErr w:type="spellEnd"/>
-      <w:r>
-        <w:t xml:space="preserve"> is more suited for developers, while Jess is more towards end users. </w:t>
-      </w:r>
-      <w:r>
-        <w:t xml:space="preserve">Since the researchers of this paper all possess a background in programming, </w:t>
-      </w:r>
-      <w:proofErr w:type="spellStart"/>
-      <w:r>
-        <w:t>Prolog</w:t>
-      </w:r>
-      <w:proofErr w:type="spellEnd"/>
-      <w:r>
-        <w:t xml:space="preserve"> resembles a more intuitive tool to work with than Jess. With that, the researchers can employ </w:t>
-      </w:r>
-      <w:proofErr w:type="spellStart"/>
-      <w:r>
-        <w:t>Prolog</w:t>
-      </w:r>
-      <w:proofErr w:type="spellEnd"/>
-      <w:r>
-        <w:t xml:space="preserve"> focusing on answering queries rather than working on the user interface of Jess that only acts in response to input. Lastly, </w:t>
-      </w:r>
-      <w:proofErr w:type="spellStart"/>
-      <w:r>
-        <w:t>Prolog</w:t>
-      </w:r>
-      <w:proofErr w:type="spellEnd"/>
-      <w:r>
-        <w:t xml:space="preserve"> </w:t>
-      </w:r>
-      <w:r>
-        <w:t xml:space="preserve">programs are more optimised in space in comparison with Jess. </w:t>
-      </w:r>
-      <w:r>
-        <w:t xml:space="preserve">As discussed previously, Jess uses the Rete algorithm that reuses computations to save time. </w:t>
-      </w:r>
-      <w:proofErr w:type="spellStart"/>
-      <w:r>
-        <w:t>Prolog</w:t>
-      </w:r>
-      <w:proofErr w:type="spellEnd"/>
-      <w:r>
-        <w:t xml:space="preserve"> is good at exploring large numbers of possibilities at once, whereas Jess explores medium-sized numbers of possibilities repeatedly. </w:t>
-      </w:r>
-    </w:p>
-    <w:p/>
-    <w:p>
-      <w:r>
-        <w:t>One of the</w:t>
-      </w:r>
-      <w:r>
-        <w:t xml:space="preserve"> important aspects of </w:t>
-      </w:r>
-      <w:proofErr w:type="spellStart"/>
-      <w:r>
-        <w:t>Prolog</w:t>
-      </w:r>
-      <w:proofErr w:type="spellEnd"/>
-      <w:r>
-        <w:t xml:space="preserve"> worth mentioning </w:t>
-      </w:r>
-      <w:r>
-        <w:t xml:space="preserve">is collections. As a high-level language, </w:t>
-      </w:r>
-      <w:proofErr w:type="spellStart"/>
-      <w:r>
-        <w:t>Prolog</w:t>
-      </w:r>
-      <w:proofErr w:type="spellEnd"/>
-      <w:r>
-        <w:t xml:space="preserve"> supports other data structures other than lists. This offers flexibility to developers in solving problems. Moreover, </w:t>
-      </w:r>
-      <w:proofErr w:type="spellStart"/>
-      <w:r>
-        <w:t>Prolog</w:t>
-      </w:r>
-      <w:proofErr w:type="spellEnd"/>
-      <w:r>
-        <w:t xml:space="preserve"> utilizes pattern matching. As a language </w:t>
-      </w:r>
-      <w:r>
-        <w:t xml:space="preserve">mostly associated with artificial </w:t>
-      </w:r>
-      <w:r>
-        <w:lastRenderedPageBreak/>
-        <w:t xml:space="preserve">intelligence and </w:t>
-      </w:r>
-      <w:r>
-        <w:t>computational linguistics</w:t>
-      </w:r>
-      <w:r>
-        <w:t xml:space="preserve">, </w:t>
-      </w:r>
-      <w:proofErr w:type="spellStart"/>
-      <w:r>
-        <w:t>Prolog</w:t>
-      </w:r>
-      <w:proofErr w:type="spellEnd"/>
-      <w:r>
-        <w:t xml:space="preserve"> </w:t>
-      </w:r>
-      <w:r>
-        <w:t xml:space="preserve">uses pattern matching for associative retrieval and pattern action rules when there is explicit structure decomposition. Also, </w:t>
-      </w:r>
-      <w:proofErr w:type="spellStart"/>
-      <w:r>
-        <w:t>Prolog</w:t>
-      </w:r>
-      <w:proofErr w:type="spellEnd"/>
-      <w:r>
-        <w:t xml:space="preserve"> </w:t>
-      </w:r>
-      <w:r>
-        <w:t xml:space="preserve">allows facts to be written as assertions. These assertions will have the associative data base that allows easy and natural access. </w:t>
-      </w:r>
-      <w:proofErr w:type="gramStart"/>
-      <w:r>
-        <w:t>Last but not least</w:t>
-      </w:r>
-      <w:proofErr w:type="gramEnd"/>
-      <w:r>
-        <w:t xml:space="preserve">, </w:t>
-      </w:r>
-      <w:proofErr w:type="spellStart"/>
-      <w:r>
-        <w:t>Prolog</w:t>
-      </w:r>
-      <w:proofErr w:type="spellEnd"/>
-      <w:r>
-        <w:t xml:space="preserve"> boasts the feature of non</w:t>
-      </w:r>
-      <w:r>
-        <w:t xml:space="preserve">determinism that abstract points within unnecessary details. In other words, nondeterminism permits abstraction from a set of computations where only one of them needs to succeed. </w:t>
+      <w:r>
+        <w:t xml:space="preserve">. In other words, nondeterminism permits abstraction from a set of computations where only one of them needs to succeed. </w:t>
       </w:r>
     </w:p>
     <w:p/>
@@ -2566,21 +2356,7 @@
         <w:rPr>
           <w:color w:val="4472C4" w:themeColor="accent1"/>
         </w:rPr>
-        <w:t xml:space="preserve">This system will filter out the subject that suitable for the user by asking them few </w:t>
-      </w:r>
-      <w:proofErr w:type="spellStart"/>
-      <w:r>
-        <w:rPr>
-          <w:color w:val="4472C4" w:themeColor="accent1"/>
-        </w:rPr>
-        <w:t>preset</w:t>
-      </w:r>
-      <w:proofErr w:type="spellEnd"/>
-      <w:r>
-        <w:rPr>
-          <w:color w:val="4472C4" w:themeColor="accent1"/>
-        </w:rPr>
-        <w:t xml:space="preserve"> questions.</w:t>
+        <w:t>This system will filter out the subject that suitable for the user by asking them few preset questions.</w:t>
       </w:r>
     </w:p>
     <w:p>
@@ -2620,21 +2396,7 @@
         <w:rPr>
           <w:color w:val="4472C4" w:themeColor="accent1"/>
         </w:rPr>
-        <w:t xml:space="preserve">A subject will only </w:t>
-      </w:r>
-      <w:proofErr w:type="gramStart"/>
-      <w:r>
-        <w:rPr>
-          <w:color w:val="4472C4" w:themeColor="accent1"/>
-        </w:rPr>
-        <w:t>being</w:t>
-      </w:r>
-      <w:proofErr w:type="gramEnd"/>
-      <w:r>
-        <w:rPr>
-          <w:color w:val="4472C4" w:themeColor="accent1"/>
-        </w:rPr>
-        <w:t xml:space="preserve"> suggested if all its pre-conditions or rules are achieved.</w:t>
+        <w:t>A subject will only being suggested if all its pre-conditions or rules are achieved.</w:t>
       </w:r>
     </w:p>
     <w:p>
@@ -2650,19 +2412,11 @@
           <w:color w:val="4472C4" w:themeColor="accent1"/>
         </w:rPr>
       </w:pPr>
-      <w:proofErr w:type="gramStart"/>
-      <w:r>
-        <w:rPr>
-          <w:color w:val="4472C4" w:themeColor="accent1"/>
-        </w:rPr>
-        <w:t>In order to</w:t>
-      </w:r>
-      <w:proofErr w:type="gramEnd"/>
-      <w:r>
-        <w:rPr>
-          <w:color w:val="4472C4" w:themeColor="accent1"/>
-        </w:rPr>
-        <w:t xml:space="preserve"> prove a rule, the user should answer a question and the system will decide whether the user meets the rule.</w:t>
+      <w:r>
+        <w:rPr>
+          <w:color w:val="4472C4" w:themeColor="accent1"/>
+        </w:rPr>
+        <w:t>In order to prove a rule, the user should answer a question and the system will decide whether the user meets the rule.</w:t>
       </w:r>
     </w:p>
     <w:p>
@@ -2982,23 +2736,7 @@
         <w:rPr>
           <w:color w:val="4472C4" w:themeColor="accent1"/>
         </w:rPr>
-        <w:t>skills (</w:t>
-      </w:r>
-      <w:proofErr w:type="spellStart"/>
-      <w:proofErr w:type="gramStart"/>
-      <w:r>
-        <w:rPr>
-          <w:color w:val="4472C4" w:themeColor="accent1"/>
-        </w:rPr>
-        <w:t>science,logical</w:t>
-      </w:r>
-      <w:proofErr w:type="spellEnd"/>
-      <w:proofErr w:type="gramEnd"/>
-      <w:r>
-        <w:rPr>
-          <w:color w:val="4472C4" w:themeColor="accent1"/>
-        </w:rPr>
-        <w:t xml:space="preserve"> thinking) after answering question</w:t>
+        <w:t>skills (science,logical thinking) after answering question</w:t>
       </w:r>
     </w:p>
     <w:p>
@@ -3078,6 +2816,7 @@
         <w:rPr>
           <w:color w:val="4472C4" w:themeColor="accent1"/>
         </w:rPr>
+        <w:lastRenderedPageBreak/>
         <w:t>describe</w:t>
       </w:r>
     </w:p>
@@ -3098,7 +2837,6 @@
         <w:rPr>
           <w:color w:val="4472C4" w:themeColor="accent1"/>
         </w:rPr>
-        <w:lastRenderedPageBreak/>
         <w:t>system strengths</w:t>
       </w:r>
     </w:p>
@@ -3259,21 +2997,7 @@
         <w:rPr>
           <w:color w:val="4472C4" w:themeColor="accent1"/>
         </w:rPr>
-        <w:t xml:space="preserve">Sometimes real-time response is </w:t>
-      </w:r>
-      <w:proofErr w:type="gramStart"/>
-      <w:r>
-        <w:rPr>
-          <w:color w:val="4472C4" w:themeColor="accent1"/>
-        </w:rPr>
-        <w:t>required,</w:t>
-      </w:r>
-      <w:proofErr w:type="gramEnd"/>
-      <w:r>
-        <w:rPr>
-          <w:color w:val="4472C4" w:themeColor="accent1"/>
-        </w:rPr>
-        <w:t xml:space="preserve"> ES is more available than human expert</w:t>
+        <w:t>Sometimes real-time response is required, ES is more available than human expert</w:t>
       </w:r>
     </w:p>
     <w:p>
@@ -3554,21 +3278,7 @@
         <w:rPr>
           <w:rFonts w:eastAsiaTheme="minorEastAsia"/>
         </w:rPr>
-        <w:t xml:space="preserve">Laziness: It is too much work to list the complete set of antecedents or consequents needed to ensure an </w:t>
-      </w:r>
-      <w:proofErr w:type="spellStart"/>
-      <w:r>
-        <w:rPr>
-          <w:rFonts w:eastAsiaTheme="minorEastAsia"/>
-        </w:rPr>
-        <w:t>exceptionless</w:t>
-      </w:r>
-      <w:proofErr w:type="spellEnd"/>
-      <w:r>
-        <w:rPr>
-          <w:rFonts w:eastAsiaTheme="minorEastAsia"/>
-        </w:rPr>
-        <w:t xml:space="preserve"> rule and too hard to use such rules.</w:t>
+        <w:t>Laziness: It is too much work to list the complete set of antecedents or consequents needed to ensure an exceptionless rule and too hard to use such rules.</w:t>
       </w:r>
     </w:p>
     <w:p>
@@ -3616,21 +3326,7 @@
         <w:rPr>
           <w:rFonts w:eastAsiaTheme="minorEastAsia"/>
         </w:rPr>
-        <w:t xml:space="preserve">Practical ignorance: Even if we know all the rules, we might be uncertain about a </w:t>
-      </w:r>
-      <w:proofErr w:type="gramStart"/>
-      <w:r>
-        <w:rPr>
-          <w:rFonts w:eastAsiaTheme="minorEastAsia"/>
-        </w:rPr>
-        <w:t>particular patient</w:t>
-      </w:r>
-      <w:proofErr w:type="gramEnd"/>
-      <w:r>
-        <w:rPr>
-          <w:rFonts w:eastAsiaTheme="minorEastAsia"/>
-        </w:rPr>
-        <w:t xml:space="preserve"> because not all the necessary tests have been or can be run.</w:t>
+        <w:t>Practical ignorance: Even if we know all the rules, we might be uncertain about a particular patient because not all the necessary tests have been or can be run.</w:t>
       </w:r>
     </w:p>
     <w:p>
@@ -4025,30 +3721,56 @@
         <w:rPr>
           <w:u w:val="single"/>
         </w:rPr>
-        <w:t xml:space="preserve">Muhammad </w:t>
-      </w:r>
-      <w:proofErr w:type="spellStart"/>
-      <w:r>
+        <w:t>Muhammad Awad Luckhoo</w:t>
+      </w:r>
+    </w:p>
+    <w:p>
+      <w:pPr>
         <w:rPr>
           <w:u w:val="single"/>
         </w:rPr>
-        <w:t>Awad</w:t>
-      </w:r>
-      <w:proofErr w:type="spellEnd"/>
-      <w:r>
+      </w:pPr>
+    </w:p>
+    <w:p>
+      <w:pPr>
+        <w:rPr>
+          <w:lang w:val="en-US"/>
+        </w:rPr>
+      </w:pPr>
+      <w:r>
+        <w:rPr>
+          <w:lang w:val="en-US"/>
+        </w:rPr>
+        <w:t>Gathered information, researched about various expert system development tools, compare quality of recommendation of expert system, and compiled report.</w:t>
+      </w:r>
+    </w:p>
+    <w:p/>
+    <w:p>
+      <w:pPr>
         <w:rPr>
           <w:u w:val="single"/>
         </w:rPr>
-        <w:t xml:space="preserve"> </w:t>
-      </w:r>
-      <w:proofErr w:type="spellStart"/>
+      </w:pPr>
       <w:r>
         <w:rPr>
           <w:u w:val="single"/>
         </w:rPr>
-        <w:t>Luckhoo</w:t>
-      </w:r>
-      <w:proofErr w:type="spellEnd"/>
+        <w:t xml:space="preserve">Choong Kai Wern </w:t>
+      </w:r>
+    </w:p>
+    <w:p/>
+    <w:p>
+      <w:pPr>
+        <w:rPr>
+          <w:lang w:val="en-US"/>
+        </w:rPr>
+      </w:pPr>
+      <w:r>
+        <w:rPr>
+          <w:lang w:val="en-US"/>
+        </w:rPr>
+        <w:t>Gathered information, justified expert system design, implemented expert system, implemented uncertainty to expert system, and evaluate the system strengths and weaknesses.</w:t>
+      </w:r>
     </w:p>
     <w:p>
       <w:pPr>
@@ -4060,6 +3782,26 @@
     <w:p>
       <w:pPr>
         <w:rPr>
+          <w:u w:val="single"/>
+        </w:rPr>
+      </w:pPr>
+      <w:r>
+        <w:rPr>
+          <w:u w:val="single"/>
+        </w:rPr>
+        <w:t>Teh Cuok Syen</w:t>
+      </w:r>
+    </w:p>
+    <w:p>
+      <w:pPr>
+        <w:rPr>
+          <w:u w:val="single"/>
+        </w:rPr>
+      </w:pPr>
+    </w:p>
+    <w:p>
+      <w:pPr>
+        <w:rPr>
           <w:lang w:val="en-US"/>
         </w:rPr>
       </w:pPr>
@@ -4067,7 +3809,7 @@
         <w:rPr>
           <w:lang w:val="en-US"/>
         </w:rPr>
-        <w:t>Gathered information, researched about various expert system development tools, compare quality of recommendation of expert system, and compiled report.</w:t>
+        <w:t>Gathered information, researched about various expert system development tools, implemented the expert system, prepared Gantt chart, and compile report.</w:t>
       </w:r>
     </w:p>
     <w:p/>
@@ -4077,36 +3819,60 @@
           <w:u w:val="single"/>
         </w:rPr>
       </w:pPr>
-      <w:proofErr w:type="spellStart"/>
       <w:r>
         <w:rPr>
           <w:u w:val="single"/>
         </w:rPr>
-        <w:t>Choong</w:t>
-      </w:r>
-      <w:proofErr w:type="spellEnd"/>
-      <w:r>
+        <w:t>Ong Li Shen</w:t>
+      </w:r>
+    </w:p>
+    <w:p>
+      <w:pPr>
         <w:rPr>
           <w:u w:val="single"/>
         </w:rPr>
-        <w:t xml:space="preserve"> Kai </w:t>
-      </w:r>
-      <w:proofErr w:type="spellStart"/>
-      <w:r>
+      </w:pPr>
+    </w:p>
+    <w:p>
+      <w:pPr>
+        <w:rPr>
+          <w:lang w:val="en-US"/>
+        </w:rPr>
+      </w:pPr>
+      <w:r>
+        <w:rPr>
+          <w:lang w:val="en-US"/>
+        </w:rPr>
+        <w:t>Gathered information, justified expert system design, implemented the expert system, implemented uncertainty to expert system, and evaluate the system strengths and weaknesses.</w:t>
+      </w:r>
+    </w:p>
+    <w:p>
+      <w:pPr>
         <w:rPr>
           <w:u w:val="single"/>
         </w:rPr>
-        <w:t>Wern</w:t>
-      </w:r>
-      <w:proofErr w:type="spellEnd"/>
-      <w:r>
+      </w:pPr>
+    </w:p>
+    <w:p>
+      <w:pPr>
         <w:rPr>
           <w:u w:val="single"/>
         </w:rPr>
-        <w:t xml:space="preserve"> </w:t>
-      </w:r>
-    </w:p>
-    <w:p/>
+      </w:pPr>
+      <w:r>
+        <w:rPr>
+          <w:u w:val="single"/>
+        </w:rPr>
+        <w:t>Mu Chun Khang</w:t>
+      </w:r>
+    </w:p>
+    <w:p>
+      <w:pPr>
+        <w:rPr>
+          <w:u w:val="single"/>
+        </w:rPr>
+      </w:pPr>
+    </w:p>
     <w:p>
       <w:pPr>
         <w:rPr>
@@ -4117,7 +3883,7 @@
         <w:rPr>
           <w:lang w:val="en-US"/>
         </w:rPr>
-        <w:t>Gathered information, justified expert system design, implemented expert system, implemented uncertainty to expert system, and evaluate the system strengths and weaknesses.</w:t>
+        <w:t>Gathered information, researched about various expert system development tools, justified expert system design, implemented the expert system, and compiled report.</w:t>
       </w:r>
     </w:p>
     <w:p>
@@ -4128,180 +3894,12 @@
       </w:pPr>
     </w:p>
     <w:p>
-      <w:pPr>
+      <w:r>
         <w:rPr>
           <w:u w:val="single"/>
         </w:rPr>
-      </w:pPr>
-      <w:proofErr w:type="spellStart"/>
-      <w:r>
-        <w:rPr>
-          <w:u w:val="single"/>
-        </w:rPr>
-        <w:t>Teh</w:t>
-      </w:r>
-      <w:proofErr w:type="spellEnd"/>
-      <w:r>
-        <w:rPr>
-          <w:u w:val="single"/>
-        </w:rPr>
-        <w:t xml:space="preserve"> </w:t>
-      </w:r>
-      <w:proofErr w:type="spellStart"/>
-      <w:r>
-        <w:rPr>
-          <w:u w:val="single"/>
-        </w:rPr>
-        <w:t>Cuok</w:t>
-      </w:r>
-      <w:proofErr w:type="spellEnd"/>
-      <w:r>
-        <w:rPr>
-          <w:u w:val="single"/>
-        </w:rPr>
-        <w:t xml:space="preserve"> </w:t>
-      </w:r>
-      <w:proofErr w:type="spellStart"/>
-      <w:r>
-        <w:rPr>
-          <w:u w:val="single"/>
-        </w:rPr>
-        <w:t>Syen</w:t>
-      </w:r>
-      <w:proofErr w:type="spellEnd"/>
-    </w:p>
-    <w:p>
-      <w:pPr>
-        <w:rPr>
-          <w:u w:val="single"/>
-        </w:rPr>
-      </w:pPr>
-    </w:p>
-    <w:p>
-      <w:pPr>
-        <w:rPr>
-          <w:lang w:val="en-US"/>
-        </w:rPr>
-      </w:pPr>
-      <w:r>
-        <w:rPr>
-          <w:lang w:val="en-US"/>
-        </w:rPr>
-        <w:t>Gathered information, researched about various expert system development tools, implemented the expert system, prepared Gantt chart, and compile report.</w:t>
-      </w:r>
-    </w:p>
-    <w:p/>
-    <w:p>
-      <w:pPr>
-        <w:rPr>
-          <w:u w:val="single"/>
-        </w:rPr>
-      </w:pPr>
-      <w:r>
-        <w:rPr>
-          <w:u w:val="single"/>
-        </w:rPr>
-        <w:t>Ong Li Shen</w:t>
-      </w:r>
-    </w:p>
-    <w:p>
-      <w:pPr>
-        <w:rPr>
-          <w:u w:val="single"/>
-        </w:rPr>
-      </w:pPr>
-    </w:p>
-    <w:p>
-      <w:pPr>
-        <w:rPr>
-          <w:lang w:val="en-US"/>
-        </w:rPr>
-      </w:pPr>
-      <w:r>
-        <w:rPr>
-          <w:lang w:val="en-US"/>
-        </w:rPr>
-        <w:t>Gathered information, justified expert system design, implemented the expert system, implemented uncertainty to expert system, and evaluate the system strengths and weaknesses.</w:t>
-      </w:r>
-    </w:p>
-    <w:p>
-      <w:pPr>
-        <w:rPr>
-          <w:u w:val="single"/>
-        </w:rPr>
-      </w:pPr>
-    </w:p>
-    <w:p>
-      <w:pPr>
-        <w:rPr>
-          <w:u w:val="single"/>
-        </w:rPr>
-      </w:pPr>
-      <w:r>
-        <w:rPr>
-          <w:u w:val="single"/>
-        </w:rPr>
-        <w:t xml:space="preserve">Mu Chun </w:t>
-      </w:r>
-      <w:proofErr w:type="spellStart"/>
-      <w:r>
-        <w:rPr>
-          <w:u w:val="single"/>
-        </w:rPr>
-        <w:t>Khang</w:t>
-      </w:r>
-      <w:proofErr w:type="spellEnd"/>
-    </w:p>
-    <w:p>
-      <w:pPr>
-        <w:rPr>
-          <w:u w:val="single"/>
-        </w:rPr>
-      </w:pPr>
-    </w:p>
-    <w:p>
-      <w:pPr>
-        <w:rPr>
-          <w:lang w:val="en-US"/>
-        </w:rPr>
-      </w:pPr>
-      <w:r>
-        <w:rPr>
-          <w:lang w:val="en-US"/>
-        </w:rPr>
-        <w:t>Gathered information, researched about various expert system development tools, justified expert system design, implemented the expert system, and compiled report.</w:t>
-      </w:r>
-    </w:p>
-    <w:p>
-      <w:pPr>
-        <w:rPr>
-          <w:u w:val="single"/>
-        </w:rPr>
-      </w:pPr>
-    </w:p>
-    <w:p>
-      <w:proofErr w:type="spellStart"/>
-      <w:r>
-        <w:rPr>
-          <w:u w:val="single"/>
-        </w:rPr>
-        <w:t>Mah</w:t>
-      </w:r>
-      <w:proofErr w:type="spellEnd"/>
-      <w:r>
-        <w:rPr>
-          <w:u w:val="single"/>
-        </w:rPr>
-        <w:t xml:space="preserve"> Qi </w:t>
-      </w:r>
-      <w:proofErr w:type="spellStart"/>
-      <w:r>
-        <w:rPr>
-          <w:u w:val="single"/>
-        </w:rPr>
-        <w:t>Hao</w:t>
-      </w:r>
-      <w:proofErr w:type="spellEnd"/>
+        <w:t>Mah Qi Hao</w:t>
+      </w:r>
     </w:p>
     <w:p/>
     <w:p>
@@ -4408,6 +4006,7 @@
     <w:p>
       <w:pPr>
         <w:pStyle w:val="Heading1"/>
+        <w:jc w:val="left"/>
         <w:rPr>
           <w:rFonts w:ascii="Times New Roman" w:hAnsi="Times New Roman" w:cs="Times New Roman"/>
         </w:rPr>
@@ -4424,234 +4023,376 @@
     </w:p>
     <w:p>
       <w:pPr>
+        <w:jc w:val="left"/>
         <w:rPr>
           <w:color w:val="FF0000"/>
         </w:rPr>
       </w:pPr>
     </w:p>
     <w:p>
-      <w:proofErr w:type="spellStart"/>
-      <w:r>
-        <w:t>Duda</w:t>
-      </w:r>
-      <w:proofErr w:type="spellEnd"/>
-      <w:r>
-        <w:t xml:space="preserve">, R. O., &amp; </w:t>
-      </w:r>
-      <w:proofErr w:type="spellStart"/>
-      <w:r>
-        <w:t>Shortliffe</w:t>
-      </w:r>
-      <w:proofErr w:type="spellEnd"/>
-      <w:r>
-        <w:t>, E. H. (1983). Expert systems research. Science, 220(4594), 261-268.</w:t>
-      </w:r>
-    </w:p>
-    <w:p/>
-    <w:p>
-      <w:r>
-        <w:t>Merritt, D. (2012). </w:t>
+      <w:pPr>
+        <w:ind w:left="720" w:hanging="720"/>
+        <w:jc w:val="left"/>
+      </w:pPr>
+      <w:r>
+        <w:t xml:space="preserve">Cong, B., Shin, S., </w:t>
+      </w:r>
+      <w:r>
+        <w:t xml:space="preserve">&amp; </w:t>
+      </w:r>
+      <w:r>
+        <w:t>Salehnia, A. (1992). Expert Systems and Expert System Languages.</w:t>
+      </w:r>
+    </w:p>
+    <w:p>
+      <w:pPr>
+        <w:ind w:left="720" w:hanging="720"/>
+        <w:jc w:val="left"/>
+      </w:pPr>
+    </w:p>
+    <w:p>
+      <w:pPr>
+        <w:ind w:left="720" w:hanging="720"/>
+        <w:jc w:val="left"/>
+      </w:pPr>
+      <w:r>
+        <w:t xml:space="preserve">DeveloperIQ (2014). </w:t>
+      </w:r>
+      <w:r>
+        <w:t>Expert systems: Programm</w:t>
+      </w:r>
+      <w:r>
+        <w:t xml:space="preserve">ing languages, tools and shells. Retrieved from </w:t>
+      </w:r>
+      <w:hyperlink r:id="rId9" w:history="1">
+        <w:r>
+          <w:rPr>
+            <w:rStyle w:val="Hyperlink"/>
+            <w:color w:val="auto"/>
+            <w:u w:val="none"/>
+          </w:rPr>
+          <w:t>http://developeriq.in/articles/2014/jul/14/expert-systems-programming-languages-tools-and-she/</w:t>
+        </w:r>
+      </w:hyperlink>
+      <w:r>
+        <w:t>.</w:t>
+      </w:r>
+    </w:p>
+    <w:p>
+      <w:pPr>
+        <w:ind w:left="720" w:hanging="720"/>
+        <w:jc w:val="left"/>
+      </w:pPr>
+    </w:p>
+    <w:p>
+      <w:pPr>
+        <w:ind w:left="720" w:hanging="720"/>
+        <w:jc w:val="left"/>
+      </w:pPr>
+      <w:r>
+        <w:t>Duda, R. O., &amp; Shortliffe, E. H. (1983). Expert systems research. Science, 220(4594), 261-268.</w:t>
+      </w:r>
+    </w:p>
+    <w:p>
+      <w:pPr>
+        <w:ind w:left="720" w:hanging="720"/>
+        <w:jc w:val="left"/>
+      </w:pPr>
+    </w:p>
+    <w:p>
+      <w:pPr>
+        <w:ind w:left="720" w:hanging="720"/>
+        <w:jc w:val="left"/>
+      </w:pPr>
+      <w:r>
+        <w:t>Friedman-Hill, E. (2002). Jess, the expert system shell for the java platform. </w:t>
       </w:r>
       <w:r>
         <w:rPr>
           <w:i/>
           <w:iCs/>
         </w:rPr>
-        <w:t xml:space="preserve">Building expert systems in </w:t>
-      </w:r>
-      <w:proofErr w:type="spellStart"/>
+        <w:t>USA: Distributed Computing Systems</w:t>
+      </w:r>
+      <w:r>
+        <w:t>.</w:t>
+      </w:r>
+    </w:p>
+    <w:p>
+      <w:pPr>
+        <w:ind w:left="720" w:hanging="720"/>
+        <w:jc w:val="left"/>
+      </w:pPr>
+    </w:p>
+    <w:p>
+      <w:pPr>
+        <w:ind w:left="720" w:hanging="720"/>
+        <w:jc w:val="left"/>
+      </w:pPr>
+      <w:r>
+        <w:t>Jab</w:t>
+      </w:r>
+      <w:r>
+        <w:t>bar, H. K., &amp; Khan, R. Z. (2016</w:t>
+      </w:r>
+      <w:r>
+        <w:t>). Tools of development of expert systems: A comparative study. In </w:t>
+      </w:r>
       <w:r>
         <w:rPr>
           <w:i/>
           <w:iCs/>
         </w:rPr>
-        <w:t>Prolog</w:t>
-      </w:r>
-      <w:proofErr w:type="spellEnd"/>
-      <w:r>
-        <w:t>. Springer Science &amp; Business Media.</w:t>
-      </w:r>
-    </w:p>
-    <w:p>
-      <w:pPr>
-        <w:rPr>
-          <w:color w:val="FF0000"/>
-        </w:rPr>
-      </w:pPr>
-    </w:p>
-    <w:p>
-      <w:pPr>
-        <w:rPr>
-          <w:color w:val="FF0000"/>
-        </w:rPr>
-      </w:pPr>
-    </w:p>
-    <w:p>
-      <w:r>
-        <w:t xml:space="preserve">[1] </w:t>
-      </w:r>
-      <w:hyperlink r:id="rId9" w:history="1">
-        <w:r>
-          <w:rPr>
-            <w:rStyle w:val="Hyperlink"/>
-          </w:rPr>
-          <w:t>http://www.jessrules.com/doc/61/intro.html</w:t>
-        </w:r>
-      </w:hyperlink>
-    </w:p>
-    <w:p>
-      <w:r>
-        <w:t xml:space="preserve">[2] </w:t>
-      </w:r>
-      <w:r>
-        <w:t>http://www.it.kmitl.ac.th/~pattarachai/ES/PDF4/Ch08-ESTools.pdf</w:t>
-      </w:r>
-    </w:p>
-    <w:p>
-      <w:r>
-        <w:t xml:space="preserve">[3] </w:t>
-      </w:r>
-      <w:hyperlink r:id="rId10" w:history="1">
-        <w:r>
-          <w:rPr>
-            <w:rStyle w:val="Hyperlink"/>
-          </w:rPr>
-          <w:t>http://developeriq.in/articles/2014/jul/14/expert-systems-programming-languages-tools-and-she/</w:t>
-        </w:r>
-      </w:hyperlink>
-    </w:p>
-    <w:p>
-      <w:r>
-        <w:t xml:space="preserve">[4] </w:t>
-      </w:r>
-      <w:hyperlink r:id="rId11" w:history="1">
-        <w:r>
-          <w:rPr>
-            <w:rStyle w:val="Hyperlink"/>
-          </w:rPr>
-          <w:t>https://www.academia.edu/23352301/Tools_of_Development_of_Expert_Systems_A_comparative_study</w:t>
-        </w:r>
-      </w:hyperlink>
-    </w:p>
-    <w:p>
-      <w:r>
-        <w:t xml:space="preserve">[6] </w:t>
-      </w:r>
-      <w:hyperlink r:id="rId12" w:history="1">
-        <w:r>
-          <w:rPr>
-            <w:rStyle w:val="Hyperlink"/>
-          </w:rPr>
-          <w:t>https://www.cs.unm.edu/~luger/ai-final2/JAVA/CH%2026_Case%20Studies%20-%20JESS%20and%20other%20Expert%20System%20Shells%20in%20Java.pdf</w:t>
-        </w:r>
-      </w:hyperlink>
-    </w:p>
-    <w:p/>
-    <w:p>
-      <w:r>
-        <w:t xml:space="preserve">[5] </w:t>
-      </w:r>
-      <w:hyperlink r:id="rId13" w:history="1">
-        <w:r>
-          <w:rPr>
-            <w:rStyle w:val="Hyperlink"/>
-          </w:rPr>
-          <w:t>http://www.iau.dtu.dk/teaching/31380/Jess/manual.pdf</w:t>
-        </w:r>
-      </w:hyperlink>
-    </w:p>
-    <w:p>
-      <w:r>
-        <w:t xml:space="preserve">[7] </w:t>
-      </w:r>
-      <w:hyperlink r:id="rId14" w:history="1">
-        <w:r>
-          <w:rPr>
-            <w:rStyle w:val="Hyperlink"/>
-          </w:rPr>
-          <w:t>http://http-server.carleton.ca/~aramirez/4406/Reviews/SRetchford.pdf</w:t>
-        </w:r>
-      </w:hyperlink>
-    </w:p>
-    <w:p/>
-    <w:p>
-      <w:pPr>
-        <w:rPr>
-          <w:sz w:val="24"/>
-          <w:szCs w:val="24"/>
-        </w:rPr>
-      </w:pPr>
-      <w:r>
-        <w:rPr>
-          <w:shd w:val="clear" w:color="auto" w:fill="FFFFFF"/>
-        </w:rPr>
-        <w:t xml:space="preserve"> </w:t>
-      </w:r>
-      <w:r>
-        <w:rPr>
-          <w:shd w:val="clear" w:color="auto" w:fill="FFFFFF"/>
-        </w:rPr>
-        <w:t xml:space="preserve">[2] </w:t>
-      </w:r>
-      <w:proofErr w:type="spellStart"/>
-      <w:r>
-        <w:rPr>
-          <w:shd w:val="clear" w:color="auto" w:fill="FFFFFF"/>
-        </w:rPr>
-        <w:t>Duda</w:t>
-      </w:r>
-      <w:proofErr w:type="spellEnd"/>
-      <w:r>
-        <w:rPr>
-          <w:shd w:val="clear" w:color="auto" w:fill="FFFFFF"/>
-        </w:rPr>
-        <w:t xml:space="preserve">, R. O., &amp; </w:t>
-      </w:r>
-      <w:proofErr w:type="spellStart"/>
-      <w:r>
-        <w:rPr>
-          <w:shd w:val="clear" w:color="auto" w:fill="FFFFFF"/>
-        </w:rPr>
-        <w:t>Shortliffe</w:t>
-      </w:r>
-      <w:proofErr w:type="spellEnd"/>
-      <w:r>
-        <w:rPr>
-          <w:shd w:val="clear" w:color="auto" w:fill="FFFFFF"/>
-        </w:rPr>
-        <w:t>, E. H. (1983). Expert systems research. </w:t>
+        <w:t>Computing for Sustainable Global Development (INDIACom), 2016 3rd International Conference on</w:t>
+      </w:r>
+      <w:r>
+        <w:t> (pp. 3947-3952). IEEE.</w:t>
+      </w:r>
+    </w:p>
+    <w:p>
+      <w:pPr>
+        <w:ind w:left="720" w:hanging="720"/>
+        <w:jc w:val="left"/>
+      </w:pPr>
+    </w:p>
+    <w:p>
+      <w:pPr>
+        <w:ind w:left="720" w:hanging="720"/>
+        <w:jc w:val="left"/>
+      </w:pPr>
+      <w:r>
+        <w:t xml:space="preserve">JessRules (1997). JESS, The Java Expert System Shell. Retrieved from </w:t>
+      </w:r>
+      <w:r>
+        <w:t>http://www.jessrules.com/docs/52/</w:t>
+      </w:r>
+      <w:r>
+        <w:t>.</w:t>
+      </w:r>
+    </w:p>
+    <w:p>
+      <w:pPr>
+        <w:ind w:left="720" w:hanging="720"/>
+        <w:jc w:val="left"/>
+      </w:pPr>
+    </w:p>
+    <w:p>
+      <w:pPr>
+        <w:ind w:left="720" w:hanging="720"/>
+        <w:jc w:val="left"/>
+      </w:pPr>
+      <w:r>
+        <w:t>Merritt, D. (2012). </w:t>
       </w:r>
       <w:r>
         <w:rPr>
           <w:i/>
           <w:iCs/>
         </w:rPr>
-        <w:t>Science</w:t>
-      </w:r>
-      <w:r>
+        <w:t>Building expert systems in Prolog</w:t>
+      </w:r>
+      <w:r>
+        <w:t>. Springer Science &amp; Business Media.</w:t>
+      </w:r>
+    </w:p>
+    <w:p>
+      <w:pPr>
+        <w:ind w:left="720" w:hanging="720"/>
+        <w:jc w:val="left"/>
+      </w:pPr>
+    </w:p>
+    <w:p>
+      <w:pPr>
+        <w:ind w:left="720" w:hanging="720"/>
+        <w:jc w:val="left"/>
+      </w:pPr>
+      <w:r>
+        <w:t xml:space="preserve">Retchford, S. (2017). </w:t>
+      </w:r>
+      <w:r>
+        <w:t>A Review of Jess: The Java Expert System Shell</w:t>
+      </w:r>
+      <w:r>
+        <w:t xml:space="preserve">. Retrieved from </w:t>
+      </w:r>
+      <w:r>
+        <w:t>http://http-server.carleton.ca/~aramirez/4406/Reviews/SRetchford.pdf</w:t>
+      </w:r>
+      <w:r>
+        <w:t>.</w:t>
+      </w:r>
+    </w:p>
+    <w:p>
+      <w:pPr>
+        <w:ind w:left="720" w:hanging="720"/>
+        <w:jc w:val="left"/>
+      </w:pPr>
+    </w:p>
+    <w:p>
+      <w:pPr>
+        <w:ind w:left="720" w:hanging="720"/>
+        <w:jc w:val="left"/>
+      </w:pPr>
+      <w:r>
+        <w:t xml:space="preserve">University of New Mexico (2017). </w:t>
+      </w:r>
+      <w:r>
+        <w:t>Case Studies: JESS and other Expert Systems Shells in Java</w:t>
+      </w:r>
+      <w:r>
+        <w:t xml:space="preserve">. Retrived from </w:t>
+      </w:r>
+      <w:r>
+        <w:t>https://www.cs.unm.edu/~luger/ai-final2/JAVA/CH%2026_Case%20Studies%20-%20JESS%20and%20other%20Expert%20System%20Shells%20in%20Java.pdf</w:t>
+      </w:r>
+      <w:r>
+        <w:t>.</w:t>
+      </w:r>
+    </w:p>
+    <w:p>
+      <w:pPr>
+        <w:ind w:left="720" w:hanging="720"/>
+        <w:jc w:val="left"/>
+      </w:pPr>
+    </w:p>
+    <w:p>
+      <w:pPr>
+        <w:ind w:left="720" w:hanging="720"/>
+        <w:jc w:val="left"/>
+      </w:pPr>
+      <w:r>
+        <w:t xml:space="preserve">Wtec (1993). </w:t>
+      </w:r>
+      <w:r>
+        <w:t>EXPERT SYSTEMS BUILDING TOOLS: DEFINITIONS</w:t>
+      </w:r>
+      <w:r>
+        <w:t xml:space="preserve">. Retrieved from </w:t>
+      </w:r>
+      <w:r>
+        <w:t>http://www.wtec.org/loyola/kb/c3_s2.htm</w:t>
+      </w:r>
+      <w:r>
+        <w:t>.</w:t>
+      </w:r>
+    </w:p>
+    <w:p>
+      <w:pPr>
+        <w:ind w:left="720" w:hanging="720"/>
+      </w:pPr>
+    </w:p>
+    <w:p>
+      <w:pPr>
+        <w:ind w:left="720" w:hanging="720"/>
+      </w:pPr>
+    </w:p>
+    <w:p>
+      <w:pPr>
+        <w:ind w:left="720" w:hanging="720"/>
+      </w:pPr>
+    </w:p>
+    <w:p>
+      <w:pPr>
+        <w:ind w:left="720" w:hanging="720"/>
+      </w:pPr>
+    </w:p>
+    <w:p>
+      <w:r>
+        <w:t xml:space="preserve"> </w:t>
+      </w:r>
+      <w:r>
+        <w:t>[2] http://www.it.kmitl.ac.th/~pattarachai/ES/PDF4/Ch08-ESTools.pdf</w:t>
+      </w:r>
+    </w:p>
+    <w:p>
+      <w:pPr>
+        <w:rPr>
+          <w:rStyle w:val="Hyperlink"/>
+          <w:color w:val="auto"/>
+        </w:rPr>
+      </w:pPr>
+      <w:r>
+        <w:t>[5]</w:t>
+      </w:r>
+      <w:r>
+        <w:t xml:space="preserve"> </w:t>
+      </w:r>
+      <w:hyperlink r:id="rId10" w:history="1">
+        <w:r>
+          <w:rPr>
+            <w:rStyle w:val="Hyperlink"/>
+            <w:color w:val="auto"/>
+            <w:u w:val="none"/>
+          </w:rPr>
+          <w:t>http://www.iau.dtu.dk/teaching/31380/Jess/manual.pdf</w:t>
+        </w:r>
+      </w:hyperlink>
+    </w:p>
+    <w:p/>
+    <w:p/>
+    <w:p>
+      <w:pPr>
+        <w:rPr>
+          <w:u w:val="single"/>
+        </w:rPr>
+      </w:pPr>
+    </w:p>
+    <w:p>
+      <w:pPr>
         <w:rPr>
           <w:shd w:val="clear" w:color="auto" w:fill="FFFFFF"/>
         </w:rPr>
+      </w:pPr>
+      <w:r>
+        <w:rPr>
+          <w:shd w:val="clear" w:color="auto" w:fill="FFFFFF"/>
+        </w:rPr>
+        <w:t xml:space="preserve">[1] Russell, S., Norvig, P., &amp; Intelligence, A. (2009). </w:t>
+      </w:r>
+      <w:r>
+        <w:t>Artificial Intelligence: A Modern Approach (3</w:t>
+      </w:r>
+      <w:r>
+        <w:rPr>
+          <w:vertAlign w:val="superscript"/>
+        </w:rPr>
+        <w:t>rd</w:t>
+      </w:r>
+      <w:r>
+        <w:t xml:space="preserve"> Edition). Prentice-Hall, Egnlewood Cliffs</w:t>
+      </w:r>
+      <w:r>
+        <w:rPr>
+          <w:shd w:val="clear" w:color="auto" w:fill="FFFFFF"/>
+        </w:rPr>
         <w:t>, </w:t>
       </w:r>
       <w:r>
-        <w:rPr>
-          <w:i/>
-          <w:iCs/>
-        </w:rPr>
-        <w:t>220</w:t>
+        <w:t>25</w:t>
       </w:r>
       <w:r>
         <w:rPr>
           <w:shd w:val="clear" w:color="auto" w:fill="FFFFFF"/>
         </w:rPr>
-        <w:t>(4594), 261-268.</w:t>
-      </w:r>
-    </w:p>
-    <w:p>
-      <w:pPr>
-        <w:rPr>
-          <w:color w:val="0563C1" w:themeColor="hyperlink"/>
+        <w:t>, 27.</w:t>
+      </w:r>
+    </w:p>
+    <w:p>
+      <w:pPr>
+        <w:rPr>
+          <w:shd w:val="clear" w:color="auto" w:fill="FFFFFF"/>
+        </w:rPr>
+      </w:pPr>
+      <w:r>
+        <w:rPr>
+          <w:shd w:val="clear" w:color="auto" w:fill="FFFFFF"/>
+        </w:rPr>
+        <w:t>[2] Merritt, D.: Building experts systems in Prolog. Springer-Verlag, New York (1989)</w:t>
+      </w:r>
+    </w:p>
+    <w:p>
+      <w:pPr>
+        <w:rPr>
           <w:u w:val="single"/>
         </w:rPr>
       </w:pPr>
@@ -4659,153 +4400,12 @@
     <w:p>
       <w:pPr>
         <w:rPr>
-          <w:shd w:val="clear" w:color="auto" w:fill="FFFFFF"/>
-        </w:rPr>
-      </w:pPr>
-      <w:r>
-        <w:rPr>
-          <w:shd w:val="clear" w:color="auto" w:fill="FFFFFF"/>
-        </w:rPr>
-        <w:t xml:space="preserve">[1] </w:t>
-      </w:r>
-      <w:r>
-        <w:rPr>
-          <w:shd w:val="clear" w:color="auto" w:fill="FFFFFF"/>
-        </w:rPr>
-        <w:t xml:space="preserve">Russell, S., </w:t>
-      </w:r>
-      <w:proofErr w:type="spellStart"/>
-      <w:r>
-        <w:rPr>
-          <w:shd w:val="clear" w:color="auto" w:fill="FFFFFF"/>
-        </w:rPr>
-        <w:t>Norvig</w:t>
-      </w:r>
-      <w:proofErr w:type="spellEnd"/>
-      <w:r>
-        <w:rPr>
-          <w:shd w:val="clear" w:color="auto" w:fill="FFFFFF"/>
-        </w:rPr>
-        <w:t>, P., &amp; Intelligence, A. (</w:t>
-      </w:r>
-      <w:r>
-        <w:rPr>
-          <w:shd w:val="clear" w:color="auto" w:fill="FFFFFF"/>
-        </w:rPr>
-        <w:t>2009</w:t>
-      </w:r>
-      <w:r>
-        <w:rPr>
-          <w:shd w:val="clear" w:color="auto" w:fill="FFFFFF"/>
-        </w:rPr>
-        <w:t xml:space="preserve">). </w:t>
-      </w:r>
-      <w:r>
-        <w:t>Artificial Intelligence</w:t>
-      </w:r>
-      <w:r>
-        <w:t>: A Modern Approach (3</w:t>
-      </w:r>
-      <w:r>
-        <w:rPr>
-          <w:vertAlign w:val="superscript"/>
-        </w:rPr>
-        <w:t>rd</w:t>
-      </w:r>
-      <w:r>
-        <w:t xml:space="preserve"> Edition)</w:t>
-      </w:r>
-      <w:r>
-        <w:t xml:space="preserve">. Prentice-Hall, </w:t>
-      </w:r>
-      <w:proofErr w:type="spellStart"/>
-      <w:r>
-        <w:t>Egnlewood</w:t>
-      </w:r>
-      <w:proofErr w:type="spellEnd"/>
-      <w:r>
-        <w:t xml:space="preserve"> Cliffs</w:t>
-      </w:r>
-      <w:r>
-        <w:rPr>
-          <w:shd w:val="clear" w:color="auto" w:fill="FFFFFF"/>
-        </w:rPr>
-        <w:t>, </w:t>
-      </w:r>
-      <w:r>
-        <w:t>25</w:t>
-      </w:r>
-      <w:r>
-        <w:rPr>
-          <w:shd w:val="clear" w:color="auto" w:fill="FFFFFF"/>
-        </w:rPr>
-        <w:t>, 27.</w:t>
-      </w:r>
-    </w:p>
-    <w:p>
-      <w:pPr>
-        <w:rPr>
-          <w:shd w:val="clear" w:color="auto" w:fill="FFFFFF"/>
-        </w:rPr>
-      </w:pPr>
-      <w:r>
-        <w:rPr>
-          <w:shd w:val="clear" w:color="auto" w:fill="FFFFFF"/>
-        </w:rPr>
-        <w:t xml:space="preserve">[2] </w:t>
-      </w:r>
-      <w:r>
-        <w:rPr>
-          <w:shd w:val="clear" w:color="auto" w:fill="FFFFFF"/>
-        </w:rPr>
-        <w:t xml:space="preserve">Merritt, D.: Building experts systems in </w:t>
-      </w:r>
-      <w:proofErr w:type="spellStart"/>
-      <w:r>
-        <w:rPr>
-          <w:shd w:val="clear" w:color="auto" w:fill="FFFFFF"/>
-        </w:rPr>
-        <w:t>Prolog</w:t>
-      </w:r>
-      <w:proofErr w:type="spellEnd"/>
-      <w:r>
-        <w:rPr>
-          <w:shd w:val="clear" w:color="auto" w:fill="FFFFFF"/>
-        </w:rPr>
-        <w:t>. Springer-</w:t>
-      </w:r>
-      <w:proofErr w:type="spellStart"/>
-      <w:r>
-        <w:rPr>
-          <w:shd w:val="clear" w:color="auto" w:fill="FFFFFF"/>
-        </w:rPr>
-        <w:t>Verlag</w:t>
-      </w:r>
-      <w:proofErr w:type="spellEnd"/>
-      <w:r>
-        <w:rPr>
-          <w:shd w:val="clear" w:color="auto" w:fill="FFFFFF"/>
-        </w:rPr>
-        <w:t>, New York (1989)</w:t>
-      </w:r>
-    </w:p>
-    <w:p>
-      <w:pPr>
-        <w:rPr>
-          <w:color w:val="0563C1" w:themeColor="hyperlink"/>
-          <w:u w:val="single"/>
-        </w:rPr>
-      </w:pPr>
-    </w:p>
-    <w:p>
-      <w:pPr>
-        <w:rPr>
           <w:color w:val="FF0000"/>
         </w:rPr>
       </w:pPr>
     </w:p>
     <w:sectPr>
-      <w:footerReference w:type="default" r:id="rId15"/>
+      <w:footerReference w:type="default" r:id="rId11"/>
       <w:pgSz w:w="11907" w:h="16839" w:code="9"/>
       <w:pgMar w:top="1440" w:right="1440" w:bottom="1440" w:left="1440" w:header="720" w:footer="720" w:gutter="0"/>
       <w:cols w:space="720"/>
@@ -4875,7 +4475,7 @@
           <w:rPr>
             <w:noProof/>
           </w:rPr>
-          <w:t>4</w:t>
+          <w:t>11</w:t>
         </w:r>
         <w:r>
           <w:rPr>
@@ -7291,6 +6891,18 @@
       <w:szCs w:val="17"/>
     </w:rPr>
   </w:style>
+  <w:style w:type="character" w:styleId="FollowedHyperlink">
+    <w:name w:val="FollowedHyperlink"/>
+    <w:basedOn w:val="DefaultParagraphFont"/>
+    <w:uiPriority w:val="99"/>
+    <w:semiHidden/>
+    <w:unhideWhenUsed/>
+    <w:rsid w:val="00461A78"/>
+    <w:rPr>
+      <w:color w:val="954F72" w:themeColor="followedHyperlink"/>
+      <w:u w:val="single"/>
+    </w:rPr>
+  </w:style>
 </w:styles>
 </file>
 

</xml_diff>

<commit_message>
Done with lit review Q2
</commit_message>
<xml_diff>
--- a/report/report.docx
+++ b/report/report.docx
@@ -1238,7 +1238,6 @@
       </w:r>
       <w:bookmarkEnd w:id="1"/>
     </w:p>
-    <w:p/>
     <w:p/>
     <w:p/>
     <w:p>
@@ -1466,8 +1465,6 @@
     </w:p>
     <w:p>
       <w:pPr>
-        <w:spacing w:line="240" w:lineRule="auto"/>
-        <w:jc w:val="left"/>
         <w:rPr>
           <w:b/>
           <w:szCs w:val="24"/>
@@ -2136,965 +2133,38 @@
       <w:r>
         <w:t>(1992)</w:t>
       </w:r>
-      <w:bookmarkStart w:id="5" w:name="_GoBack"/>
+      <w:r>
+        <w:t xml:space="preserve">. In other words, nondeterminism permits abstraction from a set of computations where only one of them needs to succeed. </w:t>
+      </w:r>
+    </w:p>
+    <w:p/>
+    <w:p>
+      <w:pPr>
+        <w:rPr>
+          <w:u w:val="single"/>
+        </w:rPr>
+      </w:pPr>
+    </w:p>
+    <w:p>
+      <w:pPr>
+        <w:pStyle w:val="Heading2"/>
+      </w:pPr>
+      <w:bookmarkStart w:id="5" w:name="_Toc485898687"/>
+      <w:r>
+        <w:t>ES</w:t>
+      </w:r>
+      <w:r>
+        <w:t xml:space="preserve"> Design</w:t>
+      </w:r>
       <w:bookmarkEnd w:id="5"/>
-      <w:r>
-        <w:t xml:space="preserve">. In other words, nondeterminism permits abstraction from a set of computations where only one of them needs to succeed. </w:t>
-      </w:r>
     </w:p>
     <w:p/>
-    <w:p>
-      <w:pPr>
-        <w:rPr>
-          <w:u w:val="single"/>
-        </w:rPr>
-      </w:pPr>
-    </w:p>
-    <w:p>
-      <w:pPr>
-        <w:pStyle w:val="Heading2"/>
-      </w:pPr>
-      <w:bookmarkStart w:id="6" w:name="_Toc485898687"/>
-      <w:r>
-        <w:t>ES</w:t>
-      </w:r>
-      <w:r>
-        <w:t xml:space="preserve"> Design</w:t>
-      </w:r>
-      <w:bookmarkEnd w:id="6"/>
-    </w:p>
+    <w:p/>
     <w:p>
       <w:pPr>
         <w:spacing w:before="80"/>
       </w:pPr>
     </w:p>
-    <w:p>
-      <w:pPr>
-        <w:spacing w:before="80"/>
-        <w:rPr>
-          <w:color w:val="FF0000"/>
-        </w:rPr>
-      </w:pPr>
-      <w:r>
-        <w:rPr>
-          <w:color w:val="FF0000"/>
-        </w:rPr>
-        <w:t xml:space="preserve">Describe and justify </w:t>
-      </w:r>
-      <w:r>
-        <w:rPr>
-          <w:color w:val="FF0000"/>
-        </w:rPr>
-        <w:t>ES</w:t>
-      </w:r>
-      <w:r>
-        <w:rPr>
-          <w:color w:val="FF0000"/>
-        </w:rPr>
-        <w:t xml:space="preserve"> design</w:t>
-      </w:r>
-    </w:p>
-    <w:p>
-      <w:pPr>
-        <w:pStyle w:val="ListParagraph"/>
-        <w:numPr>
-          <w:ilvl w:val="0"/>
-          <w:numId w:val="10"/>
-        </w:numPr>
-        <w:spacing w:before="80"/>
-        <w:rPr>
-          <w:color w:val="FF0000"/>
-        </w:rPr>
-      </w:pPr>
-      <w:r>
-        <w:rPr>
-          <w:color w:val="FF0000"/>
-        </w:rPr>
-        <w:t>Approach / methodology</w:t>
-      </w:r>
-    </w:p>
-    <w:p>
-      <w:pPr>
-        <w:pStyle w:val="ListParagraph"/>
-        <w:numPr>
-          <w:ilvl w:val="0"/>
-          <w:numId w:val="10"/>
-        </w:numPr>
-        <w:spacing w:before="80"/>
-        <w:rPr>
-          <w:color w:val="FF0000"/>
-        </w:rPr>
-      </w:pPr>
-      <w:r>
-        <w:rPr>
-          <w:color w:val="FF0000"/>
-        </w:rPr>
-        <w:t>System components</w:t>
-      </w:r>
-    </w:p>
-    <w:p>
-      <w:pPr>
-        <w:pStyle w:val="ListParagraph"/>
-        <w:numPr>
-          <w:ilvl w:val="0"/>
-          <w:numId w:val="10"/>
-        </w:numPr>
-        <w:spacing w:before="80"/>
-        <w:rPr>
-          <w:color w:val="FF0000"/>
-        </w:rPr>
-      </w:pPr>
-      <w:r>
-        <w:rPr>
-          <w:color w:val="FF0000"/>
-        </w:rPr>
-        <w:t>Major design elements</w:t>
-      </w:r>
-    </w:p>
-    <w:p>
-      <w:pPr>
-        <w:pStyle w:val="ListParagraph"/>
-        <w:numPr>
-          <w:ilvl w:val="0"/>
-          <w:numId w:val="10"/>
-        </w:numPr>
-        <w:spacing w:before="80"/>
-        <w:rPr>
-          <w:color w:val="FF0000"/>
-        </w:rPr>
-      </w:pPr>
-      <w:r>
-        <w:rPr>
-          <w:color w:val="FF0000"/>
-        </w:rPr>
-        <w:t>System strengths</w:t>
-      </w:r>
-    </w:p>
-    <w:p>
-      <w:pPr>
-        <w:pStyle w:val="ListParagraph"/>
-        <w:numPr>
-          <w:ilvl w:val="0"/>
-          <w:numId w:val="10"/>
-        </w:numPr>
-        <w:spacing w:before="80"/>
-        <w:rPr>
-          <w:color w:val="FF0000"/>
-        </w:rPr>
-      </w:pPr>
-      <w:r>
-        <w:rPr>
-          <w:color w:val="FF0000"/>
-        </w:rPr>
-        <w:t>System weaknesses</w:t>
-      </w:r>
-    </w:p>
-    <w:p>
-      <w:pPr>
-        <w:spacing w:line="240" w:lineRule="auto"/>
-        <w:rPr>
-          <w:rFonts w:ascii="Arial Narrow" w:eastAsia="楷体" w:hAnsi="Arial Narrow"/>
-          <w:sz w:val="18"/>
-          <w:szCs w:val="18"/>
-        </w:rPr>
-      </w:pPr>
-    </w:p>
-    <w:p>
-      <w:pPr>
-        <w:pStyle w:val="ListParagraph"/>
-        <w:numPr>
-          <w:ilvl w:val="0"/>
-          <w:numId w:val="11"/>
-        </w:numPr>
-        <w:spacing w:after="200"/>
-        <w:jc w:val="left"/>
-        <w:rPr>
-          <w:color w:val="4472C4" w:themeColor="accent1"/>
-        </w:rPr>
-      </w:pPr>
-      <w:r>
-        <w:rPr>
-          <w:color w:val="4472C4" w:themeColor="accent1"/>
-        </w:rPr>
-        <w:t>approach/methodology</w:t>
-      </w:r>
-    </w:p>
-    <w:p>
-      <w:pPr>
-        <w:pStyle w:val="ListParagraph"/>
-        <w:numPr>
-          <w:ilvl w:val="1"/>
-          <w:numId w:val="11"/>
-        </w:numPr>
-        <w:spacing w:after="200"/>
-        <w:jc w:val="left"/>
-        <w:rPr>
-          <w:color w:val="4472C4" w:themeColor="accent1"/>
-        </w:rPr>
-      </w:pPr>
-      <w:r>
-        <w:rPr>
-          <w:color w:val="4472C4" w:themeColor="accent1"/>
-        </w:rPr>
-        <w:t>This system will help the user to find out their interested subject or subject that suits them.</w:t>
-      </w:r>
-    </w:p>
-    <w:p>
-      <w:pPr>
-        <w:pStyle w:val="ListParagraph"/>
-        <w:numPr>
-          <w:ilvl w:val="1"/>
-          <w:numId w:val="11"/>
-        </w:numPr>
-        <w:spacing w:after="200"/>
-        <w:jc w:val="left"/>
-        <w:rPr>
-          <w:color w:val="4472C4" w:themeColor="accent1"/>
-        </w:rPr>
-      </w:pPr>
-      <w:r>
-        <w:rPr>
-          <w:color w:val="4472C4" w:themeColor="accent1"/>
-        </w:rPr>
-        <w:t>This system will filter out the subject that suitable for the user by asking them few preset questions.</w:t>
-      </w:r>
-    </w:p>
-    <w:p>
-      <w:pPr>
-        <w:pStyle w:val="ListParagraph"/>
-        <w:numPr>
-          <w:ilvl w:val="1"/>
-          <w:numId w:val="11"/>
-        </w:numPr>
-        <w:spacing w:after="200"/>
-        <w:jc w:val="left"/>
-        <w:rPr>
-          <w:color w:val="4472C4" w:themeColor="accent1"/>
-        </w:rPr>
-      </w:pPr>
-      <w:r>
-        <w:rPr>
-          <w:color w:val="4472C4" w:themeColor="accent1"/>
-        </w:rPr>
-        <w:t>What the user needs to do is answering the questions by choosing their answer from given choices.</w:t>
-      </w:r>
-    </w:p>
-    <w:p>
-      <w:pPr>
-        <w:pStyle w:val="ListParagraph"/>
-        <w:numPr>
-          <w:ilvl w:val="1"/>
-          <w:numId w:val="11"/>
-        </w:numPr>
-        <w:spacing w:after="200"/>
-        <w:jc w:val="left"/>
-        <w:rPr>
-          <w:color w:val="4472C4" w:themeColor="accent1"/>
-        </w:rPr>
-      </w:pPr>
-      <w:r>
-        <w:rPr>
-          <w:color w:val="4472C4" w:themeColor="accent1"/>
-        </w:rPr>
-        <w:t>A subject will only being suggested if all its pre-conditions or rules are achieved.</w:t>
-      </w:r>
-    </w:p>
-    <w:p>
-      <w:pPr>
-        <w:pStyle w:val="ListParagraph"/>
-        <w:numPr>
-          <w:ilvl w:val="1"/>
-          <w:numId w:val="11"/>
-        </w:numPr>
-        <w:spacing w:after="200"/>
-        <w:jc w:val="left"/>
-        <w:rPr>
-          <w:color w:val="4472C4" w:themeColor="accent1"/>
-        </w:rPr>
-      </w:pPr>
-      <w:r>
-        <w:rPr>
-          <w:color w:val="4472C4" w:themeColor="accent1"/>
-        </w:rPr>
-        <w:t>In order to prove a rule, the user should answer a question and the system will decide whether the user meets the rule.</w:t>
-      </w:r>
-    </w:p>
-    <w:p>
-      <w:pPr>
-        <w:pStyle w:val="ListParagraph"/>
-        <w:numPr>
-          <w:ilvl w:val="0"/>
-          <w:numId w:val="11"/>
-        </w:numPr>
-        <w:spacing w:after="200"/>
-        <w:jc w:val="left"/>
-        <w:rPr>
-          <w:color w:val="4472C4" w:themeColor="accent1"/>
-        </w:rPr>
-      </w:pPr>
-      <w:r>
-        <w:rPr>
-          <w:color w:val="4472C4" w:themeColor="accent1"/>
-        </w:rPr>
-        <w:t>system components</w:t>
-      </w:r>
-    </w:p>
-    <w:p>
-      <w:pPr>
-        <w:pStyle w:val="ListParagraph"/>
-        <w:numPr>
-          <w:ilvl w:val="1"/>
-          <w:numId w:val="11"/>
-        </w:numPr>
-        <w:spacing w:after="200"/>
-        <w:jc w:val="left"/>
-        <w:rPr>
-          <w:color w:val="4472C4" w:themeColor="accent1"/>
-        </w:rPr>
-      </w:pPr>
-      <w:r>
-        <w:rPr>
-          <w:color w:val="4472C4" w:themeColor="accent1"/>
-        </w:rPr>
-        <w:t>questioning mechanism</w:t>
-      </w:r>
-    </w:p>
-    <w:p>
-      <w:pPr>
-        <w:pStyle w:val="ListParagraph"/>
-        <w:numPr>
-          <w:ilvl w:val="1"/>
-          <w:numId w:val="11"/>
-        </w:numPr>
-        <w:spacing w:after="200"/>
-        <w:jc w:val="left"/>
-        <w:rPr>
-          <w:color w:val="4472C4" w:themeColor="accent1"/>
-        </w:rPr>
-      </w:pPr>
-      <w:r>
-        <w:rPr>
-          <w:color w:val="4472C4" w:themeColor="accent1"/>
-        </w:rPr>
-        <w:t>answer parser</w:t>
-      </w:r>
-    </w:p>
-    <w:p>
-      <w:pPr>
-        <w:pStyle w:val="ListParagraph"/>
-        <w:numPr>
-          <w:ilvl w:val="1"/>
-          <w:numId w:val="11"/>
-        </w:numPr>
-        <w:spacing w:after="200"/>
-        <w:jc w:val="left"/>
-        <w:rPr>
-          <w:color w:val="4472C4" w:themeColor="accent1"/>
-        </w:rPr>
-      </w:pPr>
-      <w:r>
-        <w:rPr>
-          <w:color w:val="4472C4" w:themeColor="accent1"/>
-        </w:rPr>
-        <w:t>subject finder</w:t>
-      </w:r>
-    </w:p>
-    <w:p>
-      <w:pPr>
-        <w:pStyle w:val="ListParagraph"/>
-        <w:numPr>
-          <w:ilvl w:val="1"/>
-          <w:numId w:val="11"/>
-        </w:numPr>
-        <w:spacing w:after="200"/>
-        <w:jc w:val="left"/>
-        <w:rPr>
-          <w:color w:val="4472C4" w:themeColor="accent1"/>
-        </w:rPr>
-      </w:pPr>
-      <w:r>
-        <w:rPr>
-          <w:color w:val="4472C4" w:themeColor="accent1"/>
-        </w:rPr>
-        <w:t>degree finder</w:t>
-      </w:r>
-    </w:p>
-    <w:p>
-      <w:pPr>
-        <w:pStyle w:val="ListParagraph"/>
-        <w:numPr>
-          <w:ilvl w:val="0"/>
-          <w:numId w:val="11"/>
-        </w:numPr>
-        <w:spacing w:after="200"/>
-        <w:jc w:val="left"/>
-        <w:rPr>
-          <w:color w:val="4472C4" w:themeColor="accent1"/>
-        </w:rPr>
-      </w:pPr>
-      <w:r>
-        <w:rPr>
-          <w:color w:val="4472C4" w:themeColor="accent1"/>
-        </w:rPr>
-        <w:t>major design elements</w:t>
-      </w:r>
-    </w:p>
-    <w:p>
-      <w:pPr>
-        <w:pStyle w:val="ListParagraph"/>
-        <w:numPr>
-          <w:ilvl w:val="1"/>
-          <w:numId w:val="11"/>
-        </w:numPr>
-        <w:spacing w:after="200"/>
-        <w:jc w:val="left"/>
-        <w:rPr>
-          <w:color w:val="4472C4" w:themeColor="accent1"/>
-        </w:rPr>
-      </w:pPr>
-      <w:r>
-        <w:rPr>
-          <w:color w:val="4472C4" w:themeColor="accent1"/>
-        </w:rPr>
-        <w:t>Agenda</w:t>
-      </w:r>
-    </w:p>
-    <w:p>
-      <w:pPr>
-        <w:pStyle w:val="ListParagraph"/>
-        <w:numPr>
-          <w:ilvl w:val="2"/>
-          <w:numId w:val="11"/>
-        </w:numPr>
-        <w:spacing w:after="200"/>
-        <w:jc w:val="left"/>
-        <w:rPr>
-          <w:color w:val="4472C4" w:themeColor="accent1"/>
-        </w:rPr>
-      </w:pPr>
-      <w:r>
-        <w:rPr>
-          <w:color w:val="4472C4" w:themeColor="accent1"/>
-        </w:rPr>
-        <w:t>Subject</w:t>
-      </w:r>
-    </w:p>
-    <w:p>
-      <w:pPr>
-        <w:pStyle w:val="ListParagraph"/>
-        <w:numPr>
-          <w:ilvl w:val="2"/>
-          <w:numId w:val="11"/>
-        </w:numPr>
-        <w:spacing w:after="200"/>
-        <w:jc w:val="left"/>
-        <w:rPr>
-          <w:color w:val="4472C4" w:themeColor="accent1"/>
-        </w:rPr>
-      </w:pPr>
-      <w:r>
-        <w:rPr>
-          <w:color w:val="4472C4" w:themeColor="accent1"/>
-        </w:rPr>
-        <w:t>degree</w:t>
-      </w:r>
-    </w:p>
-    <w:p>
-      <w:pPr>
-        <w:pStyle w:val="ListParagraph"/>
-        <w:numPr>
-          <w:ilvl w:val="1"/>
-          <w:numId w:val="11"/>
-        </w:numPr>
-        <w:spacing w:after="200"/>
-        <w:jc w:val="left"/>
-        <w:rPr>
-          <w:color w:val="4472C4" w:themeColor="accent1"/>
-        </w:rPr>
-      </w:pPr>
-      <w:r>
-        <w:rPr>
-          <w:color w:val="4472C4" w:themeColor="accent1"/>
-        </w:rPr>
-        <w:t>knowledge base</w:t>
-      </w:r>
-    </w:p>
-    <w:p>
-      <w:pPr>
-        <w:pStyle w:val="ListParagraph"/>
-        <w:numPr>
-          <w:ilvl w:val="2"/>
-          <w:numId w:val="11"/>
-        </w:numPr>
-        <w:spacing w:after="200"/>
-        <w:jc w:val="left"/>
-        <w:rPr>
-          <w:color w:val="4472C4" w:themeColor="accent1"/>
-        </w:rPr>
-      </w:pPr>
-      <w:r>
-        <w:rPr>
-          <w:color w:val="4472C4" w:themeColor="accent1"/>
-        </w:rPr>
-        <w:t>rules (subject rules, degree rules, logical thinking)</w:t>
-      </w:r>
-    </w:p>
-    <w:p>
-      <w:pPr>
-        <w:pStyle w:val="ListParagraph"/>
-        <w:numPr>
-          <w:ilvl w:val="1"/>
-          <w:numId w:val="11"/>
-        </w:numPr>
-        <w:spacing w:after="200"/>
-        <w:jc w:val="left"/>
-        <w:rPr>
-          <w:color w:val="4472C4" w:themeColor="accent1"/>
-        </w:rPr>
-      </w:pPr>
-      <w:r>
-        <w:rPr>
-          <w:color w:val="4472C4" w:themeColor="accent1"/>
-        </w:rPr>
-        <w:t>knowledge acquisition facility</w:t>
-      </w:r>
-    </w:p>
-    <w:p>
-      <w:pPr>
-        <w:pStyle w:val="ListParagraph"/>
-        <w:numPr>
-          <w:ilvl w:val="2"/>
-          <w:numId w:val="11"/>
-        </w:numPr>
-        <w:spacing w:after="200"/>
-        <w:jc w:val="left"/>
-        <w:rPr>
-          <w:color w:val="4472C4" w:themeColor="accent1"/>
-        </w:rPr>
-      </w:pPr>
-      <w:r>
-        <w:rPr>
-          <w:color w:val="4472C4" w:themeColor="accent1"/>
-        </w:rPr>
-        <w:t>question</w:t>
-      </w:r>
-    </w:p>
-    <w:p>
-      <w:pPr>
-        <w:pStyle w:val="ListParagraph"/>
-        <w:numPr>
-          <w:ilvl w:val="2"/>
-          <w:numId w:val="11"/>
-        </w:numPr>
-        <w:spacing w:after="200"/>
-        <w:jc w:val="left"/>
-        <w:rPr>
-          <w:color w:val="4472C4" w:themeColor="accent1"/>
-        </w:rPr>
-      </w:pPr>
-      <w:r>
-        <w:rPr>
-          <w:color w:val="4472C4" w:themeColor="accent1"/>
-        </w:rPr>
-        <w:t>answer</w:t>
-      </w:r>
-    </w:p>
-    <w:p>
-      <w:pPr>
-        <w:pStyle w:val="ListParagraph"/>
-        <w:numPr>
-          <w:ilvl w:val="1"/>
-          <w:numId w:val="11"/>
-        </w:numPr>
-        <w:spacing w:after="200"/>
-        <w:jc w:val="left"/>
-        <w:rPr>
-          <w:color w:val="4472C4" w:themeColor="accent1"/>
-        </w:rPr>
-      </w:pPr>
-      <w:r>
-        <w:rPr>
-          <w:color w:val="4472C4" w:themeColor="accent1"/>
-        </w:rPr>
-        <w:t>working memory</w:t>
-      </w:r>
-    </w:p>
-    <w:p>
-      <w:pPr>
-        <w:pStyle w:val="ListParagraph"/>
-        <w:numPr>
-          <w:ilvl w:val="2"/>
-          <w:numId w:val="11"/>
-        </w:numPr>
-        <w:spacing w:after="200"/>
-        <w:jc w:val="left"/>
-        <w:rPr>
-          <w:color w:val="4472C4" w:themeColor="accent1"/>
-        </w:rPr>
-      </w:pPr>
-      <w:r>
-        <w:rPr>
-          <w:color w:val="4472C4" w:themeColor="accent1"/>
-        </w:rPr>
-        <w:t>skills (science,logical thinking) after answering question</w:t>
-      </w:r>
-    </w:p>
-    <w:p>
-      <w:pPr>
-        <w:pStyle w:val="ListParagraph"/>
-        <w:numPr>
-          <w:ilvl w:val="1"/>
-          <w:numId w:val="11"/>
-        </w:numPr>
-        <w:spacing w:after="200"/>
-        <w:jc w:val="left"/>
-        <w:rPr>
-          <w:color w:val="4472C4" w:themeColor="accent1"/>
-        </w:rPr>
-      </w:pPr>
-      <w:r>
-        <w:rPr>
-          <w:color w:val="4472C4" w:themeColor="accent1"/>
-        </w:rPr>
-        <w:t>Inference engine</w:t>
-      </w:r>
-    </w:p>
-    <w:p>
-      <w:pPr>
-        <w:pStyle w:val="ListParagraph"/>
-        <w:numPr>
-          <w:ilvl w:val="2"/>
-          <w:numId w:val="11"/>
-        </w:numPr>
-        <w:spacing w:after="200"/>
-        <w:jc w:val="left"/>
-        <w:rPr>
-          <w:color w:val="4472C4" w:themeColor="accent1"/>
-        </w:rPr>
-      </w:pPr>
-      <w:r>
-        <w:rPr>
-          <w:color w:val="4472C4" w:themeColor="accent1"/>
-        </w:rPr>
-        <w:t>Backward chaining</w:t>
-      </w:r>
-    </w:p>
-    <w:p>
-      <w:pPr>
-        <w:pStyle w:val="ListParagraph"/>
-        <w:numPr>
-          <w:ilvl w:val="1"/>
-          <w:numId w:val="11"/>
-        </w:numPr>
-        <w:spacing w:after="200"/>
-        <w:jc w:val="left"/>
-        <w:rPr>
-          <w:color w:val="4472C4" w:themeColor="accent1"/>
-        </w:rPr>
-      </w:pPr>
-      <w:r>
-        <w:rPr>
-          <w:color w:val="4472C4" w:themeColor="accent1"/>
-        </w:rPr>
-        <w:t>Explanation facility</w:t>
-      </w:r>
-    </w:p>
-    <w:p>
-      <w:pPr>
-        <w:pStyle w:val="ListParagraph"/>
-        <w:numPr>
-          <w:ilvl w:val="2"/>
-          <w:numId w:val="11"/>
-        </w:numPr>
-        <w:spacing w:after="200"/>
-        <w:jc w:val="left"/>
-        <w:rPr>
-          <w:color w:val="4472C4" w:themeColor="accent1"/>
-        </w:rPr>
-      </w:pPr>
-      <w:r>
-        <w:rPr>
-          <w:color w:val="4472C4" w:themeColor="accent1"/>
-        </w:rPr>
-        <w:lastRenderedPageBreak/>
-        <w:t>describe</w:t>
-      </w:r>
-    </w:p>
-    <w:p>
-      <w:pPr>
-        <w:pStyle w:val="ListParagraph"/>
-        <w:numPr>
-          <w:ilvl w:val="0"/>
-          <w:numId w:val="11"/>
-        </w:numPr>
-        <w:spacing w:after="200"/>
-        <w:jc w:val="left"/>
-        <w:rPr>
-          <w:color w:val="4472C4" w:themeColor="accent1"/>
-        </w:rPr>
-      </w:pPr>
-      <w:r>
-        <w:rPr>
-          <w:color w:val="4472C4" w:themeColor="accent1"/>
-        </w:rPr>
-        <w:t>system strengths</w:t>
-      </w:r>
-    </w:p>
-    <w:p>
-      <w:pPr>
-        <w:pStyle w:val="ListParagraph"/>
-        <w:numPr>
-          <w:ilvl w:val="1"/>
-          <w:numId w:val="11"/>
-        </w:numPr>
-        <w:spacing w:after="200"/>
-        <w:jc w:val="left"/>
-        <w:rPr>
-          <w:color w:val="4472C4" w:themeColor="accent1"/>
-        </w:rPr>
-      </w:pPr>
-      <w:r>
-        <w:rPr>
-          <w:color w:val="4472C4" w:themeColor="accent1"/>
-        </w:rPr>
-        <w:t>Increased availability</w:t>
-      </w:r>
-    </w:p>
-    <w:p>
-      <w:pPr>
-        <w:pStyle w:val="ListParagraph"/>
-        <w:numPr>
-          <w:ilvl w:val="2"/>
-          <w:numId w:val="11"/>
-        </w:numPr>
-        <w:spacing w:after="200"/>
-        <w:jc w:val="left"/>
-        <w:rPr>
-          <w:color w:val="4472C4" w:themeColor="accent1"/>
-        </w:rPr>
-      </w:pPr>
-      <w:r>
-        <w:rPr>
-          <w:color w:val="4472C4" w:themeColor="accent1"/>
-        </w:rPr>
-        <w:t>Mass production of expertise since it can be made available on a computer</w:t>
-      </w:r>
-    </w:p>
-    <w:p>
-      <w:pPr>
-        <w:pStyle w:val="ListParagraph"/>
-        <w:numPr>
-          <w:ilvl w:val="1"/>
-          <w:numId w:val="11"/>
-        </w:numPr>
-        <w:spacing w:after="200"/>
-        <w:jc w:val="left"/>
-        <w:rPr>
-          <w:color w:val="4472C4" w:themeColor="accent1"/>
-        </w:rPr>
-      </w:pPr>
-      <w:r>
-        <w:rPr>
-          <w:color w:val="4472C4" w:themeColor="accent1"/>
-        </w:rPr>
-        <w:t>Reduced cost</w:t>
-      </w:r>
-    </w:p>
-    <w:p>
-      <w:pPr>
-        <w:pStyle w:val="ListParagraph"/>
-        <w:numPr>
-          <w:ilvl w:val="2"/>
-          <w:numId w:val="11"/>
-        </w:numPr>
-        <w:spacing w:after="200"/>
-        <w:jc w:val="left"/>
-        <w:rPr>
-          <w:color w:val="4472C4" w:themeColor="accent1"/>
-        </w:rPr>
-      </w:pPr>
-      <w:r>
-        <w:rPr>
-          <w:color w:val="4472C4" w:themeColor="accent1"/>
-        </w:rPr>
-        <w:t>Average cost of providing expertise is greatly lowered</w:t>
-      </w:r>
-    </w:p>
-    <w:p>
-      <w:pPr>
-        <w:pStyle w:val="ListParagraph"/>
-        <w:numPr>
-          <w:ilvl w:val="1"/>
-          <w:numId w:val="11"/>
-        </w:numPr>
-        <w:spacing w:after="200"/>
-        <w:jc w:val="left"/>
-        <w:rPr>
-          <w:color w:val="4472C4" w:themeColor="accent1"/>
-        </w:rPr>
-      </w:pPr>
-      <w:r>
-        <w:rPr>
-          <w:color w:val="4472C4" w:themeColor="accent1"/>
-        </w:rPr>
-        <w:t>Permanence</w:t>
-      </w:r>
-    </w:p>
-    <w:p>
-      <w:pPr>
-        <w:pStyle w:val="ListParagraph"/>
-        <w:numPr>
-          <w:ilvl w:val="2"/>
-          <w:numId w:val="11"/>
-        </w:numPr>
-        <w:spacing w:after="200"/>
-        <w:jc w:val="left"/>
-        <w:rPr>
-          <w:color w:val="4472C4" w:themeColor="accent1"/>
-        </w:rPr>
-      </w:pPr>
-      <w:r>
-        <w:rPr>
-          <w:color w:val="4472C4" w:themeColor="accent1"/>
-        </w:rPr>
-        <w:t>Expertise is permanent, lasts longer than the human expert.</w:t>
-      </w:r>
-    </w:p>
-    <w:p>
-      <w:pPr>
-        <w:pStyle w:val="ListParagraph"/>
-        <w:numPr>
-          <w:ilvl w:val="1"/>
-          <w:numId w:val="11"/>
-        </w:numPr>
-        <w:spacing w:after="200"/>
-        <w:jc w:val="left"/>
-        <w:rPr>
-          <w:color w:val="4472C4" w:themeColor="accent1"/>
-        </w:rPr>
-      </w:pPr>
-      <w:r>
-        <w:rPr>
-          <w:color w:val="4472C4" w:themeColor="accent1"/>
-        </w:rPr>
-        <w:t>Fast response</w:t>
-      </w:r>
-    </w:p>
-    <w:p>
-      <w:pPr>
-        <w:pStyle w:val="ListParagraph"/>
-        <w:numPr>
-          <w:ilvl w:val="2"/>
-          <w:numId w:val="11"/>
-        </w:numPr>
-        <w:spacing w:after="200"/>
-        <w:jc w:val="left"/>
-        <w:rPr>
-          <w:color w:val="4472C4" w:themeColor="accent1"/>
-        </w:rPr>
-      </w:pPr>
-      <w:r>
-        <w:rPr>
-          <w:color w:val="4472C4" w:themeColor="accent1"/>
-        </w:rPr>
-        <w:t>Sometimes real-time response is required, ES is more available than human expert</w:t>
-      </w:r>
-    </w:p>
-    <w:p>
-      <w:pPr>
-        <w:pStyle w:val="ListParagraph"/>
-        <w:numPr>
-          <w:ilvl w:val="0"/>
-          <w:numId w:val="11"/>
-        </w:numPr>
-        <w:spacing w:after="200"/>
-        <w:jc w:val="left"/>
-        <w:rPr>
-          <w:color w:val="4472C4" w:themeColor="accent1"/>
-        </w:rPr>
-      </w:pPr>
-      <w:r>
-        <w:rPr>
-          <w:color w:val="4472C4" w:themeColor="accent1"/>
-        </w:rPr>
-        <w:t>weaknesses</w:t>
-      </w:r>
-    </w:p>
-    <w:p>
-      <w:pPr>
-        <w:pStyle w:val="ListParagraph"/>
-        <w:numPr>
-          <w:ilvl w:val="1"/>
-          <w:numId w:val="11"/>
-        </w:numPr>
-        <w:spacing w:after="200"/>
-        <w:jc w:val="left"/>
-        <w:rPr>
-          <w:color w:val="4472C4" w:themeColor="accent1"/>
-        </w:rPr>
-      </w:pPr>
-      <w:r>
-        <w:rPr>
-          <w:color w:val="4472C4" w:themeColor="accent1"/>
-        </w:rPr>
-        <w:t>no security</w:t>
-      </w:r>
-    </w:p>
-    <w:p>
-      <w:pPr>
-        <w:pStyle w:val="ListParagraph"/>
-        <w:numPr>
-          <w:ilvl w:val="1"/>
-          <w:numId w:val="11"/>
-        </w:numPr>
-        <w:spacing w:after="200"/>
-        <w:jc w:val="left"/>
-        <w:rPr>
-          <w:color w:val="4472C4" w:themeColor="accent1"/>
-        </w:rPr>
-      </w:pPr>
-      <w:r>
-        <w:rPr>
-          <w:color w:val="4472C4" w:themeColor="accent1"/>
-        </w:rPr>
-        <w:t>no error handling</w:t>
-      </w:r>
-    </w:p>
-    <w:p>
-      <w:pPr>
-        <w:pStyle w:val="ListParagraph"/>
-        <w:numPr>
-          <w:ilvl w:val="1"/>
-          <w:numId w:val="11"/>
-        </w:numPr>
-        <w:spacing w:after="200"/>
-        <w:jc w:val="left"/>
-        <w:rPr>
-          <w:color w:val="4472C4" w:themeColor="accent1"/>
-        </w:rPr>
-      </w:pPr>
-      <w:r>
-        <w:rPr>
-          <w:color w:val="4472C4" w:themeColor="accent1"/>
-        </w:rPr>
-        <w:t>does not include all the subjects available</w:t>
-      </w:r>
-    </w:p>
-    <w:p>
-      <w:pPr>
-        <w:spacing w:line="240" w:lineRule="auto"/>
-        <w:rPr>
-          <w:rFonts w:ascii="Arial Narrow" w:eastAsia="楷体" w:hAnsi="Arial Narrow"/>
-          <w:sz w:val="18"/>
-          <w:szCs w:val="18"/>
-        </w:rPr>
-      </w:pPr>
-    </w:p>
-    <w:p>
-      <w:pPr>
-        <w:spacing w:before="80"/>
-      </w:pPr>
-    </w:p>
     <w:p/>
     <w:p>
       <w:r>
@@ -3108,7 +2178,7 @@
           <w:rFonts w:ascii="Times New Roman" w:hAnsi="Times New Roman" w:cs="Times New Roman"/>
         </w:rPr>
       </w:pPr>
-      <w:bookmarkStart w:id="7" w:name="_Toc485898688"/>
+      <w:bookmarkStart w:id="6" w:name="_Toc485898688"/>
       <w:r>
         <w:rPr>
           <w:rFonts w:ascii="Times New Roman" w:hAnsi="Times New Roman" w:cs="Times New Roman"/>
@@ -3116,558 +2186,197 @@
         <w:lastRenderedPageBreak/>
         <w:t>QUESTION 2</w:t>
       </w:r>
-      <w:bookmarkEnd w:id="7"/>
+      <w:bookmarkEnd w:id="6"/>
     </w:p>
     <w:p/>
     <w:p/>
+    <w:p>
+      <w:pPr>
+        <w:pStyle w:val="Heading2"/>
+      </w:pPr>
+      <w:bookmarkStart w:id="7" w:name="_Toc485898689"/>
+      <w:r>
+        <w:t>Literature Review</w:t>
+      </w:r>
+      <w:bookmarkEnd w:id="7"/>
+    </w:p>
     <w:p/>
     <w:p>
+      <w:r>
+        <w:t xml:space="preserve">At this juncture, this paper has expounded enough on expert systems. Now, </w:t>
+      </w:r>
+      <w:r>
+        <w:t>the literature review</w:t>
+      </w:r>
+      <w:r>
+        <w:t xml:space="preserve"> </w:t>
+      </w:r>
+      <w:r>
+        <w:t xml:space="preserve">focuses on uncertainty in expert systems. </w:t>
+      </w:r>
+      <w:r>
+        <w:t>Readers should be able to understand what uncertainty is</w:t>
+      </w:r>
+      <w:r>
+        <w:t>, where it comes from</w:t>
+      </w:r>
+      <w:r>
+        <w:t xml:space="preserve"> and why it should be introduced into expert systems. </w:t>
+      </w:r>
+      <w:r>
+        <w:t xml:space="preserve">Briefly, uncertainty is </w:t>
+      </w:r>
+      <w:r>
+        <w:t xml:space="preserve">the lack of precise knowledge that prevents a perfect conclusion from being reached; it is where probabilistic descriptions </w:t>
+      </w:r>
+      <w:r>
+        <w:t xml:space="preserve">capture the environment (Russell, Norvig, </w:t>
+      </w:r>
+      <w:r>
+        <w:t>&amp; Intelligence</w:t>
+      </w:r>
+      <w:r>
+        <w:t>, 1995).</w:t>
+      </w:r>
+      <w:r>
+        <w:t xml:space="preserve"> </w:t>
+      </w:r>
+    </w:p>
+    <w:p/>
+    <w:p>
+      <w:r>
+        <w:t xml:space="preserve">Uncertainty comes from various sources </w:t>
+      </w:r>
+      <w:r>
+        <w:t xml:space="preserve">(Russell, Norvig, </w:t>
+      </w:r>
+      <w:r>
+        <w:t>&amp; Intelligence</w:t>
+      </w:r>
+      <w:r>
+        <w:t>, 1995)</w:t>
+      </w:r>
+      <w:r>
+        <w:t xml:space="preserve">. </w:t>
+      </w:r>
+      <w:r>
+        <w:t xml:space="preserve">One of the noteworthy sources is laziness. Sometimes, </w:t>
+      </w:r>
+      <w:r>
+        <w:t>it becomes too much work</w:t>
+      </w:r>
+      <w:r>
+        <w:t xml:space="preserve"> to list out </w:t>
+      </w:r>
+      <w:r>
+        <w:t>every</w:t>
+      </w:r>
+      <w:r>
+        <w:t xml:space="preserve"> set of antecedents or consequents </w:t>
+      </w:r>
+      <w:r>
+        <w:t xml:space="preserve">required to ensure a rule that is exception-less. Besides that, theoretical </w:t>
+      </w:r>
+      <w:r>
+        <w:t xml:space="preserve">ignorance also plays a role. For instance, the domain medical science cannot be encapsulated by a complete theory. Moreover, practical ignorance means </w:t>
+      </w:r>
+      <w:r>
+        <w:t xml:space="preserve">that even if every rule was known, not all cases can be tested to be </w:t>
+      </w:r>
+      <w:r>
+        <w:t>completely</w:t>
+      </w:r>
+      <w:r>
+        <w:t xml:space="preserve"> certain.</w:t>
+      </w:r>
+      <w:r>
+        <w:t xml:space="preserve"> The user may enter an uncertain data. There are rules where the premise or conclusion is uncertain. Combining uncertain premise with uncertain conclusion also spawns uncertainty.</w:t>
+      </w:r>
+    </w:p>
+    <w:p>
+      <w:pPr>
+        <w:rPr>
+          <w:rFonts w:eastAsiaTheme="minorEastAsia"/>
+        </w:rPr>
+      </w:pPr>
+    </w:p>
+    <w:p>
+      <w:pPr>
+        <w:rPr>
+          <w:rFonts w:eastAsiaTheme="minorEastAsia"/>
+        </w:rPr>
+      </w:pPr>
+      <w:r>
+        <w:rPr>
+          <w:rFonts w:eastAsiaTheme="minorEastAsia"/>
+        </w:rPr>
+        <w:t>For structured selection problems, the final answer often cannot be known without utter certainty (</w:t>
+      </w:r>
+      <w:r>
+        <w:t>Merritt</w:t>
+      </w:r>
+      <w:r>
+        <w:t>, 2012</w:t>
+      </w:r>
+      <w:r>
+        <w:rPr>
+          <w:rFonts w:eastAsiaTheme="minorEastAsia"/>
+        </w:rPr>
+        <w:t xml:space="preserve">). </w:t>
+      </w:r>
+      <w:r>
+        <w:rPr>
+          <w:rFonts w:eastAsiaTheme="minorEastAsia"/>
+        </w:rPr>
+        <w:t xml:space="preserve">The expert rules may be unclear, and the user might be uncertain with the answers to questions. One good instance is medical diagnostic systems where the expert system is unable to be definite about the relationship between symptoms and diseases. </w:t>
+      </w:r>
+      <w:r>
+        <w:rPr>
+          <w:rFonts w:eastAsiaTheme="minorEastAsia"/>
+        </w:rPr>
+        <w:t xml:space="preserve">In fact, given how a doctor would offer multiple possible diagnoses, the expert system should be no different. Hence, </w:t>
+      </w:r>
+      <w:r>
+        <w:rPr>
+          <w:rFonts w:eastAsiaTheme="minorEastAsia"/>
+        </w:rPr>
+        <w:t xml:space="preserve">expert systems must be capable of dealing with uncertainty to function in the real world. A simple scheme </w:t>
+      </w:r>
+      <w:r>
+        <w:rPr>
+          <w:rFonts w:eastAsiaTheme="minorEastAsia"/>
+        </w:rPr>
+        <w:t xml:space="preserve">that can be adopted </w:t>
+      </w:r>
+      <w:r>
+        <w:rPr>
+          <w:rFonts w:eastAsiaTheme="minorEastAsia"/>
+        </w:rPr>
+        <w:t xml:space="preserve">is to associate a number with each piece of information in the expert system. </w:t>
+      </w:r>
+      <w:r>
+        <w:rPr>
+          <w:rFonts w:eastAsiaTheme="minorEastAsia"/>
+        </w:rPr>
+        <w:t>These numbers would represent the certainty to which the information is known.</w:t>
+      </w:r>
+    </w:p>
+    <w:p/>
+    <w:p>
+      <w:bookmarkStart w:id="8" w:name="_GoBack"/>
+      <w:bookmarkEnd w:id="8"/>
+    </w:p>
+    <w:p>
       <w:pPr>
         <w:pStyle w:val="Heading2"/>
       </w:pPr>
-      <w:bookmarkStart w:id="8" w:name="_Toc485898689"/>
-      <w:r>
-        <w:t>Literature Review</w:t>
-      </w:r>
-      <w:bookmarkEnd w:id="8"/>
-    </w:p>
-    <w:p>
-      <w:pPr>
-        <w:rPr>
-          <w:color w:val="FF0000"/>
-        </w:rPr>
-      </w:pPr>
-    </w:p>
-    <w:p>
-      <w:pPr>
-        <w:widowControl w:val="0"/>
-        <w:autoSpaceDE w:val="0"/>
-        <w:autoSpaceDN w:val="0"/>
-        <w:adjustRightInd w:val="0"/>
-        <w:spacing w:line="240" w:lineRule="auto"/>
-        <w:jc w:val="left"/>
-        <w:rPr>
-          <w:rFonts w:eastAsiaTheme="minorEastAsia"/>
-        </w:rPr>
-      </w:pPr>
-      <w:r>
-        <w:t xml:space="preserve">Uncertainty </w:t>
-      </w:r>
-      <w:r>
-        <w:rPr>
-          <w:rFonts w:eastAsiaTheme="minorEastAsia"/>
-        </w:rPr>
-        <w:t xml:space="preserve">is where probabilistic descriptions appropriately capture the decision maker’s environment. [1] </w:t>
-      </w:r>
-    </w:p>
-    <w:p>
-      <w:pPr>
-        <w:widowControl w:val="0"/>
-        <w:autoSpaceDE w:val="0"/>
-        <w:autoSpaceDN w:val="0"/>
-        <w:adjustRightInd w:val="0"/>
-        <w:spacing w:line="240" w:lineRule="auto"/>
-        <w:jc w:val="left"/>
-        <w:rPr>
-          <w:rFonts w:eastAsiaTheme="minorEastAsia"/>
-        </w:rPr>
-      </w:pPr>
-    </w:p>
-    <w:p>
-      <w:pPr>
-        <w:widowControl w:val="0"/>
-        <w:autoSpaceDE w:val="0"/>
-        <w:autoSpaceDN w:val="0"/>
-        <w:adjustRightInd w:val="0"/>
-        <w:spacing w:line="240" w:lineRule="auto"/>
-        <w:jc w:val="left"/>
-        <w:rPr>
-          <w:rFonts w:eastAsiaTheme="minorEastAsia"/>
-        </w:rPr>
-      </w:pPr>
-      <w:r>
-        <w:rPr>
-          <w:rFonts w:eastAsiaTheme="minorEastAsia"/>
-        </w:rPr>
-        <w:t xml:space="preserve">Uncertainty is defined as the lack of the exact knowledge that would enable us to reach a perfectly reliable conclusion [Slides]. </w:t>
-      </w:r>
-    </w:p>
-    <w:p>
-      <w:pPr>
-        <w:widowControl w:val="0"/>
-        <w:autoSpaceDE w:val="0"/>
-        <w:autoSpaceDN w:val="0"/>
-        <w:adjustRightInd w:val="0"/>
-        <w:spacing w:line="240" w:lineRule="auto"/>
-        <w:jc w:val="left"/>
-        <w:rPr>
-          <w:rFonts w:eastAsiaTheme="minorEastAsia"/>
-        </w:rPr>
-      </w:pPr>
-    </w:p>
-    <w:p>
-      <w:pPr>
-        <w:widowControl w:val="0"/>
-        <w:autoSpaceDE w:val="0"/>
-        <w:autoSpaceDN w:val="0"/>
-        <w:adjustRightInd w:val="0"/>
-        <w:spacing w:line="240" w:lineRule="auto"/>
-        <w:jc w:val="left"/>
-        <w:rPr>
-          <w:rFonts w:eastAsiaTheme="minorEastAsia"/>
-        </w:rPr>
-      </w:pPr>
-      <w:r>
-        <w:rPr>
-          <w:rFonts w:eastAsiaTheme="minorEastAsia"/>
-          <w:b/>
-        </w:rPr>
-        <w:t>Why uncertainty should be introduced into Expert System?</w:t>
-      </w:r>
-    </w:p>
-    <w:p>
-      <w:pPr>
-        <w:widowControl w:val="0"/>
-        <w:autoSpaceDE w:val="0"/>
-        <w:autoSpaceDN w:val="0"/>
-        <w:adjustRightInd w:val="0"/>
-        <w:spacing w:line="240" w:lineRule="auto"/>
-        <w:jc w:val="left"/>
-        <w:rPr>
-          <w:rFonts w:eastAsiaTheme="minorEastAsia"/>
-        </w:rPr>
-      </w:pPr>
-      <w:r>
-        <w:rPr>
-          <w:rFonts w:eastAsiaTheme="minorEastAsia"/>
-        </w:rPr>
-        <w:t>It can come from our [1]:</w:t>
-      </w:r>
-    </w:p>
-    <w:p>
-      <w:pPr>
-        <w:widowControl w:val="0"/>
-        <w:autoSpaceDE w:val="0"/>
-        <w:autoSpaceDN w:val="0"/>
-        <w:adjustRightInd w:val="0"/>
-        <w:spacing w:line="240" w:lineRule="auto"/>
-        <w:jc w:val="left"/>
-        <w:rPr>
-          <w:rFonts w:eastAsiaTheme="minorEastAsia"/>
-        </w:rPr>
-      </w:pPr>
-    </w:p>
-    <w:p>
-      <w:pPr>
-        <w:pStyle w:val="ListParagraph"/>
-        <w:widowControl w:val="0"/>
-        <w:numPr>
-          <w:ilvl w:val="0"/>
-          <w:numId w:val="15"/>
-        </w:numPr>
-        <w:autoSpaceDE w:val="0"/>
-        <w:autoSpaceDN w:val="0"/>
-        <w:adjustRightInd w:val="0"/>
-        <w:spacing w:line="240" w:lineRule="auto"/>
-        <w:jc w:val="left"/>
-        <w:rPr>
-          <w:rFonts w:eastAsiaTheme="minorEastAsia"/>
-        </w:rPr>
-      </w:pPr>
-      <w:r>
-        <w:rPr>
-          <w:rFonts w:eastAsiaTheme="minorEastAsia"/>
-        </w:rPr>
-        <w:t>Laziness: It is too much work to list the complete set of antecedents or consequents needed to ensure an exceptionless rule and too hard to use such rules.</w:t>
-      </w:r>
-    </w:p>
-    <w:p>
-      <w:pPr>
-        <w:pStyle w:val="ListParagraph"/>
-        <w:widowControl w:val="0"/>
-        <w:numPr>
-          <w:ilvl w:val="0"/>
-          <w:numId w:val="15"/>
-        </w:numPr>
-        <w:autoSpaceDE w:val="0"/>
-        <w:autoSpaceDN w:val="0"/>
-        <w:adjustRightInd w:val="0"/>
-        <w:spacing w:line="240" w:lineRule="auto"/>
-        <w:jc w:val="left"/>
-        <w:rPr>
-          <w:rFonts w:eastAsiaTheme="minorEastAsia"/>
-        </w:rPr>
-      </w:pPr>
-      <w:r>
-        <w:rPr>
-          <w:rFonts w:eastAsiaTheme="minorEastAsia"/>
-        </w:rPr>
-        <w:t>Theoretical ignorance: Medical science has no complete theory for the domain.</w:t>
-      </w:r>
-    </w:p>
-    <w:p>
-      <w:pPr>
-        <w:pStyle w:val="ListParagraph"/>
-        <w:widowControl w:val="0"/>
-        <w:numPr>
-          <w:ilvl w:val="0"/>
-          <w:numId w:val="15"/>
-        </w:numPr>
-        <w:autoSpaceDE w:val="0"/>
-        <w:autoSpaceDN w:val="0"/>
-        <w:adjustRightInd w:val="0"/>
-        <w:spacing w:line="240" w:lineRule="auto"/>
-        <w:jc w:val="left"/>
-        <w:rPr>
-          <w:rFonts w:eastAsiaTheme="minorEastAsia"/>
-        </w:rPr>
-      </w:pPr>
-      <w:r>
-        <w:rPr>
-          <w:rFonts w:eastAsiaTheme="minorEastAsia"/>
-        </w:rPr>
-        <w:t>Practical ignorance: Even if we know all the rules, we might be uncertain about a particular patient because not all the necessary tests have been or can be run.</w:t>
-      </w:r>
-    </w:p>
-    <w:p>
-      <w:pPr>
-        <w:widowControl w:val="0"/>
-        <w:autoSpaceDE w:val="0"/>
-        <w:autoSpaceDN w:val="0"/>
-        <w:adjustRightInd w:val="0"/>
-        <w:spacing w:line="240" w:lineRule="auto"/>
-        <w:jc w:val="left"/>
-        <w:rPr>
-          <w:rFonts w:eastAsiaTheme="minorEastAsia"/>
-        </w:rPr>
-      </w:pPr>
-    </w:p>
-    <w:p>
-      <w:pPr>
-        <w:pStyle w:val="ListParagraph"/>
-        <w:widowControl w:val="0"/>
-        <w:numPr>
-          <w:ilvl w:val="0"/>
-          <w:numId w:val="16"/>
-        </w:numPr>
-        <w:autoSpaceDE w:val="0"/>
-        <w:autoSpaceDN w:val="0"/>
-        <w:adjustRightInd w:val="0"/>
-        <w:spacing w:line="240" w:lineRule="auto"/>
-        <w:jc w:val="left"/>
-        <w:rPr>
-          <w:rFonts w:eastAsiaTheme="minorEastAsia"/>
-        </w:rPr>
-      </w:pPr>
-      <w:r>
-        <w:rPr>
-          <w:rFonts w:eastAsiaTheme="minorEastAsia"/>
-        </w:rPr>
-        <w:t>User might enter data that is uncertain.</w:t>
-      </w:r>
-    </w:p>
-    <w:p>
-      <w:pPr>
-        <w:pStyle w:val="ListParagraph"/>
-        <w:widowControl w:val="0"/>
-        <w:numPr>
-          <w:ilvl w:val="0"/>
-          <w:numId w:val="16"/>
-        </w:numPr>
-        <w:autoSpaceDE w:val="0"/>
-        <w:autoSpaceDN w:val="0"/>
-        <w:adjustRightInd w:val="0"/>
-        <w:spacing w:line="240" w:lineRule="auto"/>
-        <w:jc w:val="left"/>
-        <w:rPr>
-          <w:rFonts w:eastAsiaTheme="minorEastAsia"/>
-        </w:rPr>
-      </w:pPr>
-      <w:r>
-        <w:rPr>
-          <w:rFonts w:eastAsiaTheme="minorEastAsia"/>
-        </w:rPr>
-        <w:t>There are rules where conclusion is uncertain.</w:t>
-      </w:r>
-    </w:p>
-    <w:p>
-      <w:pPr>
-        <w:pStyle w:val="ListParagraph"/>
-        <w:widowControl w:val="0"/>
-        <w:numPr>
-          <w:ilvl w:val="0"/>
-          <w:numId w:val="16"/>
-        </w:numPr>
-        <w:autoSpaceDE w:val="0"/>
-        <w:autoSpaceDN w:val="0"/>
-        <w:adjustRightInd w:val="0"/>
-        <w:spacing w:line="240" w:lineRule="auto"/>
-        <w:jc w:val="left"/>
-        <w:rPr>
-          <w:rFonts w:eastAsiaTheme="minorEastAsia"/>
-        </w:rPr>
-      </w:pPr>
-      <w:r>
-        <w:rPr>
-          <w:rFonts w:eastAsiaTheme="minorEastAsia"/>
-        </w:rPr>
-        <w:t>There are rules where the premise is uncertain.</w:t>
-      </w:r>
-    </w:p>
-    <w:p>
-      <w:pPr>
-        <w:pStyle w:val="ListParagraph"/>
-        <w:widowControl w:val="0"/>
-        <w:numPr>
-          <w:ilvl w:val="0"/>
-          <w:numId w:val="16"/>
-        </w:numPr>
-        <w:autoSpaceDE w:val="0"/>
-        <w:autoSpaceDN w:val="0"/>
-        <w:adjustRightInd w:val="0"/>
-        <w:spacing w:line="240" w:lineRule="auto"/>
-        <w:jc w:val="left"/>
-        <w:rPr>
-          <w:rFonts w:eastAsiaTheme="minorEastAsia"/>
-        </w:rPr>
-      </w:pPr>
-      <w:r>
-        <w:rPr>
-          <w:rFonts w:eastAsiaTheme="minorEastAsia"/>
-        </w:rPr>
-        <w:t>Combining uncertain premise with uncertain conclusion.</w:t>
-      </w:r>
-    </w:p>
-    <w:p>
-      <w:pPr>
-        <w:widowControl w:val="0"/>
-        <w:autoSpaceDE w:val="0"/>
-        <w:autoSpaceDN w:val="0"/>
-        <w:adjustRightInd w:val="0"/>
-        <w:spacing w:line="240" w:lineRule="auto"/>
-        <w:jc w:val="left"/>
-        <w:rPr>
-          <w:rFonts w:eastAsiaTheme="minorEastAsia"/>
-        </w:rPr>
-      </w:pPr>
-    </w:p>
-    <w:p>
-      <w:r>
-        <w:t xml:space="preserve">[2] Often in structured selection problems the final answer is not known with complete certainty. The expert's rules might be vague, and the user might be unsure of answers to questions. This can be easily seen in medical diagnostic systems where the expert is not able to be definite about the relationship between symptoms and diseases. In fact, the doctor might offer multiple possible diagnoses. </w:t>
-      </w:r>
+      <w:bookmarkStart w:id="9" w:name="_Toc485898690"/>
+      <w:r>
+        <w:t>Quality of Recommendations</w:t>
+      </w:r>
+      <w:bookmarkEnd w:id="9"/>
     </w:p>
     <w:p/>
-    <w:p>
-      <w:pPr>
-        <w:rPr>
-          <w:rFonts w:eastAsiaTheme="minorEastAsia"/>
-        </w:rPr>
-      </w:pPr>
-      <w:r>
-        <w:t>For expert systems to work in the real world they must also be able to deal with uncertainty. One of the simplest schemes is to associate a numeric value with each piece of information in the system. The numeric value represents the certainty with which the information is known. There are numerous ways in which these numbers can be defined, and how they are combined during the inference process.</w:t>
-      </w:r>
-    </w:p>
-    <w:p>
-      <w:pPr>
-        <w:widowControl w:val="0"/>
-        <w:autoSpaceDE w:val="0"/>
-        <w:autoSpaceDN w:val="0"/>
-        <w:adjustRightInd w:val="0"/>
-        <w:spacing w:line="240" w:lineRule="auto"/>
-        <w:jc w:val="left"/>
-        <w:rPr>
-          <w:rFonts w:eastAsiaTheme="minorEastAsia"/>
-        </w:rPr>
-      </w:pPr>
-    </w:p>
-    <w:p>
-      <w:pPr>
-        <w:widowControl w:val="0"/>
-        <w:autoSpaceDE w:val="0"/>
-        <w:autoSpaceDN w:val="0"/>
-        <w:adjustRightInd w:val="0"/>
-        <w:spacing w:line="240" w:lineRule="auto"/>
-        <w:jc w:val="left"/>
-        <w:rPr>
-          <w:rFonts w:eastAsiaTheme="minorEastAsia"/>
-          <w:b/>
-        </w:rPr>
-      </w:pPr>
-      <w:r>
-        <w:rPr>
-          <w:rFonts w:eastAsiaTheme="minorEastAsia"/>
-          <w:b/>
-        </w:rPr>
-        <w:t xml:space="preserve">Applications of expert systems with uncertainty: </w:t>
-      </w:r>
-    </w:p>
-    <w:p>
-      <w:pPr>
-        <w:widowControl w:val="0"/>
-        <w:autoSpaceDE w:val="0"/>
-        <w:autoSpaceDN w:val="0"/>
-        <w:adjustRightInd w:val="0"/>
-        <w:spacing w:line="240" w:lineRule="auto"/>
-        <w:jc w:val="left"/>
-        <w:rPr>
-          <w:rFonts w:eastAsiaTheme="minorEastAsia"/>
-        </w:rPr>
-      </w:pPr>
-    </w:p>
-    <w:p>
-      <w:pPr>
-        <w:widowControl w:val="0"/>
-        <w:autoSpaceDE w:val="0"/>
-        <w:autoSpaceDN w:val="0"/>
-        <w:adjustRightInd w:val="0"/>
-        <w:spacing w:line="240" w:lineRule="auto"/>
-        <w:jc w:val="left"/>
-        <w:rPr>
-          <w:rFonts w:eastAsiaTheme="minorEastAsia"/>
-        </w:rPr>
-      </w:pPr>
-      <w:r>
-        <w:rPr>
-          <w:rFonts w:eastAsiaTheme="minorEastAsia"/>
-        </w:rPr>
-        <w:t>MYCIN</w:t>
-      </w:r>
-    </w:p>
-    <w:p>
-      <w:pPr>
-        <w:rPr>
-          <w:color w:val="FF0000"/>
-        </w:rPr>
-      </w:pPr>
-    </w:p>
-    <w:p>
-      <w:pPr>
-        <w:rPr>
-          <w:color w:val="FF0000"/>
-        </w:rPr>
-      </w:pPr>
-    </w:p>
-    <w:p/>
-    <w:p>
-      <w:pPr>
-        <w:pStyle w:val="Heading2"/>
-      </w:pPr>
-      <w:bookmarkStart w:id="9" w:name="_Toc485898690"/>
-      <w:r>
-        <w:t>Quality of Recommendations</w:t>
-      </w:r>
-      <w:bookmarkEnd w:id="9"/>
-    </w:p>
-    <w:p/>
-    <w:p>
-      <w:pPr>
-        <w:rPr>
-          <w:color w:val="FF0000"/>
-        </w:rPr>
-      </w:pPr>
-      <w:r>
-        <w:rPr>
-          <w:color w:val="FF0000"/>
-        </w:rPr>
-        <w:t xml:space="preserve">Compare recommendations made by </w:t>
-      </w:r>
-      <w:r>
-        <w:rPr>
-          <w:color w:val="FF0000"/>
-        </w:rPr>
-        <w:t>ES</w:t>
-      </w:r>
-      <w:r>
-        <w:rPr>
-          <w:color w:val="FF0000"/>
-        </w:rPr>
-        <w:t xml:space="preserve"> without uncertainty and </w:t>
-      </w:r>
-      <w:r>
-        <w:rPr>
-          <w:color w:val="FF0000"/>
-        </w:rPr>
-        <w:t>ES</w:t>
-      </w:r>
-      <w:r>
-        <w:rPr>
-          <w:color w:val="FF0000"/>
-        </w:rPr>
-        <w:t xml:space="preserve"> with uncertainty</w:t>
-      </w:r>
-    </w:p>
-    <w:p>
-      <w:pPr>
-        <w:pStyle w:val="ListParagraph"/>
-        <w:numPr>
-          <w:ilvl w:val="0"/>
-          <w:numId w:val="10"/>
-        </w:numPr>
-        <w:rPr>
-          <w:color w:val="FF0000"/>
-        </w:rPr>
-      </w:pPr>
-      <w:r>
-        <w:rPr>
-          <w:color w:val="FF0000"/>
-        </w:rPr>
-        <w:t>Input</w:t>
-      </w:r>
-    </w:p>
-    <w:p>
-      <w:pPr>
-        <w:pStyle w:val="ListParagraph"/>
-        <w:numPr>
-          <w:ilvl w:val="0"/>
-          <w:numId w:val="10"/>
-        </w:numPr>
-        <w:rPr>
-          <w:color w:val="FF0000"/>
-        </w:rPr>
-      </w:pPr>
-      <w:r>
-        <w:rPr>
-          <w:color w:val="FF0000"/>
-        </w:rPr>
-        <w:t>Difference in output</w:t>
-      </w:r>
-    </w:p>
-    <w:p>
-      <w:pPr>
-        <w:pStyle w:val="ListParagraph"/>
-        <w:numPr>
-          <w:ilvl w:val="0"/>
-          <w:numId w:val="10"/>
-        </w:numPr>
-        <w:rPr>
-          <w:color w:val="FF0000"/>
-        </w:rPr>
-      </w:pPr>
-      <w:r>
-        <w:rPr>
-          <w:color w:val="FF0000"/>
-        </w:rPr>
-        <w:t>Justification</w:t>
-      </w:r>
-    </w:p>
-    <w:p>
-      <w:pPr>
-        <w:pStyle w:val="ListParagraph"/>
-        <w:numPr>
-          <w:ilvl w:val="0"/>
-          <w:numId w:val="10"/>
-        </w:numPr>
-        <w:rPr>
-          <w:color w:val="FF0000"/>
-        </w:rPr>
-      </w:pPr>
-      <w:r>
-        <w:rPr>
-          <w:color w:val="FF0000"/>
-        </w:rPr>
-        <w:t>Which one is better?</w:t>
-      </w:r>
-    </w:p>
     <w:p/>
     <w:p>
       <w:r>
@@ -3697,7 +2406,6 @@
       </w:r>
       <w:bookmarkEnd w:id="10"/>
     </w:p>
-    <w:p/>
     <w:p/>
     <w:p/>
     <w:p>
@@ -4234,19 +2942,27 @@
         <w:jc w:val="left"/>
       </w:pPr>
       <w:r>
-        <w:t xml:space="preserve">University of New Mexico (2017). </w:t>
-      </w:r>
-      <w:r>
-        <w:t>Case Studies: JESS and other Expert Systems Shells in Java</w:t>
-      </w:r>
-      <w:r>
-        <w:t xml:space="preserve">. Retrived from </w:t>
-      </w:r>
-      <w:r>
-        <w:t>https://www.cs.unm.edu/~luger/ai-final2/JAVA/CH%2026_Case%20Studies%20-%20JESS%20and%20other%20Expert%20System%20Shells%20in%20Java.pdf</w:t>
-      </w:r>
-      <w:r>
-        <w:t>.</w:t>
+        <w:t>Russell, S., Norvig, P., &amp; Intelligence, A. (1995). A modern approach. </w:t>
+      </w:r>
+      <w:r>
+        <w:rPr>
+          <w:i/>
+          <w:iCs/>
+        </w:rPr>
+        <w:t>Artificial Intelligence. Prentice-Hall, Egnlewood Cliffs</w:t>
+      </w:r>
+      <w:r>
+        <w:t>, </w:t>
+      </w:r>
+      <w:r>
+        <w:rPr>
+          <w:i/>
+          <w:iCs/>
+        </w:rPr>
+        <w:t>25</w:t>
+      </w:r>
+      <w:r>
+        <w:t>, 27.</w:t>
       </w:r>
     </w:p>
     <w:p>
@@ -4261,6 +2977,33 @@
         <w:jc w:val="left"/>
       </w:pPr>
       <w:r>
+        <w:t xml:space="preserve">University of New Mexico (2017). </w:t>
+      </w:r>
+      <w:r>
+        <w:t>Case Studies: JESS and other Expert Systems Shells in Java</w:t>
+      </w:r>
+      <w:r>
+        <w:t xml:space="preserve">. Retrived from </w:t>
+      </w:r>
+      <w:r>
+        <w:t>https://www.cs.unm.edu/~luger/ai-final2/JAVA/CH%2026_Case%20Studies%20-%20JESS%20and%20other%20Expert%20System%20Shells%20in%20Java.pdf</w:t>
+      </w:r>
+      <w:r>
+        <w:t>.</w:t>
+      </w:r>
+    </w:p>
+    <w:p>
+      <w:pPr>
+        <w:ind w:left="720" w:hanging="720"/>
+        <w:jc w:val="left"/>
+      </w:pPr>
+    </w:p>
+    <w:p>
+      <w:pPr>
+        <w:ind w:left="720" w:hanging="720"/>
+        <w:jc w:val="left"/>
+      </w:pPr>
+      <w:r>
         <w:t xml:space="preserve">Wtec (1993). </w:t>
       </w:r>
       <w:r>
@@ -4278,58 +3021,11 @@
     </w:p>
     <w:p>
       <w:pPr>
-        <w:ind w:left="720" w:hanging="720"/>
-      </w:pPr>
-    </w:p>
-    <w:p>
-      <w:pPr>
-        <w:ind w:left="720" w:hanging="720"/>
-      </w:pPr>
-    </w:p>
-    <w:p>
-      <w:pPr>
-        <w:ind w:left="720" w:hanging="720"/>
-      </w:pPr>
-    </w:p>
-    <w:p>
-      <w:pPr>
-        <w:ind w:left="720" w:hanging="720"/>
-      </w:pPr>
-    </w:p>
-    <w:p>
-      <w:r>
-        <w:t xml:space="preserve"> </w:t>
-      </w:r>
-      <w:r>
-        <w:t>[2] http://www.it.kmitl.ac.th/~pattarachai/ES/PDF4/Ch08-ESTools.pdf</w:t>
-      </w:r>
-    </w:p>
-    <w:p>
-      <w:pPr>
-        <w:rPr>
-          <w:rStyle w:val="Hyperlink"/>
-          <w:color w:val="auto"/>
-        </w:rPr>
-      </w:pPr>
-      <w:r>
-        <w:t>[5]</w:t>
-      </w:r>
-      <w:r>
-        <w:t xml:space="preserve"> </w:t>
-      </w:r>
-      <w:hyperlink r:id="rId10" w:history="1">
-        <w:r>
-          <w:rPr>
-            <w:rStyle w:val="Hyperlink"/>
-            <w:color w:val="auto"/>
-            <w:u w:val="none"/>
-          </w:rPr>
-          <w:t>http://www.iau.dtu.dk/teaching/31380/Jess/manual.pdf</w:t>
-        </w:r>
-      </w:hyperlink>
-    </w:p>
-    <w:p/>
-    <w:p/>
+        <w:rPr>
+          <w:shd w:val="clear" w:color="auto" w:fill="FFFFFF"/>
+        </w:rPr>
+      </w:pPr>
+    </w:p>
     <w:p>
       <w:pPr>
         <w:rPr>
@@ -4340,72 +3036,12 @@
     <w:p>
       <w:pPr>
         <w:rPr>
-          <w:shd w:val="clear" w:color="auto" w:fill="FFFFFF"/>
-        </w:rPr>
-      </w:pPr>
-      <w:r>
-        <w:rPr>
-          <w:shd w:val="clear" w:color="auto" w:fill="FFFFFF"/>
-        </w:rPr>
-        <w:t xml:space="preserve">[1] Russell, S., Norvig, P., &amp; Intelligence, A. (2009). </w:t>
-      </w:r>
-      <w:r>
-        <w:t>Artificial Intelligence: A Modern Approach (3</w:t>
-      </w:r>
-      <w:r>
-        <w:rPr>
-          <w:vertAlign w:val="superscript"/>
-        </w:rPr>
-        <w:t>rd</w:t>
-      </w:r>
-      <w:r>
-        <w:t xml:space="preserve"> Edition). Prentice-Hall, Egnlewood Cliffs</w:t>
-      </w:r>
-      <w:r>
-        <w:rPr>
-          <w:shd w:val="clear" w:color="auto" w:fill="FFFFFF"/>
-        </w:rPr>
-        <w:t>, </w:t>
-      </w:r>
-      <w:r>
-        <w:t>25</w:t>
-      </w:r>
-      <w:r>
-        <w:rPr>
-          <w:shd w:val="clear" w:color="auto" w:fill="FFFFFF"/>
-        </w:rPr>
-        <w:t>, 27.</w:t>
-      </w:r>
-    </w:p>
-    <w:p>
-      <w:pPr>
-        <w:rPr>
-          <w:shd w:val="clear" w:color="auto" w:fill="FFFFFF"/>
-        </w:rPr>
-      </w:pPr>
-      <w:r>
-        <w:rPr>
-          <w:shd w:val="clear" w:color="auto" w:fill="FFFFFF"/>
-        </w:rPr>
-        <w:t>[2] Merritt, D.: Building experts systems in Prolog. Springer-Verlag, New York (1989)</w:t>
-      </w:r>
-    </w:p>
-    <w:p>
-      <w:pPr>
-        <w:rPr>
-          <w:u w:val="single"/>
-        </w:rPr>
-      </w:pPr>
-    </w:p>
-    <w:p>
-      <w:pPr>
-        <w:rPr>
           <w:color w:val="FF0000"/>
         </w:rPr>
       </w:pPr>
     </w:p>
     <w:sectPr>
-      <w:footerReference w:type="default" r:id="rId11"/>
+      <w:footerReference w:type="default" r:id="rId10"/>
       <w:pgSz w:w="11907" w:h="16839" w:code="9"/>
       <w:pgMar w:top="1440" w:right="1440" w:bottom="1440" w:left="1440" w:header="720" w:footer="720" w:gutter="0"/>
       <w:cols w:space="720"/>
@@ -4475,7 +3111,7 @@
           <w:rPr>
             <w:noProof/>
           </w:rPr>
-          <w:t>11</w:t>
+          <w:t>10</w:t>
         </w:r>
         <w:r>
           <w:rPr>

</xml_diff>